<commit_message>
Refactoring code. Updating graphs. Started section 1 of report.
</commit_message>
<xml_diff>
--- a/AINT351 Report.docx
+++ b/AINT351 Report.docx
@@ -3,57 +3,216 @@
 <w:document xmlns:wpc="http://schemas.microsoft.com/office/word/2010/wordprocessingCanvas" xmlns:cx="http://schemas.microsoft.com/office/drawing/2014/chartex" xmlns:cx1="http://schemas.microsoft.com/office/drawing/2015/9/8/chartex" xmlns:cx2="http://schemas.microsoft.com/office/drawing/2015/10/21/chartex" xmlns:cx3="http://schemas.microsoft.com/office/drawing/2016/5/9/chartex" xmlns:cx4="http://schemas.microsoft.com/office/drawing/2016/5/10/chartex" xmlns:cx5="http://schemas.microsoft.com/office/drawing/2016/5/11/chartex" xmlns:cx6="http://schemas.microsoft.com/office/drawing/2016/5/12/chartex" xmlns:cx7="http://schemas.microsoft.com/office/drawing/2016/5/13/chartex" xmlns:cx8="http://schemas.microsoft.com/office/drawing/2016/5/14/chartex" xmlns:mc="http://schemas.openxmlformats.org/markup-compatibility/2006" xmlns:aink="http://schemas.microsoft.com/office/drawing/2016/ink" xmlns:am3d="http://schemas.microsoft.com/office/drawing/2017/model3d" xmlns:o="urn:schemas-microsoft-com:office:office" xmlns:r="http://schemas.openxmlformats.org/officeDocument/2006/relationships" xmlns:m="http://schemas.openxmlformats.org/officeDocument/2006/math" xmlns:v="urn:schemas-microsoft-com:vml" xmlns:wp14="http://schemas.microsoft.com/office/word/2010/wordprocessingDrawing" xmlns:wp="http://schemas.openxmlformats.org/drawingml/2006/wordprocessingDrawing" xmlns:w10="urn:schemas-microsoft-com:office:word" xmlns:w="http://schemas.openxmlformats.org/wordprocessingml/2006/main" xmlns:w14="http://schemas.microsoft.com/office/word/2010/wordml" xmlns:w15="http://schemas.microsoft.com/office/word/2012/wordml" xmlns:w16cid="http://schemas.microsoft.com/office/word/2016/wordml/cid" xmlns:w16se="http://schemas.microsoft.com/office/word/2015/wordml/symex" xmlns:wpg="http://schemas.microsoft.com/office/word/2010/wordprocessingGroup" xmlns:wpi="http://schemas.microsoft.com/office/word/2010/wordprocessingInk" xmlns:wne="http://schemas.microsoft.com/office/word/2006/wordml" xmlns:wps="http://schemas.microsoft.com/office/word/2010/wordprocessingShape" mc:Ignorable="w14 w15 w16se w16cid wp14">
   <w:body>
     <w:p>
-      <w:bookmarkStart w:id="0" w:name="_GoBack"/>
-      <w:bookmarkEnd w:id="0"/>
-    </w:p>
-    <w:p>
-      <w:pPr>
-        <w:pStyle w:val="Heading1"/>
-        <w:numPr>
-          <w:ilvl w:val="0"/>
-          <w:numId w:val="13"/>
-        </w:numPr>
-      </w:pPr>
-      <w:r>
-        <w:t>Training Data Generation</w:t>
-      </w:r>
-    </w:p>
-    <w:p>
-      <w:pPr>
-        <w:rPr>
-          <w:lang w:val="en-US"/>
-        </w:rPr>
-      </w:pPr>
-      <w:proofErr w:type="spellStart"/>
-      <w:r>
-        <w:rPr>
-          <w:lang w:val="en-US"/>
-        </w:rPr>
-        <w:t>Dnfsdnf</w:t>
-      </w:r>
-      <w:proofErr w:type="spellEnd"/>
-      <w:r>
-        <w:rPr>
-          <w:lang w:val="en-US"/>
-        </w:rPr>
-        <w:t xml:space="preserve"> </w:t>
-      </w:r>
-      <w:proofErr w:type="spellStart"/>
-      <w:r>
-        <w:rPr>
-          <w:lang w:val="en-US"/>
-        </w:rPr>
-        <w:t>sdfsndlkfj</w:t>
-      </w:r>
-      <w:proofErr w:type="spellEnd"/>
-    </w:p>
-    <w:p>
-      <w:pPr>
-        <w:rPr>
-          <w:lang w:val="en-US"/>
-        </w:rPr>
-      </w:pPr>
-      <w:r>
+      <w:pPr>
+        <w:spacing w:line="240" w:lineRule="auto"/>
+        <w:jc w:val="center"/>
+        <w:rPr>
+          <w:rFonts w:ascii="Arial" w:hAnsi="Arial" w:cs="Arial"/>
+          <w:bCs/>
+          <w:color w:val="365F91" w:themeColor="accent1" w:themeShade="BF"/>
+          <w:kern w:val="28"/>
+          <w:sz w:val="36"/>
+          <w:szCs w:val="36"/>
+        </w:rPr>
+      </w:pPr>
+    </w:p>
+    <w:p>
+      <w:pPr>
+        <w:spacing w:line="240" w:lineRule="auto"/>
+        <w:jc w:val="center"/>
+        <w:rPr>
+          <w:rFonts w:ascii="Arial" w:hAnsi="Arial" w:cs="Arial"/>
+          <w:bCs/>
+          <w:color w:val="365F91" w:themeColor="accent1" w:themeShade="BF"/>
+          <w:kern w:val="28"/>
+          <w:sz w:val="36"/>
+          <w:szCs w:val="36"/>
+        </w:rPr>
+      </w:pPr>
+    </w:p>
+    <w:p>
+      <w:pPr>
+        <w:spacing w:line="240" w:lineRule="auto"/>
+        <w:jc w:val="center"/>
+        <w:rPr>
+          <w:rFonts w:ascii="Arial" w:hAnsi="Arial" w:cs="Arial"/>
+          <w:bCs/>
+          <w:color w:val="365F91" w:themeColor="accent1" w:themeShade="BF"/>
+          <w:kern w:val="28"/>
+          <w:sz w:val="36"/>
+          <w:szCs w:val="36"/>
+        </w:rPr>
+      </w:pPr>
+    </w:p>
+    <w:p>
+      <w:pPr>
+        <w:spacing w:line="240" w:lineRule="auto"/>
+        <w:jc w:val="center"/>
+        <w:rPr>
+          <w:rFonts w:ascii="Arial" w:hAnsi="Arial" w:cs="Arial"/>
+          <w:bCs/>
+          <w:color w:val="365F91" w:themeColor="accent1" w:themeShade="BF"/>
+          <w:kern w:val="28"/>
+          <w:sz w:val="36"/>
+          <w:szCs w:val="36"/>
+        </w:rPr>
+      </w:pPr>
+    </w:p>
+    <w:p>
+      <w:pPr>
+        <w:spacing w:line="240" w:lineRule="auto"/>
+        <w:jc w:val="center"/>
+        <w:rPr>
+          <w:rFonts w:ascii="Arial" w:hAnsi="Arial" w:cs="Arial"/>
+          <w:bCs/>
+          <w:color w:val="365F91" w:themeColor="accent1" w:themeShade="BF"/>
+          <w:kern w:val="28"/>
+          <w:sz w:val="36"/>
+          <w:szCs w:val="36"/>
+        </w:rPr>
+      </w:pPr>
+    </w:p>
+    <w:p>
+      <w:pPr>
+        <w:spacing w:line="240" w:lineRule="auto"/>
+        <w:jc w:val="center"/>
+        <w:rPr>
+          <w:rFonts w:ascii="Arial" w:hAnsi="Arial" w:cs="Arial"/>
+          <w:bCs/>
+          <w:color w:val="365F91" w:themeColor="accent1" w:themeShade="BF"/>
+          <w:kern w:val="28"/>
+          <w:sz w:val="36"/>
+          <w:szCs w:val="36"/>
+        </w:rPr>
+      </w:pPr>
+    </w:p>
+    <w:p>
+      <w:pPr>
+        <w:spacing w:line="240" w:lineRule="auto"/>
+        <w:jc w:val="center"/>
+        <w:rPr>
+          <w:rFonts w:ascii="Arial" w:hAnsi="Arial" w:cs="Arial"/>
+          <w:bCs/>
+          <w:color w:val="365F91" w:themeColor="accent1" w:themeShade="BF"/>
+          <w:kern w:val="28"/>
+          <w:sz w:val="36"/>
+          <w:szCs w:val="36"/>
+        </w:rPr>
+      </w:pPr>
+    </w:p>
+    <w:p>
+      <w:pPr>
+        <w:spacing w:line="240" w:lineRule="auto"/>
+        <w:jc w:val="center"/>
+        <w:rPr>
+          <w:rFonts w:ascii="Arial" w:hAnsi="Arial" w:cs="Arial"/>
+          <w:bCs/>
+          <w:color w:val="365F91" w:themeColor="accent1" w:themeShade="BF"/>
+          <w:kern w:val="28"/>
+          <w:sz w:val="36"/>
+          <w:szCs w:val="36"/>
+        </w:rPr>
+      </w:pPr>
+    </w:p>
+    <w:p>
+      <w:pPr>
+        <w:spacing w:line="240" w:lineRule="auto"/>
+        <w:jc w:val="center"/>
+        <w:rPr>
+          <w:rFonts w:ascii="Arial" w:hAnsi="Arial" w:cs="Arial"/>
+          <w:bCs/>
+          <w:color w:val="365F91" w:themeColor="accent1" w:themeShade="BF"/>
+          <w:kern w:val="28"/>
+          <w:sz w:val="36"/>
+          <w:szCs w:val="36"/>
+        </w:rPr>
+      </w:pPr>
+    </w:p>
+    <w:p>
+      <w:pPr>
+        <w:spacing w:line="240" w:lineRule="auto"/>
+        <w:jc w:val="center"/>
+        <w:rPr>
+          <w:rFonts w:ascii="Arial" w:hAnsi="Arial" w:cs="Arial"/>
+          <w:bCs/>
+          <w:color w:val="365F91" w:themeColor="accent1" w:themeShade="BF"/>
+          <w:kern w:val="28"/>
+          <w:sz w:val="36"/>
+          <w:szCs w:val="36"/>
+        </w:rPr>
+      </w:pPr>
+    </w:p>
+    <w:p>
+      <w:pPr>
+        <w:spacing w:line="240" w:lineRule="auto"/>
+        <w:jc w:val="center"/>
+        <w:rPr>
+          <w:rFonts w:ascii="Arial" w:hAnsi="Arial" w:cs="Arial"/>
+          <w:bCs/>
+          <w:color w:val="365F91" w:themeColor="accent1" w:themeShade="BF"/>
+          <w:kern w:val="28"/>
+          <w:sz w:val="36"/>
+          <w:szCs w:val="36"/>
+        </w:rPr>
+      </w:pPr>
+    </w:p>
+    <w:p>
+      <w:pPr>
+        <w:spacing w:line="240" w:lineRule="auto"/>
+        <w:jc w:val="center"/>
+        <w:rPr>
+          <w:rFonts w:ascii="Arial" w:hAnsi="Arial" w:cs="Arial"/>
+          <w:bCs/>
+          <w:color w:val="365F91" w:themeColor="accent1" w:themeShade="BF"/>
+          <w:kern w:val="28"/>
+          <w:sz w:val="36"/>
+          <w:szCs w:val="36"/>
+        </w:rPr>
+      </w:pPr>
+    </w:p>
+    <w:p>
+      <w:pPr>
+        <w:spacing w:line="240" w:lineRule="auto"/>
+        <w:jc w:val="center"/>
+        <w:rPr>
+          <w:rFonts w:ascii="Arial" w:hAnsi="Arial" w:cs="Arial"/>
+          <w:bCs/>
+          <w:color w:val="365F91" w:themeColor="accent1" w:themeShade="BF"/>
+          <w:kern w:val="28"/>
+          <w:sz w:val="36"/>
+          <w:szCs w:val="36"/>
+        </w:rPr>
+      </w:pPr>
+      <w:r>
+        <w:rPr>
+          <w:rFonts w:ascii="Arial" w:hAnsi="Arial" w:cs="Arial"/>
+          <w:bCs/>
+          <w:color w:val="365F91" w:themeColor="accent1" w:themeShade="BF"/>
+          <w:kern w:val="28"/>
+          <w:sz w:val="72"/>
+          <w:szCs w:val="36"/>
+        </w:rPr>
+        <w:t>AINT351 – MACHINE LEARNING</w:t>
+      </w:r>
+    </w:p>
+    <w:p>
+      <w:pPr>
+        <w:spacing w:line="240" w:lineRule="auto"/>
+        <w:jc w:val="center"/>
+        <w:rPr>
+          <w:rFonts w:ascii="Arial" w:hAnsi="Arial" w:cs="Arial"/>
+          <w:bCs/>
+          <w:color w:val="365F91" w:themeColor="accent1" w:themeShade="BF"/>
+          <w:kern w:val="28"/>
+          <w:sz w:val="36"/>
+          <w:szCs w:val="36"/>
+        </w:rPr>
+      </w:pPr>
+    </w:p>
+    <w:p>
+      <w:pPr>
+        <w:spacing w:line="240" w:lineRule="auto"/>
+        <w:jc w:val="center"/>
         <w:rPr>
           <w:rFonts w:ascii="Arial" w:hAnsi="Arial" w:cs="Arial"/>
           <w:b/>
@@ -64,11 +223,1955 @@
           <w:sz w:val="36"/>
           <w:szCs w:val="36"/>
         </w:rPr>
+      </w:pPr>
+      <w:r>
+        <w:rPr>
+          <w:rFonts w:ascii="Arial" w:hAnsi="Arial" w:cs="Arial"/>
+          <w:bCs/>
+          <w:color w:val="365F91" w:themeColor="accent1" w:themeShade="BF"/>
+          <w:kern w:val="28"/>
+          <w:sz w:val="36"/>
+          <w:szCs w:val="36"/>
+        </w:rPr>
+        <w:t>10555972 | Computer Science | 12</w:t>
+      </w:r>
+      <w:r>
+        <w:rPr>
+          <w:rFonts w:ascii="Arial" w:hAnsi="Arial" w:cs="Arial"/>
+          <w:bCs/>
+          <w:color w:val="365F91" w:themeColor="accent1" w:themeShade="BF"/>
+          <w:kern w:val="28"/>
+          <w:sz w:val="36"/>
+          <w:szCs w:val="36"/>
+          <w:vertAlign w:val="superscript"/>
+        </w:rPr>
+        <w:t>th</w:t>
+      </w:r>
+      <w:r>
+        <w:rPr>
+          <w:rFonts w:ascii="Arial" w:hAnsi="Arial" w:cs="Arial"/>
+          <w:bCs/>
+          <w:color w:val="365F91" w:themeColor="accent1" w:themeShade="BF"/>
+          <w:kern w:val="28"/>
+          <w:sz w:val="36"/>
+          <w:szCs w:val="36"/>
+        </w:rPr>
+        <w:t xml:space="preserve"> December 2019</w:t>
+      </w:r>
+      <w:r>
+        <w:rPr>
+          <w:rFonts w:ascii="Arial" w:hAnsi="Arial" w:cs="Arial"/>
+          <w:bCs/>
+          <w:color w:val="365F91" w:themeColor="accent1" w:themeShade="BF"/>
+          <w:kern w:val="28"/>
+          <w:sz w:val="36"/>
+          <w:szCs w:val="36"/>
+        </w:rPr>
+        <w:br w:type="page"/>
+      </w:r>
+    </w:p>
+    <w:sdt>
+      <w:sdtPr>
+        <w:rPr>
+          <w:rFonts w:ascii="Trebuchet MS" w:eastAsia="Times New Roman" w:hAnsi="Trebuchet MS" w:cs="Times New Roman"/>
+          <w:color w:val="000000"/>
+          <w:sz w:val="24"/>
+          <w:szCs w:val="24"/>
+          <w:lang w:val="en-GB" w:eastAsia="en-GB"/>
+        </w:rPr>
+        <w:id w:val="-1886630572"/>
+        <w:docPartObj>
+          <w:docPartGallery w:val="Table of Contents"/>
+          <w:docPartUnique/>
+        </w:docPartObj>
+      </w:sdtPr>
+      <w:sdtEndPr>
+        <w:rPr>
+          <w:b/>
+          <w:bCs/>
+          <w:noProof/>
+        </w:rPr>
+      </w:sdtEndPr>
+      <w:sdtContent>
+        <w:p>
+          <w:pPr>
+            <w:pStyle w:val="TOCHeading"/>
+          </w:pPr>
+          <w:r>
+            <w:t>Contents</w:t>
+          </w:r>
+        </w:p>
+        <w:p>
+          <w:pPr>
+            <w:pStyle w:val="TOC1"/>
+            <w:tabs>
+              <w:tab w:val="left" w:pos="480"/>
+              <w:tab w:val="right" w:leader="dot" w:pos="9016"/>
+            </w:tabs>
+            <w:rPr>
+              <w:rFonts w:asciiTheme="minorHAnsi" w:eastAsiaTheme="minorEastAsia" w:hAnsiTheme="minorHAnsi" w:cstheme="minorBidi"/>
+              <w:noProof/>
+              <w:color w:val="auto"/>
+              <w:sz w:val="22"/>
+              <w:szCs w:val="22"/>
+            </w:rPr>
+          </w:pPr>
+          <w:r>
+            <w:fldChar w:fldCharType="begin"/>
+          </w:r>
+          <w:r>
+            <w:instrText xml:space="preserve"> TOC \o "1-3" \h \z \u </w:instrText>
+          </w:r>
+          <w:r>
+            <w:fldChar w:fldCharType="separate"/>
+          </w:r>
+          <w:hyperlink w:anchor="_Toc25680144" w:history="1">
+            <w:r>
+              <w:rPr>
+                <w:rStyle w:val="Hyperlink"/>
+                <w:noProof/>
+              </w:rPr>
+              <w:t>1.</w:t>
+            </w:r>
+            <w:r>
+              <w:rPr>
+                <w:rFonts w:asciiTheme="minorHAnsi" w:eastAsiaTheme="minorEastAsia" w:hAnsiTheme="minorHAnsi" w:cstheme="minorBidi"/>
+                <w:noProof/>
+                <w:color w:val="auto"/>
+                <w:sz w:val="22"/>
+                <w:szCs w:val="22"/>
+              </w:rPr>
+              <w:tab/>
+            </w:r>
+            <w:r>
+              <w:rPr>
+                <w:rStyle w:val="Hyperlink"/>
+                <w:noProof/>
+              </w:rPr>
+              <w:t>Training Data Generation</w:t>
+            </w:r>
+            <w:r>
+              <w:rPr>
+                <w:noProof/>
+                <w:webHidden/>
+              </w:rPr>
+              <w:tab/>
+            </w:r>
+            <w:r>
+              <w:rPr>
+                <w:noProof/>
+                <w:webHidden/>
+              </w:rPr>
+              <w:fldChar w:fldCharType="begin"/>
+            </w:r>
+            <w:r>
+              <w:rPr>
+                <w:noProof/>
+                <w:webHidden/>
+              </w:rPr>
+              <w:instrText xml:space="preserve"> PAGEREF _Toc25680144 \h </w:instrText>
+            </w:r>
+            <w:r>
+              <w:rPr>
+                <w:noProof/>
+                <w:webHidden/>
+              </w:rPr>
+            </w:r>
+            <w:r>
+              <w:rPr>
+                <w:noProof/>
+                <w:webHidden/>
+              </w:rPr>
+              <w:fldChar w:fldCharType="separate"/>
+            </w:r>
+            <w:r>
+              <w:rPr>
+                <w:noProof/>
+                <w:webHidden/>
+              </w:rPr>
+              <w:t>3</w:t>
+            </w:r>
+            <w:r>
+              <w:rPr>
+                <w:noProof/>
+                <w:webHidden/>
+              </w:rPr>
+              <w:fldChar w:fldCharType="end"/>
+            </w:r>
+          </w:hyperlink>
+        </w:p>
+        <w:p>
+          <w:pPr>
+            <w:pStyle w:val="TOC2"/>
+            <w:tabs>
+              <w:tab w:val="left" w:pos="960"/>
+              <w:tab w:val="right" w:leader="dot" w:pos="9016"/>
+            </w:tabs>
+            <w:rPr>
+              <w:rFonts w:asciiTheme="minorHAnsi" w:eastAsiaTheme="minorEastAsia" w:hAnsiTheme="minorHAnsi" w:cstheme="minorBidi"/>
+              <w:noProof/>
+              <w:color w:val="auto"/>
+              <w:sz w:val="22"/>
+              <w:szCs w:val="22"/>
+            </w:rPr>
+          </w:pPr>
+          <w:hyperlink w:anchor="_Toc25680145" w:history="1">
+            <w:r>
+              <w:rPr>
+                <w:rStyle w:val="Hyperlink"/>
+                <w:noProof/>
+              </w:rPr>
+              <w:t>1.1.</w:t>
+            </w:r>
+            <w:r>
+              <w:rPr>
+                <w:rFonts w:asciiTheme="minorHAnsi" w:eastAsiaTheme="minorEastAsia" w:hAnsiTheme="minorHAnsi" w:cstheme="minorBidi"/>
+                <w:noProof/>
+                <w:color w:val="auto"/>
+                <w:sz w:val="22"/>
+                <w:szCs w:val="22"/>
+              </w:rPr>
+              <w:tab/>
+            </w:r>
+            <w:r>
+              <w:rPr>
+                <w:rStyle w:val="Hyperlink"/>
+                <w:noProof/>
+              </w:rPr>
+              <w:t>Display Workspace of Revolute Arm</w:t>
+            </w:r>
+            <w:r>
+              <w:rPr>
+                <w:noProof/>
+                <w:webHidden/>
+              </w:rPr>
+              <w:tab/>
+            </w:r>
+            <w:r>
+              <w:rPr>
+                <w:noProof/>
+                <w:webHidden/>
+              </w:rPr>
+              <w:fldChar w:fldCharType="begin"/>
+            </w:r>
+            <w:r>
+              <w:rPr>
+                <w:noProof/>
+                <w:webHidden/>
+              </w:rPr>
+              <w:instrText xml:space="preserve"> PAGEREF _Toc25680145 \h </w:instrText>
+            </w:r>
+            <w:r>
+              <w:rPr>
+                <w:noProof/>
+                <w:webHidden/>
+              </w:rPr>
+            </w:r>
+            <w:r>
+              <w:rPr>
+                <w:noProof/>
+                <w:webHidden/>
+              </w:rPr>
+              <w:fldChar w:fldCharType="separate"/>
+            </w:r>
+            <w:r>
+              <w:rPr>
+                <w:noProof/>
+                <w:webHidden/>
+              </w:rPr>
+              <w:t>3</w:t>
+            </w:r>
+            <w:r>
+              <w:rPr>
+                <w:noProof/>
+                <w:webHidden/>
+              </w:rPr>
+              <w:fldChar w:fldCharType="end"/>
+            </w:r>
+          </w:hyperlink>
+        </w:p>
+        <w:p>
+          <w:pPr>
+            <w:pStyle w:val="TOC2"/>
+            <w:tabs>
+              <w:tab w:val="left" w:pos="960"/>
+              <w:tab w:val="right" w:leader="dot" w:pos="9016"/>
+            </w:tabs>
+            <w:rPr>
+              <w:rFonts w:asciiTheme="minorHAnsi" w:eastAsiaTheme="minorEastAsia" w:hAnsiTheme="minorHAnsi" w:cstheme="minorBidi"/>
+              <w:noProof/>
+              <w:color w:val="auto"/>
+              <w:sz w:val="22"/>
+              <w:szCs w:val="22"/>
+            </w:rPr>
+          </w:pPr>
+          <w:hyperlink w:anchor="_Toc25680146" w:history="1">
+            <w:r>
+              <w:rPr>
+                <w:rStyle w:val="Hyperlink"/>
+                <w:noProof/>
+              </w:rPr>
+              <w:t>1.2.</w:t>
+            </w:r>
+            <w:r>
+              <w:rPr>
+                <w:rFonts w:asciiTheme="minorHAnsi" w:eastAsiaTheme="minorEastAsia" w:hAnsiTheme="minorHAnsi" w:cstheme="minorBidi"/>
+                <w:noProof/>
+                <w:color w:val="auto"/>
+                <w:sz w:val="22"/>
+                <w:szCs w:val="22"/>
+              </w:rPr>
+              <w:tab/>
+            </w:r>
+            <w:r>
+              <w:rPr>
+                <w:rStyle w:val="Hyperlink"/>
+                <w:noProof/>
+              </w:rPr>
+              <w:t>Configurations of a Revolute Arm</w:t>
+            </w:r>
+            <w:r>
+              <w:rPr>
+                <w:noProof/>
+                <w:webHidden/>
+              </w:rPr>
+              <w:tab/>
+            </w:r>
+            <w:r>
+              <w:rPr>
+                <w:noProof/>
+                <w:webHidden/>
+              </w:rPr>
+              <w:fldChar w:fldCharType="begin"/>
+            </w:r>
+            <w:r>
+              <w:rPr>
+                <w:noProof/>
+                <w:webHidden/>
+              </w:rPr>
+              <w:instrText xml:space="preserve"> PAGEREF _Toc25680146 \h </w:instrText>
+            </w:r>
+            <w:r>
+              <w:rPr>
+                <w:noProof/>
+                <w:webHidden/>
+              </w:rPr>
+            </w:r>
+            <w:r>
+              <w:rPr>
+                <w:noProof/>
+                <w:webHidden/>
+              </w:rPr>
+              <w:fldChar w:fldCharType="separate"/>
+            </w:r>
+            <w:r>
+              <w:rPr>
+                <w:noProof/>
+                <w:webHidden/>
+              </w:rPr>
+              <w:t>3</w:t>
+            </w:r>
+            <w:r>
+              <w:rPr>
+                <w:noProof/>
+                <w:webHidden/>
+              </w:rPr>
+              <w:fldChar w:fldCharType="end"/>
+            </w:r>
+          </w:hyperlink>
+        </w:p>
+        <w:p>
+          <w:pPr>
+            <w:pStyle w:val="TOC1"/>
+            <w:tabs>
+              <w:tab w:val="left" w:pos="480"/>
+              <w:tab w:val="right" w:leader="dot" w:pos="9016"/>
+            </w:tabs>
+            <w:rPr>
+              <w:rFonts w:asciiTheme="minorHAnsi" w:eastAsiaTheme="minorEastAsia" w:hAnsiTheme="minorHAnsi" w:cstheme="minorBidi"/>
+              <w:noProof/>
+              <w:color w:val="auto"/>
+              <w:sz w:val="22"/>
+              <w:szCs w:val="22"/>
+            </w:rPr>
+          </w:pPr>
+          <w:hyperlink w:anchor="_Toc25680147" w:history="1">
+            <w:r>
+              <w:rPr>
+                <w:rStyle w:val="Hyperlink"/>
+                <w:noProof/>
+              </w:rPr>
+              <w:t>2.</w:t>
+            </w:r>
+            <w:r>
+              <w:rPr>
+                <w:rFonts w:asciiTheme="minorHAnsi" w:eastAsiaTheme="minorEastAsia" w:hAnsiTheme="minorHAnsi" w:cstheme="minorBidi"/>
+                <w:noProof/>
+                <w:color w:val="auto"/>
+                <w:sz w:val="22"/>
+                <w:szCs w:val="22"/>
+              </w:rPr>
+              <w:tab/>
+            </w:r>
+            <w:r>
+              <w:rPr>
+                <w:rStyle w:val="Hyperlink"/>
+                <w:noProof/>
+              </w:rPr>
+              <w:t>Implement a 2-Layer Network</w:t>
+            </w:r>
+            <w:r>
+              <w:rPr>
+                <w:noProof/>
+                <w:webHidden/>
+              </w:rPr>
+              <w:tab/>
+            </w:r>
+            <w:r>
+              <w:rPr>
+                <w:noProof/>
+                <w:webHidden/>
+              </w:rPr>
+              <w:fldChar w:fldCharType="begin"/>
+            </w:r>
+            <w:r>
+              <w:rPr>
+                <w:noProof/>
+                <w:webHidden/>
+              </w:rPr>
+              <w:instrText xml:space="preserve"> PAGEREF _Toc25680147 \h </w:instrText>
+            </w:r>
+            <w:r>
+              <w:rPr>
+                <w:noProof/>
+                <w:webHidden/>
+              </w:rPr>
+            </w:r>
+            <w:r>
+              <w:rPr>
+                <w:noProof/>
+                <w:webHidden/>
+              </w:rPr>
+              <w:fldChar w:fldCharType="separate"/>
+            </w:r>
+            <w:r>
+              <w:rPr>
+                <w:noProof/>
+                <w:webHidden/>
+              </w:rPr>
+              <w:t>3</w:t>
+            </w:r>
+            <w:r>
+              <w:rPr>
+                <w:noProof/>
+                <w:webHidden/>
+              </w:rPr>
+              <w:fldChar w:fldCharType="end"/>
+            </w:r>
+          </w:hyperlink>
+        </w:p>
+        <w:p>
+          <w:pPr>
+            <w:pStyle w:val="TOC2"/>
+            <w:tabs>
+              <w:tab w:val="left" w:pos="960"/>
+              <w:tab w:val="right" w:leader="dot" w:pos="9016"/>
+            </w:tabs>
+            <w:rPr>
+              <w:rFonts w:asciiTheme="minorHAnsi" w:eastAsiaTheme="minorEastAsia" w:hAnsiTheme="minorHAnsi" w:cstheme="minorBidi"/>
+              <w:noProof/>
+              <w:color w:val="auto"/>
+              <w:sz w:val="22"/>
+              <w:szCs w:val="22"/>
+            </w:rPr>
+          </w:pPr>
+          <w:hyperlink w:anchor="_Toc25680148" w:history="1">
+            <w:r>
+              <w:rPr>
+                <w:rStyle w:val="Hyperlink"/>
+                <w:noProof/>
+              </w:rPr>
+              <w:t>2.1.</w:t>
+            </w:r>
+            <w:r>
+              <w:rPr>
+                <w:rFonts w:asciiTheme="minorHAnsi" w:eastAsiaTheme="minorEastAsia" w:hAnsiTheme="minorHAnsi" w:cstheme="minorBidi"/>
+                <w:noProof/>
+                <w:color w:val="auto"/>
+                <w:sz w:val="22"/>
+                <w:szCs w:val="22"/>
+              </w:rPr>
+              <w:tab/>
+            </w:r>
+            <w:r>
+              <w:rPr>
+                <w:rStyle w:val="Hyperlink"/>
+                <w:noProof/>
+              </w:rPr>
+              <w:t>Implement the Network Feedforward Pass</w:t>
+            </w:r>
+            <w:r>
+              <w:rPr>
+                <w:noProof/>
+                <w:webHidden/>
+              </w:rPr>
+              <w:tab/>
+            </w:r>
+            <w:r>
+              <w:rPr>
+                <w:noProof/>
+                <w:webHidden/>
+              </w:rPr>
+              <w:fldChar w:fldCharType="begin"/>
+            </w:r>
+            <w:r>
+              <w:rPr>
+                <w:noProof/>
+                <w:webHidden/>
+              </w:rPr>
+              <w:instrText xml:space="preserve"> PAGEREF _Toc25680148 \h </w:instrText>
+            </w:r>
+            <w:r>
+              <w:rPr>
+                <w:noProof/>
+                <w:webHidden/>
+              </w:rPr>
+            </w:r>
+            <w:r>
+              <w:rPr>
+                <w:noProof/>
+                <w:webHidden/>
+              </w:rPr>
+              <w:fldChar w:fldCharType="separate"/>
+            </w:r>
+            <w:r>
+              <w:rPr>
+                <w:noProof/>
+                <w:webHidden/>
+              </w:rPr>
+              <w:t>3</w:t>
+            </w:r>
+            <w:r>
+              <w:rPr>
+                <w:noProof/>
+                <w:webHidden/>
+              </w:rPr>
+              <w:fldChar w:fldCharType="end"/>
+            </w:r>
+          </w:hyperlink>
+        </w:p>
+        <w:p>
+          <w:pPr>
+            <w:pStyle w:val="TOC2"/>
+            <w:tabs>
+              <w:tab w:val="left" w:pos="960"/>
+              <w:tab w:val="right" w:leader="dot" w:pos="9016"/>
+            </w:tabs>
+            <w:rPr>
+              <w:rFonts w:asciiTheme="minorHAnsi" w:eastAsiaTheme="minorEastAsia" w:hAnsiTheme="minorHAnsi" w:cstheme="minorBidi"/>
+              <w:noProof/>
+              <w:color w:val="auto"/>
+              <w:sz w:val="22"/>
+              <w:szCs w:val="22"/>
+            </w:rPr>
+          </w:pPr>
+          <w:hyperlink w:anchor="_Toc25680149" w:history="1">
+            <w:r>
+              <w:rPr>
+                <w:rStyle w:val="Hyperlink"/>
+                <w:noProof/>
+              </w:rPr>
+              <w:t>2.2.</w:t>
+            </w:r>
+            <w:r>
+              <w:rPr>
+                <w:rFonts w:asciiTheme="minorHAnsi" w:eastAsiaTheme="minorEastAsia" w:hAnsiTheme="minorHAnsi" w:cstheme="minorBidi"/>
+                <w:noProof/>
+                <w:color w:val="auto"/>
+                <w:sz w:val="22"/>
+                <w:szCs w:val="22"/>
+              </w:rPr>
+              <w:tab/>
+            </w:r>
+            <w:r>
+              <w:rPr>
+                <w:rStyle w:val="Hyperlink"/>
+                <w:noProof/>
+              </w:rPr>
+              <w:t>Implement 2-Layer Network Training</w:t>
+            </w:r>
+            <w:r>
+              <w:rPr>
+                <w:noProof/>
+                <w:webHidden/>
+              </w:rPr>
+              <w:tab/>
+            </w:r>
+            <w:r>
+              <w:rPr>
+                <w:noProof/>
+                <w:webHidden/>
+              </w:rPr>
+              <w:fldChar w:fldCharType="begin"/>
+            </w:r>
+            <w:r>
+              <w:rPr>
+                <w:noProof/>
+                <w:webHidden/>
+              </w:rPr>
+              <w:instrText xml:space="preserve"> PAGEREF _Toc25680149 \h </w:instrText>
+            </w:r>
+            <w:r>
+              <w:rPr>
+                <w:noProof/>
+                <w:webHidden/>
+              </w:rPr>
+            </w:r>
+            <w:r>
+              <w:rPr>
+                <w:noProof/>
+                <w:webHidden/>
+              </w:rPr>
+              <w:fldChar w:fldCharType="separate"/>
+            </w:r>
+            <w:r>
+              <w:rPr>
+                <w:noProof/>
+                <w:webHidden/>
+              </w:rPr>
+              <w:t>3</w:t>
+            </w:r>
+            <w:r>
+              <w:rPr>
+                <w:noProof/>
+                <w:webHidden/>
+              </w:rPr>
+              <w:fldChar w:fldCharType="end"/>
+            </w:r>
+          </w:hyperlink>
+        </w:p>
+        <w:p>
+          <w:pPr>
+            <w:pStyle w:val="TOC2"/>
+            <w:tabs>
+              <w:tab w:val="left" w:pos="960"/>
+              <w:tab w:val="right" w:leader="dot" w:pos="9016"/>
+            </w:tabs>
+            <w:rPr>
+              <w:rFonts w:asciiTheme="minorHAnsi" w:eastAsiaTheme="minorEastAsia" w:hAnsiTheme="minorHAnsi" w:cstheme="minorBidi"/>
+              <w:noProof/>
+              <w:color w:val="auto"/>
+              <w:sz w:val="22"/>
+              <w:szCs w:val="22"/>
+            </w:rPr>
+          </w:pPr>
+          <w:hyperlink w:anchor="_Toc25680150" w:history="1">
+            <w:r>
+              <w:rPr>
+                <w:rStyle w:val="Hyperlink"/>
+                <w:noProof/>
+              </w:rPr>
+              <w:t>2.3.</w:t>
+            </w:r>
+            <w:r>
+              <w:rPr>
+                <w:rFonts w:asciiTheme="minorHAnsi" w:eastAsiaTheme="minorEastAsia" w:hAnsiTheme="minorHAnsi" w:cstheme="minorBidi"/>
+                <w:noProof/>
+                <w:color w:val="auto"/>
+                <w:sz w:val="22"/>
+                <w:szCs w:val="22"/>
+              </w:rPr>
+              <w:tab/>
+            </w:r>
+            <w:r>
+              <w:rPr>
+                <w:rStyle w:val="Hyperlink"/>
+                <w:noProof/>
+              </w:rPr>
+              <w:t>Train Network Inverse Kinematics</w:t>
+            </w:r>
+            <w:r>
+              <w:rPr>
+                <w:noProof/>
+                <w:webHidden/>
+              </w:rPr>
+              <w:tab/>
+            </w:r>
+            <w:r>
+              <w:rPr>
+                <w:noProof/>
+                <w:webHidden/>
+              </w:rPr>
+              <w:fldChar w:fldCharType="begin"/>
+            </w:r>
+            <w:r>
+              <w:rPr>
+                <w:noProof/>
+                <w:webHidden/>
+              </w:rPr>
+              <w:instrText xml:space="preserve"> PAGEREF _Toc25680150 \h </w:instrText>
+            </w:r>
+            <w:r>
+              <w:rPr>
+                <w:noProof/>
+                <w:webHidden/>
+              </w:rPr>
+            </w:r>
+            <w:r>
+              <w:rPr>
+                <w:noProof/>
+                <w:webHidden/>
+              </w:rPr>
+              <w:fldChar w:fldCharType="separate"/>
+            </w:r>
+            <w:r>
+              <w:rPr>
+                <w:noProof/>
+                <w:webHidden/>
+              </w:rPr>
+              <w:t>3</w:t>
+            </w:r>
+            <w:r>
+              <w:rPr>
+                <w:noProof/>
+                <w:webHidden/>
+              </w:rPr>
+              <w:fldChar w:fldCharType="end"/>
+            </w:r>
+          </w:hyperlink>
+        </w:p>
+        <w:p>
+          <w:pPr>
+            <w:pStyle w:val="TOC2"/>
+            <w:tabs>
+              <w:tab w:val="left" w:pos="960"/>
+              <w:tab w:val="right" w:leader="dot" w:pos="9016"/>
+            </w:tabs>
+            <w:rPr>
+              <w:rFonts w:asciiTheme="minorHAnsi" w:eastAsiaTheme="minorEastAsia" w:hAnsiTheme="minorHAnsi" w:cstheme="minorBidi"/>
+              <w:noProof/>
+              <w:color w:val="auto"/>
+              <w:sz w:val="22"/>
+              <w:szCs w:val="22"/>
+            </w:rPr>
+          </w:pPr>
+          <w:hyperlink w:anchor="_Toc25680151" w:history="1">
+            <w:r>
+              <w:rPr>
+                <w:rStyle w:val="Hyperlink"/>
+                <w:noProof/>
+              </w:rPr>
+              <w:t>2.4.</w:t>
+            </w:r>
+            <w:r>
+              <w:rPr>
+                <w:rFonts w:asciiTheme="minorHAnsi" w:eastAsiaTheme="minorEastAsia" w:hAnsiTheme="minorHAnsi" w:cstheme="minorBidi"/>
+                <w:noProof/>
+                <w:color w:val="auto"/>
+                <w:sz w:val="22"/>
+                <w:szCs w:val="22"/>
+              </w:rPr>
+              <w:tab/>
+            </w:r>
+            <w:r>
+              <w:rPr>
+                <w:rStyle w:val="Hyperlink"/>
+                <w:noProof/>
+              </w:rPr>
+              <w:t>Test and Interpret Inverse Model</w:t>
+            </w:r>
+            <w:r>
+              <w:rPr>
+                <w:noProof/>
+                <w:webHidden/>
+              </w:rPr>
+              <w:tab/>
+            </w:r>
+            <w:r>
+              <w:rPr>
+                <w:noProof/>
+                <w:webHidden/>
+              </w:rPr>
+              <w:fldChar w:fldCharType="begin"/>
+            </w:r>
+            <w:r>
+              <w:rPr>
+                <w:noProof/>
+                <w:webHidden/>
+              </w:rPr>
+              <w:instrText xml:space="preserve"> PAGEREF _Toc25680151 \h </w:instrText>
+            </w:r>
+            <w:r>
+              <w:rPr>
+                <w:noProof/>
+                <w:webHidden/>
+              </w:rPr>
+            </w:r>
+            <w:r>
+              <w:rPr>
+                <w:noProof/>
+                <w:webHidden/>
+              </w:rPr>
+              <w:fldChar w:fldCharType="separate"/>
+            </w:r>
+            <w:r>
+              <w:rPr>
+                <w:noProof/>
+                <w:webHidden/>
+              </w:rPr>
+              <w:t>3</w:t>
+            </w:r>
+            <w:r>
+              <w:rPr>
+                <w:noProof/>
+                <w:webHidden/>
+              </w:rPr>
+              <w:fldChar w:fldCharType="end"/>
+            </w:r>
+          </w:hyperlink>
+        </w:p>
+        <w:p>
+          <w:pPr>
+            <w:pStyle w:val="TOC1"/>
+            <w:tabs>
+              <w:tab w:val="left" w:pos="480"/>
+              <w:tab w:val="right" w:leader="dot" w:pos="9016"/>
+            </w:tabs>
+            <w:rPr>
+              <w:rFonts w:asciiTheme="minorHAnsi" w:eastAsiaTheme="minorEastAsia" w:hAnsiTheme="minorHAnsi" w:cstheme="minorBidi"/>
+              <w:noProof/>
+              <w:color w:val="auto"/>
+              <w:sz w:val="22"/>
+              <w:szCs w:val="22"/>
+            </w:rPr>
+          </w:pPr>
+          <w:hyperlink w:anchor="_Toc25680152" w:history="1">
+            <w:r>
+              <w:rPr>
+                <w:rStyle w:val="Hyperlink"/>
+                <w:noProof/>
+              </w:rPr>
+              <w:t>3.</w:t>
+            </w:r>
+            <w:r>
+              <w:rPr>
+                <w:rFonts w:asciiTheme="minorHAnsi" w:eastAsiaTheme="minorEastAsia" w:hAnsiTheme="minorHAnsi" w:cstheme="minorBidi"/>
+                <w:noProof/>
+                <w:color w:val="auto"/>
+                <w:sz w:val="22"/>
+                <w:szCs w:val="22"/>
+              </w:rPr>
+              <w:tab/>
+            </w:r>
+            <w:r>
+              <w:rPr>
+                <w:rStyle w:val="Hyperlink"/>
+                <w:noProof/>
+              </w:rPr>
+              <w:t>Path Through a Maze Using Q-Learning</w:t>
+            </w:r>
+            <w:r>
+              <w:rPr>
+                <w:noProof/>
+                <w:webHidden/>
+              </w:rPr>
+              <w:tab/>
+            </w:r>
+            <w:r>
+              <w:rPr>
+                <w:noProof/>
+                <w:webHidden/>
+              </w:rPr>
+              <w:fldChar w:fldCharType="begin"/>
+            </w:r>
+            <w:r>
+              <w:rPr>
+                <w:noProof/>
+                <w:webHidden/>
+              </w:rPr>
+              <w:instrText xml:space="preserve"> PAGEREF _Toc25680152 \h </w:instrText>
+            </w:r>
+            <w:r>
+              <w:rPr>
+                <w:noProof/>
+                <w:webHidden/>
+              </w:rPr>
+            </w:r>
+            <w:r>
+              <w:rPr>
+                <w:noProof/>
+                <w:webHidden/>
+              </w:rPr>
+              <w:fldChar w:fldCharType="separate"/>
+            </w:r>
+            <w:r>
+              <w:rPr>
+                <w:noProof/>
+                <w:webHidden/>
+              </w:rPr>
+              <w:t>3</w:t>
+            </w:r>
+            <w:r>
+              <w:rPr>
+                <w:noProof/>
+                <w:webHidden/>
+              </w:rPr>
+              <w:fldChar w:fldCharType="end"/>
+            </w:r>
+          </w:hyperlink>
+        </w:p>
+        <w:p>
+          <w:pPr>
+            <w:pStyle w:val="TOC2"/>
+            <w:tabs>
+              <w:tab w:val="left" w:pos="960"/>
+              <w:tab w:val="right" w:leader="dot" w:pos="9016"/>
+            </w:tabs>
+            <w:rPr>
+              <w:rFonts w:asciiTheme="minorHAnsi" w:eastAsiaTheme="minorEastAsia" w:hAnsiTheme="minorHAnsi" w:cstheme="minorBidi"/>
+              <w:noProof/>
+              <w:color w:val="auto"/>
+              <w:sz w:val="22"/>
+              <w:szCs w:val="22"/>
+            </w:rPr>
+          </w:pPr>
+          <w:hyperlink w:anchor="_Toc25680153" w:history="1">
+            <w:r>
+              <w:rPr>
+                <w:rStyle w:val="Hyperlink"/>
+                <w:noProof/>
+              </w:rPr>
+              <w:t>3.1.</w:t>
+            </w:r>
+            <w:r>
+              <w:rPr>
+                <w:rFonts w:asciiTheme="minorHAnsi" w:eastAsiaTheme="minorEastAsia" w:hAnsiTheme="minorHAnsi" w:cstheme="minorBidi"/>
+                <w:noProof/>
+                <w:color w:val="auto"/>
+                <w:sz w:val="22"/>
+                <w:szCs w:val="22"/>
+              </w:rPr>
+              <w:tab/>
+            </w:r>
+            <w:r>
+              <w:rPr>
+                <w:rStyle w:val="Hyperlink"/>
+                <w:noProof/>
+              </w:rPr>
+              <w:t>Generate Random Start State</w:t>
+            </w:r>
+            <w:r>
+              <w:rPr>
+                <w:noProof/>
+                <w:webHidden/>
+              </w:rPr>
+              <w:tab/>
+            </w:r>
+            <w:r>
+              <w:rPr>
+                <w:noProof/>
+                <w:webHidden/>
+              </w:rPr>
+              <w:fldChar w:fldCharType="begin"/>
+            </w:r>
+            <w:r>
+              <w:rPr>
+                <w:noProof/>
+                <w:webHidden/>
+              </w:rPr>
+              <w:instrText xml:space="preserve"> PAGEREF _Toc25680153 \h </w:instrText>
+            </w:r>
+            <w:r>
+              <w:rPr>
+                <w:noProof/>
+                <w:webHidden/>
+              </w:rPr>
+            </w:r>
+            <w:r>
+              <w:rPr>
+                <w:noProof/>
+                <w:webHidden/>
+              </w:rPr>
+              <w:fldChar w:fldCharType="separate"/>
+            </w:r>
+            <w:r>
+              <w:rPr>
+                <w:noProof/>
+                <w:webHidden/>
+              </w:rPr>
+              <w:t>3</w:t>
+            </w:r>
+            <w:r>
+              <w:rPr>
+                <w:noProof/>
+                <w:webHidden/>
+              </w:rPr>
+              <w:fldChar w:fldCharType="end"/>
+            </w:r>
+          </w:hyperlink>
+        </w:p>
+        <w:p>
+          <w:pPr>
+            <w:pStyle w:val="TOC2"/>
+            <w:tabs>
+              <w:tab w:val="left" w:pos="960"/>
+              <w:tab w:val="right" w:leader="dot" w:pos="9016"/>
+            </w:tabs>
+            <w:rPr>
+              <w:rFonts w:asciiTheme="minorHAnsi" w:eastAsiaTheme="minorEastAsia" w:hAnsiTheme="minorHAnsi" w:cstheme="minorBidi"/>
+              <w:noProof/>
+              <w:color w:val="auto"/>
+              <w:sz w:val="22"/>
+              <w:szCs w:val="22"/>
+            </w:rPr>
+          </w:pPr>
+          <w:hyperlink w:anchor="_Toc25680154" w:history="1">
+            <w:r>
+              <w:rPr>
+                <w:rStyle w:val="Hyperlink"/>
+                <w:noProof/>
+              </w:rPr>
+              <w:t>3.2.</w:t>
+            </w:r>
+            <w:r>
+              <w:rPr>
+                <w:rFonts w:asciiTheme="minorHAnsi" w:eastAsiaTheme="minorEastAsia" w:hAnsiTheme="minorHAnsi" w:cstheme="minorBidi"/>
+                <w:noProof/>
+                <w:color w:val="auto"/>
+                <w:sz w:val="22"/>
+                <w:szCs w:val="22"/>
+              </w:rPr>
+              <w:tab/>
+            </w:r>
+            <w:r>
+              <w:rPr>
+                <w:rStyle w:val="Hyperlink"/>
+                <w:noProof/>
+              </w:rPr>
+              <w:t>Build a Reward Function</w:t>
+            </w:r>
+            <w:r>
+              <w:rPr>
+                <w:noProof/>
+                <w:webHidden/>
+              </w:rPr>
+              <w:tab/>
+            </w:r>
+            <w:r>
+              <w:rPr>
+                <w:noProof/>
+                <w:webHidden/>
+              </w:rPr>
+              <w:fldChar w:fldCharType="begin"/>
+            </w:r>
+            <w:r>
+              <w:rPr>
+                <w:noProof/>
+                <w:webHidden/>
+              </w:rPr>
+              <w:instrText xml:space="preserve"> PAGEREF _Toc25680154 \h </w:instrText>
+            </w:r>
+            <w:r>
+              <w:rPr>
+                <w:noProof/>
+                <w:webHidden/>
+              </w:rPr>
+            </w:r>
+            <w:r>
+              <w:rPr>
+                <w:noProof/>
+                <w:webHidden/>
+              </w:rPr>
+              <w:fldChar w:fldCharType="separate"/>
+            </w:r>
+            <w:r>
+              <w:rPr>
+                <w:noProof/>
+                <w:webHidden/>
+              </w:rPr>
+              <w:t>3</w:t>
+            </w:r>
+            <w:r>
+              <w:rPr>
+                <w:noProof/>
+                <w:webHidden/>
+              </w:rPr>
+              <w:fldChar w:fldCharType="end"/>
+            </w:r>
+          </w:hyperlink>
+        </w:p>
+        <w:p>
+          <w:pPr>
+            <w:pStyle w:val="TOC2"/>
+            <w:tabs>
+              <w:tab w:val="left" w:pos="960"/>
+              <w:tab w:val="right" w:leader="dot" w:pos="9016"/>
+            </w:tabs>
+            <w:rPr>
+              <w:rFonts w:asciiTheme="minorHAnsi" w:eastAsiaTheme="minorEastAsia" w:hAnsiTheme="minorHAnsi" w:cstheme="minorBidi"/>
+              <w:noProof/>
+              <w:color w:val="auto"/>
+              <w:sz w:val="22"/>
+              <w:szCs w:val="22"/>
+            </w:rPr>
+          </w:pPr>
+          <w:hyperlink w:anchor="_Toc25680155" w:history="1">
+            <w:r>
+              <w:rPr>
+                <w:rStyle w:val="Hyperlink"/>
+                <w:noProof/>
+              </w:rPr>
+              <w:t>3.3.</w:t>
+            </w:r>
+            <w:r>
+              <w:rPr>
+                <w:rFonts w:asciiTheme="minorHAnsi" w:eastAsiaTheme="minorEastAsia" w:hAnsiTheme="minorHAnsi" w:cstheme="minorBidi"/>
+                <w:noProof/>
+                <w:color w:val="auto"/>
+                <w:sz w:val="22"/>
+                <w:szCs w:val="22"/>
+              </w:rPr>
+              <w:tab/>
+            </w:r>
+            <w:r>
+              <w:rPr>
+                <w:rStyle w:val="Hyperlink"/>
+                <w:noProof/>
+              </w:rPr>
+              <w:t>Generate a Transition Matrix</w:t>
+            </w:r>
+            <w:r>
+              <w:rPr>
+                <w:noProof/>
+                <w:webHidden/>
+              </w:rPr>
+              <w:tab/>
+            </w:r>
+            <w:r>
+              <w:rPr>
+                <w:noProof/>
+                <w:webHidden/>
+              </w:rPr>
+              <w:fldChar w:fldCharType="begin"/>
+            </w:r>
+            <w:r>
+              <w:rPr>
+                <w:noProof/>
+                <w:webHidden/>
+              </w:rPr>
+              <w:instrText xml:space="preserve"> PAGEREF _Toc25680155 \h </w:instrText>
+            </w:r>
+            <w:r>
+              <w:rPr>
+                <w:noProof/>
+                <w:webHidden/>
+              </w:rPr>
+            </w:r>
+            <w:r>
+              <w:rPr>
+                <w:noProof/>
+                <w:webHidden/>
+              </w:rPr>
+              <w:fldChar w:fldCharType="separate"/>
+            </w:r>
+            <w:r>
+              <w:rPr>
+                <w:noProof/>
+                <w:webHidden/>
+              </w:rPr>
+              <w:t>3</w:t>
+            </w:r>
+            <w:r>
+              <w:rPr>
+                <w:noProof/>
+                <w:webHidden/>
+              </w:rPr>
+              <w:fldChar w:fldCharType="end"/>
+            </w:r>
+          </w:hyperlink>
+        </w:p>
+        <w:p>
+          <w:pPr>
+            <w:pStyle w:val="TOC2"/>
+            <w:tabs>
+              <w:tab w:val="left" w:pos="960"/>
+              <w:tab w:val="right" w:leader="dot" w:pos="9016"/>
+            </w:tabs>
+            <w:rPr>
+              <w:rFonts w:asciiTheme="minorHAnsi" w:eastAsiaTheme="minorEastAsia" w:hAnsiTheme="minorHAnsi" w:cstheme="minorBidi"/>
+              <w:noProof/>
+              <w:color w:val="auto"/>
+              <w:sz w:val="22"/>
+              <w:szCs w:val="22"/>
+            </w:rPr>
+          </w:pPr>
+          <w:hyperlink w:anchor="_Toc25680156" w:history="1">
+            <w:r>
+              <w:rPr>
+                <w:rStyle w:val="Hyperlink"/>
+                <w:noProof/>
+              </w:rPr>
+              <w:t>3.4.</w:t>
+            </w:r>
+            <w:r>
+              <w:rPr>
+                <w:rFonts w:asciiTheme="minorHAnsi" w:eastAsiaTheme="minorEastAsia" w:hAnsiTheme="minorHAnsi" w:cstheme="minorBidi"/>
+                <w:noProof/>
+                <w:color w:val="auto"/>
+                <w:sz w:val="22"/>
+                <w:szCs w:val="22"/>
+              </w:rPr>
+              <w:tab/>
+            </w:r>
+            <w:r>
+              <w:rPr>
+                <w:rStyle w:val="Hyperlink"/>
+                <w:noProof/>
+              </w:rPr>
+              <w:t>Initialize Q-Values</w:t>
+            </w:r>
+            <w:r>
+              <w:rPr>
+                <w:noProof/>
+                <w:webHidden/>
+              </w:rPr>
+              <w:tab/>
+            </w:r>
+            <w:r>
+              <w:rPr>
+                <w:noProof/>
+                <w:webHidden/>
+              </w:rPr>
+              <w:fldChar w:fldCharType="begin"/>
+            </w:r>
+            <w:r>
+              <w:rPr>
+                <w:noProof/>
+                <w:webHidden/>
+              </w:rPr>
+              <w:instrText xml:space="preserve"> PAGEREF _Toc25680156 \h </w:instrText>
+            </w:r>
+            <w:r>
+              <w:rPr>
+                <w:noProof/>
+                <w:webHidden/>
+              </w:rPr>
+            </w:r>
+            <w:r>
+              <w:rPr>
+                <w:noProof/>
+                <w:webHidden/>
+              </w:rPr>
+              <w:fldChar w:fldCharType="separate"/>
+            </w:r>
+            <w:r>
+              <w:rPr>
+                <w:noProof/>
+                <w:webHidden/>
+              </w:rPr>
+              <w:t>3</w:t>
+            </w:r>
+            <w:r>
+              <w:rPr>
+                <w:noProof/>
+                <w:webHidden/>
+              </w:rPr>
+              <w:fldChar w:fldCharType="end"/>
+            </w:r>
+          </w:hyperlink>
+        </w:p>
+        <w:p>
+          <w:pPr>
+            <w:pStyle w:val="TOC2"/>
+            <w:tabs>
+              <w:tab w:val="left" w:pos="960"/>
+              <w:tab w:val="right" w:leader="dot" w:pos="9016"/>
+            </w:tabs>
+            <w:rPr>
+              <w:rFonts w:asciiTheme="minorHAnsi" w:eastAsiaTheme="minorEastAsia" w:hAnsiTheme="minorHAnsi" w:cstheme="minorBidi"/>
+              <w:noProof/>
+              <w:color w:val="auto"/>
+              <w:sz w:val="22"/>
+              <w:szCs w:val="22"/>
+            </w:rPr>
+          </w:pPr>
+          <w:hyperlink w:anchor="_Toc25680157" w:history="1">
+            <w:r>
+              <w:rPr>
+                <w:rStyle w:val="Hyperlink"/>
+                <w:noProof/>
+              </w:rPr>
+              <w:t>3.5.</w:t>
+            </w:r>
+            <w:r>
+              <w:rPr>
+                <w:rFonts w:asciiTheme="minorHAnsi" w:eastAsiaTheme="minorEastAsia" w:hAnsiTheme="minorHAnsi" w:cstheme="minorBidi"/>
+                <w:noProof/>
+                <w:color w:val="auto"/>
+                <w:sz w:val="22"/>
+                <w:szCs w:val="22"/>
+              </w:rPr>
+              <w:tab/>
+            </w:r>
+            <w:r>
+              <w:rPr>
+                <w:rStyle w:val="Hyperlink"/>
+                <w:noProof/>
+              </w:rPr>
+              <w:t>Implement Q-Learning Algorithm</w:t>
+            </w:r>
+            <w:r>
+              <w:rPr>
+                <w:noProof/>
+                <w:webHidden/>
+              </w:rPr>
+              <w:tab/>
+            </w:r>
+            <w:r>
+              <w:rPr>
+                <w:noProof/>
+                <w:webHidden/>
+              </w:rPr>
+              <w:fldChar w:fldCharType="begin"/>
+            </w:r>
+            <w:r>
+              <w:rPr>
+                <w:noProof/>
+                <w:webHidden/>
+              </w:rPr>
+              <w:instrText xml:space="preserve"> PAGEREF _Toc25680157 \h </w:instrText>
+            </w:r>
+            <w:r>
+              <w:rPr>
+                <w:noProof/>
+                <w:webHidden/>
+              </w:rPr>
+            </w:r>
+            <w:r>
+              <w:rPr>
+                <w:noProof/>
+                <w:webHidden/>
+              </w:rPr>
+              <w:fldChar w:fldCharType="separate"/>
+            </w:r>
+            <w:r>
+              <w:rPr>
+                <w:noProof/>
+                <w:webHidden/>
+              </w:rPr>
+              <w:t>3</w:t>
+            </w:r>
+            <w:r>
+              <w:rPr>
+                <w:noProof/>
+                <w:webHidden/>
+              </w:rPr>
+              <w:fldChar w:fldCharType="end"/>
+            </w:r>
+          </w:hyperlink>
+        </w:p>
+        <w:p>
+          <w:pPr>
+            <w:pStyle w:val="TOC2"/>
+            <w:tabs>
+              <w:tab w:val="left" w:pos="960"/>
+              <w:tab w:val="right" w:leader="dot" w:pos="9016"/>
+            </w:tabs>
+            <w:rPr>
+              <w:rFonts w:asciiTheme="minorHAnsi" w:eastAsiaTheme="minorEastAsia" w:hAnsiTheme="minorHAnsi" w:cstheme="minorBidi"/>
+              <w:noProof/>
+              <w:color w:val="auto"/>
+              <w:sz w:val="22"/>
+              <w:szCs w:val="22"/>
+            </w:rPr>
+          </w:pPr>
+          <w:hyperlink w:anchor="_Toc25680158" w:history="1">
+            <w:r>
+              <w:rPr>
+                <w:rStyle w:val="Hyperlink"/>
+                <w:noProof/>
+              </w:rPr>
+              <w:t>3.6.</w:t>
+            </w:r>
+            <w:r>
+              <w:rPr>
+                <w:rFonts w:asciiTheme="minorHAnsi" w:eastAsiaTheme="minorEastAsia" w:hAnsiTheme="minorHAnsi" w:cstheme="minorBidi"/>
+                <w:noProof/>
+                <w:color w:val="auto"/>
+                <w:sz w:val="22"/>
+                <w:szCs w:val="22"/>
+              </w:rPr>
+              <w:tab/>
+            </w:r>
+            <w:r>
+              <w:rPr>
+                <w:rStyle w:val="Hyperlink"/>
+                <w:noProof/>
+              </w:rPr>
+              <w:t>Run Q-Learning</w:t>
+            </w:r>
+            <w:r>
+              <w:rPr>
+                <w:noProof/>
+                <w:webHidden/>
+              </w:rPr>
+              <w:tab/>
+            </w:r>
+            <w:r>
+              <w:rPr>
+                <w:noProof/>
+                <w:webHidden/>
+              </w:rPr>
+              <w:fldChar w:fldCharType="begin"/>
+            </w:r>
+            <w:r>
+              <w:rPr>
+                <w:noProof/>
+                <w:webHidden/>
+              </w:rPr>
+              <w:instrText xml:space="preserve"> PAGEREF _Toc25680158 \h </w:instrText>
+            </w:r>
+            <w:r>
+              <w:rPr>
+                <w:noProof/>
+                <w:webHidden/>
+              </w:rPr>
+            </w:r>
+            <w:r>
+              <w:rPr>
+                <w:noProof/>
+                <w:webHidden/>
+              </w:rPr>
+              <w:fldChar w:fldCharType="separate"/>
+            </w:r>
+            <w:r>
+              <w:rPr>
+                <w:noProof/>
+                <w:webHidden/>
+              </w:rPr>
+              <w:t>3</w:t>
+            </w:r>
+            <w:r>
+              <w:rPr>
+                <w:noProof/>
+                <w:webHidden/>
+              </w:rPr>
+              <w:fldChar w:fldCharType="end"/>
+            </w:r>
+          </w:hyperlink>
+        </w:p>
+        <w:p>
+          <w:pPr>
+            <w:pStyle w:val="TOC2"/>
+            <w:tabs>
+              <w:tab w:val="left" w:pos="960"/>
+              <w:tab w:val="right" w:leader="dot" w:pos="9016"/>
+            </w:tabs>
+            <w:rPr>
+              <w:rFonts w:asciiTheme="minorHAnsi" w:eastAsiaTheme="minorEastAsia" w:hAnsiTheme="minorHAnsi" w:cstheme="minorBidi"/>
+              <w:noProof/>
+              <w:color w:val="auto"/>
+              <w:sz w:val="22"/>
+              <w:szCs w:val="22"/>
+            </w:rPr>
+          </w:pPr>
+          <w:hyperlink w:anchor="_Toc25680159" w:history="1">
+            <w:r>
+              <w:rPr>
+                <w:rStyle w:val="Hyperlink"/>
+                <w:noProof/>
+              </w:rPr>
+              <w:t>3.7.</w:t>
+            </w:r>
+            <w:r>
+              <w:rPr>
+                <w:rFonts w:asciiTheme="minorHAnsi" w:eastAsiaTheme="minorEastAsia" w:hAnsiTheme="minorHAnsi" w:cstheme="minorBidi"/>
+                <w:noProof/>
+                <w:color w:val="auto"/>
+                <w:sz w:val="22"/>
+                <w:szCs w:val="22"/>
+              </w:rPr>
+              <w:tab/>
+            </w:r>
+            <w:r>
+              <w:rPr>
+                <w:rStyle w:val="Hyperlink"/>
+                <w:noProof/>
+              </w:rPr>
+              <w:t>Exploitation of Q-Values</w:t>
+            </w:r>
+            <w:r>
+              <w:rPr>
+                <w:noProof/>
+                <w:webHidden/>
+              </w:rPr>
+              <w:tab/>
+            </w:r>
+            <w:r>
+              <w:rPr>
+                <w:noProof/>
+                <w:webHidden/>
+              </w:rPr>
+              <w:fldChar w:fldCharType="begin"/>
+            </w:r>
+            <w:r>
+              <w:rPr>
+                <w:noProof/>
+                <w:webHidden/>
+              </w:rPr>
+              <w:instrText xml:space="preserve"> PAGEREF _Toc25680159 \h </w:instrText>
+            </w:r>
+            <w:r>
+              <w:rPr>
+                <w:noProof/>
+                <w:webHidden/>
+              </w:rPr>
+            </w:r>
+            <w:r>
+              <w:rPr>
+                <w:noProof/>
+                <w:webHidden/>
+              </w:rPr>
+              <w:fldChar w:fldCharType="separate"/>
+            </w:r>
+            <w:r>
+              <w:rPr>
+                <w:noProof/>
+                <w:webHidden/>
+              </w:rPr>
+              <w:t>4</w:t>
+            </w:r>
+            <w:r>
+              <w:rPr>
+                <w:noProof/>
+                <w:webHidden/>
+              </w:rPr>
+              <w:fldChar w:fldCharType="end"/>
+            </w:r>
+          </w:hyperlink>
+        </w:p>
+        <w:p>
+          <w:pPr>
+            <w:pStyle w:val="TOC1"/>
+            <w:tabs>
+              <w:tab w:val="left" w:pos="480"/>
+              <w:tab w:val="right" w:leader="dot" w:pos="9016"/>
+            </w:tabs>
+            <w:rPr>
+              <w:rFonts w:asciiTheme="minorHAnsi" w:eastAsiaTheme="minorEastAsia" w:hAnsiTheme="minorHAnsi" w:cstheme="minorBidi"/>
+              <w:noProof/>
+              <w:color w:val="auto"/>
+              <w:sz w:val="22"/>
+              <w:szCs w:val="22"/>
+            </w:rPr>
+          </w:pPr>
+          <w:hyperlink w:anchor="_Toc25680160" w:history="1">
+            <w:r>
+              <w:rPr>
+                <w:rStyle w:val="Hyperlink"/>
+                <w:noProof/>
+              </w:rPr>
+              <w:t>4.</w:t>
+            </w:r>
+            <w:r>
+              <w:rPr>
+                <w:rFonts w:asciiTheme="minorHAnsi" w:eastAsiaTheme="minorEastAsia" w:hAnsiTheme="minorHAnsi" w:cstheme="minorBidi"/>
+                <w:noProof/>
+                <w:color w:val="auto"/>
+                <w:sz w:val="22"/>
+                <w:szCs w:val="22"/>
+              </w:rPr>
+              <w:tab/>
+            </w:r>
+            <w:r>
+              <w:rPr>
+                <w:rStyle w:val="Hyperlink"/>
+                <w:noProof/>
+              </w:rPr>
+              <w:t>Move arm Endpoint Through Maze</w:t>
+            </w:r>
+            <w:r>
+              <w:rPr>
+                <w:noProof/>
+                <w:webHidden/>
+              </w:rPr>
+              <w:tab/>
+            </w:r>
+            <w:r>
+              <w:rPr>
+                <w:noProof/>
+                <w:webHidden/>
+              </w:rPr>
+              <w:fldChar w:fldCharType="begin"/>
+            </w:r>
+            <w:r>
+              <w:rPr>
+                <w:noProof/>
+                <w:webHidden/>
+              </w:rPr>
+              <w:instrText xml:space="preserve"> PAGEREF _Toc25680160 \h </w:instrText>
+            </w:r>
+            <w:r>
+              <w:rPr>
+                <w:noProof/>
+                <w:webHidden/>
+              </w:rPr>
+            </w:r>
+            <w:r>
+              <w:rPr>
+                <w:noProof/>
+                <w:webHidden/>
+              </w:rPr>
+              <w:fldChar w:fldCharType="separate"/>
+            </w:r>
+            <w:r>
+              <w:rPr>
+                <w:noProof/>
+                <w:webHidden/>
+              </w:rPr>
+              <w:t>4</w:t>
+            </w:r>
+            <w:r>
+              <w:rPr>
+                <w:noProof/>
+                <w:webHidden/>
+              </w:rPr>
+              <w:fldChar w:fldCharType="end"/>
+            </w:r>
+          </w:hyperlink>
+        </w:p>
+        <w:p>
+          <w:pPr>
+            <w:pStyle w:val="TOC2"/>
+            <w:tabs>
+              <w:tab w:val="left" w:pos="960"/>
+              <w:tab w:val="right" w:leader="dot" w:pos="9016"/>
+            </w:tabs>
+            <w:rPr>
+              <w:rFonts w:asciiTheme="minorHAnsi" w:eastAsiaTheme="minorEastAsia" w:hAnsiTheme="minorHAnsi" w:cstheme="minorBidi"/>
+              <w:noProof/>
+              <w:color w:val="auto"/>
+              <w:sz w:val="22"/>
+              <w:szCs w:val="22"/>
+            </w:rPr>
+          </w:pPr>
+          <w:hyperlink w:anchor="_Toc25680161" w:history="1">
+            <w:r>
+              <w:rPr>
+                <w:rStyle w:val="Hyperlink"/>
+                <w:noProof/>
+              </w:rPr>
+              <w:t>4.1.</w:t>
+            </w:r>
+            <w:r>
+              <w:rPr>
+                <w:rFonts w:asciiTheme="minorHAnsi" w:eastAsiaTheme="minorEastAsia" w:hAnsiTheme="minorHAnsi" w:cstheme="minorBidi"/>
+                <w:noProof/>
+                <w:color w:val="auto"/>
+                <w:sz w:val="22"/>
+                <w:szCs w:val="22"/>
+              </w:rPr>
+              <w:tab/>
+            </w:r>
+            <w:r>
+              <w:rPr>
+                <w:rStyle w:val="Hyperlink"/>
+                <w:noProof/>
+              </w:rPr>
+              <w:t>Generate Kinematic Control to Revolute Arm</w:t>
+            </w:r>
+            <w:r>
+              <w:rPr>
+                <w:noProof/>
+                <w:webHidden/>
+              </w:rPr>
+              <w:tab/>
+            </w:r>
+            <w:r>
+              <w:rPr>
+                <w:noProof/>
+                <w:webHidden/>
+              </w:rPr>
+              <w:fldChar w:fldCharType="begin"/>
+            </w:r>
+            <w:r>
+              <w:rPr>
+                <w:noProof/>
+                <w:webHidden/>
+              </w:rPr>
+              <w:instrText xml:space="preserve"> PAGEREF _Toc25680161 \h </w:instrText>
+            </w:r>
+            <w:r>
+              <w:rPr>
+                <w:noProof/>
+                <w:webHidden/>
+              </w:rPr>
+            </w:r>
+            <w:r>
+              <w:rPr>
+                <w:noProof/>
+                <w:webHidden/>
+              </w:rPr>
+              <w:fldChar w:fldCharType="separate"/>
+            </w:r>
+            <w:r>
+              <w:rPr>
+                <w:noProof/>
+                <w:webHidden/>
+              </w:rPr>
+              <w:t>4</w:t>
+            </w:r>
+            <w:r>
+              <w:rPr>
+                <w:noProof/>
+                <w:webHidden/>
+              </w:rPr>
+              <w:fldChar w:fldCharType="end"/>
+            </w:r>
+          </w:hyperlink>
+        </w:p>
+        <w:p>
+          <w:pPr>
+            <w:pStyle w:val="TOC2"/>
+            <w:tabs>
+              <w:tab w:val="left" w:pos="960"/>
+              <w:tab w:val="right" w:leader="dot" w:pos="9016"/>
+            </w:tabs>
+            <w:rPr>
+              <w:rFonts w:asciiTheme="minorHAnsi" w:eastAsiaTheme="minorEastAsia" w:hAnsiTheme="minorHAnsi" w:cstheme="minorBidi"/>
+              <w:noProof/>
+              <w:color w:val="auto"/>
+              <w:sz w:val="22"/>
+              <w:szCs w:val="22"/>
+            </w:rPr>
+          </w:pPr>
+          <w:hyperlink w:anchor="_Toc25680162" w:history="1">
+            <w:r>
+              <w:rPr>
+                <w:rStyle w:val="Hyperlink"/>
+                <w:noProof/>
+              </w:rPr>
+              <w:t>4.2.</w:t>
+            </w:r>
+            <w:r>
+              <w:rPr>
+                <w:rFonts w:asciiTheme="minorHAnsi" w:eastAsiaTheme="minorEastAsia" w:hAnsiTheme="minorHAnsi" w:cstheme="minorBidi"/>
+                <w:noProof/>
+                <w:color w:val="auto"/>
+                <w:sz w:val="22"/>
+                <w:szCs w:val="22"/>
+              </w:rPr>
+              <w:tab/>
+            </w:r>
+            <w:r>
+              <w:rPr>
+                <w:rStyle w:val="Hyperlink"/>
+                <w:noProof/>
+              </w:rPr>
+              <w:t>Animated Revolute Arm Movement</w:t>
+            </w:r>
+            <w:r>
+              <w:rPr>
+                <w:noProof/>
+                <w:webHidden/>
+              </w:rPr>
+              <w:tab/>
+            </w:r>
+            <w:r>
+              <w:rPr>
+                <w:noProof/>
+                <w:webHidden/>
+              </w:rPr>
+              <w:fldChar w:fldCharType="begin"/>
+            </w:r>
+            <w:r>
+              <w:rPr>
+                <w:noProof/>
+                <w:webHidden/>
+              </w:rPr>
+              <w:instrText xml:space="preserve"> PAGEREF _Toc25680162 \h </w:instrText>
+            </w:r>
+            <w:r>
+              <w:rPr>
+                <w:noProof/>
+                <w:webHidden/>
+              </w:rPr>
+            </w:r>
+            <w:r>
+              <w:rPr>
+                <w:noProof/>
+                <w:webHidden/>
+              </w:rPr>
+              <w:fldChar w:fldCharType="separate"/>
+            </w:r>
+            <w:r>
+              <w:rPr>
+                <w:noProof/>
+                <w:webHidden/>
+              </w:rPr>
+              <w:t>4</w:t>
+            </w:r>
+            <w:r>
+              <w:rPr>
+                <w:noProof/>
+                <w:webHidden/>
+              </w:rPr>
+              <w:fldChar w:fldCharType="end"/>
+            </w:r>
+          </w:hyperlink>
+        </w:p>
+        <w:p>
+          <w:r>
+            <w:rPr>
+              <w:b/>
+              <w:bCs/>
+              <w:noProof/>
+            </w:rPr>
+            <w:fldChar w:fldCharType="end"/>
+          </w:r>
+        </w:p>
+      </w:sdtContent>
+    </w:sdt>
+    <w:p/>
+    <w:p/>
+    <w:p/>
+    <w:p/>
+    <w:p/>
+    <w:p/>
+    <w:p/>
+    <w:p/>
+    <w:p/>
+    <w:p/>
+    <w:p/>
+    <w:p/>
+    <w:p/>
+    <w:p/>
+    <w:p/>
+    <w:p/>
+    <w:p/>
+    <w:p/>
+    <w:p/>
+    <w:p/>
+    <w:p>
+      <w:pPr>
+        <w:pStyle w:val="Heading1"/>
+        <w:numPr>
+          <w:ilvl w:val="0"/>
+          <w:numId w:val="15"/>
+        </w:numPr>
+      </w:pPr>
+      <w:bookmarkStart w:id="0" w:name="_Toc25680144"/>
+      <w:r>
+        <w:lastRenderedPageBreak/>
+        <w:t>Training Data Generation</w:t>
+      </w:r>
+      <w:bookmarkEnd w:id="0"/>
+    </w:p>
+    <w:p>
+      <w:pPr>
+        <w:rPr>
+          <w:lang w:val="en-US"/>
+        </w:rPr>
+      </w:pPr>
+      <w:r>
+        <w:rPr>
+          <w:lang w:val="en-US"/>
+        </w:rPr>
+        <w:t xml:space="preserve">The provided Revolute Forward Kinematics </w:t>
+      </w:r>
+      <w:r>
+        <w:rPr>
+          <w:lang w:val="en-US"/>
+        </w:rPr>
+        <w:t xml:space="preserve">2D </w:t>
+      </w:r>
+      <w:r>
+        <w:rPr>
+          <w:lang w:val="en-US"/>
+        </w:rPr>
+        <w:t>function is used to be able to output the arm end points by using the arms joint angles, the length of the arms and the base origin of the arms.</w:t>
+      </w:r>
+      <w:r>
+        <w:rPr>
+          <w:lang w:val="en-US"/>
+        </w:rPr>
+        <w:t xml:space="preserve"> The end points that are generated from this function will then later be used to train a neural network.</w:t>
+      </w:r>
+    </w:p>
+    <w:p>
+      <w:pPr>
+        <w:pStyle w:val="Heading2"/>
+        <w:numPr>
+          <w:ilvl w:val="1"/>
+          <w:numId w:val="15"/>
+        </w:numPr>
+        <w:ind w:left="720"/>
+      </w:pPr>
+      <w:bookmarkStart w:id="1" w:name="_Toc25680145"/>
+      <w:r>
+        <w:t>Display Workspace of Revolute Arm</w:t>
+      </w:r>
+      <w:bookmarkEnd w:id="1"/>
+    </w:p>
+    <w:p>
+      <w:pPr>
+        <w:rPr>
+          <w:lang w:val="en-US"/>
+        </w:rPr>
+      </w:pPr>
+      <w:r>
+        <w:rPr>
+          <w:lang w:val="en-US"/>
+        </w:rPr>
+        <w:t xml:space="preserve">To display the workspace of the revolute arm </w:t>
+      </w:r>
+      <w:r>
+        <w:rPr>
+          <w:lang w:val="en-US"/>
+        </w:rPr>
+        <w:t xml:space="preserve">I generated a </w:t>
+      </w:r>
+      <w:r>
+        <w:rPr>
+          <w:lang w:val="en-US"/>
+        </w:rPr>
+        <w:t>random dataset between the values of 0 and π. The dataset had uniform distribution and contained 1000 samples.</w:t>
+      </w:r>
+      <w:r>
+        <w:rPr>
+          <w:lang w:val="en-US"/>
+        </w:rPr>
+        <w:t xml:space="preserve"> </w:t>
+      </w:r>
+      <w:r>
+        <w:rPr>
+          <w:lang w:val="en-US"/>
+        </w:rPr>
+        <w:t>This dataset contains the angles that will be passed through the forward kinematics to calculate the end points</w:t>
+      </w:r>
+      <w:r>
+        <w:rPr>
+          <w:lang w:val="en-US"/>
+        </w:rPr>
+        <w:t xml:space="preserve"> and show the workspace of the arm</w:t>
+      </w:r>
+      <w:bookmarkStart w:id="2" w:name="_GoBack"/>
+      <w:bookmarkEnd w:id="2"/>
+      <w:r>
+        <w:rPr>
+          <w:lang w:val="en-US"/>
+        </w:rPr>
+        <w:t>.</w:t>
+      </w:r>
+      <w:r>
+        <w:rPr>
+          <w:lang w:val="en-US"/>
+        </w:rPr>
         <w:drawing>
-          <wp:inline distT="0" distB="0" distL="0" distR="0" wp14:anchorId="01105A24" wp14:editId="6B5ED890">
-            <wp:extent cx="5440680" cy="4080811"/>
+          <wp:inline distT="0" distB="0" distL="0" distR="0" wp14:anchorId="25495F4D" wp14:editId="18DD2081">
+            <wp:extent cx="5731510" cy="4298950"/>
             <wp:effectExtent l="0" t="0" r="0" b="0"/>
-            <wp:docPr id="1" name="Graphic 1"/>
+            <wp:docPr id="3" name="Graphic 3"/>
             <wp:cNvGraphicFramePr>
               <a:graphicFrameLocks xmlns:a="http://schemas.openxmlformats.org/drawingml/2006/main" noChangeAspect="1"/>
             </wp:cNvGraphicFramePr>
@@ -94,6 +2197,119 @@
                   <pic:spPr>
                     <a:xfrm>
                       <a:off x="0" y="0"/>
+                      <a:ext cx="5731510" cy="4298950"/>
+                    </a:xfrm>
+                    <a:prstGeom prst="rect">
+                      <a:avLst/>
+                    </a:prstGeom>
+                  </pic:spPr>
+                </pic:pic>
+              </a:graphicData>
+            </a:graphic>
+          </wp:inline>
+        </w:drawing>
+      </w:r>
+      <w:r>
+        <w:rPr>
+          <w:lang w:val="en-US"/>
+        </w:rPr>
+        <w:t xml:space="preserve"> I set the parameters of the Revolute Forward Kinematics function to use, the arm lengths </w:t>
+      </w:r>
+      <w:r>
+        <w:rPr>
+          <w:lang w:val="en-US"/>
+        </w:rPr>
+        <w:t xml:space="preserve">for before and after the elbow </w:t>
+      </w:r>
+      <w:r>
+        <w:rPr>
+          <w:lang w:val="en-US"/>
+        </w:rPr>
+        <w:t>were set to 0.4</w:t>
+      </w:r>
+      <w:r>
+        <w:rPr>
+          <w:lang w:val="en-US"/>
+        </w:rPr>
+        <w:t xml:space="preserve"> and the base origin coordinates </w:t>
+      </w:r>
+      <w:r>
+        <w:rPr>
+          <w:lang w:val="en-US"/>
+        </w:rPr>
+        <w:t>was</w:t>
+      </w:r>
+      <w:r>
+        <w:rPr>
+          <w:lang w:val="en-US"/>
+        </w:rPr>
+        <w:t xml:space="preserve"> set to (0, 0).</w:t>
+      </w:r>
+      <w:r>
+        <w:rPr>
+          <w:noProof/>
+        </w:rPr>
+        <w:t xml:space="preserve"> </w:t>
+      </w:r>
+      <w:r>
+        <w:rPr>
+          <w:noProof/>
+        </w:rPr>
+        <w:t xml:space="preserve">Passing in these values and the joint angles previously generated </w:t>
+      </w:r>
+      <w:r>
+        <w:rPr>
+          <w:noProof/>
+        </w:rPr>
+        <w:t xml:space="preserve">the function produces the correspdoning end points </w:t>
+      </w:r>
+    </w:p>
+    <w:p>
+      <w:pPr>
+        <w:pStyle w:val="Code"/>
+      </w:pPr>
+      <w:r>
+        <w:rPr>
+          <w:rFonts w:ascii="Arial" w:hAnsi="Arial" w:cs="Arial"/>
+          <w:b/>
+          <w:bCs/>
+          <w:smallCaps/>
+          <w:color w:val="365F91" w:themeColor="accent1" w:themeShade="BF"/>
+          <w:kern w:val="28"/>
+          <w:sz w:val="36"/>
+          <w:szCs w:val="36"/>
+        </w:rPr>
+        <w:lastRenderedPageBreak/>
+        <w:drawing>
+          <wp:inline distT="0" distB="0" distL="0" distR="0" wp14:anchorId="6A0D894E" wp14:editId="2459735E">
+            <wp:extent cx="5440680" cy="4080811"/>
+            <wp:effectExtent l="0" t="0" r="0" b="0"/>
+            <wp:docPr id="1" name="Graphic 1"/>
+            <wp:cNvGraphicFramePr>
+              <a:graphicFrameLocks xmlns:a="http://schemas.openxmlformats.org/drawingml/2006/main" noChangeAspect="1"/>
+            </wp:cNvGraphicFramePr>
+            <a:graphic xmlns:a="http://schemas.openxmlformats.org/drawingml/2006/main">
+              <a:graphicData uri="http://schemas.openxmlformats.org/drawingml/2006/picture">
+                <pic:pic xmlns:pic="http://schemas.openxmlformats.org/drawingml/2006/picture">
+                  <pic:nvPicPr>
+                    <pic:cNvPr id="1" name=""/>
+                    <pic:cNvPicPr/>
+                  </pic:nvPicPr>
+                  <pic:blipFill>
+                    <a:blip r:embed="rId13">
+                      <a:extLst>
+                        <a:ext uri="{96DAC541-7B7A-43D3-8B79-37D633B846F1}">
+                          <asvg:svgBlip xmlns:asvg="http://schemas.microsoft.com/office/drawing/2016/SVG/main" r:embed="rId14"/>
+                        </a:ext>
+                      </a:extLst>
+                    </a:blip>
+                    <a:stretch>
+                      <a:fillRect/>
+                    </a:stretch>
+                  </pic:blipFill>
+                  <pic:spPr>
+                    <a:xfrm>
+                      <a:off x="0" y="0"/>
                       <a:ext cx="5444947" cy="4084011"/>
                     </a:xfrm>
                     <a:prstGeom prst="rect">
@@ -109,13 +2325,1214 @@
     </w:p>
     <w:p>
       <w:pPr>
+        <w:pStyle w:val="Code"/>
+        <w:ind w:left="0"/>
+        <w:rPr>
+          <w:color w:val="339933"/>
+        </w:rPr>
+      </w:pPr>
+    </w:p>
+    <w:p>
+      <w:pPr>
+        <w:pStyle w:val="Code"/>
+        <w:ind w:left="0"/>
+        <w:rPr>
+          <w:color w:val="339933"/>
+        </w:rPr>
+      </w:pPr>
+    </w:p>
+    <w:p>
+      <w:pPr>
+        <w:pStyle w:val="Code"/>
+        <w:ind w:left="0"/>
+        <w:rPr>
+          <w:color w:val="339933"/>
+        </w:rPr>
+      </w:pPr>
+      <w:r>
+        <w:rPr>
+          <w:color w:val="339933"/>
+        </w:rPr>
+        <w:t>%</w:t>
+      </w:r>
+      <w:r>
+        <w:rPr>
+          <w:color w:val="339933"/>
+        </w:rPr>
+        <w:t xml:space="preserve"> </w:t>
+      </w:r>
+      <w:r>
+        <w:rPr>
+          <w:color w:val="339933"/>
+        </w:rPr>
+        <w:t>Defining variables</w:t>
+      </w:r>
+    </w:p>
+    <w:p>
+      <w:pPr>
+        <w:pStyle w:val="Code"/>
+        <w:ind w:left="0"/>
+        <w:rPr>
+          <w:color w:val="auto"/>
+        </w:rPr>
+      </w:pPr>
+      <w:r>
+        <w:t>armLength = [0.4;0.4];</w:t>
+      </w:r>
+    </w:p>
+    <w:p>
+      <w:pPr>
+        <w:pStyle w:val="Code"/>
+        <w:ind w:left="0"/>
+        <w:rPr>
+          <w:color w:val="auto"/>
+        </w:rPr>
+      </w:pPr>
+      <w:r>
+        <w:t>baseOrigin = [0, 0];</w:t>
+      </w:r>
+    </w:p>
+    <w:p>
+      <w:pPr>
+        <w:pStyle w:val="Code"/>
+        <w:ind w:left="0"/>
+        <w:rPr>
+          <w:color w:val="auto"/>
+        </w:rPr>
+      </w:pPr>
+      <w:r>
+        <w:t>samples = 1000;</w:t>
+      </w:r>
+    </w:p>
+    <w:p>
+      <w:pPr>
+        <w:pStyle w:val="Code"/>
+        <w:ind w:left="0"/>
+        <w:rPr>
+          <w:color w:val="auto"/>
+        </w:rPr>
+      </w:pPr>
+      <w:r>
+        <w:t xml:space="preserve">    </w:t>
+      </w:r>
+    </w:p>
+    <w:p>
+      <w:pPr>
+        <w:pStyle w:val="Code"/>
+        <w:ind w:left="0"/>
+        <w:rPr>
+          <w:color w:val="339933"/>
+        </w:rPr>
+      </w:pPr>
+      <w:r>
+        <w:rPr>
+          <w:color w:val="339933"/>
+        </w:rPr>
+        <w:t>% Generating 2 x samples between 0 - pi</w:t>
+      </w:r>
+    </w:p>
+    <w:p>
+      <w:pPr>
+        <w:pStyle w:val="Code"/>
+        <w:ind w:left="0"/>
+        <w:rPr>
+          <w:color w:val="auto"/>
+        </w:rPr>
+      </w:pPr>
+      <w:r>
+        <w:t>angles = pi * rand(2,samples);</w:t>
+      </w:r>
+    </w:p>
+    <w:p>
+      <w:pPr>
+        <w:pStyle w:val="Code"/>
+        <w:ind w:left="0"/>
+        <w:rPr>
+          <w:color w:val="339933"/>
+        </w:rPr>
+      </w:pPr>
+      <w:r>
+        <w:rPr>
+          <w:color w:val="339933"/>
+        </w:rPr>
+        <w:t>% Run angles through forward kinematics</w:t>
+      </w:r>
+    </w:p>
+    <w:p>
+      <w:pPr>
+        <w:pStyle w:val="Code"/>
+        <w:ind w:left="0"/>
+        <w:rPr>
+          <w:color w:val="auto"/>
+        </w:rPr>
+      </w:pPr>
+      <w:r>
+        <w:t>[P1, P2] = RevoluteForwardKinematics2D(armLength, angles, baseOrigin);</w:t>
+      </w:r>
+    </w:p>
+    <w:p>
+      <w:pPr>
+        <w:pStyle w:val="Code"/>
+        <w:ind w:left="0"/>
+        <w:rPr>
+          <w:color w:val="auto"/>
+        </w:rPr>
+      </w:pPr>
+      <w:r>
+        <w:t xml:space="preserve">    </w:t>
+      </w:r>
+    </w:p>
+    <w:p>
+      <w:pPr>
+        <w:pStyle w:val="Code"/>
+        <w:ind w:left="0"/>
+        <w:rPr>
+          <w:color w:val="339933"/>
+        </w:rPr>
+      </w:pPr>
+      <w:r>
+        <w:rPr>
+          <w:color w:val="339933"/>
+        </w:rPr>
+        <w:t>% Plot randomly generated angles</w:t>
+      </w:r>
+    </w:p>
+    <w:p>
+      <w:pPr>
+        <w:pStyle w:val="Code"/>
+        <w:ind w:left="0"/>
+        <w:rPr>
+          <w:color w:val="auto"/>
+        </w:rPr>
+      </w:pPr>
+      <w:r>
+        <w:t>figure</w:t>
+      </w:r>
+    </w:p>
+    <w:p>
+      <w:pPr>
+        <w:pStyle w:val="Code"/>
+        <w:ind w:left="0"/>
+        <w:rPr>
+          <w:color w:val="auto"/>
+        </w:rPr>
+      </w:pPr>
+      <w:r>
+        <w:t xml:space="preserve">hold </w:t>
+      </w:r>
+      <w:r>
+        <w:rPr>
+          <w:color w:val="A020F0"/>
+        </w:rPr>
+        <w:t>on</w:t>
+      </w:r>
+    </w:p>
+    <w:p>
+      <w:pPr>
+        <w:pStyle w:val="Code"/>
+        <w:ind w:left="0"/>
+        <w:rPr>
+          <w:color w:val="auto"/>
+        </w:rPr>
+      </w:pPr>
+      <w:r>
+        <w:t>title({</w:t>
+      </w:r>
+      <w:r>
+        <w:rPr>
+          <w:color w:val="A020F0"/>
+        </w:rPr>
+        <w:t>'ID: 10555972'</w:t>
+      </w:r>
+      <w:r>
+        <w:t xml:space="preserve">, </w:t>
+      </w:r>
+      <w:r>
+        <w:rPr>
+          <w:color w:val="A020F0"/>
+        </w:rPr>
+        <w:t>'Arm Joint Angles'</w:t>
+      </w:r>
+      <w:r>
+        <w:t>});</w:t>
+      </w:r>
+    </w:p>
+    <w:p>
+      <w:pPr>
+        <w:pStyle w:val="Code"/>
+        <w:ind w:left="0"/>
+        <w:rPr>
+          <w:color w:val="auto"/>
+        </w:rPr>
+      </w:pPr>
+      <w:r>
+        <w:t>xlabel(</w:t>
+      </w:r>
+      <w:r>
+        <w:rPr>
+          <w:color w:val="A020F0"/>
+        </w:rPr>
+        <w:t>'x-axis'</w:t>
+      </w:r>
+      <w:r>
+        <w:t>);</w:t>
+      </w:r>
+    </w:p>
+    <w:p>
+      <w:pPr>
+        <w:pStyle w:val="Code"/>
+        <w:ind w:left="0"/>
+        <w:rPr>
+          <w:color w:val="auto"/>
+        </w:rPr>
+      </w:pPr>
+      <w:r>
+        <w:t>ylabel(</w:t>
+      </w:r>
+      <w:r>
+        <w:rPr>
+          <w:color w:val="A020F0"/>
+        </w:rPr>
+        <w:t>'y-axis'</w:t>
+      </w:r>
+      <w:r>
+        <w:t xml:space="preserve">); </w:t>
+      </w:r>
+    </w:p>
+    <w:p>
+      <w:pPr>
+        <w:pStyle w:val="Code"/>
+        <w:ind w:left="0"/>
+        <w:rPr>
+          <w:color w:val="auto"/>
+        </w:rPr>
+      </w:pPr>
+      <w:r>
+        <w:t xml:space="preserve">plot(angles(1,:), angles(2,:), </w:t>
+      </w:r>
+      <w:r>
+        <w:rPr>
+          <w:color w:val="A020F0"/>
+        </w:rPr>
+        <w:t>'r.'</w:t>
+      </w:r>
+      <w:r>
+        <w:t>);</w:t>
+      </w:r>
+    </w:p>
+    <w:p>
+      <w:pPr>
+        <w:pStyle w:val="Code"/>
+        <w:ind w:left="0"/>
+      </w:pPr>
+    </w:p>
+    <w:p>
+      <w:pPr>
+        <w:pStyle w:val="Code"/>
+        <w:ind w:left="0"/>
+        <w:rPr>
+          <w:color w:val="339933"/>
+        </w:rPr>
+      </w:pPr>
+      <w:r>
+        <w:rPr>
+          <w:color w:val="339933"/>
+        </w:rPr>
+        <w:t>%</w:t>
+      </w:r>
+      <w:r>
+        <w:rPr>
+          <w:color w:val="339933"/>
+        </w:rPr>
+        <w:t xml:space="preserve"> </w:t>
+      </w:r>
+      <w:r>
+        <w:rPr>
+          <w:color w:val="339933"/>
+        </w:rPr>
+        <w:t>Plot end points</w:t>
+      </w:r>
+    </w:p>
+    <w:p>
+      <w:pPr>
+        <w:pStyle w:val="Code"/>
+        <w:ind w:left="0"/>
+        <w:rPr>
+          <w:color w:val="auto"/>
+        </w:rPr>
+      </w:pPr>
+      <w:r>
+        <w:t>figure</w:t>
+      </w:r>
+    </w:p>
+    <w:p>
+      <w:pPr>
+        <w:pStyle w:val="Code"/>
+        <w:ind w:left="0"/>
+        <w:rPr>
+          <w:color w:val="auto"/>
+        </w:rPr>
+      </w:pPr>
+      <w:r>
+        <w:t xml:space="preserve">hold </w:t>
+      </w:r>
+      <w:r>
+        <w:rPr>
+          <w:color w:val="A020F0"/>
+        </w:rPr>
+        <w:t>on</w:t>
+      </w:r>
+    </w:p>
+    <w:p>
+      <w:pPr>
+        <w:pStyle w:val="Code"/>
+        <w:ind w:left="0"/>
+        <w:rPr>
+          <w:color w:val="auto"/>
+        </w:rPr>
+      </w:pPr>
+      <w:r>
+        <w:t>title({</w:t>
+      </w:r>
+      <w:r>
+        <w:rPr>
+          <w:color w:val="A020F0"/>
+        </w:rPr>
+        <w:t>'ID: 10555972'</w:t>
+      </w:r>
+      <w:r>
+        <w:t xml:space="preserve">, </w:t>
+      </w:r>
+      <w:r>
+        <w:rPr>
+          <w:color w:val="A020F0"/>
+        </w:rPr>
+        <w:t>'Arm Endpoint'</w:t>
+      </w:r>
+      <w:r>
+        <w:t>});</w:t>
+      </w:r>
+    </w:p>
+    <w:p>
+      <w:pPr>
+        <w:pStyle w:val="Code"/>
+        <w:ind w:left="0"/>
+        <w:rPr>
+          <w:color w:val="auto"/>
+        </w:rPr>
+      </w:pPr>
+      <w:r>
+        <w:t>xlabel(</w:t>
+      </w:r>
+      <w:r>
+        <w:rPr>
+          <w:color w:val="A020F0"/>
+        </w:rPr>
+        <w:t>'x[m]'</w:t>
+      </w:r>
+      <w:r>
+        <w:t>);</w:t>
+      </w:r>
+    </w:p>
+    <w:p>
+      <w:pPr>
+        <w:pStyle w:val="Code"/>
+        <w:ind w:left="0"/>
+        <w:rPr>
+          <w:color w:val="auto"/>
+        </w:rPr>
+      </w:pPr>
+      <w:r>
+        <w:t>ylabel(</w:t>
+      </w:r>
+      <w:r>
+        <w:rPr>
+          <w:color w:val="A020F0"/>
+        </w:rPr>
+        <w:t>'y[m]'</w:t>
+      </w:r>
+      <w:r>
+        <w:t xml:space="preserve">); </w:t>
+      </w:r>
+    </w:p>
+    <w:p>
+      <w:pPr>
+        <w:pStyle w:val="Code"/>
+        <w:ind w:left="0"/>
+        <w:rPr>
+          <w:color w:val="auto"/>
+        </w:rPr>
+      </w:pPr>
+      <w:r>
+        <w:t xml:space="preserve">plot(P2(1,:), P2(2,:), </w:t>
+      </w:r>
+      <w:r>
+        <w:rPr>
+          <w:color w:val="A020F0"/>
+        </w:rPr>
+        <w:t>'r.'</w:t>
+      </w:r>
+      <w:r>
+        <w:t>)</w:t>
+      </w:r>
+    </w:p>
+    <w:p>
+      <w:pPr>
+        <w:pStyle w:val="Code"/>
+        <w:ind w:left="0"/>
+      </w:pPr>
+      <w:r>
+        <w:t xml:space="preserve">plot(baseOrigin(1), baseOrigin(2), </w:t>
+      </w:r>
+      <w:r>
+        <w:rPr>
+          <w:color w:val="A020F0"/>
+        </w:rPr>
+        <w:t>'b.'</w:t>
+      </w:r>
+      <w:r>
+        <w:t xml:space="preserve">, </w:t>
+      </w:r>
+      <w:r>
+        <w:rPr>
+          <w:color w:val="A020F0"/>
+        </w:rPr>
+        <w:t>'MarkerSize'</w:t>
+      </w:r>
+      <w:r>
+        <w:t>, 20);</w:t>
+      </w:r>
+    </w:p>
+    <w:p>
+      <w:pPr>
+        <w:pStyle w:val="Code"/>
+        <w:ind w:left="0"/>
+        <w:rPr>
+          <w:lang w:val="en-US"/>
+        </w:rPr>
+      </w:pPr>
+    </w:p>
+    <w:p>
+      <w:pPr>
+        <w:pStyle w:val="Heading2"/>
+        <w:numPr>
+          <w:ilvl w:val="1"/>
+          <w:numId w:val="15"/>
+        </w:numPr>
+        <w:ind w:left="720"/>
+      </w:pPr>
+      <w:bookmarkStart w:id="3" w:name="_Toc25680146"/>
+      <w:r>
+        <w:lastRenderedPageBreak/>
+        <w:t>Configurations of a Revolute Arm</w:t>
+      </w:r>
+      <w:bookmarkEnd w:id="3"/>
+    </w:p>
+    <w:p>
+      <w:pPr>
+        <w:rPr>
+          <w:lang w:val="en-US"/>
+        </w:rPr>
+      </w:pPr>
+      <w:r>
+        <w:rPr>
+          <w:lang w:val="en-US"/>
+        </w:rPr>
+        <w:drawing>
+          <wp:inline distT="0" distB="0" distL="0" distR="0" wp14:anchorId="24973724" wp14:editId="3EC83783">
+            <wp:extent cx="5731510" cy="4298950"/>
+            <wp:effectExtent l="0" t="0" r="0" b="0"/>
+            <wp:docPr id="4" name="Graphic 4"/>
+            <wp:cNvGraphicFramePr>
+              <a:graphicFrameLocks xmlns:a="http://schemas.openxmlformats.org/drawingml/2006/main" noChangeAspect="1"/>
+            </wp:cNvGraphicFramePr>
+            <a:graphic xmlns:a="http://schemas.openxmlformats.org/drawingml/2006/main">
+              <a:graphicData uri="http://schemas.openxmlformats.org/drawingml/2006/picture">
+                <pic:pic xmlns:pic="http://schemas.openxmlformats.org/drawingml/2006/picture">
+                  <pic:nvPicPr>
+                    <pic:cNvPr id="1" name=""/>
+                    <pic:cNvPicPr/>
+                  </pic:nvPicPr>
+                  <pic:blipFill>
+                    <a:blip r:embed="rId15">
+                      <a:extLst>
+                        <a:ext uri="{96DAC541-7B7A-43D3-8B79-37D633B846F1}">
+                          <asvg:svgBlip xmlns:asvg="http://schemas.microsoft.com/office/drawing/2016/SVG/main" r:embed="rId16"/>
+                        </a:ext>
+                      </a:extLst>
+                    </a:blip>
+                    <a:stretch>
+                      <a:fillRect/>
+                    </a:stretch>
+                  </pic:blipFill>
+                  <pic:spPr>
+                    <a:xfrm>
+                      <a:off x="0" y="0"/>
+                      <a:ext cx="5731510" cy="4298950"/>
+                    </a:xfrm>
+                    <a:prstGeom prst="rect">
+                      <a:avLst/>
+                    </a:prstGeom>
+                  </pic:spPr>
+                </pic:pic>
+              </a:graphicData>
+            </a:graphic>
+          </wp:inline>
+        </w:drawing>
+      </w:r>
+    </w:p>
+    <w:p>
+      <w:pPr>
+        <w:pStyle w:val="Code"/>
+        <w:ind w:left="0"/>
+      </w:pPr>
+    </w:p>
+    <w:p>
+      <w:pPr>
+        <w:pStyle w:val="Code"/>
+        <w:ind w:left="0"/>
+        <w:rPr>
+          <w:color w:val="339933"/>
+        </w:rPr>
+      </w:pPr>
+      <w:r>
+        <w:rPr>
+          <w:color w:val="339933"/>
+        </w:rPr>
+        <w:t>% Plot 10 arm configurations</w:t>
+      </w:r>
+    </w:p>
+    <w:p>
+      <w:pPr>
+        <w:pStyle w:val="Code"/>
+        <w:ind w:left="0"/>
+        <w:rPr>
+          <w:color w:val="auto"/>
+        </w:rPr>
+      </w:pPr>
+      <w:r>
+        <w:t>figure</w:t>
+      </w:r>
+    </w:p>
+    <w:p>
+      <w:pPr>
+        <w:pStyle w:val="Code"/>
+        <w:ind w:left="0"/>
+        <w:rPr>
+          <w:color w:val="auto"/>
+        </w:rPr>
+      </w:pPr>
+      <w:r>
+        <w:t>title({</w:t>
+      </w:r>
+      <w:r>
+        <w:rPr>
+          <w:color w:val="A020F0"/>
+        </w:rPr>
+        <w:t>'ID: 10555972'</w:t>
+      </w:r>
+      <w:r>
+        <w:t xml:space="preserve">, </w:t>
+      </w:r>
+      <w:r>
+        <w:rPr>
+          <w:color w:val="A020F0"/>
+        </w:rPr>
+        <w:t>'Arm Configuration'</w:t>
+      </w:r>
+      <w:r>
+        <w:t>});</w:t>
+      </w:r>
+    </w:p>
+    <w:p>
+      <w:pPr>
+        <w:pStyle w:val="Code"/>
+        <w:ind w:left="0"/>
+        <w:rPr>
+          <w:color w:val="auto"/>
+        </w:rPr>
+      </w:pPr>
+      <w:r>
+        <w:t>xlabel(</w:t>
+      </w:r>
+      <w:r>
+        <w:rPr>
+          <w:color w:val="A020F0"/>
+        </w:rPr>
+        <w:t>'x[m]'</w:t>
+      </w:r>
+      <w:r>
+        <w:t>);</w:t>
+      </w:r>
+    </w:p>
+    <w:p>
+      <w:pPr>
+        <w:pStyle w:val="Code"/>
+        <w:ind w:left="0"/>
+        <w:rPr>
+          <w:color w:val="auto"/>
+        </w:rPr>
+      </w:pPr>
+      <w:r>
+        <w:t>ylabel(</w:t>
+      </w:r>
+      <w:r>
+        <w:rPr>
+          <w:color w:val="A020F0"/>
+        </w:rPr>
+        <w:t>'y[m]'</w:t>
+      </w:r>
+      <w:r>
+        <w:t>);</w:t>
+      </w:r>
+    </w:p>
+    <w:p>
+      <w:pPr>
+        <w:pStyle w:val="Code"/>
+        <w:ind w:left="0"/>
+        <w:rPr>
+          <w:color w:val="auto"/>
+        </w:rPr>
+      </w:pPr>
+      <w:r>
+        <w:rPr>
+          <w:color w:val="0000FF"/>
+        </w:rPr>
+        <w:t>for</w:t>
+      </w:r>
+      <w:r>
+        <w:t xml:space="preserve"> i = 1:10</w:t>
+      </w:r>
+    </w:p>
+    <w:p>
+      <w:pPr>
+        <w:pStyle w:val="Code"/>
+        <w:rPr>
+          <w:color w:val="auto"/>
+        </w:rPr>
+      </w:pPr>
+      <w:r>
+        <w:t xml:space="preserve">hold </w:t>
+      </w:r>
+      <w:r>
+        <w:rPr>
+          <w:color w:val="A020F0"/>
+        </w:rPr>
+        <w:t>on</w:t>
+      </w:r>
+    </w:p>
+    <w:p>
+      <w:pPr>
+        <w:pStyle w:val="Code"/>
+        <w:rPr>
+          <w:color w:val="339933"/>
+        </w:rPr>
+      </w:pPr>
+      <w:r>
+        <w:rPr>
+          <w:color w:val="339933"/>
+        </w:rPr>
+        <w:t>% Plotting from elbow to end of arm</w:t>
+      </w:r>
+    </w:p>
+    <w:p>
+      <w:pPr>
+        <w:pStyle w:val="Code"/>
+        <w:rPr>
+          <w:color w:val="auto"/>
+        </w:rPr>
+      </w:pPr>
+      <w:r>
+        <w:t xml:space="preserve">plot([P1(1,i) P2(1,i)],[P1(2,i) P2(2,i)], </w:t>
+      </w:r>
+      <w:r>
+        <w:rPr>
+          <w:color w:val="A020F0"/>
+        </w:rPr>
+        <w:t>'b-o'</w:t>
+      </w:r>
+      <w:r>
+        <w:t xml:space="preserve">, </w:t>
+      </w:r>
+      <w:r>
+        <w:rPr>
+          <w:color w:val="A020F0"/>
+        </w:rPr>
+        <w:t>'MarkerSize'</w:t>
+      </w:r>
+      <w:r>
+        <w:t>, 5,</w:t>
+      </w:r>
+      <w:r>
+        <w:t xml:space="preserve"> </w:t>
+      </w:r>
+      <w:r>
+        <w:rPr>
+          <w:color w:val="A020F0"/>
+        </w:rPr>
+        <w:t>'MarkerFaceColor'</w:t>
+      </w:r>
+      <w:r>
+        <w:t xml:space="preserve">, </w:t>
+      </w:r>
+      <w:r>
+        <w:rPr>
+          <w:color w:val="A020F0"/>
+        </w:rPr>
+        <w:t>'green'</w:t>
+      </w:r>
+      <w:r>
+        <w:t>);</w:t>
+      </w:r>
+    </w:p>
+    <w:p>
+      <w:pPr>
+        <w:pStyle w:val="Code"/>
+        <w:rPr>
+          <w:color w:val="339933"/>
+        </w:rPr>
+      </w:pPr>
+      <w:r>
+        <w:rPr>
+          <w:color w:val="339933"/>
+        </w:rPr>
+        <w:t>% Plotting from origin to elbow</w:t>
+      </w:r>
+    </w:p>
+    <w:p>
+      <w:pPr>
+        <w:pStyle w:val="Code"/>
+        <w:rPr>
+          <w:color w:val="auto"/>
+        </w:rPr>
+      </w:pPr>
+      <w:r>
+        <w:t xml:space="preserve">plot([P1(1,i) baseOrigin(1)], [P1(2,i) baseOrigin(2)], </w:t>
+      </w:r>
+      <w:r>
+        <w:rPr>
+          <w:color w:val="A020F0"/>
+        </w:rPr>
+        <w:t>'r-o'</w:t>
+      </w:r>
+      <w:r>
+        <w:t xml:space="preserve">, </w:t>
+      </w:r>
+      <w:r>
+        <w:rPr>
+          <w:color w:val="A020F0"/>
+        </w:rPr>
+        <w:t>'MarkerSize'</w:t>
+      </w:r>
+      <w:r>
+        <w:t>, 5);</w:t>
+      </w:r>
+    </w:p>
+    <w:p>
+      <w:pPr>
+        <w:pStyle w:val="Code"/>
+        <w:ind w:left="0"/>
+        <w:rPr>
+          <w:color w:val="auto"/>
+        </w:rPr>
+      </w:pPr>
+      <w:r>
+        <w:rPr>
+          <w:color w:val="0000FF"/>
+        </w:rPr>
+        <w:t>end</w:t>
+      </w:r>
+    </w:p>
+    <w:p>
+      <w:pPr>
+        <w:rPr>
+          <w:lang w:val="en-US"/>
+        </w:rPr>
+      </w:pPr>
+    </w:p>
+    <w:p>
+      <w:pPr>
         <w:pStyle w:val="Heading1"/>
-      </w:pPr>
-      <w:r>
-        <w:t>1.2 Configurations of a Revolute Arm</w:t>
-      </w:r>
-    </w:p>
-    <w:p/>
+        <w:numPr>
+          <w:ilvl w:val="0"/>
+          <w:numId w:val="14"/>
+        </w:numPr>
+      </w:pPr>
+      <w:bookmarkStart w:id="4" w:name="_Toc25680147"/>
+      <w:r>
+        <w:t>Implement a 2-Layer Network</w:t>
+      </w:r>
+      <w:bookmarkEnd w:id="4"/>
+    </w:p>
+    <w:p>
+      <w:pPr>
+        <w:rPr>
+          <w:lang w:val="en-US"/>
+        </w:rPr>
+      </w:pPr>
+      <w:r>
+        <w:rPr>
+          <w:lang w:val="en-US"/>
+        </w:rPr>
+        <w:t>Draw network, 2 input nodes,</w:t>
+      </w:r>
+      <w:r>
+        <w:rPr>
+          <w:lang w:val="en-US"/>
+        </w:rPr>
+        <w:t xml:space="preserve"> </w:t>
+      </w:r>
+      <w:r>
+        <w:rPr>
+          <w:lang w:val="en-US"/>
+        </w:rPr>
+        <w:t xml:space="preserve">3 hidden nodes, 2 output nodes </w:t>
+      </w:r>
+    </w:p>
+    <w:p>
+      <w:pPr>
+        <w:rPr>
+          <w:lang w:val="en-US"/>
+        </w:rPr>
+      </w:pPr>
+      <w:r>
+        <w:rPr>
+          <w:lang w:val="en-US"/>
+        </w:rPr>
+        <w:t xml:space="preserve">Speak about scaling data </w:t>
+      </w:r>
+      <w:r>
+        <w:rPr>
+          <w:lang w:val="en-US"/>
+        </w:rPr>
+        <w:t>&amp; why you haven’t done it</w:t>
+      </w:r>
+    </w:p>
+    <w:p>
+      <w:pPr>
+        <w:pStyle w:val="Heading2"/>
+        <w:numPr>
+          <w:ilvl w:val="1"/>
+          <w:numId w:val="14"/>
+        </w:numPr>
+      </w:pPr>
+      <w:bookmarkStart w:id="5" w:name="_Toc25680148"/>
+      <w:r>
+        <w:t xml:space="preserve">Implement the Network </w:t>
+      </w:r>
+      <w:r>
+        <w:t>Feedforward</w:t>
+      </w:r>
+      <w:r>
+        <w:t xml:space="preserve"> Pass</w:t>
+      </w:r>
+      <w:bookmarkEnd w:id="5"/>
+    </w:p>
+    <w:p>
+      <w:pPr>
+        <w:rPr>
+          <w:lang w:val="en-US"/>
+        </w:rPr>
+      </w:pPr>
+    </w:p>
+    <w:p>
+      <w:pPr>
+        <w:pStyle w:val="Heading2"/>
+        <w:numPr>
+          <w:ilvl w:val="1"/>
+          <w:numId w:val="14"/>
+        </w:numPr>
+      </w:pPr>
+      <w:bookmarkStart w:id="6" w:name="_Toc25680149"/>
+      <w:r>
+        <w:lastRenderedPageBreak/>
+        <w:t>Implement 2-Layer Network Training</w:t>
+      </w:r>
+      <w:bookmarkEnd w:id="6"/>
+    </w:p>
+    <w:p>
+      <w:pPr>
+        <w:rPr>
+          <w:lang w:val="en-US"/>
+        </w:rPr>
+      </w:pPr>
+    </w:p>
+    <w:p>
+      <w:pPr>
+        <w:pStyle w:val="Heading2"/>
+        <w:numPr>
+          <w:ilvl w:val="1"/>
+          <w:numId w:val="14"/>
+        </w:numPr>
+      </w:pPr>
+      <w:bookmarkStart w:id="7" w:name="_Toc25680150"/>
+      <w:r>
+        <w:t>Train Network Inverse Kinematics</w:t>
+      </w:r>
+      <w:bookmarkEnd w:id="7"/>
+    </w:p>
+    <w:p>
+      <w:pPr>
+        <w:rPr>
+          <w:lang w:val="en-US"/>
+        </w:rPr>
+      </w:pPr>
+    </w:p>
+    <w:p>
+      <w:pPr>
+        <w:pStyle w:val="Heading2"/>
+        <w:numPr>
+          <w:ilvl w:val="1"/>
+          <w:numId w:val="14"/>
+        </w:numPr>
+      </w:pPr>
+      <w:bookmarkStart w:id="8" w:name="_Toc25680151"/>
+      <w:r>
+        <w:t>Test and Interpret Inverse Model</w:t>
+      </w:r>
+      <w:bookmarkEnd w:id="8"/>
+    </w:p>
+    <w:p>
+      <w:pPr>
+        <w:rPr>
+          <w:lang w:val="en-US"/>
+        </w:rPr>
+      </w:pPr>
+    </w:p>
+    <w:p>
+      <w:pPr>
+        <w:pStyle w:val="Heading1"/>
+        <w:numPr>
+          <w:ilvl w:val="0"/>
+          <w:numId w:val="14"/>
+        </w:numPr>
+      </w:pPr>
+      <w:bookmarkStart w:id="9" w:name="_Toc25680152"/>
+      <w:r>
+        <w:t>Path Through a Maze Using Q-Learning</w:t>
+      </w:r>
+      <w:bookmarkEnd w:id="9"/>
+    </w:p>
+    <w:p>
+      <w:pPr>
+        <w:rPr>
+          <w:lang w:val="en-US"/>
+        </w:rPr>
+      </w:pPr>
+    </w:p>
+    <w:p>
+      <w:pPr>
+        <w:pStyle w:val="Heading2"/>
+        <w:numPr>
+          <w:ilvl w:val="1"/>
+          <w:numId w:val="14"/>
+        </w:numPr>
+      </w:pPr>
+      <w:bookmarkStart w:id="10" w:name="_Toc25680153"/>
+      <w:r>
+        <w:t>Generate Random Start State</w:t>
+      </w:r>
+      <w:bookmarkEnd w:id="10"/>
+    </w:p>
+    <w:p>
+      <w:pPr>
+        <w:rPr>
+          <w:lang w:val="en-US"/>
+        </w:rPr>
+      </w:pPr>
+    </w:p>
+    <w:p>
+      <w:pPr>
+        <w:pStyle w:val="Heading2"/>
+        <w:numPr>
+          <w:ilvl w:val="1"/>
+          <w:numId w:val="14"/>
+        </w:numPr>
+      </w:pPr>
+      <w:bookmarkStart w:id="11" w:name="_Toc25680154"/>
+      <w:r>
+        <w:t>Build a Reward Function</w:t>
+      </w:r>
+      <w:bookmarkEnd w:id="11"/>
+    </w:p>
+    <w:p>
+      <w:pPr>
+        <w:rPr>
+          <w:lang w:val="en-US"/>
+        </w:rPr>
+      </w:pPr>
+    </w:p>
+    <w:p>
+      <w:pPr>
+        <w:pStyle w:val="Heading2"/>
+        <w:numPr>
+          <w:ilvl w:val="1"/>
+          <w:numId w:val="14"/>
+        </w:numPr>
+      </w:pPr>
+      <w:bookmarkStart w:id="12" w:name="_Toc25680155"/>
+      <w:r>
+        <w:t>Generate a Transition Matrix</w:t>
+      </w:r>
+      <w:bookmarkEnd w:id="12"/>
+    </w:p>
+    <w:p>
+      <w:pPr>
+        <w:rPr>
+          <w:lang w:val="en-US"/>
+        </w:rPr>
+      </w:pPr>
+    </w:p>
+    <w:p>
+      <w:pPr>
+        <w:pStyle w:val="Heading2"/>
+        <w:numPr>
+          <w:ilvl w:val="1"/>
+          <w:numId w:val="14"/>
+        </w:numPr>
+      </w:pPr>
+      <w:bookmarkStart w:id="13" w:name="_Toc25680156"/>
+      <w:r>
+        <w:t>Initialize Q-Values</w:t>
+      </w:r>
+      <w:bookmarkEnd w:id="13"/>
+    </w:p>
+    <w:p>
+      <w:pPr>
+        <w:rPr>
+          <w:lang w:val="en-US"/>
+        </w:rPr>
+      </w:pPr>
+    </w:p>
+    <w:p>
+      <w:pPr>
+        <w:pStyle w:val="Heading2"/>
+        <w:numPr>
+          <w:ilvl w:val="1"/>
+          <w:numId w:val="14"/>
+        </w:numPr>
+      </w:pPr>
+      <w:bookmarkStart w:id="14" w:name="_Toc25680157"/>
+      <w:r>
+        <w:t>Implement</w:t>
+      </w:r>
+      <w:r>
+        <w:t xml:space="preserve"> Q-Learning Algorithm</w:t>
+      </w:r>
+      <w:bookmarkEnd w:id="14"/>
+    </w:p>
+    <w:p>
+      <w:pPr>
+        <w:rPr>
+          <w:lang w:val="en-US"/>
+        </w:rPr>
+      </w:pPr>
+    </w:p>
+    <w:p>
+      <w:pPr>
+        <w:pStyle w:val="Heading2"/>
+        <w:numPr>
+          <w:ilvl w:val="1"/>
+          <w:numId w:val="14"/>
+        </w:numPr>
+      </w:pPr>
+      <w:bookmarkStart w:id="15" w:name="_Toc25680158"/>
+      <w:r>
+        <w:t>Run Q-Learning</w:t>
+      </w:r>
+      <w:bookmarkEnd w:id="15"/>
+    </w:p>
+    <w:p>
+      <w:pPr>
+        <w:rPr>
+          <w:lang w:val="en-US"/>
+        </w:rPr>
+      </w:pPr>
+    </w:p>
+    <w:p>
+      <w:pPr>
+        <w:pStyle w:val="Heading2"/>
+        <w:numPr>
+          <w:ilvl w:val="1"/>
+          <w:numId w:val="14"/>
+        </w:numPr>
+      </w:pPr>
+      <w:bookmarkStart w:id="16" w:name="_Toc25680159"/>
+      <w:r>
+        <w:t>Exploitation of Q-Values</w:t>
+      </w:r>
+      <w:bookmarkEnd w:id="16"/>
+    </w:p>
+    <w:p>
+      <w:pPr>
+        <w:rPr>
+          <w:lang w:val="en-US"/>
+        </w:rPr>
+      </w:pPr>
+    </w:p>
+    <w:p>
+      <w:pPr>
+        <w:pStyle w:val="Heading1"/>
+        <w:numPr>
+          <w:ilvl w:val="0"/>
+          <w:numId w:val="14"/>
+        </w:numPr>
+      </w:pPr>
+      <w:bookmarkStart w:id="17" w:name="_Toc25680160"/>
+      <w:r>
+        <w:t>Move arm Endpoint Through Maze</w:t>
+      </w:r>
+      <w:bookmarkEnd w:id="17"/>
+    </w:p>
+    <w:p>
+      <w:pPr>
+        <w:rPr>
+          <w:lang w:val="en-US"/>
+        </w:rPr>
+      </w:pPr>
+    </w:p>
+    <w:p>
+      <w:pPr>
+        <w:pStyle w:val="Heading2"/>
+        <w:numPr>
+          <w:ilvl w:val="1"/>
+          <w:numId w:val="14"/>
+        </w:numPr>
+      </w:pPr>
+      <w:bookmarkStart w:id="18" w:name="_Toc25680161"/>
+      <w:r>
+        <w:t>Generate Kinematic Control to Revolute Arm</w:t>
+      </w:r>
+      <w:bookmarkEnd w:id="18"/>
+    </w:p>
+    <w:p>
+      <w:pPr>
+        <w:rPr>
+          <w:lang w:eastAsia="en-US"/>
+        </w:rPr>
+      </w:pPr>
+    </w:p>
+    <w:p>
+      <w:pPr>
+        <w:pStyle w:val="Heading2"/>
+        <w:numPr>
+          <w:ilvl w:val="1"/>
+          <w:numId w:val="14"/>
+        </w:numPr>
+      </w:pPr>
+      <w:bookmarkStart w:id="19" w:name="_Toc25680162"/>
+      <w:r>
+        <w:t>Animated Revolute Arm Movement</w:t>
+      </w:r>
+      <w:bookmarkEnd w:id="19"/>
+    </w:p>
+    <w:p>
+      <w:pPr>
+        <w:rPr>
+          <w:lang w:val="en-US"/>
+        </w:rPr>
+      </w:pPr>
+    </w:p>
     <w:p>
       <w:pPr>
         <w:spacing w:line="240" w:lineRule="auto"/>
@@ -131,142 +3548,14 @@
         </w:rPr>
       </w:pPr>
     </w:p>
-    <w:p>
-      <w:pPr>
-        <w:rPr>
-          <w:rFonts w:ascii="Arial" w:hAnsi="Arial" w:cs="Arial"/>
-          <w:sz w:val="36"/>
-          <w:szCs w:val="36"/>
-        </w:rPr>
-      </w:pPr>
-    </w:p>
-    <w:p>
-      <w:pPr>
-        <w:rPr>
-          <w:rFonts w:ascii="Arial" w:hAnsi="Arial" w:cs="Arial"/>
-          <w:sz w:val="36"/>
-          <w:szCs w:val="36"/>
-        </w:rPr>
-      </w:pPr>
-    </w:p>
-    <w:p>
-      <w:pPr>
-        <w:rPr>
-          <w:rFonts w:ascii="Arial" w:hAnsi="Arial" w:cs="Arial"/>
-          <w:sz w:val="36"/>
-          <w:szCs w:val="36"/>
-        </w:rPr>
-      </w:pPr>
-    </w:p>
-    <w:p>
-      <w:pPr>
-        <w:rPr>
-          <w:rFonts w:ascii="Arial" w:hAnsi="Arial" w:cs="Arial"/>
-          <w:sz w:val="36"/>
-          <w:szCs w:val="36"/>
-        </w:rPr>
-      </w:pPr>
-    </w:p>
-    <w:p>
-      <w:pPr>
-        <w:rPr>
-          <w:rFonts w:ascii="Arial" w:hAnsi="Arial" w:cs="Arial"/>
-          <w:sz w:val="36"/>
-          <w:szCs w:val="36"/>
-        </w:rPr>
-      </w:pPr>
-    </w:p>
-    <w:p>
-      <w:pPr>
-        <w:rPr>
-          <w:rFonts w:ascii="Arial" w:hAnsi="Arial" w:cs="Arial"/>
-          <w:b/>
-          <w:bCs/>
-          <w:smallCaps/>
-          <w:color w:val="365F91" w:themeColor="accent1" w:themeShade="BF"/>
-          <w:kern w:val="28"/>
-          <w:sz w:val="36"/>
-          <w:szCs w:val="36"/>
-        </w:rPr>
-      </w:pPr>
-    </w:p>
-    <w:p>
-      <w:pPr>
-        <w:tabs>
-          <w:tab w:val="left" w:pos="3444"/>
-        </w:tabs>
-        <w:rPr>
-          <w:rFonts w:ascii="Arial" w:hAnsi="Arial" w:cs="Arial"/>
-          <w:sz w:val="36"/>
-          <w:szCs w:val="36"/>
-        </w:rPr>
-      </w:pPr>
-      <w:r>
-        <w:rPr>
-          <w:rFonts w:ascii="Arial" w:hAnsi="Arial" w:cs="Arial"/>
-          <w:sz w:val="36"/>
-          <w:szCs w:val="36"/>
-        </w:rPr>
-        <w:tab/>
-      </w:r>
-    </w:p>
-    <w:p>
-      <w:pPr>
-        <w:tabs>
-          <w:tab w:val="left" w:pos="3444"/>
-        </w:tabs>
-        <w:rPr>
-          <w:rFonts w:ascii="Arial" w:hAnsi="Arial" w:cs="Arial"/>
-          <w:sz w:val="36"/>
-          <w:szCs w:val="36"/>
-        </w:rPr>
-      </w:pPr>
-    </w:p>
-    <w:p>
-      <w:pPr>
-        <w:tabs>
-          <w:tab w:val="left" w:pos="3444"/>
-        </w:tabs>
-        <w:rPr>
-          <w:rFonts w:ascii="Arial" w:hAnsi="Arial" w:cs="Arial"/>
-          <w:sz w:val="36"/>
-          <w:szCs w:val="36"/>
-        </w:rPr>
-      </w:pPr>
-    </w:p>
-    <w:p>
-      <w:pPr>
-        <w:tabs>
-          <w:tab w:val="left" w:pos="3444"/>
-        </w:tabs>
-        <w:rPr>
-          <w:rFonts w:ascii="Arial" w:hAnsi="Arial" w:cs="Arial"/>
-          <w:sz w:val="36"/>
-          <w:szCs w:val="36"/>
-        </w:rPr>
-      </w:pPr>
-    </w:p>
-    <w:p>
-      <w:pPr>
-        <w:tabs>
-          <w:tab w:val="left" w:pos="3444"/>
-        </w:tabs>
-        <w:rPr>
-          <w:rFonts w:ascii="Arial" w:hAnsi="Arial" w:cs="Arial"/>
-          <w:sz w:val="36"/>
-          <w:szCs w:val="36"/>
-        </w:rPr>
-      </w:pPr>
-    </w:p>
     <w:sectPr>
-      <w:headerReference w:type="default" r:id="rId13"/>
-      <w:footerReference w:type="even" r:id="rId14"/>
-      <w:footerReference w:type="default" r:id="rId15"/>
-      <w:headerReference w:type="first" r:id="rId16"/>
-      <w:footerReference w:type="first" r:id="rId17"/>
+      <w:headerReference w:type="default" r:id="rId17"/>
+      <w:footerReference w:type="even" r:id="rId18"/>
+      <w:footerReference w:type="default" r:id="rId19"/>
       <w:pgSz w:w="11906" w:h="16838" w:code="9"/>
       <w:pgMar w:top="1418" w:right="1440" w:bottom="1418" w:left="1440" w:header="720" w:footer="720" w:gutter="0"/>
       <w:cols w:space="720"/>
+      <w:titlePg/>
       <w:docGrid w:linePitch="360"/>
     </w:sectPr>
   </w:body>
@@ -394,68 +3683,6 @@
 </w:ftr>
 </file>
 
-<file path=word/footer3.xml><?xml version="1.0" encoding="utf-8"?>
-<w:ftr xmlns:wpc="http://schemas.microsoft.com/office/word/2010/wordprocessingCanvas" xmlns:cx="http://schemas.microsoft.com/office/drawing/2014/chartex" xmlns:cx1="http://schemas.microsoft.com/office/drawing/2015/9/8/chartex" xmlns:cx2="http://schemas.microsoft.com/office/drawing/2015/10/21/chartex" xmlns:cx3="http://schemas.microsoft.com/office/drawing/2016/5/9/chartex" xmlns:cx4="http://schemas.microsoft.com/office/drawing/2016/5/10/chartex" xmlns:cx5="http://schemas.microsoft.com/office/drawing/2016/5/11/chartex" xmlns:cx6="http://schemas.microsoft.com/office/drawing/2016/5/12/chartex" xmlns:cx7="http://schemas.microsoft.com/office/drawing/2016/5/13/chartex" xmlns:cx8="http://schemas.microsoft.com/office/drawing/2016/5/14/chartex" xmlns:mc="http://schemas.openxmlformats.org/markup-compatibility/2006" xmlns:aink="http://schemas.microsoft.com/office/drawing/2016/ink" xmlns:am3d="http://schemas.microsoft.com/office/drawing/2017/model3d" xmlns:o="urn:schemas-microsoft-com:office:office" xmlns:r="http://schemas.openxmlformats.org/officeDocument/2006/relationships" xmlns:m="http://schemas.openxmlformats.org/officeDocument/2006/math" xmlns:v="urn:schemas-microsoft-com:vml" xmlns:wp14="http://schemas.microsoft.com/office/word/2010/wordprocessingDrawing" xmlns:wp="http://schemas.openxmlformats.org/drawingml/2006/wordprocessingDrawing" xmlns:w10="urn:schemas-microsoft-com:office:word" xmlns:w="http://schemas.openxmlformats.org/wordprocessingml/2006/main" xmlns:w14="http://schemas.microsoft.com/office/word/2010/wordml" xmlns:w15="http://schemas.microsoft.com/office/word/2012/wordml" xmlns:w16cid="http://schemas.microsoft.com/office/word/2016/wordml/cid" xmlns:w16se="http://schemas.microsoft.com/office/word/2015/wordml/symex" xmlns:wpg="http://schemas.microsoft.com/office/word/2010/wordprocessingGroup" xmlns:wpi="http://schemas.microsoft.com/office/word/2010/wordprocessingInk" xmlns:wne="http://schemas.microsoft.com/office/word/2006/wordml" xmlns:wps="http://schemas.microsoft.com/office/word/2010/wordprocessingShape" mc:Ignorable="w14 w15 w16se w16cid wp14">
-  <w:p>
-    <w:pPr>
-      <w:pStyle w:val="Footer"/>
-      <w:pBdr>
-        <w:top w:val="double" w:sz="4" w:space="1" w:color="auto"/>
-      </w:pBdr>
-      <w:jc w:val="center"/>
-    </w:pPr>
-    <w:r>
-      <w:t xml:space="preserve">Page </w:t>
-    </w:r>
-    <w:r>
-      <w:fldChar w:fldCharType="begin"/>
-    </w:r>
-    <w:r>
-      <w:instrText xml:space="preserve"> PAGE </w:instrText>
-    </w:r>
-    <w:r>
-      <w:fldChar w:fldCharType="separate"/>
-    </w:r>
-    <w:r>
-      <w:rPr>
-        <w:noProof/>
-      </w:rPr>
-      <w:t>1</w:t>
-    </w:r>
-    <w:r>
-      <w:rPr>
-        <w:noProof/>
-      </w:rPr>
-      <w:fldChar w:fldCharType="end"/>
-    </w:r>
-    <w:r>
-      <w:t xml:space="preserve"> of </w:t>
-    </w:r>
-    <w:r>
-      <w:fldChar w:fldCharType="begin"/>
-    </w:r>
-    <w:r>
-      <w:instrText xml:space="preserve"> NUMPAGES </w:instrText>
-    </w:r>
-    <w:r>
-      <w:fldChar w:fldCharType="separate"/>
-    </w:r>
-    <w:r>
-      <w:rPr>
-        <w:noProof/>
-      </w:rPr>
-      <w:t>5</w:t>
-    </w:r>
-    <w:r>
-      <w:rPr>
-        <w:noProof/>
-      </w:rPr>
-      <w:fldChar w:fldCharType="end"/>
-    </w:r>
-  </w:p>
-</w:ftr>
-</file>
-
 <file path=word/footnotes.xml><?xml version="1.0" encoding="utf-8"?>
 <w:footnotes xmlns:wpc="http://schemas.microsoft.com/office/word/2010/wordprocessingCanvas" xmlns:cx="http://schemas.microsoft.com/office/drawing/2014/chartex" xmlns:cx1="http://schemas.microsoft.com/office/drawing/2015/9/8/chartex" xmlns:cx2="http://schemas.microsoft.com/office/drawing/2015/10/21/chartex" xmlns:cx3="http://schemas.microsoft.com/office/drawing/2016/5/9/chartex" xmlns:cx4="http://schemas.microsoft.com/office/drawing/2016/5/10/chartex" xmlns:cx5="http://schemas.microsoft.com/office/drawing/2016/5/11/chartex" xmlns:cx6="http://schemas.microsoft.com/office/drawing/2016/5/12/chartex" xmlns:cx7="http://schemas.microsoft.com/office/drawing/2016/5/13/chartex" xmlns:cx8="http://schemas.microsoft.com/office/drawing/2016/5/14/chartex" xmlns:mc="http://schemas.openxmlformats.org/markup-compatibility/2006" xmlns:aink="http://schemas.microsoft.com/office/drawing/2016/ink" xmlns:am3d="http://schemas.microsoft.com/office/drawing/2017/model3d" xmlns:o="urn:schemas-microsoft-com:office:office" xmlns:r="http://schemas.openxmlformats.org/officeDocument/2006/relationships" xmlns:m="http://schemas.openxmlformats.org/officeDocument/2006/math" xmlns:v="urn:schemas-microsoft-com:vml" xmlns:wp14="http://schemas.microsoft.com/office/word/2010/wordprocessingDrawing" xmlns:wp="http://schemas.openxmlformats.org/drawingml/2006/wordprocessingDrawing" xmlns:w10="urn:schemas-microsoft-com:office:word" xmlns:w="http://schemas.openxmlformats.org/wordprocessingml/2006/main" xmlns:w14="http://schemas.microsoft.com/office/word/2010/wordml" xmlns:w15="http://schemas.microsoft.com/office/word/2012/wordml" xmlns:w16cid="http://schemas.microsoft.com/office/word/2016/wordml/cid" xmlns:w16se="http://schemas.microsoft.com/office/word/2015/wordml/symex" xmlns:wpg="http://schemas.microsoft.com/office/word/2010/wordprocessingGroup" xmlns:wpi="http://schemas.microsoft.com/office/word/2010/wordprocessingInk" xmlns:wne="http://schemas.microsoft.com/office/word/2006/wordml" xmlns:wps="http://schemas.microsoft.com/office/word/2010/wordprocessingShape" mc:Ignorable="w14 w15 w16se w16cid wp14">
   <w:footnote w:type="separator" w:id="-1">
@@ -480,21 +3707,12 @@
   <w:p>
     <w:pPr>
       <w:pStyle w:val="Headerfirstpage"/>
-      <w:jc w:val="left"/>
       <w:rPr>
         <w:rFonts w:cs="MV Boli"/>
         <w:sz w:val="32"/>
         <w:szCs w:val="32"/>
       </w:rPr>
     </w:pPr>
-    <w:r>
-      <w:rPr>
-        <w:rFonts w:cs="MV Boli"/>
-        <w:sz w:val="32"/>
-        <w:szCs w:val="32"/>
-      </w:rPr>
-      <w:tab/>
-    </w:r>
     <w:r>
       <w:rPr>
         <w:rFonts w:cs="MV Boli"/>
@@ -570,108 +3788,6 @@
         <w:tab w:val="clear" w:pos="8306"/>
         <w:tab w:val="left" w:pos="547"/>
       </w:tabs>
-    </w:pPr>
-  </w:p>
-</w:hdr>
-</file>
-
-<file path=word/header2.xml><?xml version="1.0" encoding="utf-8"?>
-<w:hdr xmlns:wpc="http://schemas.microsoft.com/office/word/2010/wordprocessingCanvas" xmlns:cx="http://schemas.microsoft.com/office/drawing/2014/chartex" xmlns:cx1="http://schemas.microsoft.com/office/drawing/2015/9/8/chartex" xmlns:cx2="http://schemas.microsoft.com/office/drawing/2015/10/21/chartex" xmlns:cx3="http://schemas.microsoft.com/office/drawing/2016/5/9/chartex" xmlns:cx4="http://schemas.microsoft.com/office/drawing/2016/5/10/chartex" xmlns:cx5="http://schemas.microsoft.com/office/drawing/2016/5/11/chartex" xmlns:cx6="http://schemas.microsoft.com/office/drawing/2016/5/12/chartex" xmlns:cx7="http://schemas.microsoft.com/office/drawing/2016/5/13/chartex" xmlns:cx8="http://schemas.microsoft.com/office/drawing/2016/5/14/chartex" xmlns:mc="http://schemas.openxmlformats.org/markup-compatibility/2006" xmlns:aink="http://schemas.microsoft.com/office/drawing/2016/ink" xmlns:am3d="http://schemas.microsoft.com/office/drawing/2017/model3d" xmlns:o="urn:schemas-microsoft-com:office:office" xmlns:r="http://schemas.openxmlformats.org/officeDocument/2006/relationships" xmlns:m="http://schemas.openxmlformats.org/officeDocument/2006/math" xmlns:v="urn:schemas-microsoft-com:vml" xmlns:wp14="http://schemas.microsoft.com/office/word/2010/wordprocessingDrawing" xmlns:wp="http://schemas.openxmlformats.org/drawingml/2006/wordprocessingDrawing" xmlns:w10="urn:schemas-microsoft-com:office:word" xmlns:w="http://schemas.openxmlformats.org/wordprocessingml/2006/main" xmlns:w14="http://schemas.microsoft.com/office/word/2010/wordml" xmlns:w15="http://schemas.microsoft.com/office/word/2012/wordml" xmlns:w16cid="http://schemas.microsoft.com/office/word/2016/wordml/cid" xmlns:w16se="http://schemas.microsoft.com/office/word/2015/wordml/symex" xmlns:wpg="http://schemas.microsoft.com/office/word/2010/wordprocessingGroup" xmlns:wpi="http://schemas.microsoft.com/office/word/2010/wordprocessingInk" xmlns:wne="http://schemas.microsoft.com/office/word/2006/wordml" xmlns:wps="http://schemas.microsoft.com/office/word/2010/wordprocessingShape" mc:Ignorable="w14 w15 w16se w16cid wp14">
-  <w:p>
-    <w:pPr>
-      <w:pStyle w:val="Headerfirstpage"/>
-      <w:rPr>
-        <w:rFonts w:cs="MV Boli"/>
-        <w:sz w:val="32"/>
-        <w:szCs w:val="32"/>
-      </w:rPr>
-    </w:pPr>
-    <w:r>
-      <w:rPr>
-        <w:rFonts w:cs="MV Boli"/>
-        <w:sz w:val="32"/>
-        <w:szCs w:val="32"/>
-      </w:rPr>
-      <w:t>R</w:t>
-    </w:r>
-    <w:r>
-      <w:rPr>
-        <w:rFonts w:cs="MV Boli"/>
-        <w:sz w:val="32"/>
-        <w:szCs w:val="32"/>
-      </w:rPr>
-      <w:t>OCO221</w:t>
-    </w:r>
-    <w:r>
-      <w:rPr>
-        <w:rFonts w:cs="MV Boli"/>
-        <w:sz w:val="32"/>
-        <w:szCs w:val="32"/>
-      </w:rPr>
-      <w:t xml:space="preserve"> Motor Control</w:t>
-    </w:r>
-    <w:r>
-      <w:rPr>
-        <w:rFonts w:cs="MV Boli"/>
-        <w:sz w:val="32"/>
-        <w:szCs w:val="32"/>
-      </w:rPr>
-      <w:t xml:space="preserve"> 201</w:t>
-    </w:r>
-    <w:r>
-      <w:rPr>
-        <w:rFonts w:cs="MV Boli"/>
-        <w:sz w:val="32"/>
-        <w:szCs w:val="32"/>
-      </w:rPr>
-      <w:t>5</w:t>
-    </w:r>
-  </w:p>
-  <w:p>
-    <w:pPr>
-      <w:pStyle w:val="Headerfirstpage"/>
-      <w:rPr>
-        <w:rFonts w:cs="MV Boli"/>
-        <w:sz w:val="32"/>
-        <w:szCs w:val="32"/>
-      </w:rPr>
-    </w:pPr>
-    <w:r>
-      <w:rPr>
-        <w:rFonts w:cs="MV Boli"/>
-        <w:sz w:val="32"/>
-        <w:szCs w:val="32"/>
-      </w:rPr>
-      <w:t xml:space="preserve">Practical </w:t>
-    </w:r>
-    <w:r>
-      <w:rPr>
-        <w:rFonts w:cs="MV Boli"/>
-        <w:sz w:val="32"/>
-        <w:szCs w:val="32"/>
-      </w:rPr>
-      <w:t>1</w:t>
-    </w:r>
-    <w:r>
-      <w:rPr>
-        <w:rFonts w:cs="MV Boli"/>
-        <w:sz w:val="32"/>
-        <w:szCs w:val="32"/>
-      </w:rPr>
-      <w:t xml:space="preserve">: </w:t>
-    </w:r>
-    <w:r>
-      <w:rPr>
-        <w:rFonts w:cs="MV Boli"/>
-        <w:sz w:val="32"/>
-        <w:szCs w:val="32"/>
-      </w:rPr>
-      <w:t>Incremental encoder</w:t>
-    </w:r>
-  </w:p>
-  <w:p>
-    <w:pPr>
-      <w:pStyle w:val="Header"/>
     </w:pPr>
   </w:p>
 </w:hdr>
@@ -700,14 +3816,14 @@
         <v:path o:extrusionok="f" gradientshapeok="t" o:connecttype="rect"/>
         <o:lock v:ext="edit" aspectratio="t"/>
       </v:shapetype>
-      <v:shape id="_x0000_i1188" type="#_x0000_t75" style="width:9.6pt;height:9.6pt" o:bullet="t">
+      <v:shape id="_x0000_i1218" type="#_x0000_t75" style="width:9.6pt;height:9.6pt" o:bullet="t">
         <v:imagedata r:id="rId1" o:title="BD14870_"/>
       </v:shape>
     </w:pict>
   </w:numPicBullet>
   <w:numPicBullet w:numPicBulletId="1">
     <w:pict>
-      <v:shape id="_x0000_i1189" type="#_x0000_t75" style="width:10.2pt;height:10.2pt" o:bullet="t">
+      <v:shape id="_x0000_i1219" type="#_x0000_t75" style="width:10.2pt;height:10.2pt" o:bullet="t">
         <v:imagedata r:id="rId2" o:title="BD21294_"/>
       </v:shape>
     </w:pict>
@@ -1049,6 +4165,233 @@
     </w:lvl>
   </w:abstractNum>
   <w:abstractNum w:abstractNumId="11" w15:restartNumberingAfterBreak="0">
+    <w:nsid w:val="239840A3"/>
+    <w:multiLevelType w:val="multilevel"/>
+    <w:tmpl w:val="F9A601BA"/>
+    <w:lvl w:ilvl="0">
+      <w:start w:val="2"/>
+      <w:numFmt w:val="decimal"/>
+      <w:lvlText w:val="%1."/>
+      <w:lvlJc w:val="left"/>
+      <w:pPr>
+        <w:ind w:left="456" w:hanging="456"/>
+      </w:pPr>
+      <w:rPr>
+        <w:rFonts w:hint="default"/>
+      </w:rPr>
+    </w:lvl>
+    <w:lvl w:ilvl="1">
+      <w:start w:val="1"/>
+      <w:numFmt w:val="decimal"/>
+      <w:lvlText w:val="%1.%2."/>
+      <w:lvlJc w:val="left"/>
+      <w:pPr>
+        <w:ind w:left="720" w:hanging="720"/>
+      </w:pPr>
+      <w:rPr>
+        <w:rFonts w:hint="default"/>
+      </w:rPr>
+    </w:lvl>
+    <w:lvl w:ilvl="2">
+      <w:start w:val="1"/>
+      <w:numFmt w:val="decimal"/>
+      <w:lvlText w:val="%1.%2.%3."/>
+      <w:lvlJc w:val="left"/>
+      <w:pPr>
+        <w:ind w:left="720" w:hanging="720"/>
+      </w:pPr>
+      <w:rPr>
+        <w:rFonts w:hint="default"/>
+      </w:rPr>
+    </w:lvl>
+    <w:lvl w:ilvl="3">
+      <w:start w:val="1"/>
+      <w:numFmt w:val="decimal"/>
+      <w:lvlText w:val="%1.%2.%3.%4."/>
+      <w:lvlJc w:val="left"/>
+      <w:pPr>
+        <w:ind w:left="1080" w:hanging="1080"/>
+      </w:pPr>
+      <w:rPr>
+        <w:rFonts w:hint="default"/>
+      </w:rPr>
+    </w:lvl>
+    <w:lvl w:ilvl="4">
+      <w:start w:val="1"/>
+      <w:numFmt w:val="decimal"/>
+      <w:lvlText w:val="%1.%2.%3.%4.%5."/>
+      <w:lvlJc w:val="left"/>
+      <w:pPr>
+        <w:ind w:left="1440" w:hanging="1440"/>
+      </w:pPr>
+      <w:rPr>
+        <w:rFonts w:hint="default"/>
+      </w:rPr>
+    </w:lvl>
+    <w:lvl w:ilvl="5">
+      <w:start w:val="1"/>
+      <w:numFmt w:val="decimal"/>
+      <w:lvlText w:val="%1.%2.%3.%4.%5.%6."/>
+      <w:lvlJc w:val="left"/>
+      <w:pPr>
+        <w:ind w:left="1440" w:hanging="1440"/>
+      </w:pPr>
+      <w:rPr>
+        <w:rFonts w:hint="default"/>
+      </w:rPr>
+    </w:lvl>
+    <w:lvl w:ilvl="6">
+      <w:start w:val="1"/>
+      <w:numFmt w:val="decimal"/>
+      <w:lvlText w:val="%1.%2.%3.%4.%5.%6.%7."/>
+      <w:lvlJc w:val="left"/>
+      <w:pPr>
+        <w:ind w:left="1800" w:hanging="1800"/>
+      </w:pPr>
+      <w:rPr>
+        <w:rFonts w:hint="default"/>
+      </w:rPr>
+    </w:lvl>
+    <w:lvl w:ilvl="7">
+      <w:start w:val="1"/>
+      <w:numFmt w:val="decimal"/>
+      <w:lvlText w:val="%1.%2.%3.%4.%5.%6.%7.%8."/>
+      <w:lvlJc w:val="left"/>
+      <w:pPr>
+        <w:ind w:left="2160" w:hanging="2160"/>
+      </w:pPr>
+      <w:rPr>
+        <w:rFonts w:hint="default"/>
+      </w:rPr>
+    </w:lvl>
+    <w:lvl w:ilvl="8">
+      <w:start w:val="1"/>
+      <w:numFmt w:val="decimal"/>
+      <w:lvlText w:val="%1.%2.%3.%4.%5.%6.%7.%8.%9."/>
+      <w:lvlJc w:val="left"/>
+      <w:pPr>
+        <w:ind w:left="2160" w:hanging="2160"/>
+      </w:pPr>
+      <w:rPr>
+        <w:rFonts w:hint="default"/>
+      </w:rPr>
+    </w:lvl>
+  </w:abstractNum>
+  <w:abstractNum w:abstractNumId="12" w15:restartNumberingAfterBreak="0">
+    <w:nsid w:val="2ECD374D"/>
+    <w:multiLevelType w:val="multilevel"/>
+    <w:tmpl w:val="6130CEDA"/>
+    <w:lvl w:ilvl="0">
+      <w:start w:val="1"/>
+      <w:numFmt w:val="decimal"/>
+      <w:pStyle w:val="Heading2"/>
+      <w:lvlText w:val="%1."/>
+      <w:lvlJc w:val="left"/>
+      <w:pPr>
+        <w:ind w:left="456" w:hanging="456"/>
+      </w:pPr>
+      <w:rPr>
+        <w:rFonts w:hint="default"/>
+      </w:rPr>
+    </w:lvl>
+    <w:lvl w:ilvl="1">
+      <w:start w:val="1"/>
+      <w:numFmt w:val="decimal"/>
+      <w:lvlText w:val="%1.%2."/>
+      <w:lvlJc w:val="left"/>
+      <w:pPr>
+        <w:ind w:left="720" w:hanging="720"/>
+      </w:pPr>
+      <w:rPr>
+        <w:rFonts w:hint="default"/>
+      </w:rPr>
+    </w:lvl>
+    <w:lvl w:ilvl="2">
+      <w:start w:val="1"/>
+      <w:numFmt w:val="decimal"/>
+      <w:lvlText w:val="%1.%2.%3."/>
+      <w:lvlJc w:val="left"/>
+      <w:pPr>
+        <w:ind w:left="720" w:hanging="720"/>
+      </w:pPr>
+      <w:rPr>
+        <w:rFonts w:hint="default"/>
+      </w:rPr>
+    </w:lvl>
+    <w:lvl w:ilvl="3">
+      <w:start w:val="1"/>
+      <w:numFmt w:val="decimal"/>
+      <w:lvlText w:val="%1.%2.%3.%4."/>
+      <w:lvlJc w:val="left"/>
+      <w:pPr>
+        <w:ind w:left="1080" w:hanging="1080"/>
+      </w:pPr>
+      <w:rPr>
+        <w:rFonts w:hint="default"/>
+      </w:rPr>
+    </w:lvl>
+    <w:lvl w:ilvl="4">
+      <w:start w:val="1"/>
+      <w:numFmt w:val="decimal"/>
+      <w:lvlText w:val="%1.%2.%3.%4.%5."/>
+      <w:lvlJc w:val="left"/>
+      <w:pPr>
+        <w:ind w:left="1440" w:hanging="1440"/>
+      </w:pPr>
+      <w:rPr>
+        <w:rFonts w:hint="default"/>
+      </w:rPr>
+    </w:lvl>
+    <w:lvl w:ilvl="5">
+      <w:start w:val="1"/>
+      <w:numFmt w:val="decimal"/>
+      <w:lvlText w:val="%1.%2.%3.%4.%5.%6."/>
+      <w:lvlJc w:val="left"/>
+      <w:pPr>
+        <w:ind w:left="1440" w:hanging="1440"/>
+      </w:pPr>
+      <w:rPr>
+        <w:rFonts w:hint="default"/>
+      </w:rPr>
+    </w:lvl>
+    <w:lvl w:ilvl="6">
+      <w:start w:val="1"/>
+      <w:numFmt w:val="decimal"/>
+      <w:lvlText w:val="%1.%2.%3.%4.%5.%6.%7."/>
+      <w:lvlJc w:val="left"/>
+      <w:pPr>
+        <w:ind w:left="1800" w:hanging="1800"/>
+      </w:pPr>
+      <w:rPr>
+        <w:rFonts w:hint="default"/>
+      </w:rPr>
+    </w:lvl>
+    <w:lvl w:ilvl="7">
+      <w:start w:val="1"/>
+      <w:numFmt w:val="decimal"/>
+      <w:lvlText w:val="%1.%2.%3.%4.%5.%6.%7.%8."/>
+      <w:lvlJc w:val="left"/>
+      <w:pPr>
+        <w:ind w:left="2160" w:hanging="2160"/>
+      </w:pPr>
+      <w:rPr>
+        <w:rFonts w:hint="default"/>
+      </w:rPr>
+    </w:lvl>
+    <w:lvl w:ilvl="8">
+      <w:start w:val="1"/>
+      <w:numFmt w:val="decimal"/>
+      <w:lvlText w:val="%1.%2.%3.%4.%5.%6.%7.%8.%9."/>
+      <w:lvlJc w:val="left"/>
+      <w:pPr>
+        <w:ind w:left="2160" w:hanging="2160"/>
+      </w:pPr>
+      <w:rPr>
+        <w:rFonts w:hint="default"/>
+      </w:rPr>
+    </w:lvl>
+  </w:abstractNum>
+  <w:abstractNum w:abstractNumId="13" w15:restartNumberingAfterBreak="0">
     <w:nsid w:val="59351484"/>
     <w:multiLevelType w:val="hybridMultilevel"/>
     <w:tmpl w:val="E25445DA"/>
@@ -1164,11 +4507,11 @@
       </w:rPr>
     </w:lvl>
   </w:abstractNum>
-  <w:abstractNum w:abstractNumId="12" w15:restartNumberingAfterBreak="0">
-    <w:nsid w:val="5E2F6999"/>
-    <w:multiLevelType w:val="hybridMultilevel"/>
-    <w:tmpl w:val="5E3C8D8A"/>
-    <w:lvl w:ilvl="0" w:tplc="0809000F">
+  <w:abstractNum w:abstractNumId="14" w15:restartNumberingAfterBreak="0">
+    <w:nsid w:val="77EB44BD"/>
+    <w:multiLevelType w:val="multilevel"/>
+    <w:tmpl w:val="4F304484"/>
+    <w:lvl w:ilvl="0">
       <w:start w:val="1"/>
       <w:numFmt w:val="decimal"/>
       <w:lvlText w:val="%1."/>
@@ -1180,77 +4523,109 @@
         <w:rFonts w:hint="default"/>
       </w:rPr>
     </w:lvl>
-    <w:lvl w:ilvl="1" w:tplc="08090019" w:tentative="1">
-      <w:start w:val="1"/>
-      <w:numFmt w:val="lowerLetter"/>
-      <w:lvlText w:val="%2."/>
-      <w:lvlJc w:val="left"/>
-      <w:pPr>
-        <w:ind w:left="1080" w:hanging="360"/>
-      </w:pPr>
-    </w:lvl>
-    <w:lvl w:ilvl="2" w:tplc="0809001B" w:tentative="1">
-      <w:start w:val="1"/>
-      <w:numFmt w:val="lowerRoman"/>
-      <w:lvlText w:val="%3."/>
-      <w:lvlJc w:val="right"/>
-      <w:pPr>
-        <w:ind w:left="1800" w:hanging="180"/>
-      </w:pPr>
-    </w:lvl>
-    <w:lvl w:ilvl="3" w:tplc="0809000F" w:tentative="1">
+    <w:lvl w:ilvl="1">
       <w:start w:val="1"/>
       <w:numFmt w:val="decimal"/>
-      <w:lvlText w:val="%4."/>
+      <w:isLgl/>
+      <w:lvlText w:val="%1.%2."/>
       <w:lvlJc w:val="left"/>
       <w:pPr>
-        <w:ind w:left="2520" w:hanging="360"/>
-      </w:pPr>
+        <w:ind w:left="1440" w:hanging="720"/>
+      </w:pPr>
+      <w:rPr>
+        <w:rFonts w:hint="default"/>
+      </w:rPr>
     </w:lvl>
-    <w:lvl w:ilvl="4" w:tplc="08090019" w:tentative="1">
-      <w:start w:val="1"/>
-      <w:numFmt w:val="lowerLetter"/>
-      <w:lvlText w:val="%5."/>
-      <w:lvlJc w:val="left"/>
-      <w:pPr>
-        <w:ind w:left="3240" w:hanging="360"/>
-      </w:pPr>
-    </w:lvl>
-    <w:lvl w:ilvl="5" w:tplc="0809001B" w:tentative="1">
-      <w:start w:val="1"/>
-      <w:numFmt w:val="lowerRoman"/>
-      <w:lvlText w:val="%6."/>
-      <w:lvlJc w:val="right"/>
-      <w:pPr>
-        <w:ind w:left="3960" w:hanging="180"/>
-      </w:pPr>
-    </w:lvl>
-    <w:lvl w:ilvl="6" w:tplc="0809000F" w:tentative="1">
+    <w:lvl w:ilvl="2">
       <w:start w:val="1"/>
       <w:numFmt w:val="decimal"/>
-      <w:lvlText w:val="%7."/>
+      <w:isLgl/>
+      <w:lvlText w:val="%1.%2.%3."/>
       <w:lvlJc w:val="left"/>
       <w:pPr>
-        <w:ind w:left="4680" w:hanging="360"/>
-      </w:pPr>
+        <w:ind w:left="2520" w:hanging="1080"/>
+      </w:pPr>
+      <w:rPr>
+        <w:rFonts w:hint="default"/>
+      </w:rPr>
     </w:lvl>
-    <w:lvl w:ilvl="7" w:tplc="08090019" w:tentative="1">
+    <w:lvl w:ilvl="3">
       <w:start w:val="1"/>
-      <w:numFmt w:val="lowerLetter"/>
-      <w:lvlText w:val="%8."/>
+      <w:numFmt w:val="decimal"/>
+      <w:isLgl/>
+      <w:lvlText w:val="%1.%2.%3.%4."/>
       <w:lvlJc w:val="left"/>
       <w:pPr>
-        <w:ind w:left="5400" w:hanging="360"/>
-      </w:pPr>
+        <w:ind w:left="3240" w:hanging="1080"/>
+      </w:pPr>
+      <w:rPr>
+        <w:rFonts w:hint="default"/>
+      </w:rPr>
     </w:lvl>
-    <w:lvl w:ilvl="8" w:tplc="0809001B" w:tentative="1">
+    <w:lvl w:ilvl="4">
       <w:start w:val="1"/>
-      <w:numFmt w:val="lowerRoman"/>
-      <w:lvlText w:val="%9."/>
-      <w:lvlJc w:val="right"/>
-      <w:pPr>
-        <w:ind w:left="6120" w:hanging="180"/>
-      </w:pPr>
+      <w:numFmt w:val="decimal"/>
+      <w:isLgl/>
+      <w:lvlText w:val="%1.%2.%3.%4.%5."/>
+      <w:lvlJc w:val="left"/>
+      <w:pPr>
+        <w:ind w:left="4320" w:hanging="1440"/>
+      </w:pPr>
+      <w:rPr>
+        <w:rFonts w:hint="default"/>
+      </w:rPr>
+    </w:lvl>
+    <w:lvl w:ilvl="5">
+      <w:start w:val="1"/>
+      <w:numFmt w:val="decimal"/>
+      <w:isLgl/>
+      <w:lvlText w:val="%1.%2.%3.%4.%5.%6."/>
+      <w:lvlJc w:val="left"/>
+      <w:pPr>
+        <w:ind w:left="5400" w:hanging="1800"/>
+      </w:pPr>
+      <w:rPr>
+        <w:rFonts w:hint="default"/>
+      </w:rPr>
+    </w:lvl>
+    <w:lvl w:ilvl="6">
+      <w:start w:val="1"/>
+      <w:numFmt w:val="decimal"/>
+      <w:isLgl/>
+      <w:lvlText w:val="%1.%2.%3.%4.%5.%6.%7."/>
+      <w:lvlJc w:val="left"/>
+      <w:pPr>
+        <w:ind w:left="6480" w:hanging="2160"/>
+      </w:pPr>
+      <w:rPr>
+        <w:rFonts w:hint="default"/>
+      </w:rPr>
+    </w:lvl>
+    <w:lvl w:ilvl="7">
+      <w:start w:val="1"/>
+      <w:numFmt w:val="decimal"/>
+      <w:isLgl/>
+      <w:lvlText w:val="%1.%2.%3.%4.%5.%6.%7.%8."/>
+      <w:lvlJc w:val="left"/>
+      <w:pPr>
+        <w:ind w:left="7200" w:hanging="2160"/>
+      </w:pPr>
+      <w:rPr>
+        <w:rFonts w:hint="default"/>
+      </w:rPr>
+    </w:lvl>
+    <w:lvl w:ilvl="8">
+      <w:start w:val="1"/>
+      <w:numFmt w:val="decimal"/>
+      <w:isLgl/>
+      <w:lvlText w:val="%1.%2.%3.%4.%5.%6.%7.%8.%9."/>
+      <w:lvlJc w:val="left"/>
+      <w:pPr>
+        <w:ind w:left="8280" w:hanging="2520"/>
+      </w:pPr>
+      <w:rPr>
+        <w:rFonts w:hint="default"/>
+      </w:rPr>
     </w:lvl>
   </w:abstractNum>
   <w:num w:numId="1">
@@ -1287,12 +4662,18 @@
     <w:abstractNumId w:val="0"/>
   </w:num>
   <w:num w:numId="12">
-    <w:abstractNumId w:val="11"/>
+    <w:abstractNumId w:val="13"/>
   </w:num>
   <w:num w:numId="13">
     <w:abstractNumId w:val="12"/>
   </w:num>
-  <w:numIdMacAtCleanup w:val="13"/>
+  <w:num w:numId="14">
+    <w:abstractNumId w:val="11"/>
+  </w:num>
+  <w:num w:numId="15">
+    <w:abstractNumId w:val="14"/>
+  </w:num>
+  <w:numIdMacAtCleanup w:val="15"/>
 </w:numbering>
 </file>
 
@@ -1702,7 +5083,7 @@
     <w:basedOn w:val="Normal"/>
     <w:next w:val="Normal"/>
     <w:qFormat/>
-    <w:rsid w:val="0075740D"/>
+    <w:rsid w:val="00146E00"/>
     <w:pPr>
       <w:spacing w:before="60" w:after="120"/>
       <w:outlineLvl w:val="0"/>
@@ -1719,21 +5100,19 @@
   <w:style w:type="paragraph" w:styleId="Heading2">
     <w:name w:val="heading 2"/>
     <w:aliases w:val="Heading 2 Char"/>
-    <w:basedOn w:val="Normal"/>
+    <w:basedOn w:val="Heading1"/>
     <w:next w:val="Normal"/>
     <w:link w:val="Heading2Char1"/>
     <w:qFormat/>
-    <w:rsid w:val="00D03455"/>
+    <w:rsid w:val="002F0550"/>
     <w:pPr>
-      <w:spacing w:after="80"/>
-      <w:ind w:left="181" w:hanging="181"/>
+      <w:numPr>
+        <w:numId w:val="13"/>
+      </w:numPr>
       <w:outlineLvl w:val="1"/>
     </w:pPr>
     <w:rPr>
-      <w:b/>
-      <w:color w:val="17365D" w:themeColor="text2" w:themeShade="BF"/>
-      <w:szCs w:val="28"/>
-      <w:lang w:eastAsia="en-US"/>
+      <w:sz w:val="28"/>
     </w:rPr>
   </w:style>
   <w:style w:type="paragraph" w:styleId="Heading3">
@@ -1967,14 +5346,15 @@
     <w:aliases w:val="Heading 2 Char Char"/>
     <w:basedOn w:val="DefaultParagraphFont"/>
     <w:link w:val="Heading2"/>
-    <w:rsid w:val="00D03455"/>
+    <w:rsid w:val="002F0550"/>
     <w:rPr>
       <w:rFonts w:ascii="Trebuchet MS" w:hAnsi="Trebuchet MS"/>
       <w:b/>
-      <w:color w:val="17365D" w:themeColor="text2" w:themeShade="BF"/>
-      <w:sz w:val="24"/>
+      <w:smallCaps/>
+      <w:color w:val="548DD4" w:themeColor="text2" w:themeTint="99"/>
+      <w:sz w:val="28"/>
       <w:szCs w:val="28"/>
-      <w:lang w:val="en-GB"/>
+      <w:lang w:eastAsia="en-GB"/>
     </w:rPr>
   </w:style>
   <w:style w:type="character" w:customStyle="1" w:styleId="CodeCharChar">
@@ -2176,7 +5556,7 @@
     <w:name w:val="Code"/>
     <w:basedOn w:val="Normal"/>
     <w:qFormat/>
-    <w:rsid w:val="00747B63"/>
+    <w:rsid w:val="00D6243E"/>
     <w:pPr>
       <w:tabs>
         <w:tab w:val="left" w:pos="567"/>
@@ -5604,7 +8984,7 @@
     <w:basedOn w:val="Normal"/>
     <w:next w:val="Normal"/>
     <w:autoRedefine/>
-    <w:semiHidden/>
+    <w:uiPriority w:val="39"/>
     <w:rsid w:val="0065090A"/>
   </w:style>
   <w:style w:type="paragraph" w:styleId="TOC2">
@@ -5612,7 +8992,7 @@
     <w:basedOn w:val="Normal"/>
     <w:next w:val="Normal"/>
     <w:autoRedefine/>
-    <w:semiHidden/>
+    <w:uiPriority w:val="39"/>
     <w:rsid w:val="0065090A"/>
     <w:pPr>
       <w:ind w:left="240"/>
@@ -5763,6 +9143,108 @@
       <w:sz w:val="24"/>
       <w:szCs w:val="24"/>
       <w:lang w:val="en-GB" w:eastAsia="en-GB"/>
+    </w:rPr>
+  </w:style>
+  <w:style w:type="paragraph" w:styleId="TOCHeading">
+    <w:name w:val="TOC Heading"/>
+    <w:basedOn w:val="Heading1"/>
+    <w:next w:val="Normal"/>
+    <w:uiPriority w:val="39"/>
+    <w:unhideWhenUsed/>
+    <w:qFormat/>
+    <w:rsid w:val="00D824C7"/>
+    <w:pPr>
+      <w:keepNext/>
+      <w:keepLines/>
+      <w:spacing w:before="240" w:after="0" w:line="259" w:lineRule="auto"/>
+      <w:outlineLvl w:val="9"/>
+    </w:pPr>
+    <w:rPr>
+      <w:rFonts w:asciiTheme="majorHAnsi" w:eastAsiaTheme="majorEastAsia" w:hAnsiTheme="majorHAnsi" w:cstheme="majorBidi"/>
+      <w:b w:val="0"/>
+      <w:smallCaps w:val="0"/>
+      <w:color w:val="365F91" w:themeColor="accent1" w:themeShade="BF"/>
+      <w:szCs w:val="32"/>
+      <w:lang w:eastAsia="en-US"/>
+    </w:rPr>
+  </w:style>
+  <w:style w:type="character" w:styleId="Hyperlink">
+    <w:name w:val="Hyperlink"/>
+    <w:basedOn w:val="DefaultParagraphFont"/>
+    <w:uiPriority w:val="99"/>
+    <w:unhideWhenUsed/>
+    <w:rsid w:val="00D824C7"/>
+    <w:rPr>
+      <w:color w:val="0000FF" w:themeColor="hyperlink"/>
+      <w:u w:val="single"/>
+    </w:rPr>
+  </w:style>
+  <w:style w:type="character" w:customStyle="1" w:styleId="sc0">
+    <w:name w:val="sc0"/>
+    <w:basedOn w:val="DefaultParagraphFont"/>
+    <w:rsid w:val="00D6243E"/>
+    <w:rPr>
+      <w:rFonts w:ascii="Courier New" w:hAnsi="Courier New" w:cs="Courier New" w:hint="default"/>
+      <w:color w:val="000000"/>
+      <w:sz w:val="20"/>
+      <w:szCs w:val="20"/>
+    </w:rPr>
+  </w:style>
+  <w:style w:type="character" w:customStyle="1" w:styleId="sc7">
+    <w:name w:val="sc7"/>
+    <w:basedOn w:val="DefaultParagraphFont"/>
+    <w:rsid w:val="00D6243E"/>
+    <w:rPr>
+      <w:rFonts w:ascii="Courier New" w:hAnsi="Courier New" w:cs="Courier New" w:hint="default"/>
+      <w:color w:val="000000"/>
+      <w:sz w:val="20"/>
+      <w:szCs w:val="20"/>
+    </w:rPr>
+  </w:style>
+  <w:style w:type="character" w:customStyle="1" w:styleId="sc11">
+    <w:name w:val="sc11"/>
+    <w:basedOn w:val="DefaultParagraphFont"/>
+    <w:rsid w:val="00D6243E"/>
+    <w:rPr>
+      <w:rFonts w:ascii="Courier New" w:hAnsi="Courier New" w:cs="Courier New" w:hint="default"/>
+      <w:color w:val="008000"/>
+      <w:sz w:val="20"/>
+      <w:szCs w:val="20"/>
+    </w:rPr>
+  </w:style>
+  <w:style w:type="character" w:customStyle="1" w:styleId="sc61">
+    <w:name w:val="sc61"/>
+    <w:basedOn w:val="DefaultParagraphFont"/>
+    <w:rsid w:val="00D6243E"/>
+    <w:rPr>
+      <w:rFonts w:ascii="Courier New" w:hAnsi="Courier New" w:cs="Courier New" w:hint="default"/>
+      <w:b/>
+      <w:bCs/>
+      <w:color w:val="000080"/>
+      <w:sz w:val="20"/>
+      <w:szCs w:val="20"/>
+    </w:rPr>
+  </w:style>
+  <w:style w:type="character" w:customStyle="1" w:styleId="sc31">
+    <w:name w:val="sc31"/>
+    <w:basedOn w:val="DefaultParagraphFont"/>
+    <w:rsid w:val="00D6243E"/>
+    <w:rPr>
+      <w:rFonts w:ascii="Courier New" w:hAnsi="Courier New" w:cs="Courier New" w:hint="default"/>
+      <w:color w:val="FF8000"/>
+      <w:sz w:val="20"/>
+      <w:szCs w:val="20"/>
+    </w:rPr>
+  </w:style>
+  <w:style w:type="character" w:customStyle="1" w:styleId="sc51">
+    <w:name w:val="sc51"/>
+    <w:basedOn w:val="DefaultParagraphFont"/>
+    <w:rsid w:val="00D6243E"/>
+    <w:rPr>
+      <w:rFonts w:ascii="Courier New" w:hAnsi="Courier New" w:cs="Courier New" w:hint="default"/>
+      <w:color w:val="808080"/>
+      <w:sz w:val="20"/>
+      <w:szCs w:val="20"/>
     </w:rPr>
   </w:style>
 </w:styles>
@@ -6052,6 +9534,21 @@
 </file>
 
 <file path=customXml/item1.xml><?xml version="1.0" encoding="utf-8"?>
+<?mso-contentType ?>
+<FormTemplates xmlns="http://schemas.microsoft.com/sharepoint/v3/contenttype/forms">
+  <Display>DocumentLibraryForm</Display>
+  <Edit>DocumentLibraryForm</Edit>
+  <New>DocumentLibraryForm</New>
+</FormTemplates>
+</file>
+
+<file path=customXml/item2.xml><?xml version="1.0" encoding="utf-8"?>
+<p:properties xmlns:p="http://schemas.microsoft.com/office/2006/metadata/properties" xmlns:xsi="http://www.w3.org/2001/XMLSchema-instance" xmlns:pc="http://schemas.microsoft.com/office/infopath/2007/PartnerControls">
+  <documentManagement/>
+</p:properties>
+</file>
+
+<file path=customXml/item3.xml><?xml version="1.0" encoding="utf-8"?>
 <ct:contentTypeSchema xmlns:ct="http://schemas.microsoft.com/office/2006/metadata/contentType" xmlns:ma="http://schemas.microsoft.com/office/2006/metadata/properties/metaAttributes" ct:_="" ma:_="" ma:contentTypeName="Document" ma:contentTypeID="0x010100EF085F57E51F664C83B87C8E4A222F4E" ma:contentTypeVersion="0" ma:contentTypeDescription="Create a new document." ma:contentTypeScope="" ma:versionID="ebc8dd306f6a142732d6c39145b8c6eb">
   <xsd:schema xmlns:xsd="http://www.w3.org/2001/XMLSchema" xmlns:xs="http://www.w3.org/2001/XMLSchema" xmlns:p="http://schemas.microsoft.com/office/2006/metadata/properties" targetNamespace="http://schemas.microsoft.com/office/2006/metadata/properties" ma:root="true" ma:fieldsID="c64490b4aec6201516c3a874156f37b2">
     <xsd:element name="properties">
@@ -6165,26 +9662,28 @@
 </ct:contentTypeSchema>
 </file>
 
-<file path=customXml/item2.xml><?xml version="1.0" encoding="utf-8"?>
-<p:properties xmlns:p="http://schemas.microsoft.com/office/2006/metadata/properties" xmlns:xsi="http://www.w3.org/2001/XMLSchema-instance" xmlns:pc="http://schemas.microsoft.com/office/infopath/2007/PartnerControls">
-  <documentManagement/>
-</p:properties>
-</file>
-
-<file path=customXml/item3.xml><?xml version="1.0" encoding="utf-8"?>
-<?mso-contentType ?>
-<FormTemplates xmlns="http://schemas.microsoft.com/sharepoint/v3/contenttype/forms">
-  <Display>DocumentLibraryForm</Display>
-  <Edit>DocumentLibraryForm</Edit>
-  <New>DocumentLibraryForm</New>
-</FormTemplates>
-</file>
-
 <file path=customXml/item4.xml><?xml version="1.0" encoding="utf-8"?>
 <b:Sources xmlns:b="http://schemas.openxmlformats.org/officeDocument/2006/bibliography" xmlns="http://schemas.openxmlformats.org/officeDocument/2006/bibliography" SelectedStyle="/APA.XSL" StyleName="APA"/>
 </file>
 
 <file path=customXml/itemProps1.xml><?xml version="1.0" encoding="utf-8"?>
+<ds:datastoreItem xmlns:ds="http://schemas.openxmlformats.org/officeDocument/2006/customXml" ds:itemID="{8207FC21-4ADF-4712-8E0D-58CC1C808162}">
+  <ds:schemaRefs>
+    <ds:schemaRef ds:uri="http://schemas.microsoft.com/sharepoint/v3/contenttype/forms"/>
+  </ds:schemaRefs>
+</ds:datastoreItem>
+</file>
+
+<file path=customXml/itemProps2.xml><?xml version="1.0" encoding="utf-8"?>
+<ds:datastoreItem xmlns:ds="http://schemas.openxmlformats.org/officeDocument/2006/customXml" ds:itemID="{BAB36C56-56CF-4E14-93AE-C8CF79ABE6A3}">
+  <ds:schemaRefs>
+    <ds:schemaRef ds:uri="http://schemas.microsoft.com/office/2006/metadata/properties"/>
+    <ds:schemaRef ds:uri="http://schemas.microsoft.com/office/infopath/2007/PartnerControls"/>
+  </ds:schemaRefs>
+</ds:datastoreItem>
+</file>
+
+<file path=customXml/itemProps3.xml><?xml version="1.0" encoding="utf-8"?>
 <ds:datastoreItem xmlns:ds="http://schemas.openxmlformats.org/officeDocument/2006/customXml" ds:itemID="{85BBAE5D-082B-46B4-9CD3-F81E2701AD5B}">
   <ds:schemaRefs>
     <ds:schemaRef ds:uri="http://schemas.microsoft.com/office/2006/metadata/contentType"/>
@@ -6200,25 +9699,8 @@
 </ds:datastoreItem>
 </file>
 
-<file path=customXml/itemProps2.xml><?xml version="1.0" encoding="utf-8"?>
-<ds:datastoreItem xmlns:ds="http://schemas.openxmlformats.org/officeDocument/2006/customXml" ds:itemID="{BAB36C56-56CF-4E14-93AE-C8CF79ABE6A3}">
-  <ds:schemaRefs>
-    <ds:schemaRef ds:uri="http://schemas.microsoft.com/office/2006/metadata/properties"/>
-    <ds:schemaRef ds:uri="http://schemas.microsoft.com/office/infopath/2007/PartnerControls"/>
-  </ds:schemaRefs>
-</ds:datastoreItem>
-</file>
-
-<file path=customXml/itemProps3.xml><?xml version="1.0" encoding="utf-8"?>
-<ds:datastoreItem xmlns:ds="http://schemas.openxmlformats.org/officeDocument/2006/customXml" ds:itemID="{8207FC21-4ADF-4712-8E0D-58CC1C808162}">
-  <ds:schemaRefs>
-    <ds:schemaRef ds:uri="http://schemas.microsoft.com/sharepoint/v3/contenttype/forms"/>
-  </ds:schemaRefs>
-</ds:datastoreItem>
-</file>
-
 <file path=customXml/itemProps4.xml><?xml version="1.0" encoding="utf-8"?>
-<ds:datastoreItem xmlns:ds="http://schemas.openxmlformats.org/officeDocument/2006/customXml" ds:itemID="{CA691A0E-15BF-4EE0-9EE0-2D9393B7A3CE}">
+<ds:datastoreItem xmlns:ds="http://schemas.openxmlformats.org/officeDocument/2006/customXml" ds:itemID="{9F3DEF1D-3F76-4411-A9D7-3F426DE666DC}">
   <ds:schemaRefs>
     <ds:schemaRef ds:uri="http://schemas.openxmlformats.org/officeDocument/2006/bibliography"/>
   </ds:schemaRefs>

</xml_diff>

<commit_message>
Work on report. Update to README.md.
</commit_message>
<xml_diff>
--- a/AINT351 Report.docx
+++ b/AINT351 Report.docx
@@ -2147,15 +2147,7 @@
         <w:rPr>
           <w:lang w:val="en-US"/>
         </w:rPr>
-        <w:t>1000 sam</w:t>
-      </w:r>
-      <w:bookmarkStart w:id="2" w:name="_GoBack"/>
-      <w:bookmarkEnd w:id="2"/>
-      <w:r>
-        <w:rPr>
-          <w:lang w:val="en-US"/>
-        </w:rPr>
-        <w:t>ples.</w:t>
+        <w:t>1000 samples.</w:t>
       </w:r>
       <w:r>
         <w:rPr>
@@ -2231,12 +2223,36 @@
         <w:rPr>
           <w:lang w:val="en-US"/>
         </w:rPr>
-        <w:t xml:space="preserve"> I set the parameters of the Revolute Forward Kinematics function to use, the arm lengths </w:t>
+        <w:t xml:space="preserve"> I</w:t>
       </w:r>
       <w:r>
         <w:rPr>
           <w:lang w:val="en-US"/>
         </w:rPr>
+        <w:t xml:space="preserve"> then</w:t>
+      </w:r>
+      <w:r>
+        <w:rPr>
+          <w:lang w:val="en-US"/>
+        </w:rPr>
+        <w:t xml:space="preserve"> set the parameters </w:t>
+      </w:r>
+      <w:r>
+        <w:rPr>
+          <w:lang w:val="en-US"/>
+        </w:rPr>
+        <w:t>for</w:t>
+      </w:r>
+      <w:r>
+        <w:rPr>
+          <w:lang w:val="en-US"/>
+        </w:rPr>
+        <w:t xml:space="preserve"> the Revolute Forward Kinematics function to use, the arm lengths </w:t>
+      </w:r>
+      <w:r>
+        <w:rPr>
+          <w:lang w:val="en-US"/>
+        </w:rPr>
         <w:t xml:space="preserve">for before and after the elbow </w:t>
       </w:r>
       <w:r>
@@ -2255,7 +2271,7 @@
         <w:rPr>
           <w:lang w:val="en-US"/>
         </w:rPr>
-        <w:t>was</w:t>
+        <w:t>were</w:t>
       </w:r>
       <w:r>
         <w:rPr>
@@ -2273,13 +2289,51 @@
         <w:rPr>
           <w:noProof/>
         </w:rPr>
-        <w:t xml:space="preserve">Passing in these values and the joint angles previously generated </w:t>
+        <w:t>Passing in these values and the joint angles previously generated</w:t>
       </w:r>
       <w:r>
         <w:rPr>
           <w:noProof/>
         </w:rPr>
-        <w:t xml:space="preserve">the function produces the correspdoning end points </w:t>
+        <w:t>,</w:t>
+      </w:r>
+      <w:r>
+        <w:rPr>
+          <w:noProof/>
+        </w:rPr>
+        <w:t xml:space="preserve"> </w:t>
+      </w:r>
+      <w:r>
+        <w:rPr>
+          <w:noProof/>
+        </w:rPr>
+        <w:t>the function produces the correspdoning end points</w:t>
+      </w:r>
+      <w:r>
+        <w:rPr>
+          <w:noProof/>
+        </w:rPr>
+        <w:t>. Due to the arm only having 2 degrees of freedom</w:t>
+      </w:r>
+      <w:r>
+        <w:rPr>
+          <w:noProof/>
+        </w:rPr>
+        <w:t xml:space="preserve"> </w:t>
+      </w:r>
+      <w:r>
+        <w:rPr>
+          <w:noProof/>
+        </w:rPr>
+        <w:t>the useful range of the end points is rather limited. This could be increase by adding a third joint to the arm, allowing it to move freely throughout the plane.</w:t>
+      </w:r>
+      <w:bookmarkStart w:id="2" w:name="_GoBack"/>
+      <w:bookmarkEnd w:id="2"/>
+      <w:r>
+        <w:rPr>
+          <w:noProof/>
+        </w:rPr>
+        <w:t xml:space="preserve"> </w:t>
       </w:r>
     </w:p>
     <w:p>
@@ -3834,14 +3888,14 @@
         <v:path o:extrusionok="f" gradientshapeok="t" o:connecttype="rect"/>
         <o:lock v:ext="edit" aspectratio="t"/>
       </v:shapetype>
-      <v:shape id="_x0000_i1220" type="#_x0000_t75" style="width:9.6pt;height:9.6pt" o:bullet="t">
+      <v:shape id="_x0000_i1234" type="#_x0000_t75" style="width:9.6pt;height:9.6pt" o:bullet="t">
         <v:imagedata r:id="rId1" o:title="BD14870_"/>
       </v:shape>
     </w:pict>
   </w:numPicBullet>
   <w:numPicBullet w:numPicBulletId="1">
     <w:pict>
-      <v:shape id="_x0000_i1221" type="#_x0000_t75" style="width:10.2pt;height:10.2pt" o:bullet="t">
+      <v:shape id="_x0000_i1235" type="#_x0000_t75" style="width:10.2pt;height:10.2pt" o:bullet="t">
         <v:imagedata r:id="rId2" o:title="BD21294_"/>
       </v:shape>
     </w:pict>
@@ -9718,7 +9772,7 @@
 </file>
 
 <file path=customXml/itemProps4.xml><?xml version="1.0" encoding="utf-8"?>
-<ds:datastoreItem xmlns:ds="http://schemas.openxmlformats.org/officeDocument/2006/customXml" ds:itemID="{DFE7E95D-EC94-40F7-8C3B-6A724A68C28B}">
+<ds:datastoreItem xmlns:ds="http://schemas.openxmlformats.org/officeDocument/2006/customXml" ds:itemID="{87C310A8-C219-4E66-81B3-008C8D037253}">
   <ds:schemaRefs>
     <ds:schemaRef ds:uri="http://schemas.openxmlformats.org/officeDocument/2006/bibliography"/>
   </ds:schemaRefs>

</xml_diff>

<commit_message>
Adding comments to code to be copied into report.
</commit_message>
<xml_diff>
--- a/AINT351 Report.docx
+++ b/AINT351 Report.docx
@@ -325,7 +325,7 @@
           <w:r>
             <w:fldChar w:fldCharType="separate"/>
           </w:r>
-          <w:hyperlink w:anchor="_Toc25680144" w:history="1">
+          <w:hyperlink w:anchor="_Toc25839038" w:history="1">
             <w:r>
               <w:rPr>
                 <w:rStyle w:val="Hyperlink"/>
@@ -369,7 +369,7 @@
                 <w:noProof/>
                 <w:webHidden/>
               </w:rPr>
-              <w:instrText xml:space="preserve"> PAGEREF _Toc25680144 \h </w:instrText>
+              <w:instrText xml:space="preserve"> PAGEREF _Toc25839038 \h </w:instrText>
             </w:r>
             <w:r>
               <w:rPr>
@@ -415,7 +415,7 @@
               <w:szCs w:val="22"/>
             </w:rPr>
           </w:pPr>
-          <w:hyperlink w:anchor="_Toc25680145" w:history="1">
+          <w:hyperlink w:anchor="_Toc25839039" w:history="1">
             <w:r>
               <w:rPr>
                 <w:rStyle w:val="Hyperlink"/>
@@ -459,7 +459,7 @@
                 <w:noProof/>
                 <w:webHidden/>
               </w:rPr>
-              <w:instrText xml:space="preserve"> PAGEREF _Toc25680145 \h </w:instrText>
+              <w:instrText xml:space="preserve"> PAGEREF _Toc25839039 \h </w:instrText>
             </w:r>
             <w:r>
               <w:rPr>
@@ -505,7 +505,7 @@
               <w:szCs w:val="22"/>
             </w:rPr>
           </w:pPr>
-          <w:hyperlink w:anchor="_Toc25680146" w:history="1">
+          <w:hyperlink w:anchor="_Toc25839040" w:history="1">
             <w:r>
               <w:rPr>
                 <w:rStyle w:val="Hyperlink"/>
@@ -549,7 +549,7 @@
                 <w:noProof/>
                 <w:webHidden/>
               </w:rPr>
-              <w:instrText xml:space="preserve"> PAGEREF _Toc25680146 \h </w:instrText>
+              <w:instrText xml:space="preserve"> PAGEREF _Toc25839040 \h </w:instrText>
             </w:r>
             <w:r>
               <w:rPr>
@@ -569,7 +569,7 @@
                 <w:noProof/>
                 <w:webHidden/>
               </w:rPr>
-              <w:t>3</w:t>
+              <w:t>5</w:t>
             </w:r>
             <w:r>
               <w:rPr>
@@ -595,7 +595,7 @@
               <w:szCs w:val="22"/>
             </w:rPr>
           </w:pPr>
-          <w:hyperlink w:anchor="_Toc25680147" w:history="1">
+          <w:hyperlink w:anchor="_Toc25839041" w:history="1">
             <w:r>
               <w:rPr>
                 <w:rStyle w:val="Hyperlink"/>
@@ -639,7 +639,7 @@
                 <w:noProof/>
                 <w:webHidden/>
               </w:rPr>
-              <w:instrText xml:space="preserve"> PAGEREF _Toc25680147 \h </w:instrText>
+              <w:instrText xml:space="preserve"> PAGEREF _Toc25839041 \h </w:instrText>
             </w:r>
             <w:r>
               <w:rPr>
@@ -659,7 +659,7 @@
                 <w:noProof/>
                 <w:webHidden/>
               </w:rPr>
-              <w:t>3</w:t>
+              <w:t>5</w:t>
             </w:r>
             <w:r>
               <w:rPr>
@@ -685,7 +685,7 @@
               <w:szCs w:val="22"/>
             </w:rPr>
           </w:pPr>
-          <w:hyperlink w:anchor="_Toc25680148" w:history="1">
+          <w:hyperlink w:anchor="_Toc25839042" w:history="1">
             <w:r>
               <w:rPr>
                 <w:rStyle w:val="Hyperlink"/>
@@ -729,7 +729,7 @@
                 <w:noProof/>
                 <w:webHidden/>
               </w:rPr>
-              <w:instrText xml:space="preserve"> PAGEREF _Toc25680148 \h </w:instrText>
+              <w:instrText xml:space="preserve"> PAGEREF _Toc25839042 \h </w:instrText>
             </w:r>
             <w:r>
               <w:rPr>
@@ -749,7 +749,7 @@
                 <w:noProof/>
                 <w:webHidden/>
               </w:rPr>
-              <w:t>3</w:t>
+              <w:t>6</w:t>
             </w:r>
             <w:r>
               <w:rPr>
@@ -775,7 +775,7 @@
               <w:szCs w:val="22"/>
             </w:rPr>
           </w:pPr>
-          <w:hyperlink w:anchor="_Toc25680149" w:history="1">
+          <w:hyperlink w:anchor="_Toc25839043" w:history="1">
             <w:r>
               <w:rPr>
                 <w:rStyle w:val="Hyperlink"/>
@@ -819,7 +819,7 @@
                 <w:noProof/>
                 <w:webHidden/>
               </w:rPr>
-              <w:instrText xml:space="preserve"> PAGEREF _Toc25680149 \h </w:instrText>
+              <w:instrText xml:space="preserve"> PAGEREF _Toc25839043 \h </w:instrText>
             </w:r>
             <w:r>
               <w:rPr>
@@ -839,7 +839,7 @@
                 <w:noProof/>
                 <w:webHidden/>
               </w:rPr>
-              <w:t>3</w:t>
+              <w:t>7</w:t>
             </w:r>
             <w:r>
               <w:rPr>
@@ -865,7 +865,7 @@
               <w:szCs w:val="22"/>
             </w:rPr>
           </w:pPr>
-          <w:hyperlink w:anchor="_Toc25680150" w:history="1">
+          <w:hyperlink w:anchor="_Toc25839044" w:history="1">
             <w:r>
               <w:rPr>
                 <w:rStyle w:val="Hyperlink"/>
@@ -909,7 +909,7 @@
                 <w:noProof/>
                 <w:webHidden/>
               </w:rPr>
-              <w:instrText xml:space="preserve"> PAGEREF _Toc25680150 \h </w:instrText>
+              <w:instrText xml:space="preserve"> PAGEREF _Toc25839044 \h </w:instrText>
             </w:r>
             <w:r>
               <w:rPr>
@@ -929,7 +929,7 @@
                 <w:noProof/>
                 <w:webHidden/>
               </w:rPr>
-              <w:t>3</w:t>
+              <w:t>8</w:t>
             </w:r>
             <w:r>
               <w:rPr>
@@ -955,7 +955,7 @@
               <w:szCs w:val="22"/>
             </w:rPr>
           </w:pPr>
-          <w:hyperlink w:anchor="_Toc25680151" w:history="1">
+          <w:hyperlink w:anchor="_Toc25839045" w:history="1">
             <w:r>
               <w:rPr>
                 <w:rStyle w:val="Hyperlink"/>
@@ -999,7 +999,7 @@
                 <w:noProof/>
                 <w:webHidden/>
               </w:rPr>
-              <w:instrText xml:space="preserve"> PAGEREF _Toc25680151 \h </w:instrText>
+              <w:instrText xml:space="preserve"> PAGEREF _Toc25839045 \h </w:instrText>
             </w:r>
             <w:r>
               <w:rPr>
@@ -1019,7 +1019,7 @@
                 <w:noProof/>
                 <w:webHidden/>
               </w:rPr>
-              <w:t>3</w:t>
+              <w:t>8</w:t>
             </w:r>
             <w:r>
               <w:rPr>
@@ -1045,7 +1045,7 @@
               <w:szCs w:val="22"/>
             </w:rPr>
           </w:pPr>
-          <w:hyperlink w:anchor="_Toc25680152" w:history="1">
+          <w:hyperlink w:anchor="_Toc25839046" w:history="1">
             <w:r>
               <w:rPr>
                 <w:rStyle w:val="Hyperlink"/>
@@ -1089,7 +1089,7 @@
                 <w:noProof/>
                 <w:webHidden/>
               </w:rPr>
-              <w:instrText xml:space="preserve"> PAGEREF _Toc25680152 \h </w:instrText>
+              <w:instrText xml:space="preserve"> PAGEREF _Toc25839046 \h </w:instrText>
             </w:r>
             <w:r>
               <w:rPr>
@@ -1109,7 +1109,7 @@
                 <w:noProof/>
                 <w:webHidden/>
               </w:rPr>
-              <w:t>3</w:t>
+              <w:t>8</w:t>
             </w:r>
             <w:r>
               <w:rPr>
@@ -1135,7 +1135,7 @@
               <w:szCs w:val="22"/>
             </w:rPr>
           </w:pPr>
-          <w:hyperlink w:anchor="_Toc25680153" w:history="1">
+          <w:hyperlink w:anchor="_Toc25839047" w:history="1">
             <w:r>
               <w:rPr>
                 <w:rStyle w:val="Hyperlink"/>
@@ -1179,7 +1179,7 @@
                 <w:noProof/>
                 <w:webHidden/>
               </w:rPr>
-              <w:instrText xml:space="preserve"> PAGEREF _Toc25680153 \h </w:instrText>
+              <w:instrText xml:space="preserve"> PAGEREF _Toc25839047 \h </w:instrText>
             </w:r>
             <w:r>
               <w:rPr>
@@ -1199,7 +1199,7 @@
                 <w:noProof/>
                 <w:webHidden/>
               </w:rPr>
-              <w:t>3</w:t>
+              <w:t>8</w:t>
             </w:r>
             <w:r>
               <w:rPr>
@@ -1225,7 +1225,7 @@
               <w:szCs w:val="22"/>
             </w:rPr>
           </w:pPr>
-          <w:hyperlink w:anchor="_Toc25680154" w:history="1">
+          <w:hyperlink w:anchor="_Toc25839048" w:history="1">
             <w:r>
               <w:rPr>
                 <w:rStyle w:val="Hyperlink"/>
@@ -1269,7 +1269,7 @@
                 <w:noProof/>
                 <w:webHidden/>
               </w:rPr>
-              <w:instrText xml:space="preserve"> PAGEREF _Toc25680154 \h </w:instrText>
+              <w:instrText xml:space="preserve"> PAGEREF _Toc25839048 \h </w:instrText>
             </w:r>
             <w:r>
               <w:rPr>
@@ -1289,7 +1289,7 @@
                 <w:noProof/>
                 <w:webHidden/>
               </w:rPr>
-              <w:t>3</w:t>
+              <w:t>8</w:t>
             </w:r>
             <w:r>
               <w:rPr>
@@ -1315,7 +1315,7 @@
               <w:szCs w:val="22"/>
             </w:rPr>
           </w:pPr>
-          <w:hyperlink w:anchor="_Toc25680155" w:history="1">
+          <w:hyperlink w:anchor="_Toc25839049" w:history="1">
             <w:r>
               <w:rPr>
                 <w:rStyle w:val="Hyperlink"/>
@@ -1359,7 +1359,7 @@
                 <w:noProof/>
                 <w:webHidden/>
               </w:rPr>
-              <w:instrText xml:space="preserve"> PAGEREF _Toc25680155 \h </w:instrText>
+              <w:instrText xml:space="preserve"> PAGEREF _Toc25839049 \h </w:instrText>
             </w:r>
             <w:r>
               <w:rPr>
@@ -1379,7 +1379,7 @@
                 <w:noProof/>
                 <w:webHidden/>
               </w:rPr>
-              <w:t>3</w:t>
+              <w:t>8</w:t>
             </w:r>
             <w:r>
               <w:rPr>
@@ -1405,7 +1405,7 @@
               <w:szCs w:val="22"/>
             </w:rPr>
           </w:pPr>
-          <w:hyperlink w:anchor="_Toc25680156" w:history="1">
+          <w:hyperlink w:anchor="_Toc25839050" w:history="1">
             <w:r>
               <w:rPr>
                 <w:rStyle w:val="Hyperlink"/>
@@ -1449,7 +1449,7 @@
                 <w:noProof/>
                 <w:webHidden/>
               </w:rPr>
-              <w:instrText xml:space="preserve"> PAGEREF _Toc25680156 \h </w:instrText>
+              <w:instrText xml:space="preserve"> PAGEREF _Toc25839050 \h </w:instrText>
             </w:r>
             <w:r>
               <w:rPr>
@@ -1469,7 +1469,7 @@
                 <w:noProof/>
                 <w:webHidden/>
               </w:rPr>
-              <w:t>3</w:t>
+              <w:t>8</w:t>
             </w:r>
             <w:r>
               <w:rPr>
@@ -1495,7 +1495,7 @@
               <w:szCs w:val="22"/>
             </w:rPr>
           </w:pPr>
-          <w:hyperlink w:anchor="_Toc25680157" w:history="1">
+          <w:hyperlink w:anchor="_Toc25839051" w:history="1">
             <w:r>
               <w:rPr>
                 <w:rStyle w:val="Hyperlink"/>
@@ -1539,7 +1539,7 @@
                 <w:noProof/>
                 <w:webHidden/>
               </w:rPr>
-              <w:instrText xml:space="preserve"> PAGEREF _Toc25680157 \h </w:instrText>
+              <w:instrText xml:space="preserve"> PAGEREF _Toc25839051 \h </w:instrText>
             </w:r>
             <w:r>
               <w:rPr>
@@ -1559,7 +1559,7 @@
                 <w:noProof/>
                 <w:webHidden/>
               </w:rPr>
-              <w:t>3</w:t>
+              <w:t>8</w:t>
             </w:r>
             <w:r>
               <w:rPr>
@@ -1585,7 +1585,7 @@
               <w:szCs w:val="22"/>
             </w:rPr>
           </w:pPr>
-          <w:hyperlink w:anchor="_Toc25680158" w:history="1">
+          <w:hyperlink w:anchor="_Toc25839052" w:history="1">
             <w:r>
               <w:rPr>
                 <w:rStyle w:val="Hyperlink"/>
@@ -1629,7 +1629,7 @@
                 <w:noProof/>
                 <w:webHidden/>
               </w:rPr>
-              <w:instrText xml:space="preserve"> PAGEREF _Toc25680158 \h </w:instrText>
+              <w:instrText xml:space="preserve"> PAGEREF _Toc25839052 \h </w:instrText>
             </w:r>
             <w:r>
               <w:rPr>
@@ -1649,7 +1649,7 @@
                 <w:noProof/>
                 <w:webHidden/>
               </w:rPr>
-              <w:t>3</w:t>
+              <w:t>8</w:t>
             </w:r>
             <w:r>
               <w:rPr>
@@ -1675,7 +1675,7 @@
               <w:szCs w:val="22"/>
             </w:rPr>
           </w:pPr>
-          <w:hyperlink w:anchor="_Toc25680159" w:history="1">
+          <w:hyperlink w:anchor="_Toc25839053" w:history="1">
             <w:r>
               <w:rPr>
                 <w:rStyle w:val="Hyperlink"/>
@@ -1719,7 +1719,7 @@
                 <w:noProof/>
                 <w:webHidden/>
               </w:rPr>
-              <w:instrText xml:space="preserve"> PAGEREF _Toc25680159 \h </w:instrText>
+              <w:instrText xml:space="preserve"> PAGEREF _Toc25839053 \h </w:instrText>
             </w:r>
             <w:r>
               <w:rPr>
@@ -1739,7 +1739,7 @@
                 <w:noProof/>
                 <w:webHidden/>
               </w:rPr>
-              <w:t>4</w:t>
+              <w:t>8</w:t>
             </w:r>
             <w:r>
               <w:rPr>
@@ -1765,7 +1765,7 @@
               <w:szCs w:val="22"/>
             </w:rPr>
           </w:pPr>
-          <w:hyperlink w:anchor="_Toc25680160" w:history="1">
+          <w:hyperlink w:anchor="_Toc25839054" w:history="1">
             <w:r>
               <w:rPr>
                 <w:rStyle w:val="Hyperlink"/>
@@ -1809,7 +1809,7 @@
                 <w:noProof/>
                 <w:webHidden/>
               </w:rPr>
-              <w:instrText xml:space="preserve"> PAGEREF _Toc25680160 \h </w:instrText>
+              <w:instrText xml:space="preserve"> PAGEREF _Toc25839054 \h </w:instrText>
             </w:r>
             <w:r>
               <w:rPr>
@@ -1829,7 +1829,7 @@
                 <w:noProof/>
                 <w:webHidden/>
               </w:rPr>
-              <w:t>4</w:t>
+              <w:t>8</w:t>
             </w:r>
             <w:r>
               <w:rPr>
@@ -1855,7 +1855,7 @@
               <w:szCs w:val="22"/>
             </w:rPr>
           </w:pPr>
-          <w:hyperlink w:anchor="_Toc25680161" w:history="1">
+          <w:hyperlink w:anchor="_Toc25839055" w:history="1">
             <w:r>
               <w:rPr>
                 <w:rStyle w:val="Hyperlink"/>
@@ -1899,7 +1899,7 @@
                 <w:noProof/>
                 <w:webHidden/>
               </w:rPr>
-              <w:instrText xml:space="preserve"> PAGEREF _Toc25680161 \h </w:instrText>
+              <w:instrText xml:space="preserve"> PAGEREF _Toc25839055 \h </w:instrText>
             </w:r>
             <w:r>
               <w:rPr>
@@ -1919,7 +1919,7 @@
                 <w:noProof/>
                 <w:webHidden/>
               </w:rPr>
-              <w:t>4</w:t>
+              <w:t>9</w:t>
             </w:r>
             <w:r>
               <w:rPr>
@@ -1945,7 +1945,7 @@
               <w:szCs w:val="22"/>
             </w:rPr>
           </w:pPr>
-          <w:hyperlink w:anchor="_Toc25680162" w:history="1">
+          <w:hyperlink w:anchor="_Toc25839056" w:history="1">
             <w:r>
               <w:rPr>
                 <w:rStyle w:val="Hyperlink"/>
@@ -1989,7 +1989,7 @@
                 <w:noProof/>
                 <w:webHidden/>
               </w:rPr>
-              <w:instrText xml:space="preserve"> PAGEREF _Toc25680162 \h </w:instrText>
+              <w:instrText xml:space="preserve"> PAGEREF _Toc25839056 \h </w:instrText>
             </w:r>
             <w:r>
               <w:rPr>
@@ -2009,7 +2009,7 @@
                 <w:noProof/>
                 <w:webHidden/>
               </w:rPr>
-              <w:t>4</w:t>
+              <w:t>9</w:t>
             </w:r>
             <w:r>
               <w:rPr>
@@ -2060,7 +2060,7 @@
           <w:numId w:val="15"/>
         </w:numPr>
       </w:pPr>
-      <w:bookmarkStart w:id="0" w:name="_Toc25680144"/>
+      <w:bookmarkStart w:id="0" w:name="_Toc25839038"/>
       <w:r>
         <w:lastRenderedPageBreak/>
         <w:t>Training Data Generation</w:t>
@@ -2107,7 +2107,7 @@
         </w:numPr>
         <w:ind w:left="720"/>
       </w:pPr>
-      <w:bookmarkStart w:id="1" w:name="_Toc25680145"/>
+      <w:bookmarkStart w:id="1" w:name="_Toc25839039"/>
       <w:r>
         <w:t>Display Workspace of Revolute Arm</w:t>
       </w:r>
@@ -2327,8 +2327,6 @@
         </w:rPr>
         <w:t>the useful range of the end points is rather limited. This could be increase by adding a third joint to the arm, allowing it to move freely throughout the plane.</w:t>
       </w:r>
-      <w:bookmarkStart w:id="2" w:name="_GoBack"/>
-      <w:bookmarkEnd w:id="2"/>
       <w:r>
         <w:rPr>
           <w:noProof/>
@@ -2893,12 +2891,31 @@
         </w:numPr>
         <w:ind w:left="720"/>
       </w:pPr>
-      <w:bookmarkStart w:id="3" w:name="_Toc25680146"/>
+      <w:bookmarkStart w:id="2" w:name="_Toc25839040"/>
       <w:r>
         <w:lastRenderedPageBreak/>
         <w:t>Configurations of a Revolute Arm</w:t>
       </w:r>
-      <w:bookmarkEnd w:id="3"/>
+      <w:bookmarkEnd w:id="2"/>
+    </w:p>
+    <w:p>
+      <w:pPr>
+        <w:rPr>
+          <w:lang w:val="en-US"/>
+        </w:rPr>
+      </w:pPr>
+      <w:r>
+        <w:rPr>
+          <w:lang w:val="en-US"/>
+        </w:rPr>
+        <w:t>To help illustrate the arm configurations I have plotted 10 elbow and end points locations and the arm between them. This has been done by using 10 of the randomly generated set of angles previously and running it through the forward kinematics function. This plot gives a greater understanding about the movement of the arm</w:t>
+      </w:r>
+      <w:r>
+        <w:rPr>
+          <w:lang w:val="en-US"/>
+        </w:rPr>
+        <w:t xml:space="preserve"> and the range of motion it can have.</w:t>
+      </w:r>
     </w:p>
     <w:p>
       <w:pPr>
@@ -3230,11 +3247,11 @@
           <w:numId w:val="14"/>
         </w:numPr>
       </w:pPr>
-      <w:bookmarkStart w:id="4" w:name="_Toc25680147"/>
+      <w:bookmarkStart w:id="3" w:name="_Toc25839041"/>
       <w:r>
         <w:t>Implement a 2-Layer Network</w:t>
       </w:r>
-      <w:bookmarkEnd w:id="4"/>
+      <w:bookmarkEnd w:id="3"/>
     </w:p>
     <w:p>
       <w:pPr>
@@ -3246,31 +3263,144 @@
         <w:rPr>
           <w:lang w:val="en-US"/>
         </w:rPr>
-        <w:t>Draw network, 2 input nodes,</w:t>
+        <w:lastRenderedPageBreak/>
+        <w:t>The next step is to build a multi-layer neural network</w:t>
       </w:r>
       <w:r>
         <w:rPr>
           <w:lang w:val="en-US"/>
         </w:rPr>
-        <w:t xml:space="preserve"> </w:t>
+        <w:t xml:space="preserve"> which will be used to learn and calculate the robot arm’s inverse kinematics. To do this I will build a network that has 2 inputs (plus a third for the bias), a layer of hidden nodes (the diagram shows 2 but this can be n number of nodes) and two outputs. The network is fully connected by weight</w:t>
       </w:r>
       <w:r>
         <w:rPr>
           <w:lang w:val="en-US"/>
         </w:rPr>
-        <w:t xml:space="preserve">3 hidden nodes, 2 output nodes </w:t>
-      </w:r>
-    </w:p>
-    <w:p>
-      <w:pPr>
+        <w:t xml:space="preserve"> matrices</w:t>
+      </w:r>
+      <w:r>
         <w:rPr>
           <w:lang w:val="en-US"/>
         </w:rPr>
-      </w:pPr>
+        <w:t xml:space="preserve"> on both the first and the second layer</w:t>
+      </w:r>
       <w:r>
         <w:rPr>
           <w:lang w:val="en-US"/>
         </w:rPr>
+        <w:t xml:space="preserve"> and will be passed through a sigmoid function in the hidden layer.</w:t>
+      </w:r>
+      <w:r>
+        <w:rPr>
+          <w:noProof/>
+          <w:lang w:val="en-US"/>
+        </w:rPr>
+        <w:drawing>
+          <wp:inline distT="0" distB="0" distL="0" distR="0" wp14:anchorId="1EB68363" wp14:editId="634CE5B5">
+            <wp:extent cx="5731510" cy="3360836"/>
+            <wp:effectExtent l="0" t="0" r="0" b="0"/>
+            <wp:docPr id="6" name="Picture 6"/>
+            <wp:cNvGraphicFramePr>
+              <a:graphicFrameLocks xmlns:a="http://schemas.openxmlformats.org/drawingml/2006/main" noChangeAspect="1"/>
+            </wp:cNvGraphicFramePr>
+            <a:graphic xmlns:a="http://schemas.openxmlformats.org/drawingml/2006/main">
+              <a:graphicData uri="http://schemas.openxmlformats.org/drawingml/2006/picture">
+                <pic:pic xmlns:pic="http://schemas.openxmlformats.org/drawingml/2006/picture">
+                  <pic:nvPicPr>
+                    <pic:cNvPr id="0" name="Picture 13"/>
+                    <pic:cNvPicPr>
+                      <a:picLocks noChangeAspect="1" noChangeArrowheads="1"/>
+                    </pic:cNvPicPr>
+                  </pic:nvPicPr>
+                  <pic:blipFill>
+                    <a:blip r:embed="rId17">
+                      <a:extLst>
+                        <a:ext uri="{28A0092B-C50C-407E-A947-70E740481C1C}">
+                          <a14:useLocalDpi xmlns:a14="http://schemas.microsoft.com/office/drawing/2010/main" val="0"/>
+                        </a:ext>
+                      </a:extLst>
+                    </a:blip>
+                    <a:srcRect/>
+                    <a:stretch>
+                      <a:fillRect/>
+                    </a:stretch>
+                  </pic:blipFill>
+                  <pic:spPr bwMode="auto">
+                    <a:xfrm>
+                      <a:off x="0" y="0"/>
+                      <a:ext cx="5731510" cy="3360836"/>
+                    </a:xfrm>
+                    <a:prstGeom prst="rect">
+                      <a:avLst/>
+                    </a:prstGeom>
+                    <a:noFill/>
+                    <a:ln>
+                      <a:noFill/>
+                    </a:ln>
+                  </pic:spPr>
+                </pic:pic>
+              </a:graphicData>
+            </a:graphic>
+          </wp:inline>
+        </w:drawing>
+      </w:r>
+    </w:p>
+    <w:p>
+      <w:pPr>
+        <w:rPr>
+          <w:lang w:val="en-US"/>
+        </w:rPr>
+      </w:pPr>
+    </w:p>
+    <w:p>
+      <w:pPr>
+        <w:rPr>
+          <w:lang w:val="en-US"/>
+        </w:rPr>
+      </w:pPr>
+      <w:r>
+        <w:rPr>
+          <w:lang w:val="en-US"/>
+        </w:rPr>
+        <w:t>The input data will be the arm endpoints that have been calculated from the forward kinematics function</w:t>
+      </w:r>
+      <w:r>
+        <w:rPr>
+          <w:lang w:val="en-US"/>
+        </w:rPr>
+        <w:t xml:space="preserve"> and the output will be the inverse of the kinematics, so in this case it will be the randomly generated dataset between 0 and π. I have chosen to have two outputs for this network instead of one</w:t>
+      </w:r>
+      <w:r>
+        <w:rPr>
+          <w:lang w:val="en-US"/>
+        </w:rPr>
+        <w:t xml:space="preserve"> as it will allow me to output both the x and the y coordinates at the same time instead of having to have two separate networks and pass through each one.</w:t>
+      </w:r>
+    </w:p>
+    <w:p>
+      <w:pPr>
+        <w:rPr>
+          <w:lang w:val="en-US"/>
+        </w:rPr>
+      </w:pPr>
+    </w:p>
+    <w:p>
+      <w:pPr>
+        <w:rPr>
+          <w:lang w:val="en-US"/>
+        </w:rPr>
+      </w:pPr>
+    </w:p>
+    <w:p>
+      <w:pPr>
+        <w:rPr>
+          <w:lang w:val="en-US"/>
+        </w:rPr>
+      </w:pPr>
+      <w:r>
+        <w:rPr>
+          <w:lang w:val="en-US"/>
+        </w:rPr>
         <w:t xml:space="preserve">Speak about scaling data </w:t>
       </w:r>
       <w:r>
@@ -3279,6 +3409,13 @@
         </w:rPr>
         <w:t>&amp; why you haven’t done it</w:t>
       </w:r>
+    </w:p>
+    <w:p>
+      <w:pPr>
+        <w:rPr>
+          <w:lang w:val="en-US"/>
+        </w:rPr>
+      </w:pPr>
     </w:p>
     <w:p>
       <w:pPr>
@@ -3288,7 +3425,7 @@
           <w:numId w:val="14"/>
         </w:numPr>
       </w:pPr>
-      <w:bookmarkStart w:id="5" w:name="_Toc25680148"/>
+      <w:bookmarkStart w:id="4" w:name="_Toc25839042"/>
       <w:r>
         <w:t xml:space="preserve">Implement the Network </w:t>
       </w:r>
@@ -3298,12 +3435,326 @@
       <w:r>
         <w:t xml:space="preserve"> Pass</w:t>
       </w:r>
-      <w:bookmarkEnd w:id="5"/>
+      <w:bookmarkEnd w:id="4"/>
     </w:p>
     <w:p>
       <w:pPr>
         <w:rPr>
           <w:lang w:val="en-US"/>
+        </w:rPr>
+      </w:pPr>
+      <w:r>
+        <w:rPr>
+          <w:lang w:val="en-US"/>
+        </w:rPr>
+        <w:t xml:space="preserve">To start I created a feed forward function which takes as parameters the input data and the weight matrices for the network. This function completes a one whole pass of the network to calculate the output which is then returned by the function. I have also created a function which calculates </w:t>
+      </w:r>
+      <w:r>
+        <w:rPr>
+          <w:lang w:val="en-US"/>
+        </w:rPr>
+        <w:t xml:space="preserve">and returns </w:t>
+      </w:r>
+      <w:r>
+        <w:rPr>
+          <w:lang w:val="en-US"/>
+        </w:rPr>
+        <w:t>the sigmoid activation</w:t>
+      </w:r>
+      <w:r>
+        <w:rPr>
+          <w:lang w:val="en-US"/>
+        </w:rPr>
+        <w:t xml:space="preserve"> of any given input. A sigmoid function is useful because it is non-linear and reduces the range between 0 and 1 whilst keeping continuous values.</w:t>
+      </w:r>
+    </w:p>
+    <w:p>
+      <w:pPr>
+        <w:rPr>
+          <w:lang w:val="en-US"/>
+        </w:rPr>
+      </w:pPr>
+    </w:p>
+    <w:p>
+      <w:pPr>
+        <w:pStyle w:val="Code"/>
+        <w:ind w:left="0"/>
+        <w:rPr>
+          <w:color w:val="339933"/>
+        </w:rPr>
+      </w:pPr>
+      <w:r>
+        <w:rPr>
+          <w:color w:val="339933"/>
+        </w:rPr>
+        <w:t>% This function is used to carry out a feedforward pass of the network</w:t>
+      </w:r>
+    </w:p>
+    <w:p>
+      <w:pPr>
+        <w:pStyle w:val="Code"/>
+        <w:ind w:left="0"/>
+        <w:rPr>
+          <w:color w:val="339933"/>
+        </w:rPr>
+      </w:pPr>
+      <w:r>
+        <w:rPr>
+          <w:color w:val="339933"/>
+        </w:rPr>
+        <w:t>% given its input data and both weight matrices.</w:t>
+      </w:r>
+    </w:p>
+    <w:p>
+      <w:pPr>
+        <w:pStyle w:val="Code"/>
+        <w:ind w:left="0"/>
+        <w:rPr>
+          <w:color w:val="auto"/>
+        </w:rPr>
+      </w:pPr>
+      <w:r>
+        <w:rPr>
+          <w:color w:val="0000FF"/>
+        </w:rPr>
+        <w:t>function</w:t>
+      </w:r>
+      <w:r>
+        <w:t xml:space="preserve"> output = FeedForward(input, W1, W2)</w:t>
+      </w:r>
+    </w:p>
+    <w:p>
+      <w:pPr>
+        <w:pStyle w:val="Code"/>
+        <w:ind w:left="0"/>
+        <w:rPr>
+          <w:color w:val="339933"/>
+        </w:rPr>
+      </w:pPr>
+      <w:r>
+        <w:t xml:space="preserve">    </w:t>
+      </w:r>
+      <w:r>
+        <w:rPr>
+          <w:color w:val="339933"/>
+        </w:rPr>
+        <w:t>% Add bias to input matrix</w:t>
+      </w:r>
+    </w:p>
+    <w:p>
+      <w:pPr>
+        <w:pStyle w:val="Code"/>
+        <w:ind w:left="0"/>
+        <w:rPr>
+          <w:color w:val="auto"/>
+        </w:rPr>
+      </w:pPr>
+      <w:r>
+        <w:t xml:space="preserve">    input = [input; 1];</w:t>
+      </w:r>
+    </w:p>
+    <w:p>
+      <w:pPr>
+        <w:pStyle w:val="Code"/>
+        <w:ind w:left="0"/>
+        <w:rPr>
+          <w:color w:val="339933"/>
+        </w:rPr>
+      </w:pPr>
+      <w:r>
+        <w:rPr>
+          <w:color w:val="339933"/>
+        </w:rPr>
+        <w:t xml:space="preserve">    % Calculate output from hidden layer</w:t>
+      </w:r>
+    </w:p>
+    <w:p>
+      <w:pPr>
+        <w:pStyle w:val="Code"/>
+        <w:ind w:left="0"/>
+        <w:rPr>
+          <w:color w:val="auto"/>
+        </w:rPr>
+      </w:pPr>
+      <w:r>
+        <w:t xml:space="preserve">    net = W1*input;</w:t>
+      </w:r>
+    </w:p>
+    <w:p>
+      <w:pPr>
+        <w:pStyle w:val="Code"/>
+        <w:ind w:left="0"/>
+        <w:rPr>
+          <w:color w:val="339933"/>
+        </w:rPr>
+      </w:pPr>
+      <w:r>
+        <w:t xml:space="preserve">    </w:t>
+      </w:r>
+      <w:r>
+        <w:rPr>
+          <w:color w:val="339933"/>
+        </w:rPr>
+        <w:t>% Sigmoid activation function</w:t>
+      </w:r>
+    </w:p>
+    <w:p>
+      <w:pPr>
+        <w:pStyle w:val="Code"/>
+        <w:ind w:left="0"/>
+        <w:rPr>
+          <w:color w:val="auto"/>
+        </w:rPr>
+      </w:pPr>
+      <w:r>
+        <w:t xml:space="preserve">    a2 = SigmoidFunction(net);</w:t>
+      </w:r>
+    </w:p>
+    <w:p>
+      <w:pPr>
+        <w:pStyle w:val="Code"/>
+        <w:ind w:left="0"/>
+        <w:rPr>
+          <w:color w:val="339933"/>
+        </w:rPr>
+      </w:pPr>
+      <w:r>
+        <w:t xml:space="preserve"> </w:t>
+      </w:r>
+      <w:r>
+        <w:rPr>
+          <w:color w:val="339933"/>
+        </w:rPr>
+        <w:t xml:space="preserve">   % Adding bias to activation from hidden layer</w:t>
+      </w:r>
+    </w:p>
+    <w:p>
+      <w:pPr>
+        <w:pStyle w:val="Code"/>
+        <w:ind w:left="0"/>
+        <w:rPr>
+          <w:color w:val="auto"/>
+        </w:rPr>
+      </w:pPr>
+      <w:r>
+        <w:t xml:space="preserve">    a2hat = [a2; 1];</w:t>
+      </w:r>
+    </w:p>
+    <w:p>
+      <w:pPr>
+        <w:pStyle w:val="Code"/>
+        <w:ind w:left="0"/>
+        <w:rPr>
+          <w:color w:val="339933"/>
+        </w:rPr>
+      </w:pPr>
+      <w:r>
+        <w:rPr>
+          <w:color w:val="339933"/>
+        </w:rPr>
+        <w:t xml:space="preserve">    % Calculating output from output layer</w:t>
+      </w:r>
+    </w:p>
+    <w:p>
+      <w:pPr>
+        <w:pStyle w:val="Code"/>
+        <w:ind w:left="0"/>
+        <w:rPr>
+          <w:color w:val="auto"/>
+        </w:rPr>
+      </w:pPr>
+      <w:r>
+        <w:t xml:space="preserve">    output = W2*a2hat;</w:t>
+      </w:r>
+    </w:p>
+    <w:p>
+      <w:pPr>
+        <w:pStyle w:val="Code"/>
+        <w:ind w:left="0"/>
+        <w:rPr>
+          <w:color w:val="auto"/>
+        </w:rPr>
+      </w:pPr>
+      <w:r>
+        <w:rPr>
+          <w:color w:val="0000FF"/>
+        </w:rPr>
+        <w:t>end</w:t>
+      </w:r>
+    </w:p>
+    <w:p>
+      <w:pPr>
+        <w:rPr>
+          <w:lang w:val="en-US"/>
+        </w:rPr>
+      </w:pPr>
+    </w:p>
+    <w:p>
+      <w:pPr>
+        <w:pStyle w:val="Code"/>
+        <w:ind w:left="0"/>
+        <w:rPr>
+          <w:color w:val="339933"/>
+        </w:rPr>
+      </w:pPr>
+      <w:r>
+        <w:rPr>
+          <w:color w:val="339933"/>
+        </w:rPr>
+        <w:t>% Function to carry out the sigmoid acivation calculation</w:t>
+      </w:r>
+    </w:p>
+    <w:p>
+      <w:pPr>
+        <w:pStyle w:val="Code"/>
+        <w:ind w:left="0"/>
+        <w:rPr>
+          <w:color w:val="auto"/>
+        </w:rPr>
+      </w:pPr>
+      <w:r>
+        <w:rPr>
+          <w:color w:val="0000FF"/>
+        </w:rPr>
+        <w:t>function</w:t>
+      </w:r>
+      <w:r>
+        <w:t xml:space="preserve"> result = SigmoidFunction(net)</w:t>
+      </w:r>
+    </w:p>
+    <w:p>
+      <w:pPr>
+        <w:pStyle w:val="Code"/>
+        <w:ind w:left="0"/>
+        <w:rPr>
+          <w:color w:val="auto"/>
+        </w:rPr>
+      </w:pPr>
+      <w:r>
+        <w:t xml:space="preserve">    result = 1 ./ (1+(exp(-net)));</w:t>
+      </w:r>
+    </w:p>
+    <w:p>
+      <w:pPr>
+        <w:pStyle w:val="Code"/>
+        <w:ind w:left="0"/>
+        <w:rPr>
+          <w:color w:val="0000FF"/>
+        </w:rPr>
+      </w:pPr>
+      <w:r>
+        <w:rPr>
+          <w:color w:val="0000FF"/>
+        </w:rPr>
+        <w:t>end</w:t>
+      </w:r>
+    </w:p>
+    <w:p>
+      <w:pPr>
+        <w:pStyle w:val="Code"/>
+        <w:ind w:left="0"/>
+        <w:rPr>
+          <w:color w:val="auto"/>
         </w:rPr>
       </w:pPr>
     </w:p>
@@ -3315,12 +3766,623 @@
           <w:numId w:val="14"/>
         </w:numPr>
       </w:pPr>
-      <w:bookmarkStart w:id="6" w:name="_Toc25680149"/>
+      <w:bookmarkStart w:id="5" w:name="_Toc25839043"/>
+      <w:r>
+        <w:t>Implement 2-Layer Network Training</w:t>
+      </w:r>
+      <w:bookmarkEnd w:id="5"/>
+    </w:p>
+    <w:p>
+      <w:pPr>
+        <w:rPr>
+          <w:lang w:val="en-US"/>
+        </w:rPr>
+      </w:pPr>
+      <w:r>
+        <w:rPr>
+          <w:lang w:val="en-US"/>
+        </w:rPr>
+        <w:t xml:space="preserve">To train a network we must first calculate the error of </w:t>
+      </w:r>
+      <w:r>
+        <w:rPr>
+          <w:lang w:val="en-US"/>
+        </w:rPr>
+        <w:t xml:space="preserve">the </w:t>
+      </w:r>
+      <w:r>
+        <w:rPr>
+          <w:lang w:val="en-US"/>
+        </w:rPr>
+        <w:t xml:space="preserve">output, this is done by finding the difference between </w:t>
+      </w:r>
+      <w:r>
+        <w:rPr>
+          <w:lang w:val="en-US"/>
+        </w:rPr>
+        <w:t>the target output and the actual output. To do this for a 2-layer network backpropagation should be used to ensure that the entire network is updated as the second layer takes the first layers weights as inputs, so adjusting just the first layer would have a knock-on effect to the second layer.</w:t>
+      </w:r>
+      <w:bookmarkStart w:id="6" w:name="_GoBack"/>
+      <w:bookmarkEnd w:id="6"/>
+      <w:r>
+        <w:rPr>
+          <w:lang w:val="en-US"/>
+        </w:rPr>
+        <w:t xml:space="preserve"> </w:t>
+      </w:r>
+    </w:p>
+    <w:p>
+      <w:pPr>
+        <w:rPr>
+          <w:lang w:val="en-US"/>
+        </w:rPr>
+      </w:pPr>
+    </w:p>
+    <w:p>
+      <w:pPr>
+        <w:pStyle w:val="Code"/>
+        <w:ind w:left="0"/>
+        <w:rPr>
+          <w:color w:val="339933"/>
+        </w:rPr>
+      </w:pPr>
+      <w:r>
+        <w:rPr>
+          <w:color w:val="339933"/>
+        </w:rPr>
+        <w:t>% Function to train the network given input data, target data and the weight</w:t>
+      </w:r>
+      <w:r>
+        <w:rPr>
+          <w:color w:val="339933"/>
+        </w:rPr>
+        <w:t xml:space="preserve"> </w:t>
+      </w:r>
+      <w:r>
+        <w:rPr>
+          <w:color w:val="339933"/>
+        </w:rPr>
+        <w:t>matrix. By calculating the error gradient and updating the weight values.</w:t>
+      </w:r>
+    </w:p>
+    <w:p>
+      <w:pPr>
+        <w:pStyle w:val="Code"/>
+        <w:ind w:left="0"/>
+        <w:rPr>
+          <w:color w:val="auto"/>
+        </w:rPr>
+      </w:pPr>
+      <w:r>
+        <w:rPr>
+          <w:color w:val="0000FF"/>
+        </w:rPr>
+        <w:t>function</w:t>
+      </w:r>
+      <w:r>
+        <w:t xml:space="preserve"> [W1, W2] = Train(input, target, W1, W2)</w:t>
+      </w:r>
+    </w:p>
+    <w:p>
+      <w:pPr>
+        <w:pStyle w:val="Code"/>
+        <w:ind w:left="0"/>
+        <w:rPr>
+          <w:color w:val="339933"/>
+        </w:rPr>
+      </w:pPr>
+      <w:r>
+        <w:t xml:space="preserve">    </w:t>
+      </w:r>
+      <w:r>
+        <w:rPr>
+          <w:color w:val="339933"/>
+        </w:rPr>
+        <w:t xml:space="preserve">% Setting learning rate    </w:t>
+      </w:r>
+    </w:p>
+    <w:p>
+      <w:pPr>
+        <w:pStyle w:val="Code"/>
+        <w:ind w:left="0"/>
+        <w:rPr>
+          <w:color w:val="auto"/>
+        </w:rPr>
+      </w:pPr>
+      <w:r>
+        <w:t xml:space="preserve">    learningRate = 0.01;</w:t>
+      </w:r>
+    </w:p>
+    <w:p>
+      <w:pPr>
+        <w:pStyle w:val="Code"/>
+        <w:ind w:left="0"/>
+        <w:rPr>
+          <w:color w:val="auto"/>
+        </w:rPr>
+      </w:pPr>
+      <w:r>
+        <w:t xml:space="preserve">    </w:t>
+      </w:r>
+    </w:p>
+    <w:p>
+      <w:pPr>
+        <w:pStyle w:val="Code"/>
+        <w:ind w:left="0"/>
+        <w:rPr>
+          <w:color w:val="339933"/>
+        </w:rPr>
+      </w:pPr>
+      <w:r>
+        <w:rPr>
+          <w:color w:val="339933"/>
+        </w:rPr>
+        <w:t xml:space="preserve">    % FEEDFORWARD PASS</w:t>
+      </w:r>
+    </w:p>
+    <w:p>
+      <w:pPr>
+        <w:pStyle w:val="Code"/>
+        <w:ind w:left="0"/>
+        <w:rPr>
+          <w:color w:val="339933"/>
+        </w:rPr>
+      </w:pPr>
+      <w:r>
+        <w:rPr>
+          <w:color w:val="339933"/>
+        </w:rPr>
+        <w:t xml:space="preserve">    % Calculate output from hidden layer and add bias</w:t>
+      </w:r>
+    </w:p>
+    <w:p>
+      <w:pPr>
+        <w:pStyle w:val="Code"/>
+        <w:ind w:left="0"/>
+        <w:rPr>
+          <w:color w:val="auto"/>
+        </w:rPr>
+      </w:pPr>
+      <w:r>
+        <w:t xml:space="preserve">    input = [input; 1];</w:t>
+      </w:r>
+    </w:p>
+    <w:p>
+      <w:pPr>
+        <w:pStyle w:val="Code"/>
+        <w:ind w:left="0"/>
+        <w:rPr>
+          <w:color w:val="auto"/>
+        </w:rPr>
+      </w:pPr>
+      <w:r>
+        <w:t xml:space="preserve">    net = W1*input;</w:t>
+      </w:r>
+    </w:p>
+    <w:p>
+      <w:pPr>
+        <w:pStyle w:val="Code"/>
+        <w:ind w:left="0"/>
+        <w:rPr>
+          <w:color w:val="339933"/>
+        </w:rPr>
+      </w:pPr>
+      <w:r>
+        <w:t xml:space="preserve">   </w:t>
+      </w:r>
+      <w:r>
+        <w:rPr>
+          <w:color w:val="339933"/>
+        </w:rPr>
+        <w:t xml:space="preserve"> % Sigmoid activation function</w:t>
+      </w:r>
+    </w:p>
+    <w:p>
+      <w:pPr>
+        <w:pStyle w:val="Code"/>
+        <w:ind w:left="0"/>
+        <w:rPr>
+          <w:color w:val="auto"/>
+        </w:rPr>
+      </w:pPr>
+      <w:r>
+        <w:t xml:space="preserve">    a2 = SigmoidFunction(net);</w:t>
+      </w:r>
+    </w:p>
+    <w:p>
+      <w:pPr>
+        <w:pStyle w:val="Code"/>
+        <w:ind w:left="0"/>
+        <w:rPr>
+          <w:color w:val="339933"/>
+        </w:rPr>
+      </w:pPr>
+      <w:r>
+        <w:t xml:space="preserve">    </w:t>
+      </w:r>
+      <w:r>
+        <w:rPr>
+          <w:color w:val="339933"/>
+        </w:rPr>
+        <w:t>% Adding bias to activation from hidden layer</w:t>
+      </w:r>
+    </w:p>
+    <w:p>
+      <w:pPr>
+        <w:pStyle w:val="Code"/>
+        <w:ind w:left="0"/>
+        <w:rPr>
+          <w:color w:val="auto"/>
+        </w:rPr>
+      </w:pPr>
+      <w:r>
+        <w:t xml:space="preserve">    a2hat = [a2; 1];</w:t>
+      </w:r>
+    </w:p>
+    <w:p>
+      <w:pPr>
+        <w:pStyle w:val="Code"/>
+        <w:ind w:left="0"/>
+        <w:rPr>
+          <w:color w:val="339933"/>
+        </w:rPr>
+      </w:pPr>
+      <w:r>
+        <w:t xml:space="preserve">    </w:t>
+      </w:r>
+      <w:r>
+        <w:rPr>
+          <w:color w:val="339933"/>
+        </w:rPr>
+        <w:t>% Calculating output from output layer</w:t>
+      </w:r>
+    </w:p>
+    <w:p>
+      <w:pPr>
+        <w:pStyle w:val="Code"/>
+        <w:ind w:left="0"/>
+        <w:rPr>
+          <w:color w:val="auto"/>
+        </w:rPr>
+      </w:pPr>
+      <w:r>
+        <w:t xml:space="preserve">    o = W2*a2hat;</w:t>
+      </w:r>
+    </w:p>
+    <w:p>
+      <w:pPr>
+        <w:pStyle w:val="Code"/>
+        <w:ind w:left="0"/>
+        <w:rPr>
+          <w:color w:val="auto"/>
+        </w:rPr>
+      </w:pPr>
+      <w:r>
+        <w:t xml:space="preserve">    </w:t>
+      </w:r>
+    </w:p>
+    <w:p>
+      <w:pPr>
+        <w:pStyle w:val="Code"/>
+        <w:ind w:left="0"/>
+        <w:rPr>
+          <w:color w:val="339933"/>
+        </w:rPr>
+      </w:pPr>
+      <w:r>
+        <w:t xml:space="preserve">    </w:t>
+      </w:r>
+      <w:r>
+        <w:rPr>
+          <w:color w:val="339933"/>
+        </w:rPr>
+        <w:t>% BACKPROPAGATION</w:t>
+      </w:r>
+    </w:p>
+    <w:p>
+      <w:pPr>
+        <w:pStyle w:val="Code"/>
+        <w:ind w:left="0"/>
+        <w:rPr>
+          <w:color w:val="339933"/>
+        </w:rPr>
+      </w:pPr>
+      <w:r>
+        <w:rPr>
+          <w:color w:val="339933"/>
+        </w:rPr>
+        <w:t xml:space="preserve">    % Delta 3 is equal to the output error</w:t>
+      </w:r>
+    </w:p>
+    <w:p>
+      <w:pPr>
+        <w:pStyle w:val="Code"/>
+        <w:ind w:left="0"/>
+        <w:rPr>
+          <w:color w:val="auto"/>
+        </w:rPr>
+      </w:pPr>
+      <w:r>
+        <w:t xml:space="preserve">    delta3 = -(target-o);</w:t>
+      </w:r>
+    </w:p>
+    <w:p>
+      <w:pPr>
+        <w:pStyle w:val="Code"/>
+        <w:ind w:left="0"/>
+        <w:rPr>
+          <w:color w:val="auto"/>
+        </w:rPr>
+      </w:pPr>
+      <w:r>
+        <w:t xml:space="preserve">    </w:t>
+      </w:r>
+    </w:p>
+    <w:p>
+      <w:pPr>
+        <w:pStyle w:val="Code"/>
+        <w:ind w:left="0"/>
+        <w:rPr>
+          <w:color w:val="339933"/>
+        </w:rPr>
+      </w:pPr>
+      <w:r>
+        <w:t xml:space="preserve">    </w:t>
+      </w:r>
+      <w:r>
+        <w:rPr>
+          <w:color w:val="339933"/>
+        </w:rPr>
+        <w:t>% Removing bias from weights</w:t>
+      </w:r>
+    </w:p>
+    <w:p>
+      <w:pPr>
+        <w:pStyle w:val="Code"/>
+        <w:ind w:left="0"/>
+        <w:rPr>
+          <w:color w:val="auto"/>
+        </w:rPr>
+      </w:pPr>
+      <w:r>
+        <w:t xml:space="preserve">    </w:t>
+      </w:r>
+      <w:r>
+        <w:rPr>
+          <w:color w:val="0000FF"/>
+        </w:rPr>
+        <w:t>for</w:t>
+      </w:r>
+      <w:r>
+        <w:t xml:space="preserve"> i = 1:size(W2,2)-1</w:t>
+      </w:r>
+    </w:p>
+    <w:p>
+      <w:pPr>
+        <w:pStyle w:val="Code"/>
+        <w:ind w:left="0"/>
+        <w:rPr>
+          <w:color w:val="auto"/>
+        </w:rPr>
+      </w:pPr>
+      <w:r>
+        <w:t xml:space="preserve">        W2Hat(1,i) = W2(1,i);</w:t>
+      </w:r>
+    </w:p>
+    <w:p>
+      <w:pPr>
+        <w:pStyle w:val="Code"/>
+        <w:ind w:left="0"/>
+        <w:rPr>
+          <w:color w:val="auto"/>
+        </w:rPr>
+      </w:pPr>
       <w:r>
         <w:lastRenderedPageBreak/>
-        <w:t>Implement 2-Layer Network Training</w:t>
-      </w:r>
-      <w:bookmarkEnd w:id="6"/>
+        <w:t xml:space="preserve">        W2Hat(2,i) = W2(2,i);</w:t>
+      </w:r>
+    </w:p>
+    <w:p>
+      <w:pPr>
+        <w:pStyle w:val="Code"/>
+        <w:ind w:left="0"/>
+        <w:rPr>
+          <w:color w:val="auto"/>
+        </w:rPr>
+      </w:pPr>
+      <w:r>
+        <w:t xml:space="preserve">    </w:t>
+      </w:r>
+      <w:r>
+        <w:rPr>
+          <w:color w:val="0000FF"/>
+        </w:rPr>
+        <w:t>end</w:t>
+      </w:r>
+    </w:p>
+    <w:p>
+      <w:pPr>
+        <w:pStyle w:val="Code"/>
+        <w:ind w:left="0"/>
+        <w:rPr>
+          <w:color w:val="auto"/>
+        </w:rPr>
+      </w:pPr>
+      <w:r>
+        <w:t xml:space="preserve">    </w:t>
+      </w:r>
+    </w:p>
+    <w:p>
+      <w:pPr>
+        <w:pStyle w:val="Code"/>
+        <w:ind w:left="0"/>
+        <w:rPr>
+          <w:color w:val="339933"/>
+        </w:rPr>
+      </w:pPr>
+      <w:r>
+        <w:rPr>
+          <w:color w:val="339933"/>
+        </w:rPr>
+        <w:t xml:space="preserve">    % Delta 2 is equal to the error from the first layer multiplied by a</w:t>
+      </w:r>
+    </w:p>
+    <w:p>
+      <w:pPr>
+        <w:pStyle w:val="Code"/>
+        <w:ind w:left="0"/>
+        <w:rPr>
+          <w:color w:val="339933"/>
+        </w:rPr>
+      </w:pPr>
+      <w:r>
+        <w:rPr>
+          <w:color w:val="339933"/>
+        </w:rPr>
+        <w:t xml:space="preserve">    scaling factor due to the sigmoid function</w:t>
+      </w:r>
+    </w:p>
+    <w:p>
+      <w:pPr>
+        <w:pStyle w:val="Code"/>
+        <w:ind w:left="0"/>
+        <w:rPr>
+          <w:color w:val="auto"/>
+        </w:rPr>
+      </w:pPr>
+      <w:r>
+        <w:t xml:space="preserve">    delta2 = (W2Hat'*delta3).*a2.*(1-a2);</w:t>
+      </w:r>
+    </w:p>
+    <w:p>
+      <w:pPr>
+        <w:pStyle w:val="Code"/>
+        <w:ind w:left="0"/>
+        <w:rPr>
+          <w:color w:val="auto"/>
+        </w:rPr>
+      </w:pPr>
+      <w:r>
+        <w:t xml:space="preserve"> </w:t>
+      </w:r>
+    </w:p>
+    <w:p>
+      <w:pPr>
+        <w:pStyle w:val="Code"/>
+        <w:ind w:left="0"/>
+        <w:rPr>
+          <w:color w:val="339933"/>
+        </w:rPr>
+      </w:pPr>
+      <w:r>
+        <w:t xml:space="preserve">    </w:t>
+      </w:r>
+      <w:r>
+        <w:rPr>
+          <w:color w:val="339933"/>
+        </w:rPr>
+        <w:t>% Calculating the error gradient</w:t>
+      </w:r>
+    </w:p>
+    <w:p>
+      <w:pPr>
+        <w:pStyle w:val="Code"/>
+        <w:ind w:left="0"/>
+        <w:rPr>
+          <w:color w:val="auto"/>
+        </w:rPr>
+      </w:pPr>
+      <w:r>
+        <w:t xml:space="preserve">    errGradientW1 = delta2*input';</w:t>
+      </w:r>
+    </w:p>
+    <w:p>
+      <w:pPr>
+        <w:pStyle w:val="Code"/>
+        <w:ind w:left="0"/>
+        <w:rPr>
+          <w:color w:val="auto"/>
+        </w:rPr>
+      </w:pPr>
+      <w:r>
+        <w:t xml:space="preserve">    errGradientW2 = delta3*a2hat';</w:t>
+      </w:r>
+    </w:p>
+    <w:p>
+      <w:pPr>
+        <w:pStyle w:val="Code"/>
+        <w:ind w:left="0"/>
+        <w:rPr>
+          <w:color w:val="auto"/>
+        </w:rPr>
+      </w:pPr>
+      <w:r>
+        <w:t xml:space="preserve">    </w:t>
+      </w:r>
+    </w:p>
+    <w:p>
+      <w:pPr>
+        <w:pStyle w:val="Code"/>
+        <w:ind w:left="0"/>
+        <w:rPr>
+          <w:color w:val="339933"/>
+        </w:rPr>
+      </w:pPr>
+      <w:r>
+        <w:t xml:space="preserve">    </w:t>
+      </w:r>
+      <w:r>
+        <w:rPr>
+          <w:color w:val="339933"/>
+        </w:rPr>
+        <w:t>% Updating weights using the learning rate and error gradient</w:t>
+      </w:r>
+    </w:p>
+    <w:p>
+      <w:pPr>
+        <w:pStyle w:val="Code"/>
+        <w:ind w:left="0"/>
+        <w:rPr>
+          <w:color w:val="auto"/>
+        </w:rPr>
+      </w:pPr>
+      <w:r>
+        <w:t xml:space="preserve">    W1 = W1 - learningRate*errGradientW1;</w:t>
+      </w:r>
+    </w:p>
+    <w:p>
+      <w:pPr>
+        <w:pStyle w:val="Code"/>
+        <w:ind w:left="0"/>
+        <w:rPr>
+          <w:color w:val="auto"/>
+        </w:rPr>
+      </w:pPr>
+      <w:r>
+        <w:t xml:space="preserve">    W2 = W2 - learningRate*errGradientW2;</w:t>
+      </w:r>
+    </w:p>
+    <w:p>
+      <w:pPr>
+        <w:pStyle w:val="Code"/>
+        <w:ind w:left="0"/>
+        <w:rPr>
+          <w:color w:val="auto"/>
+        </w:rPr>
+      </w:pPr>
+      <w:r>
+        <w:rPr>
+          <w:color w:val="0000FF"/>
+        </w:rPr>
+        <w:t>end</w:t>
+      </w:r>
+    </w:p>
+    <w:p>
+      <w:pPr>
+        <w:rPr>
+          <w:lang w:val="en-US"/>
+        </w:rPr>
+      </w:pPr>
     </w:p>
     <w:p>
       <w:pPr>
@@ -3337,7 +4399,7 @@
           <w:numId w:val="14"/>
         </w:numPr>
       </w:pPr>
-      <w:bookmarkStart w:id="7" w:name="_Toc25680150"/>
+      <w:bookmarkStart w:id="7" w:name="_Toc25839044"/>
       <w:r>
         <w:t>Train Network Inverse Kinematics</w:t>
       </w:r>
@@ -3358,7 +4420,7 @@
           <w:numId w:val="14"/>
         </w:numPr>
       </w:pPr>
-      <w:bookmarkStart w:id="8" w:name="_Toc25680151"/>
+      <w:bookmarkStart w:id="8" w:name="_Toc25839045"/>
       <w:r>
         <w:t>Test and Interpret Inverse Model</w:t>
       </w:r>
@@ -3379,7 +4441,7 @@
           <w:numId w:val="14"/>
         </w:numPr>
       </w:pPr>
-      <w:bookmarkStart w:id="9" w:name="_Toc25680152"/>
+      <w:bookmarkStart w:id="9" w:name="_Toc25839046"/>
       <w:r>
         <w:t>Path Through a Maze Using Q-Learning</w:t>
       </w:r>
@@ -3400,7 +4462,7 @@
           <w:numId w:val="14"/>
         </w:numPr>
       </w:pPr>
-      <w:bookmarkStart w:id="10" w:name="_Toc25680153"/>
+      <w:bookmarkStart w:id="10" w:name="_Toc25839047"/>
       <w:r>
         <w:t>Generate Random Start State</w:t>
       </w:r>
@@ -3421,7 +4483,7 @@
           <w:numId w:val="14"/>
         </w:numPr>
       </w:pPr>
-      <w:bookmarkStart w:id="11" w:name="_Toc25680154"/>
+      <w:bookmarkStart w:id="11" w:name="_Toc25839048"/>
       <w:r>
         <w:t>Build a Reward Function</w:t>
       </w:r>
@@ -3442,7 +4504,7 @@
           <w:numId w:val="14"/>
         </w:numPr>
       </w:pPr>
-      <w:bookmarkStart w:id="12" w:name="_Toc25680155"/>
+      <w:bookmarkStart w:id="12" w:name="_Toc25839049"/>
       <w:r>
         <w:t>Generate a Transition Matrix</w:t>
       </w:r>
@@ -3463,7 +4525,7 @@
           <w:numId w:val="14"/>
         </w:numPr>
       </w:pPr>
-      <w:bookmarkStart w:id="13" w:name="_Toc25680156"/>
+      <w:bookmarkStart w:id="13" w:name="_Toc25839050"/>
       <w:r>
         <w:t>Initialize Q-Values</w:t>
       </w:r>
@@ -3484,7 +4546,7 @@
           <w:numId w:val="14"/>
         </w:numPr>
       </w:pPr>
-      <w:bookmarkStart w:id="14" w:name="_Toc25680157"/>
+      <w:bookmarkStart w:id="14" w:name="_Toc25839051"/>
       <w:r>
         <w:t>Implement</w:t>
       </w:r>
@@ -3508,7 +4570,7 @@
           <w:numId w:val="14"/>
         </w:numPr>
       </w:pPr>
-      <w:bookmarkStart w:id="15" w:name="_Toc25680158"/>
+      <w:bookmarkStart w:id="15" w:name="_Toc25839052"/>
       <w:r>
         <w:t>Run Q-Learning</w:t>
       </w:r>
@@ -3529,7 +4591,7 @@
           <w:numId w:val="14"/>
         </w:numPr>
       </w:pPr>
-      <w:bookmarkStart w:id="16" w:name="_Toc25680159"/>
+      <w:bookmarkStart w:id="16" w:name="_Toc25839053"/>
       <w:r>
         <w:t>Exploitation of Q-Values</w:t>
       </w:r>
@@ -3550,7 +4612,7 @@
           <w:numId w:val="14"/>
         </w:numPr>
       </w:pPr>
-      <w:bookmarkStart w:id="17" w:name="_Toc25680160"/>
+      <w:bookmarkStart w:id="17" w:name="_Toc25839054"/>
       <w:r>
         <w:t>Move arm Endpoint Through Maze</w:t>
       </w:r>
@@ -3571,7 +4633,7 @@
           <w:numId w:val="14"/>
         </w:numPr>
       </w:pPr>
-      <w:bookmarkStart w:id="18" w:name="_Toc25680161"/>
+      <w:bookmarkStart w:id="18" w:name="_Toc25839055"/>
       <w:r>
         <w:t>Generate Kinematic Control to Revolute Arm</w:t>
       </w:r>
@@ -3592,7 +4654,7 @@
           <w:numId w:val="14"/>
         </w:numPr>
       </w:pPr>
-      <w:bookmarkStart w:id="19" w:name="_Toc25680162"/>
+      <w:bookmarkStart w:id="19" w:name="_Toc25839056"/>
       <w:r>
         <w:t>Animated Revolute Arm Movement</w:t>
       </w:r>
@@ -3621,9 +4683,9 @@
       </w:pPr>
     </w:p>
     <w:sectPr>
-      <w:headerReference w:type="default" r:id="rId17"/>
-      <w:footerReference w:type="even" r:id="rId18"/>
-      <w:footerReference w:type="default" r:id="rId19"/>
+      <w:headerReference w:type="default" r:id="rId18"/>
+      <w:footerReference w:type="even" r:id="rId19"/>
+      <w:footerReference w:type="default" r:id="rId20"/>
       <w:pgSz w:w="11906" w:h="16838" w:code="9"/>
       <w:pgMar w:top="1418" w:right="1440" w:bottom="1418" w:left="1440" w:header="720" w:footer="720" w:gutter="0"/>
       <w:cols w:space="720"/>
@@ -3807,23 +4869,7 @@
         <w:sz w:val="32"/>
         <w:szCs w:val="32"/>
       </w:rPr>
-      <w:t>machine learning</w:t>
-    </w:r>
-    <w:r>
-      <w:rPr>
-        <w:rFonts w:cs="MV Boli"/>
-        <w:sz w:val="32"/>
-        <w:szCs w:val="32"/>
-      </w:rPr>
-      <w:t xml:space="preserve"> 201</w:t>
-    </w:r>
-    <w:r>
-      <w:rPr>
-        <w:rFonts w:cs="MV Boli"/>
-        <w:sz w:val="32"/>
-        <w:szCs w:val="32"/>
-      </w:rPr>
-      <w:t>9</w:t>
+      <w:t>machine learning 2019</w:t>
     </w:r>
   </w:p>
   <w:p>
@@ -3841,15 +4887,7 @@
         <w:sz w:val="32"/>
         <w:szCs w:val="32"/>
       </w:rPr>
-      <w:t>Student number:</w:t>
-    </w:r>
-    <w:r>
-      <w:rPr>
-        <w:rFonts w:cs="MV Boli"/>
-        <w:sz w:val="32"/>
-        <w:szCs w:val="32"/>
-      </w:rPr>
-      <w:t>10555972</w:t>
+      <w:t>Student number:10555972</w:t>
     </w:r>
   </w:p>
   <w:p>
@@ -3888,14 +4926,14 @@
         <v:path o:extrusionok="f" gradientshapeok="t" o:connecttype="rect"/>
         <o:lock v:ext="edit" aspectratio="t"/>
       </v:shapetype>
-      <v:shape id="_x0000_i1234" type="#_x0000_t75" style="width:9.6pt;height:9.6pt" o:bullet="t">
+      <v:shape id="_x0000_i1298" type="#_x0000_t75" style="width:9pt;height:9pt" o:bullet="t">
         <v:imagedata r:id="rId1" o:title="BD14870_"/>
       </v:shape>
     </w:pict>
   </w:numPicBullet>
   <w:numPicBullet w:numPicBulletId="1">
     <w:pict>
-      <v:shape id="_x0000_i1235" type="#_x0000_t75" style="width:10.2pt;height:10.2pt" o:bullet="t">
+      <v:shape id="_x0000_i1299" type="#_x0000_t75" style="width:9.6pt;height:9.6pt" o:bullet="t">
         <v:imagedata r:id="rId2" o:title="BD21294_"/>
       </v:shape>
     </w:pict>
@@ -9772,7 +10810,7 @@
 </file>
 
 <file path=customXml/itemProps4.xml><?xml version="1.0" encoding="utf-8"?>
-<ds:datastoreItem xmlns:ds="http://schemas.openxmlformats.org/officeDocument/2006/customXml" ds:itemID="{87C310A8-C219-4E66-81B3-008C8D037253}">
+<ds:datastoreItem xmlns:ds="http://schemas.openxmlformats.org/officeDocument/2006/customXml" ds:itemID="{9CE01804-4F8C-4CB2-9F70-5FD4E1AA7FA3}">
   <ds:schemaRefs>
     <ds:schemaRef ds:uri="http://schemas.openxmlformats.org/officeDocument/2006/bibliography"/>
   </ds:schemaRefs>

</xml_diff>

<commit_message>
Calculating network error and plotting. Should have been doing this from the start...
</commit_message>
<xml_diff>
--- a/AINT351 Report.docx
+++ b/AINT351 Report.docx
@@ -325,7 +325,7 @@
           <w:r>
             <w:fldChar w:fldCharType="separate"/>
           </w:r>
-          <w:hyperlink w:anchor="_Toc25839038" w:history="1">
+          <w:hyperlink w:anchor="_Toc25841271" w:history="1">
             <w:r>
               <w:rPr>
                 <w:rStyle w:val="Hyperlink"/>
@@ -369,7 +369,7 @@
                 <w:noProof/>
                 <w:webHidden/>
               </w:rPr>
-              <w:instrText xml:space="preserve"> PAGEREF _Toc25839038 \h </w:instrText>
+              <w:instrText xml:space="preserve"> PAGEREF _Toc25841271 \h </w:instrText>
             </w:r>
             <w:r>
               <w:rPr>
@@ -415,7 +415,7 @@
               <w:szCs w:val="22"/>
             </w:rPr>
           </w:pPr>
-          <w:hyperlink w:anchor="_Toc25839039" w:history="1">
+          <w:hyperlink w:anchor="_Toc25841272" w:history="1">
             <w:r>
               <w:rPr>
                 <w:rStyle w:val="Hyperlink"/>
@@ -459,7 +459,7 @@
                 <w:noProof/>
                 <w:webHidden/>
               </w:rPr>
-              <w:instrText xml:space="preserve"> PAGEREF _Toc25839039 \h </w:instrText>
+              <w:instrText xml:space="preserve"> PAGEREF _Toc25841272 \h </w:instrText>
             </w:r>
             <w:r>
               <w:rPr>
@@ -505,7 +505,7 @@
               <w:szCs w:val="22"/>
             </w:rPr>
           </w:pPr>
-          <w:hyperlink w:anchor="_Toc25839040" w:history="1">
+          <w:hyperlink w:anchor="_Toc25841273" w:history="1">
             <w:r>
               <w:rPr>
                 <w:rStyle w:val="Hyperlink"/>
@@ -549,7 +549,7 @@
                 <w:noProof/>
                 <w:webHidden/>
               </w:rPr>
-              <w:instrText xml:space="preserve"> PAGEREF _Toc25839040 \h </w:instrText>
+              <w:instrText xml:space="preserve"> PAGEREF _Toc25841273 \h </w:instrText>
             </w:r>
             <w:r>
               <w:rPr>
@@ -595,7 +595,7 @@
               <w:szCs w:val="22"/>
             </w:rPr>
           </w:pPr>
-          <w:hyperlink w:anchor="_Toc25839041" w:history="1">
+          <w:hyperlink w:anchor="_Toc25841274" w:history="1">
             <w:r>
               <w:rPr>
                 <w:rStyle w:val="Hyperlink"/>
@@ -639,7 +639,7 @@
                 <w:noProof/>
                 <w:webHidden/>
               </w:rPr>
-              <w:instrText xml:space="preserve"> PAGEREF _Toc25839041 \h </w:instrText>
+              <w:instrText xml:space="preserve"> PAGEREF _Toc25841274 \h </w:instrText>
             </w:r>
             <w:r>
               <w:rPr>
@@ -685,7 +685,7 @@
               <w:szCs w:val="22"/>
             </w:rPr>
           </w:pPr>
-          <w:hyperlink w:anchor="_Toc25839042" w:history="1">
+          <w:hyperlink w:anchor="_Toc25841275" w:history="1">
             <w:r>
               <w:rPr>
                 <w:rStyle w:val="Hyperlink"/>
@@ -729,7 +729,7 @@
                 <w:noProof/>
                 <w:webHidden/>
               </w:rPr>
-              <w:instrText xml:space="preserve"> PAGEREF _Toc25839042 \h </w:instrText>
+              <w:instrText xml:space="preserve"> PAGEREF _Toc25841275 \h </w:instrText>
             </w:r>
             <w:r>
               <w:rPr>
@@ -775,7 +775,7 @@
               <w:szCs w:val="22"/>
             </w:rPr>
           </w:pPr>
-          <w:hyperlink w:anchor="_Toc25839043" w:history="1">
+          <w:hyperlink w:anchor="_Toc25841276" w:history="1">
             <w:r>
               <w:rPr>
                 <w:rStyle w:val="Hyperlink"/>
@@ -819,7 +819,7 @@
                 <w:noProof/>
                 <w:webHidden/>
               </w:rPr>
-              <w:instrText xml:space="preserve"> PAGEREF _Toc25839043 \h </w:instrText>
+              <w:instrText xml:space="preserve"> PAGEREF _Toc25841276 \h </w:instrText>
             </w:r>
             <w:r>
               <w:rPr>
@@ -865,7 +865,7 @@
               <w:szCs w:val="22"/>
             </w:rPr>
           </w:pPr>
-          <w:hyperlink w:anchor="_Toc25839044" w:history="1">
+          <w:hyperlink w:anchor="_Toc25841277" w:history="1">
             <w:r>
               <w:rPr>
                 <w:rStyle w:val="Hyperlink"/>
@@ -909,7 +909,7 @@
                 <w:noProof/>
                 <w:webHidden/>
               </w:rPr>
-              <w:instrText xml:space="preserve"> PAGEREF _Toc25839044 \h </w:instrText>
+              <w:instrText xml:space="preserve"> PAGEREF _Toc25841277 \h </w:instrText>
             </w:r>
             <w:r>
               <w:rPr>
@@ -955,7 +955,7 @@
               <w:szCs w:val="22"/>
             </w:rPr>
           </w:pPr>
-          <w:hyperlink w:anchor="_Toc25839045" w:history="1">
+          <w:hyperlink w:anchor="_Toc25841278" w:history="1">
             <w:r>
               <w:rPr>
                 <w:rStyle w:val="Hyperlink"/>
@@ -999,7 +999,7 @@
                 <w:noProof/>
                 <w:webHidden/>
               </w:rPr>
-              <w:instrText xml:space="preserve"> PAGEREF _Toc25839045 \h </w:instrText>
+              <w:instrText xml:space="preserve"> PAGEREF _Toc25841278 \h </w:instrText>
             </w:r>
             <w:r>
               <w:rPr>
@@ -1045,7 +1045,7 @@
               <w:szCs w:val="22"/>
             </w:rPr>
           </w:pPr>
-          <w:hyperlink w:anchor="_Toc25839046" w:history="1">
+          <w:hyperlink w:anchor="_Toc25841279" w:history="1">
             <w:r>
               <w:rPr>
                 <w:rStyle w:val="Hyperlink"/>
@@ -1089,7 +1089,7 @@
                 <w:noProof/>
                 <w:webHidden/>
               </w:rPr>
-              <w:instrText xml:space="preserve"> PAGEREF _Toc25839046 \h </w:instrText>
+              <w:instrText xml:space="preserve"> PAGEREF _Toc25841279 \h </w:instrText>
             </w:r>
             <w:r>
               <w:rPr>
@@ -1135,7 +1135,7 @@
               <w:szCs w:val="22"/>
             </w:rPr>
           </w:pPr>
-          <w:hyperlink w:anchor="_Toc25839047" w:history="1">
+          <w:hyperlink w:anchor="_Toc25841280" w:history="1">
             <w:r>
               <w:rPr>
                 <w:rStyle w:val="Hyperlink"/>
@@ -1179,7 +1179,7 @@
                 <w:noProof/>
                 <w:webHidden/>
               </w:rPr>
-              <w:instrText xml:space="preserve"> PAGEREF _Toc25839047 \h </w:instrText>
+              <w:instrText xml:space="preserve"> PAGEREF _Toc25841280 \h </w:instrText>
             </w:r>
             <w:r>
               <w:rPr>
@@ -1225,7 +1225,7 @@
               <w:szCs w:val="22"/>
             </w:rPr>
           </w:pPr>
-          <w:hyperlink w:anchor="_Toc25839048" w:history="1">
+          <w:hyperlink w:anchor="_Toc25841281" w:history="1">
             <w:r>
               <w:rPr>
                 <w:rStyle w:val="Hyperlink"/>
@@ -1269,7 +1269,7 @@
                 <w:noProof/>
                 <w:webHidden/>
               </w:rPr>
-              <w:instrText xml:space="preserve"> PAGEREF _Toc25839048 \h </w:instrText>
+              <w:instrText xml:space="preserve"> PAGEREF _Toc25841281 \h </w:instrText>
             </w:r>
             <w:r>
               <w:rPr>
@@ -1315,7 +1315,7 @@
               <w:szCs w:val="22"/>
             </w:rPr>
           </w:pPr>
-          <w:hyperlink w:anchor="_Toc25839049" w:history="1">
+          <w:hyperlink w:anchor="_Toc25841282" w:history="1">
             <w:r>
               <w:rPr>
                 <w:rStyle w:val="Hyperlink"/>
@@ -1359,7 +1359,7 @@
                 <w:noProof/>
                 <w:webHidden/>
               </w:rPr>
-              <w:instrText xml:space="preserve"> PAGEREF _Toc25839049 \h </w:instrText>
+              <w:instrText xml:space="preserve"> PAGEREF _Toc25841282 \h </w:instrText>
             </w:r>
             <w:r>
               <w:rPr>
@@ -1379,7 +1379,7 @@
                 <w:noProof/>
                 <w:webHidden/>
               </w:rPr>
-              <w:t>8</w:t>
+              <w:t>9</w:t>
             </w:r>
             <w:r>
               <w:rPr>
@@ -1405,7 +1405,7 @@
               <w:szCs w:val="22"/>
             </w:rPr>
           </w:pPr>
-          <w:hyperlink w:anchor="_Toc25839050" w:history="1">
+          <w:hyperlink w:anchor="_Toc25841283" w:history="1">
             <w:r>
               <w:rPr>
                 <w:rStyle w:val="Hyperlink"/>
@@ -1449,7 +1449,7 @@
                 <w:noProof/>
                 <w:webHidden/>
               </w:rPr>
-              <w:instrText xml:space="preserve"> PAGEREF _Toc25839050 \h </w:instrText>
+              <w:instrText xml:space="preserve"> PAGEREF _Toc25841283 \h </w:instrText>
             </w:r>
             <w:r>
               <w:rPr>
@@ -1469,7 +1469,7 @@
                 <w:noProof/>
                 <w:webHidden/>
               </w:rPr>
-              <w:t>8</w:t>
+              <w:t>9</w:t>
             </w:r>
             <w:r>
               <w:rPr>
@@ -1495,7 +1495,7 @@
               <w:szCs w:val="22"/>
             </w:rPr>
           </w:pPr>
-          <w:hyperlink w:anchor="_Toc25839051" w:history="1">
+          <w:hyperlink w:anchor="_Toc25841284" w:history="1">
             <w:r>
               <w:rPr>
                 <w:rStyle w:val="Hyperlink"/>
@@ -1539,7 +1539,7 @@
                 <w:noProof/>
                 <w:webHidden/>
               </w:rPr>
-              <w:instrText xml:space="preserve"> PAGEREF _Toc25839051 \h </w:instrText>
+              <w:instrText xml:space="preserve"> PAGEREF _Toc25841284 \h </w:instrText>
             </w:r>
             <w:r>
               <w:rPr>
@@ -1559,7 +1559,7 @@
                 <w:noProof/>
                 <w:webHidden/>
               </w:rPr>
-              <w:t>8</w:t>
+              <w:t>9</w:t>
             </w:r>
             <w:r>
               <w:rPr>
@@ -1585,7 +1585,7 @@
               <w:szCs w:val="22"/>
             </w:rPr>
           </w:pPr>
-          <w:hyperlink w:anchor="_Toc25839052" w:history="1">
+          <w:hyperlink w:anchor="_Toc25841285" w:history="1">
             <w:r>
               <w:rPr>
                 <w:rStyle w:val="Hyperlink"/>
@@ -1629,7 +1629,7 @@
                 <w:noProof/>
                 <w:webHidden/>
               </w:rPr>
-              <w:instrText xml:space="preserve"> PAGEREF _Toc25839052 \h </w:instrText>
+              <w:instrText xml:space="preserve"> PAGEREF _Toc25841285 \h </w:instrText>
             </w:r>
             <w:r>
               <w:rPr>
@@ -1649,7 +1649,7 @@
                 <w:noProof/>
                 <w:webHidden/>
               </w:rPr>
-              <w:t>8</w:t>
+              <w:t>9</w:t>
             </w:r>
             <w:r>
               <w:rPr>
@@ -1675,7 +1675,7 @@
               <w:szCs w:val="22"/>
             </w:rPr>
           </w:pPr>
-          <w:hyperlink w:anchor="_Toc25839053" w:history="1">
+          <w:hyperlink w:anchor="_Toc25841286" w:history="1">
             <w:r>
               <w:rPr>
                 <w:rStyle w:val="Hyperlink"/>
@@ -1719,7 +1719,7 @@
                 <w:noProof/>
                 <w:webHidden/>
               </w:rPr>
-              <w:instrText xml:space="preserve"> PAGEREF _Toc25839053 \h </w:instrText>
+              <w:instrText xml:space="preserve"> PAGEREF _Toc25841286 \h </w:instrText>
             </w:r>
             <w:r>
               <w:rPr>
@@ -1739,7 +1739,7 @@
                 <w:noProof/>
                 <w:webHidden/>
               </w:rPr>
-              <w:t>8</w:t>
+              <w:t>9</w:t>
             </w:r>
             <w:r>
               <w:rPr>
@@ -1765,7 +1765,7 @@
               <w:szCs w:val="22"/>
             </w:rPr>
           </w:pPr>
-          <w:hyperlink w:anchor="_Toc25839054" w:history="1">
+          <w:hyperlink w:anchor="_Toc25841287" w:history="1">
             <w:r>
               <w:rPr>
                 <w:rStyle w:val="Hyperlink"/>
@@ -1809,7 +1809,7 @@
                 <w:noProof/>
                 <w:webHidden/>
               </w:rPr>
-              <w:instrText xml:space="preserve"> PAGEREF _Toc25839054 \h </w:instrText>
+              <w:instrText xml:space="preserve"> PAGEREF _Toc25841287 \h </w:instrText>
             </w:r>
             <w:r>
               <w:rPr>
@@ -1829,7 +1829,7 @@
                 <w:noProof/>
                 <w:webHidden/>
               </w:rPr>
-              <w:t>8</w:t>
+              <w:t>9</w:t>
             </w:r>
             <w:r>
               <w:rPr>
@@ -1855,7 +1855,7 @@
               <w:szCs w:val="22"/>
             </w:rPr>
           </w:pPr>
-          <w:hyperlink w:anchor="_Toc25839055" w:history="1">
+          <w:hyperlink w:anchor="_Toc25841288" w:history="1">
             <w:r>
               <w:rPr>
                 <w:rStyle w:val="Hyperlink"/>
@@ -1899,7 +1899,7 @@
                 <w:noProof/>
                 <w:webHidden/>
               </w:rPr>
-              <w:instrText xml:space="preserve"> PAGEREF _Toc25839055 \h </w:instrText>
+              <w:instrText xml:space="preserve"> PAGEREF _Toc25841288 \h </w:instrText>
             </w:r>
             <w:r>
               <w:rPr>
@@ -1945,7 +1945,7 @@
               <w:szCs w:val="22"/>
             </w:rPr>
           </w:pPr>
-          <w:hyperlink w:anchor="_Toc25839056" w:history="1">
+          <w:hyperlink w:anchor="_Toc25841289" w:history="1">
             <w:r>
               <w:rPr>
                 <w:rStyle w:val="Hyperlink"/>
@@ -1989,7 +1989,7 @@
                 <w:noProof/>
                 <w:webHidden/>
               </w:rPr>
-              <w:instrText xml:space="preserve"> PAGEREF _Toc25839056 \h </w:instrText>
+              <w:instrText xml:space="preserve"> PAGEREF _Toc25841289 \h </w:instrText>
             </w:r>
             <w:r>
               <w:rPr>
@@ -2060,7 +2060,7 @@
           <w:numId w:val="15"/>
         </w:numPr>
       </w:pPr>
-      <w:bookmarkStart w:id="0" w:name="_Toc25839038"/>
+      <w:bookmarkStart w:id="0" w:name="_Toc25841271"/>
       <w:r>
         <w:lastRenderedPageBreak/>
         <w:t>Training Data Generation</w:t>
@@ -2107,7 +2107,7 @@
         </w:numPr>
         <w:ind w:left="720"/>
       </w:pPr>
-      <w:bookmarkStart w:id="1" w:name="_Toc25839039"/>
+      <w:bookmarkStart w:id="1" w:name="_Toc25841272"/>
       <w:r>
         <w:t>Display Workspace of Revolute Arm</w:t>
       </w:r>
@@ -2891,7 +2891,7 @@
         </w:numPr>
         <w:ind w:left="720"/>
       </w:pPr>
-      <w:bookmarkStart w:id="2" w:name="_Toc25839040"/>
+      <w:bookmarkStart w:id="2" w:name="_Toc25841273"/>
       <w:r>
         <w:lastRenderedPageBreak/>
         <w:t>Configurations of a Revolute Arm</w:t>
@@ -3247,7 +3247,7 @@
           <w:numId w:val="14"/>
         </w:numPr>
       </w:pPr>
-      <w:bookmarkStart w:id="3" w:name="_Toc25839041"/>
+      <w:bookmarkStart w:id="3" w:name="_Toc25841274"/>
       <w:r>
         <w:t>Implement a 2-Layer Network</w:t>
       </w:r>
@@ -3425,7 +3425,7 @@
           <w:numId w:val="14"/>
         </w:numPr>
       </w:pPr>
-      <w:bookmarkStart w:id="4" w:name="_Toc25839042"/>
+      <w:bookmarkStart w:id="4" w:name="_Toc25841275"/>
       <w:r>
         <w:t xml:space="preserve">Implement the Network </w:t>
       </w:r>
@@ -3766,7 +3766,7 @@
           <w:numId w:val="14"/>
         </w:numPr>
       </w:pPr>
-      <w:bookmarkStart w:id="5" w:name="_Toc25839043"/>
+      <w:bookmarkStart w:id="5" w:name="_Toc25841276"/>
       <w:r>
         <w:t>Implement 2-Layer Network Training</w:t>
       </w:r>
@@ -3800,15 +3800,119 @@
         <w:rPr>
           <w:lang w:val="en-US"/>
         </w:rPr>
-        <w:t>the target output and the actual output. To do this for a 2-layer network backpropagation should be used to ensure that the entire network is updated as the second layer takes the first layers weights as inputs, so adjusting just the first layer would have a knock-on effect to the second layer.</w:t>
-      </w:r>
-      <w:bookmarkStart w:id="6" w:name="_GoBack"/>
-      <w:bookmarkEnd w:id="6"/>
+        <w:t>the target output and the actual output.</w:t>
+      </w:r>
       <w:r>
         <w:rPr>
           <w:lang w:val="en-US"/>
         </w:rPr>
-        <w:t xml:space="preserve"> </w:t>
+        <w:t xml:space="preserve"> Neural networks are a type of supervised learning, so the system requires the target data to be able to calculate the error.</w:t>
+      </w:r>
+      <w:r>
+        <w:rPr>
+          <w:lang w:val="en-US"/>
+        </w:rPr>
+        <w:t xml:space="preserve"> To do this for a 2-layer network backpropagation should be used to ensure that the entire network is updated as the second layer takes the first </w:t>
+      </w:r>
+      <w:r>
+        <w:rPr>
+          <w:lang w:val="en-US"/>
+        </w:rPr>
+        <w:t>layer’s</w:t>
+      </w:r>
+      <w:r>
+        <w:rPr>
+          <w:lang w:val="en-US"/>
+        </w:rPr>
+        <w:t xml:space="preserve"> weights as inputs, so adjusting just the first layer would have a knock-on effect to the second layer. </w:t>
+      </w:r>
+      <w:r>
+        <w:rPr>
+          <w:lang w:val="en-US"/>
+        </w:rPr>
+        <w:t xml:space="preserve">To adjust the weights from the first layer we can then use </w:t>
+      </w:r>
+      <w:r>
+        <w:rPr>
+          <w:lang w:val="en-US"/>
+        </w:rPr>
+        <w:t>the</w:t>
+      </w:r>
+      <w:r>
+        <w:rPr>
+          <w:lang w:val="en-US"/>
+        </w:rPr>
+        <w:t xml:space="preserve"> delta term calculated from the second layer to be the error term for the first layer.</w:t>
+      </w:r>
+    </w:p>
+    <w:p>
+      <w:pPr>
+        <w:rPr>
+          <w:lang w:val="en-US"/>
+        </w:rPr>
+      </w:pPr>
+    </w:p>
+    <w:p>
+      <w:pPr>
+        <w:rPr>
+          <w:lang w:val="en-US"/>
+        </w:rPr>
+      </w:pPr>
+      <w:r>
+        <w:rPr>
+          <w:lang w:val="en-US"/>
+        </w:rPr>
+        <w:t>The function below runs through a feedforward pass and then backpropagates to adjust the weights accordingly. The function takes the input data, target data and both weight matrices, and then returns the update</w:t>
+      </w:r>
+      <w:r>
+        <w:rPr>
+          <w:lang w:val="en-US"/>
+        </w:rPr>
+        <w:t>d</w:t>
+      </w:r>
+      <w:r>
+        <w:rPr>
+          <w:lang w:val="en-US"/>
+        </w:rPr>
+        <w:t xml:space="preserve"> weight matrices.</w:t>
+      </w:r>
+      <w:r>
+        <w:rPr>
+          <w:lang w:val="en-US"/>
+        </w:rPr>
+        <w:t xml:space="preserve"> Delta 3 is equal to the error between the input data and the target data. Delta 2 is equal to the error back propagated from the higher level (the weight matrix has its bias removed before this calculation), multiplied by a scaler due to the sigmoid function in the hidden layer.</w:t>
+      </w:r>
+    </w:p>
+    <w:p>
+      <w:pPr>
+        <w:rPr>
+          <w:lang w:val="en-US"/>
+        </w:rPr>
+      </w:pPr>
+    </w:p>
+    <w:p>
+      <w:pPr>
+        <w:rPr>
+          <w:lang w:val="en-US"/>
+        </w:rPr>
+      </w:pPr>
+      <w:r>
+        <w:rPr>
+          <w:lang w:val="en-US"/>
+        </w:rPr>
+        <w:t xml:space="preserve">The error gradient for both weight matrices is then calculated by using the delta for that layer multiplied by the input of that layer. The weights are then updated </w:t>
+      </w:r>
+      <w:r>
+        <w:rPr>
+          <w:lang w:val="en-US"/>
+        </w:rPr>
+        <w:t xml:space="preserve">and returned </w:t>
+      </w:r>
+      <w:r>
+        <w:rPr>
+          <w:lang w:val="en-US"/>
+        </w:rPr>
+        <w:t>by taking away the gradient multiplied by the learning rate.</w:t>
       </w:r>
     </w:p>
     <w:p>
@@ -3857,6 +3961,7 @@
         <w:rPr>
           <w:color w:val="0000FF"/>
         </w:rPr>
+        <w:lastRenderedPageBreak/>
         <w:t>function</w:t>
       </w:r>
       <w:r>
@@ -4178,7 +4283,6 @@
         </w:rPr>
       </w:pPr>
       <w:r>
-        <w:lastRenderedPageBreak/>
         <w:t xml:space="preserve">        W2Hat(2,i) = W2(2,i);</w:t>
       </w:r>
     </w:p>
@@ -4224,7 +4328,19 @@
         <w:rPr>
           <w:color w:val="339933"/>
         </w:rPr>
-        <w:t xml:space="preserve">    % Delta 2 is equal to the error from the first layer multiplied by a</w:t>
+        <w:t xml:space="preserve">    % Delta 2 is equal to the error from the </w:t>
+      </w:r>
+      <w:r>
+        <w:rPr>
+          <w:color w:val="339933"/>
+        </w:rPr>
+        <w:t>second</w:t>
+      </w:r>
+      <w:r>
+        <w:rPr>
+          <w:color w:val="339933"/>
+        </w:rPr>
+        <w:t xml:space="preserve"> layer multiplied by a</w:t>
       </w:r>
     </w:p>
     <w:p>
@@ -4376,13 +4492,6 @@
         </w:rPr>
         <w:t>end</w:t>
       </w:r>
-    </w:p>
-    <w:p>
-      <w:pPr>
-        <w:rPr>
-          <w:lang w:val="en-US"/>
-        </w:rPr>
-      </w:pPr>
     </w:p>
     <w:p>
       <w:pPr>
@@ -4399,18 +4508,32 @@
           <w:numId w:val="14"/>
         </w:numPr>
       </w:pPr>
-      <w:bookmarkStart w:id="7" w:name="_Toc25839044"/>
+      <w:bookmarkStart w:id="6" w:name="_Toc25841277"/>
       <w:r>
         <w:t>Train Network Inverse Kinematics</w:t>
       </w:r>
+      <w:bookmarkEnd w:id="6"/>
+    </w:p>
+    <w:p>
+      <w:pPr>
+        <w:rPr>
+          <w:lang w:val="en-US"/>
+        </w:rPr>
+      </w:pPr>
+      <w:r>
+        <w:rPr>
+          <w:lang w:val="en-US"/>
+        </w:rPr>
+        <w:t>It is possible to calculate the inverse kinematics for a robot arm with only 2 degrees of freedom. However, if this number was greater, then the calculation would become much more difficult. So, in this case we want the network to learn inverse kinematics</w:t>
+      </w:r>
+      <w:r>
+        <w:rPr>
+          <w:lang w:val="en-US"/>
+        </w:rPr>
+        <w:t xml:space="preserve"> for us. To do this, we will feed in the arm end points as the input data and some randomly generated angles as the target data. Due to my network having 2 outputs we will only have to train one network and pass through the data once. </w:t>
+      </w:r>
+      <w:bookmarkStart w:id="7" w:name="_GoBack"/>
       <w:bookmarkEnd w:id="7"/>
-    </w:p>
-    <w:p>
-      <w:pPr>
-        <w:rPr>
-          <w:lang w:val="en-US"/>
-        </w:rPr>
-      </w:pPr>
     </w:p>
     <w:p>
       <w:pPr>
@@ -4420,7 +4543,7 @@
           <w:numId w:val="14"/>
         </w:numPr>
       </w:pPr>
-      <w:bookmarkStart w:id="8" w:name="_Toc25839045"/>
+      <w:bookmarkStart w:id="8" w:name="_Toc25841278"/>
       <w:r>
         <w:t>Test and Interpret Inverse Model</w:t>
       </w:r>
@@ -4441,7 +4564,7 @@
           <w:numId w:val="14"/>
         </w:numPr>
       </w:pPr>
-      <w:bookmarkStart w:id="9" w:name="_Toc25839046"/>
+      <w:bookmarkStart w:id="9" w:name="_Toc25841279"/>
       <w:r>
         <w:t>Path Through a Maze Using Q-Learning</w:t>
       </w:r>
@@ -4462,7 +4585,7 @@
           <w:numId w:val="14"/>
         </w:numPr>
       </w:pPr>
-      <w:bookmarkStart w:id="10" w:name="_Toc25839047"/>
+      <w:bookmarkStart w:id="10" w:name="_Toc25841280"/>
       <w:r>
         <w:t>Generate Random Start State</w:t>
       </w:r>
@@ -4483,7 +4606,7 @@
           <w:numId w:val="14"/>
         </w:numPr>
       </w:pPr>
-      <w:bookmarkStart w:id="11" w:name="_Toc25839048"/>
+      <w:bookmarkStart w:id="11" w:name="_Toc25841281"/>
       <w:r>
         <w:t>Build a Reward Function</w:t>
       </w:r>
@@ -4504,7 +4627,7 @@
           <w:numId w:val="14"/>
         </w:numPr>
       </w:pPr>
-      <w:bookmarkStart w:id="12" w:name="_Toc25839049"/>
+      <w:bookmarkStart w:id="12" w:name="_Toc25841282"/>
       <w:r>
         <w:t>Generate a Transition Matrix</w:t>
       </w:r>
@@ -4525,7 +4648,7 @@
           <w:numId w:val="14"/>
         </w:numPr>
       </w:pPr>
-      <w:bookmarkStart w:id="13" w:name="_Toc25839050"/>
+      <w:bookmarkStart w:id="13" w:name="_Toc25841283"/>
       <w:r>
         <w:t>Initialize Q-Values</w:t>
       </w:r>
@@ -4546,7 +4669,7 @@
           <w:numId w:val="14"/>
         </w:numPr>
       </w:pPr>
-      <w:bookmarkStart w:id="14" w:name="_Toc25839051"/>
+      <w:bookmarkStart w:id="14" w:name="_Toc25841284"/>
       <w:r>
         <w:t>Implement</w:t>
       </w:r>
@@ -4570,7 +4693,7 @@
           <w:numId w:val="14"/>
         </w:numPr>
       </w:pPr>
-      <w:bookmarkStart w:id="15" w:name="_Toc25839052"/>
+      <w:bookmarkStart w:id="15" w:name="_Toc25841285"/>
       <w:r>
         <w:t>Run Q-Learning</w:t>
       </w:r>
@@ -4591,7 +4714,7 @@
           <w:numId w:val="14"/>
         </w:numPr>
       </w:pPr>
-      <w:bookmarkStart w:id="16" w:name="_Toc25839053"/>
+      <w:bookmarkStart w:id="16" w:name="_Toc25841286"/>
       <w:r>
         <w:t>Exploitation of Q-Values</w:t>
       </w:r>
@@ -4612,7 +4735,7 @@
           <w:numId w:val="14"/>
         </w:numPr>
       </w:pPr>
-      <w:bookmarkStart w:id="17" w:name="_Toc25839054"/>
+      <w:bookmarkStart w:id="17" w:name="_Toc25841287"/>
       <w:r>
         <w:t>Move arm Endpoint Through Maze</w:t>
       </w:r>
@@ -4633,7 +4756,7 @@
           <w:numId w:val="14"/>
         </w:numPr>
       </w:pPr>
-      <w:bookmarkStart w:id="18" w:name="_Toc25839055"/>
+      <w:bookmarkStart w:id="18" w:name="_Toc25841288"/>
       <w:r>
         <w:t>Generate Kinematic Control to Revolute Arm</w:t>
       </w:r>
@@ -4654,7 +4777,7 @@
           <w:numId w:val="14"/>
         </w:numPr>
       </w:pPr>
-      <w:bookmarkStart w:id="19" w:name="_Toc25839056"/>
+      <w:bookmarkStart w:id="19" w:name="_Toc25841289"/>
       <w:r>
         <w:t>Animated Revolute Arm Movement</w:t>
       </w:r>
@@ -4926,14 +5049,14 @@
         <v:path o:extrusionok="f" gradientshapeok="t" o:connecttype="rect"/>
         <o:lock v:ext="edit" aspectratio="t"/>
       </v:shapetype>
-      <v:shape id="_x0000_i1298" type="#_x0000_t75" style="width:9pt;height:9pt" o:bullet="t">
+      <v:shape id="_x0000_i1324" type="#_x0000_t75" style="width:9pt;height:9pt" o:bullet="t">
         <v:imagedata r:id="rId1" o:title="BD14870_"/>
       </v:shape>
     </w:pict>
   </w:numPicBullet>
   <w:numPicBullet w:numPicBulletId="1">
     <w:pict>
-      <v:shape id="_x0000_i1299" type="#_x0000_t75" style="width:9.6pt;height:9.6pt" o:bullet="t">
+      <v:shape id="_x0000_i1325" type="#_x0000_t75" style="width:9.6pt;height:9.6pt" o:bullet="t">
         <v:imagedata r:id="rId2" o:title="BD21294_"/>
       </v:shape>
     </w:pict>
@@ -10810,7 +10933,7 @@
 </file>
 
 <file path=customXml/itemProps4.xml><?xml version="1.0" encoding="utf-8"?>
-<ds:datastoreItem xmlns:ds="http://schemas.openxmlformats.org/officeDocument/2006/customXml" ds:itemID="{9CE01804-4F8C-4CB2-9F70-5FD4E1AA7FA3}">
+<ds:datastoreItem xmlns:ds="http://schemas.openxmlformats.org/officeDocument/2006/customXml" ds:itemID="{5CD961EB-3302-4F67-96A4-0C0FAF0F2BAE}">
   <ds:schemaRefs>
     <ds:schemaRef ds:uri="http://schemas.openxmlformats.org/officeDocument/2006/bibliography"/>
   </ds:schemaRefs>

</xml_diff>

<commit_message>
Working on report. Refactoring of code, removed unnessecary data classes
</commit_message>
<xml_diff>
--- a/AINT351 Report.docx
+++ b/AINT351 Report.docx
@@ -325,7 +325,7 @@
           <w:r>
             <w:fldChar w:fldCharType="separate"/>
           </w:r>
-          <w:hyperlink w:anchor="_Toc25841271" w:history="1">
+          <w:hyperlink w:anchor="_Toc26031665" w:history="1">
             <w:r>
               <w:rPr>
                 <w:rStyle w:val="Hyperlink"/>
@@ -369,7 +369,7 @@
                 <w:noProof/>
                 <w:webHidden/>
               </w:rPr>
-              <w:instrText xml:space="preserve"> PAGEREF _Toc25841271 \h </w:instrText>
+              <w:instrText xml:space="preserve"> PAGEREF _Toc26031665 \h </w:instrText>
             </w:r>
             <w:r>
               <w:rPr>
@@ -415,7 +415,7 @@
               <w:szCs w:val="22"/>
             </w:rPr>
           </w:pPr>
-          <w:hyperlink w:anchor="_Toc25841272" w:history="1">
+          <w:hyperlink w:anchor="_Toc26031666" w:history="1">
             <w:r>
               <w:rPr>
                 <w:rStyle w:val="Hyperlink"/>
@@ -459,7 +459,7 @@
                 <w:noProof/>
                 <w:webHidden/>
               </w:rPr>
-              <w:instrText xml:space="preserve"> PAGEREF _Toc25841272 \h </w:instrText>
+              <w:instrText xml:space="preserve"> PAGEREF _Toc26031666 \h </w:instrText>
             </w:r>
             <w:r>
               <w:rPr>
@@ -505,7 +505,7 @@
               <w:szCs w:val="22"/>
             </w:rPr>
           </w:pPr>
-          <w:hyperlink w:anchor="_Toc25841273" w:history="1">
+          <w:hyperlink w:anchor="_Toc26031667" w:history="1">
             <w:r>
               <w:rPr>
                 <w:rStyle w:val="Hyperlink"/>
@@ -549,7 +549,7 @@
                 <w:noProof/>
                 <w:webHidden/>
               </w:rPr>
-              <w:instrText xml:space="preserve"> PAGEREF _Toc25841273 \h </w:instrText>
+              <w:instrText xml:space="preserve"> PAGEREF _Toc26031667 \h </w:instrText>
             </w:r>
             <w:r>
               <w:rPr>
@@ -595,7 +595,7 @@
               <w:szCs w:val="22"/>
             </w:rPr>
           </w:pPr>
-          <w:hyperlink w:anchor="_Toc25841274" w:history="1">
+          <w:hyperlink w:anchor="_Toc26031668" w:history="1">
             <w:r>
               <w:rPr>
                 <w:rStyle w:val="Hyperlink"/>
@@ -639,7 +639,7 @@
                 <w:noProof/>
                 <w:webHidden/>
               </w:rPr>
-              <w:instrText xml:space="preserve"> PAGEREF _Toc25841274 \h </w:instrText>
+              <w:instrText xml:space="preserve"> PAGEREF _Toc26031668 \h </w:instrText>
             </w:r>
             <w:r>
               <w:rPr>
@@ -659,7 +659,7 @@
                 <w:noProof/>
                 <w:webHidden/>
               </w:rPr>
-              <w:t>5</w:t>
+              <w:t>6</w:t>
             </w:r>
             <w:r>
               <w:rPr>
@@ -685,7 +685,7 @@
               <w:szCs w:val="22"/>
             </w:rPr>
           </w:pPr>
-          <w:hyperlink w:anchor="_Toc25841275" w:history="1">
+          <w:hyperlink w:anchor="_Toc26031669" w:history="1">
             <w:r>
               <w:rPr>
                 <w:rStyle w:val="Hyperlink"/>
@@ -729,7 +729,7 @@
                 <w:noProof/>
                 <w:webHidden/>
               </w:rPr>
-              <w:instrText xml:space="preserve"> PAGEREF _Toc25841275 \h </w:instrText>
+              <w:instrText xml:space="preserve"> PAGEREF _Toc26031669 \h </w:instrText>
             </w:r>
             <w:r>
               <w:rPr>
@@ -775,7 +775,7 @@
               <w:szCs w:val="22"/>
             </w:rPr>
           </w:pPr>
-          <w:hyperlink w:anchor="_Toc25841276" w:history="1">
+          <w:hyperlink w:anchor="_Toc26031670" w:history="1">
             <w:r>
               <w:rPr>
                 <w:rStyle w:val="Hyperlink"/>
@@ -819,7 +819,7 @@
                 <w:noProof/>
                 <w:webHidden/>
               </w:rPr>
-              <w:instrText xml:space="preserve"> PAGEREF _Toc25841276 \h </w:instrText>
+              <w:instrText xml:space="preserve"> PAGEREF _Toc26031670 \h </w:instrText>
             </w:r>
             <w:r>
               <w:rPr>
@@ -865,7 +865,7 @@
               <w:szCs w:val="22"/>
             </w:rPr>
           </w:pPr>
-          <w:hyperlink w:anchor="_Toc25841277" w:history="1">
+          <w:hyperlink w:anchor="_Toc26031671" w:history="1">
             <w:r>
               <w:rPr>
                 <w:rStyle w:val="Hyperlink"/>
@@ -909,7 +909,7 @@
                 <w:noProof/>
                 <w:webHidden/>
               </w:rPr>
-              <w:instrText xml:space="preserve"> PAGEREF _Toc25841277 \h </w:instrText>
+              <w:instrText xml:space="preserve"> PAGEREF _Toc26031671 \h </w:instrText>
             </w:r>
             <w:r>
               <w:rPr>
@@ -955,7 +955,7 @@
               <w:szCs w:val="22"/>
             </w:rPr>
           </w:pPr>
-          <w:hyperlink w:anchor="_Toc25841278" w:history="1">
+          <w:hyperlink w:anchor="_Toc26031672" w:history="1">
             <w:r>
               <w:rPr>
                 <w:rStyle w:val="Hyperlink"/>
@@ -999,7 +999,7 @@
                 <w:noProof/>
                 <w:webHidden/>
               </w:rPr>
-              <w:instrText xml:space="preserve"> PAGEREF _Toc25841278 \h </w:instrText>
+              <w:instrText xml:space="preserve"> PAGEREF _Toc26031672 \h </w:instrText>
             </w:r>
             <w:r>
               <w:rPr>
@@ -1019,7 +1019,7 @@
                 <w:noProof/>
                 <w:webHidden/>
               </w:rPr>
-              <w:t>8</w:t>
+              <w:t>9</w:t>
             </w:r>
             <w:r>
               <w:rPr>
@@ -1045,7 +1045,7 @@
               <w:szCs w:val="22"/>
             </w:rPr>
           </w:pPr>
-          <w:hyperlink w:anchor="_Toc25841279" w:history="1">
+          <w:hyperlink w:anchor="_Toc26031673" w:history="1">
             <w:r>
               <w:rPr>
                 <w:rStyle w:val="Hyperlink"/>
@@ -1089,7 +1089,7 @@
                 <w:noProof/>
                 <w:webHidden/>
               </w:rPr>
-              <w:instrText xml:space="preserve"> PAGEREF _Toc25841279 \h </w:instrText>
+              <w:instrText xml:space="preserve"> PAGEREF _Toc26031673 \h </w:instrText>
             </w:r>
             <w:r>
               <w:rPr>
@@ -1109,7 +1109,7 @@
                 <w:noProof/>
                 <w:webHidden/>
               </w:rPr>
-              <w:t>8</w:t>
+              <w:t>11</w:t>
             </w:r>
             <w:r>
               <w:rPr>
@@ -1135,7 +1135,7 @@
               <w:szCs w:val="22"/>
             </w:rPr>
           </w:pPr>
-          <w:hyperlink w:anchor="_Toc25841280" w:history="1">
+          <w:hyperlink w:anchor="_Toc26031674" w:history="1">
             <w:r>
               <w:rPr>
                 <w:rStyle w:val="Hyperlink"/>
@@ -1179,7 +1179,7 @@
                 <w:noProof/>
                 <w:webHidden/>
               </w:rPr>
-              <w:instrText xml:space="preserve"> PAGEREF _Toc25841280 \h </w:instrText>
+              <w:instrText xml:space="preserve"> PAGEREF _Toc26031674 \h </w:instrText>
             </w:r>
             <w:r>
               <w:rPr>
@@ -1199,7 +1199,7 @@
                 <w:noProof/>
                 <w:webHidden/>
               </w:rPr>
-              <w:t>8</w:t>
+              <w:t>11</w:t>
             </w:r>
             <w:r>
               <w:rPr>
@@ -1225,7 +1225,7 @@
               <w:szCs w:val="22"/>
             </w:rPr>
           </w:pPr>
-          <w:hyperlink w:anchor="_Toc25841281" w:history="1">
+          <w:hyperlink w:anchor="_Toc26031675" w:history="1">
             <w:r>
               <w:rPr>
                 <w:rStyle w:val="Hyperlink"/>
@@ -1269,7 +1269,7 @@
                 <w:noProof/>
                 <w:webHidden/>
               </w:rPr>
-              <w:instrText xml:space="preserve"> PAGEREF _Toc25841281 \h </w:instrText>
+              <w:instrText xml:space="preserve"> PAGEREF _Toc26031675 \h </w:instrText>
             </w:r>
             <w:r>
               <w:rPr>
@@ -1289,7 +1289,7 @@
                 <w:noProof/>
                 <w:webHidden/>
               </w:rPr>
-              <w:t>8</w:t>
+              <w:t>11</w:t>
             </w:r>
             <w:r>
               <w:rPr>
@@ -1315,7 +1315,7 @@
               <w:szCs w:val="22"/>
             </w:rPr>
           </w:pPr>
-          <w:hyperlink w:anchor="_Toc25841282" w:history="1">
+          <w:hyperlink w:anchor="_Toc26031676" w:history="1">
             <w:r>
               <w:rPr>
                 <w:rStyle w:val="Hyperlink"/>
@@ -1359,7 +1359,7 @@
                 <w:noProof/>
                 <w:webHidden/>
               </w:rPr>
-              <w:instrText xml:space="preserve"> PAGEREF _Toc25841282 \h </w:instrText>
+              <w:instrText xml:space="preserve"> PAGEREF _Toc26031676 \h </w:instrText>
             </w:r>
             <w:r>
               <w:rPr>
@@ -1379,7 +1379,7 @@
                 <w:noProof/>
                 <w:webHidden/>
               </w:rPr>
-              <w:t>9</w:t>
+              <w:t>11</w:t>
             </w:r>
             <w:r>
               <w:rPr>
@@ -1405,7 +1405,7 @@
               <w:szCs w:val="22"/>
             </w:rPr>
           </w:pPr>
-          <w:hyperlink w:anchor="_Toc25841283" w:history="1">
+          <w:hyperlink w:anchor="_Toc26031677" w:history="1">
             <w:r>
               <w:rPr>
                 <w:rStyle w:val="Hyperlink"/>
@@ -1449,7 +1449,7 @@
                 <w:noProof/>
                 <w:webHidden/>
               </w:rPr>
-              <w:instrText xml:space="preserve"> PAGEREF _Toc25841283 \h </w:instrText>
+              <w:instrText xml:space="preserve"> PAGEREF _Toc26031677 \h </w:instrText>
             </w:r>
             <w:r>
               <w:rPr>
@@ -1469,7 +1469,7 @@
                 <w:noProof/>
                 <w:webHidden/>
               </w:rPr>
-              <w:t>9</w:t>
+              <w:t>11</w:t>
             </w:r>
             <w:r>
               <w:rPr>
@@ -1495,7 +1495,7 @@
               <w:szCs w:val="22"/>
             </w:rPr>
           </w:pPr>
-          <w:hyperlink w:anchor="_Toc25841284" w:history="1">
+          <w:hyperlink w:anchor="_Toc26031678" w:history="1">
             <w:r>
               <w:rPr>
                 <w:rStyle w:val="Hyperlink"/>
@@ -1539,7 +1539,7 @@
                 <w:noProof/>
                 <w:webHidden/>
               </w:rPr>
-              <w:instrText xml:space="preserve"> PAGEREF _Toc25841284 \h </w:instrText>
+              <w:instrText xml:space="preserve"> PAGEREF _Toc26031678 \h </w:instrText>
             </w:r>
             <w:r>
               <w:rPr>
@@ -1559,7 +1559,7 @@
                 <w:noProof/>
                 <w:webHidden/>
               </w:rPr>
-              <w:t>9</w:t>
+              <w:t>11</w:t>
             </w:r>
             <w:r>
               <w:rPr>
@@ -1585,7 +1585,7 @@
               <w:szCs w:val="22"/>
             </w:rPr>
           </w:pPr>
-          <w:hyperlink w:anchor="_Toc25841285" w:history="1">
+          <w:hyperlink w:anchor="_Toc26031679" w:history="1">
             <w:r>
               <w:rPr>
                 <w:rStyle w:val="Hyperlink"/>
@@ -1629,7 +1629,7 @@
                 <w:noProof/>
                 <w:webHidden/>
               </w:rPr>
-              <w:instrText xml:space="preserve"> PAGEREF _Toc25841285 \h </w:instrText>
+              <w:instrText xml:space="preserve"> PAGEREF _Toc26031679 \h </w:instrText>
             </w:r>
             <w:r>
               <w:rPr>
@@ -1649,7 +1649,7 @@
                 <w:noProof/>
                 <w:webHidden/>
               </w:rPr>
-              <w:t>9</w:t>
+              <w:t>11</w:t>
             </w:r>
             <w:r>
               <w:rPr>
@@ -1675,7 +1675,7 @@
               <w:szCs w:val="22"/>
             </w:rPr>
           </w:pPr>
-          <w:hyperlink w:anchor="_Toc25841286" w:history="1">
+          <w:hyperlink w:anchor="_Toc26031680" w:history="1">
             <w:r>
               <w:rPr>
                 <w:rStyle w:val="Hyperlink"/>
@@ -1719,7 +1719,7 @@
                 <w:noProof/>
                 <w:webHidden/>
               </w:rPr>
-              <w:instrText xml:space="preserve"> PAGEREF _Toc25841286 \h </w:instrText>
+              <w:instrText xml:space="preserve"> PAGEREF _Toc26031680 \h </w:instrText>
             </w:r>
             <w:r>
               <w:rPr>
@@ -1739,7 +1739,7 @@
                 <w:noProof/>
                 <w:webHidden/>
               </w:rPr>
-              <w:t>9</w:t>
+              <w:t>11</w:t>
             </w:r>
             <w:r>
               <w:rPr>
@@ -1765,7 +1765,7 @@
               <w:szCs w:val="22"/>
             </w:rPr>
           </w:pPr>
-          <w:hyperlink w:anchor="_Toc25841287" w:history="1">
+          <w:hyperlink w:anchor="_Toc26031681" w:history="1">
             <w:r>
               <w:rPr>
                 <w:rStyle w:val="Hyperlink"/>
@@ -1809,7 +1809,7 @@
                 <w:noProof/>
                 <w:webHidden/>
               </w:rPr>
-              <w:instrText xml:space="preserve"> PAGEREF _Toc25841287 \h </w:instrText>
+              <w:instrText xml:space="preserve"> PAGEREF _Toc26031681 \h </w:instrText>
             </w:r>
             <w:r>
               <w:rPr>
@@ -1829,7 +1829,7 @@
                 <w:noProof/>
                 <w:webHidden/>
               </w:rPr>
-              <w:t>9</w:t>
+              <w:t>11</w:t>
             </w:r>
             <w:r>
               <w:rPr>
@@ -1855,7 +1855,7 @@
               <w:szCs w:val="22"/>
             </w:rPr>
           </w:pPr>
-          <w:hyperlink w:anchor="_Toc25841288" w:history="1">
+          <w:hyperlink w:anchor="_Toc26031682" w:history="1">
             <w:r>
               <w:rPr>
                 <w:rStyle w:val="Hyperlink"/>
@@ -1899,7 +1899,7 @@
                 <w:noProof/>
                 <w:webHidden/>
               </w:rPr>
-              <w:instrText xml:space="preserve"> PAGEREF _Toc25841288 \h </w:instrText>
+              <w:instrText xml:space="preserve"> PAGEREF _Toc26031682 \h </w:instrText>
             </w:r>
             <w:r>
               <w:rPr>
@@ -1919,7 +1919,7 @@
                 <w:noProof/>
                 <w:webHidden/>
               </w:rPr>
-              <w:t>9</w:t>
+              <w:t>12</w:t>
             </w:r>
             <w:r>
               <w:rPr>
@@ -1945,7 +1945,7 @@
               <w:szCs w:val="22"/>
             </w:rPr>
           </w:pPr>
-          <w:hyperlink w:anchor="_Toc25841289" w:history="1">
+          <w:hyperlink w:anchor="_Toc26031683" w:history="1">
             <w:r>
               <w:rPr>
                 <w:rStyle w:val="Hyperlink"/>
@@ -1989,7 +1989,7 @@
                 <w:noProof/>
                 <w:webHidden/>
               </w:rPr>
-              <w:instrText xml:space="preserve"> PAGEREF _Toc25841289 \h </w:instrText>
+              <w:instrText xml:space="preserve"> PAGEREF _Toc26031683 \h </w:instrText>
             </w:r>
             <w:r>
               <w:rPr>
@@ -2009,7 +2009,7 @@
                 <w:noProof/>
                 <w:webHidden/>
               </w:rPr>
-              <w:t>9</w:t>
+              <w:t>12</w:t>
             </w:r>
             <w:r>
               <w:rPr>
@@ -2060,7 +2060,7 @@
           <w:numId w:val="15"/>
         </w:numPr>
       </w:pPr>
-      <w:bookmarkStart w:id="0" w:name="_Toc25841271"/>
+      <w:bookmarkStart w:id="0" w:name="_Toc26031665"/>
       <w:r>
         <w:lastRenderedPageBreak/>
         <w:t>Training Data Generation</w:t>
@@ -2107,7 +2107,7 @@
         </w:numPr>
         <w:ind w:left="720"/>
       </w:pPr>
-      <w:bookmarkStart w:id="1" w:name="_Toc25841272"/>
+      <w:bookmarkStart w:id="1" w:name="_Toc26031666"/>
       <w:r>
         <w:t>Display Workspace of Revolute Arm</w:t>
       </w:r>
@@ -2891,7 +2891,7 @@
         </w:numPr>
         <w:ind w:left="720"/>
       </w:pPr>
-      <w:bookmarkStart w:id="2" w:name="_Toc25841273"/>
+      <w:bookmarkStart w:id="2" w:name="_Toc26031667"/>
       <w:r>
         <w:lastRenderedPageBreak/>
         <w:t>Configurations of a Revolute Arm</w:t>
@@ -3241,14 +3241,22 @@
     </w:p>
     <w:p>
       <w:pPr>
+        <w:rPr>
+          <w:lang w:val="en-US"/>
+        </w:rPr>
+      </w:pPr>
+    </w:p>
+    <w:p>
+      <w:pPr>
         <w:pStyle w:val="Heading1"/>
         <w:numPr>
           <w:ilvl w:val="0"/>
           <w:numId w:val="14"/>
         </w:numPr>
       </w:pPr>
-      <w:bookmarkStart w:id="3" w:name="_Toc25841274"/>
-      <w:r>
+      <w:bookmarkStart w:id="3" w:name="_Toc26031668"/>
+      <w:r>
+        <w:lastRenderedPageBreak/>
         <w:t>Implement a 2-Layer Network</w:t>
       </w:r>
       <w:bookmarkEnd w:id="3"/>
@@ -3263,7 +3271,6 @@
         <w:rPr>
           <w:lang w:val="en-US"/>
         </w:rPr>
-        <w:lastRenderedPageBreak/>
         <w:t>The next step is to build a multi-layer neural network</w:t>
       </w:r>
       <w:r>
@@ -3386,46 +3393,13 @@
     </w:p>
     <w:p>
       <w:pPr>
-        <w:rPr>
-          <w:lang w:val="en-US"/>
-        </w:rPr>
-      </w:pPr>
-    </w:p>
-    <w:p>
-      <w:pPr>
-        <w:rPr>
-          <w:lang w:val="en-US"/>
-        </w:rPr>
-      </w:pPr>
-      <w:r>
-        <w:rPr>
-          <w:lang w:val="en-US"/>
-        </w:rPr>
-        <w:t xml:space="preserve">Speak about scaling data </w:t>
-      </w:r>
-      <w:r>
-        <w:rPr>
-          <w:lang w:val="en-US"/>
-        </w:rPr>
-        <w:t>&amp; why you haven’t done it</w:t>
-      </w:r>
-    </w:p>
-    <w:p>
-      <w:pPr>
-        <w:rPr>
-          <w:lang w:val="en-US"/>
-        </w:rPr>
-      </w:pPr>
-    </w:p>
-    <w:p>
-      <w:pPr>
         <w:pStyle w:val="Heading2"/>
         <w:numPr>
           <w:ilvl w:val="1"/>
           <w:numId w:val="14"/>
         </w:numPr>
       </w:pPr>
-      <w:bookmarkStart w:id="4" w:name="_Toc25841275"/>
+      <w:bookmarkStart w:id="4" w:name="_Toc26031669"/>
       <w:r>
         <w:t xml:space="preserve">Implement the Network </w:t>
       </w:r>
@@ -3502,6 +3476,7 @@
         <w:rPr>
           <w:color w:val="339933"/>
         </w:rPr>
+        <w:lastRenderedPageBreak/>
         <w:t>% given its input data and both weight matrices.</w:t>
       </w:r>
     </w:p>
@@ -3766,7 +3741,7 @@
           <w:numId w:val="14"/>
         </w:numPr>
       </w:pPr>
-      <w:bookmarkStart w:id="5" w:name="_Toc25841276"/>
+      <w:bookmarkStart w:id="5" w:name="_Toc26031670"/>
       <w:r>
         <w:t>Implement 2-Layer Network Training</w:t>
       </w:r>
@@ -3961,40 +3936,40 @@
         <w:rPr>
           <w:color w:val="0000FF"/>
         </w:rPr>
+        <w:t>function</w:t>
+      </w:r>
+      <w:r>
+        <w:t xml:space="preserve"> [W1, W2] = Train(input, target, W1, W2)</w:t>
+      </w:r>
+    </w:p>
+    <w:p>
+      <w:pPr>
+        <w:pStyle w:val="Code"/>
+        <w:ind w:left="0"/>
+        <w:rPr>
+          <w:color w:val="339933"/>
+        </w:rPr>
+      </w:pPr>
+      <w:r>
+        <w:t xml:space="preserve">    </w:t>
+      </w:r>
+      <w:r>
+        <w:rPr>
+          <w:color w:val="339933"/>
+        </w:rPr>
+        <w:t xml:space="preserve">% Setting learning rate    </w:t>
+      </w:r>
+    </w:p>
+    <w:p>
+      <w:pPr>
+        <w:pStyle w:val="Code"/>
+        <w:ind w:left="0"/>
+        <w:rPr>
+          <w:color w:val="auto"/>
+        </w:rPr>
+      </w:pPr>
+      <w:r>
         <w:lastRenderedPageBreak/>
-        <w:t>function</w:t>
-      </w:r>
-      <w:r>
-        <w:t xml:space="preserve"> [W1, W2] = Train(input, target, W1, W2)</w:t>
-      </w:r>
-    </w:p>
-    <w:p>
-      <w:pPr>
-        <w:pStyle w:val="Code"/>
-        <w:ind w:left="0"/>
-        <w:rPr>
-          <w:color w:val="339933"/>
-        </w:rPr>
-      </w:pPr>
-      <w:r>
-        <w:t xml:space="preserve">    </w:t>
-      </w:r>
-      <w:r>
-        <w:rPr>
-          <w:color w:val="339933"/>
-        </w:rPr>
-        <w:t xml:space="preserve">% Setting learning rate    </w:t>
-      </w:r>
-    </w:p>
-    <w:p>
-      <w:pPr>
-        <w:pStyle w:val="Code"/>
-        <w:ind w:left="0"/>
-        <w:rPr>
-          <w:color w:val="auto"/>
-        </w:rPr>
-      </w:pPr>
-      <w:r>
         <w:t xml:space="preserve">    learningRate = 0.01;</w:t>
       </w:r>
     </w:p>
@@ -4508,7 +4483,7 @@
           <w:numId w:val="14"/>
         </w:numPr>
       </w:pPr>
-      <w:bookmarkStart w:id="6" w:name="_Toc25841277"/>
+      <w:bookmarkStart w:id="6" w:name="_Toc26031671"/>
       <w:r>
         <w:t>Train Network Inverse Kinematics</w:t>
       </w:r>
@@ -4530,10 +4505,144 @@
         <w:rPr>
           <w:lang w:val="en-US"/>
         </w:rPr>
-        <w:t xml:space="preserve"> for us. To do this, we will feed in the arm end points as the input data and some randomly generated angles as the target data. Due to my network having 2 outputs we will only have to train one network and pass through the data once. </w:t>
-      </w:r>
-      <w:bookmarkStart w:id="7" w:name="_GoBack"/>
-      <w:bookmarkEnd w:id="7"/>
+        <w:t xml:space="preserve"> for us. To do this, we will feed in the arm end points as the input data and some randomly generated angles as the target data. Due to my network having 2 outputs we will only have to train one network</w:t>
+      </w:r>
+      <w:r>
+        <w:rPr>
+          <w:lang w:val="en-US"/>
+        </w:rPr>
+        <w:t>.</w:t>
+      </w:r>
+    </w:p>
+    <w:p>
+      <w:pPr>
+        <w:rPr>
+          <w:lang w:val="en-US"/>
+        </w:rPr>
+      </w:pPr>
+    </w:p>
+    <w:p>
+      <w:pPr>
+        <w:rPr>
+          <w:lang w:val="en-US"/>
+        </w:rPr>
+      </w:pPr>
+      <w:r>
+        <w:rPr>
+          <w:lang w:val="en-US"/>
+        </w:rPr>
+        <w:t xml:space="preserve">Below I have plotted the error of the neural network as the training happens. To </w:t>
+      </w:r>
+      <w:r>
+        <w:rPr>
+          <w:lang w:val="en-US"/>
+        </w:rPr>
+        <w:t xml:space="preserve">calculate the error, I used the following formula: </w:t>
+      </w:r>
+      <m:oMath>
+        <m:sSup>
+          <m:sSupPr>
+            <m:ctrlPr>
+              <w:rPr>
+                <w:rFonts w:ascii="Cambria Math" w:hAnsi="Cambria Math"/>
+                <w:i/>
+                <w:lang w:val="en-US"/>
+              </w:rPr>
+            </m:ctrlPr>
+          </m:sSupPr>
+          <m:e>
+            <m:d>
+              <m:dPr>
+                <m:ctrlPr>
+                  <w:rPr>
+                    <w:rFonts w:ascii="Cambria Math" w:hAnsi="Cambria Math"/>
+                    <w:i/>
+                    <w:lang w:val="en-US"/>
+                  </w:rPr>
+                </m:ctrlPr>
+              </m:dPr>
+              <m:e>
+                <m:r>
+                  <w:rPr>
+                    <w:rFonts w:ascii="Cambria Math" w:hAnsi="Cambria Math"/>
+                    <w:lang w:val="en-US"/>
+                  </w:rPr>
+                  <m:t>t-o</m:t>
+                </m:r>
+              </m:e>
+            </m:d>
+          </m:e>
+          <m:sup>
+            <m:r>
+              <w:rPr>
+                <w:rFonts w:ascii="Cambria Math" w:hAnsi="Cambria Math"/>
+                <w:lang w:val="en-US"/>
+              </w:rPr>
+              <m:t>2</m:t>
+            </m:r>
+          </m:sup>
+        </m:sSup>
+      </m:oMath>
+      <w:r>
+        <w:rPr>
+          <w:lang w:val="en-US"/>
+        </w:rPr>
+        <w:t xml:space="preserve">. I calculated the error for each data point and then took the mean for each iteration. I ran the training for 1000 iterations and the error tends towards 0. </w:t>
+      </w:r>
+    </w:p>
+    <w:p>
+      <w:pPr>
+        <w:rPr>
+          <w:lang w:val="en-US"/>
+        </w:rPr>
+      </w:pPr>
+      <w:r>
+        <w:rPr>
+          <w:lang w:val="en-US"/>
+        </w:rPr>
+        <w:lastRenderedPageBreak/>
+        <w:drawing>
+          <wp:inline distT="0" distB="0" distL="0" distR="0" wp14:anchorId="535D8236" wp14:editId="67F2B3D5">
+            <wp:extent cx="5731510" cy="4298950"/>
+            <wp:effectExtent l="0" t="0" r="0" b="0"/>
+            <wp:docPr id="7" name="Graphic 7"/>
+            <wp:cNvGraphicFramePr>
+              <a:graphicFrameLocks xmlns:a="http://schemas.openxmlformats.org/drawingml/2006/main" noChangeAspect="1"/>
+            </wp:cNvGraphicFramePr>
+            <a:graphic xmlns:a="http://schemas.openxmlformats.org/drawingml/2006/main">
+              <a:graphicData uri="http://schemas.openxmlformats.org/drawingml/2006/picture">
+                <pic:pic xmlns:pic="http://schemas.openxmlformats.org/drawingml/2006/picture">
+                  <pic:nvPicPr>
+                    <pic:cNvPr id="1" name=""/>
+                    <pic:cNvPicPr/>
+                  </pic:nvPicPr>
+                  <pic:blipFill>
+                    <a:blip r:embed="rId18">
+                      <a:extLst>
+                        <a:ext uri="{96DAC541-7B7A-43D3-8B79-37D633B846F1}">
+                          <asvg:svgBlip xmlns:asvg="http://schemas.microsoft.com/office/drawing/2016/SVG/main" r:embed="rId19"/>
+                        </a:ext>
+                      </a:extLst>
+                    </a:blip>
+                    <a:stretch>
+                      <a:fillRect/>
+                    </a:stretch>
+                  </pic:blipFill>
+                  <pic:spPr>
+                    <a:xfrm>
+                      <a:off x="0" y="0"/>
+                      <a:ext cx="5731510" cy="4298950"/>
+                    </a:xfrm>
+                    <a:prstGeom prst="rect">
+                      <a:avLst/>
+                    </a:prstGeom>
+                  </pic:spPr>
+                </pic:pic>
+              </a:graphicData>
+            </a:graphic>
+          </wp:inline>
+        </w:drawing>
+      </w:r>
     </w:p>
     <w:p>
       <w:pPr>
@@ -4543,16 +4652,1129 @@
           <w:numId w:val="14"/>
         </w:numPr>
       </w:pPr>
-      <w:bookmarkStart w:id="8" w:name="_Toc25841278"/>
+      <w:bookmarkStart w:id="7" w:name="_Toc26031672"/>
       <w:r>
         <w:t>Test and Interpret Inverse Model</w:t>
       </w:r>
+      <w:bookmarkEnd w:id="7"/>
+    </w:p>
+    <w:p>
+      <w:pPr>
+        <w:rPr>
+          <w:lang w:val="en-US"/>
+        </w:rPr>
+      </w:pPr>
+      <w:r>
+        <w:rPr>
+          <w:lang w:val="en-US"/>
+        </w:rPr>
+        <w:t xml:space="preserve">After the network as been trained, I </w:t>
+      </w:r>
+      <w:r>
+        <w:rPr>
+          <w:lang w:val="en-US"/>
+        </w:rPr>
+        <w:t>can</w:t>
+      </w:r>
+      <w:r>
+        <w:rPr>
+          <w:lang w:val="en-US"/>
+        </w:rPr>
+        <w:t xml:space="preserve"> </w:t>
+      </w:r>
+      <w:r>
+        <w:rPr>
+          <w:lang w:val="en-US"/>
+        </w:rPr>
+        <w:t xml:space="preserve">carry out feedforward passes on arm end points to get the angles. I have generated a new random dataset and used the Forward Kinematics function to get the endpoints. I have then completed the feed forward pass on this data </w:t>
+      </w:r>
+      <w:r>
+        <w:rPr>
+          <w:lang w:val="en-US"/>
+        </w:rPr>
+        <w:t>because</w:t>
+      </w:r>
+      <w:r>
+        <w:rPr>
+          <w:lang w:val="en-US"/>
+        </w:rPr>
+        <w:t xml:space="preserve"> it is different data from the data that the network was trained on.</w:t>
+      </w:r>
+    </w:p>
+    <w:p>
+      <w:pPr>
+        <w:rPr>
+          <w:lang w:val="en-US"/>
+        </w:rPr>
+      </w:pPr>
+    </w:p>
+    <w:p>
+      <w:pPr>
+        <w:rPr>
+          <w:lang w:val="en-US"/>
+        </w:rPr>
+      </w:pPr>
+    </w:p>
+    <w:p>
+      <w:pPr>
+        <w:rPr>
+          <w:lang w:val="en-US"/>
+        </w:rPr>
+      </w:pPr>
+      <w:r>
+        <w:rPr>
+          <w:lang w:val="en-US"/>
+        </w:rPr>
+        <w:lastRenderedPageBreak/>
+        <w:drawing>
+          <wp:inline distT="0" distB="0" distL="0" distR="0" wp14:anchorId="3C21A69B" wp14:editId="11291EB8">
+            <wp:extent cx="6077972" cy="4533900"/>
+            <wp:effectExtent l="0" t="0" r="0" b="0"/>
+            <wp:docPr id="8" name="Graphic 8"/>
+            <wp:cNvGraphicFramePr>
+              <a:graphicFrameLocks xmlns:a="http://schemas.openxmlformats.org/drawingml/2006/main" noChangeAspect="1"/>
+            </wp:cNvGraphicFramePr>
+            <a:graphic xmlns:a="http://schemas.openxmlformats.org/drawingml/2006/main">
+              <a:graphicData uri="http://schemas.openxmlformats.org/drawingml/2006/picture">
+                <pic:pic xmlns:pic="http://schemas.openxmlformats.org/drawingml/2006/picture">
+                  <pic:nvPicPr>
+                    <pic:cNvPr id="1" name=""/>
+                    <pic:cNvPicPr/>
+                  </pic:nvPicPr>
+                  <pic:blipFill>
+                    <a:blip r:embed="rId20">
+                      <a:extLst>
+                        <a:ext uri="{96DAC541-7B7A-43D3-8B79-37D633B846F1}">
+                          <asvg:svgBlip xmlns:asvg="http://schemas.microsoft.com/office/drawing/2016/SVG/main" r:embed="rId21"/>
+                        </a:ext>
+                      </a:extLst>
+                    </a:blip>
+                    <a:stretch>
+                      <a:fillRect/>
+                    </a:stretch>
+                  </pic:blipFill>
+                  <pic:spPr>
+                    <a:xfrm>
+                      <a:off x="0" y="0"/>
+                      <a:ext cx="6080087" cy="4535478"/>
+                    </a:xfrm>
+                    <a:prstGeom prst="rect">
+                      <a:avLst/>
+                    </a:prstGeom>
+                  </pic:spPr>
+                </pic:pic>
+              </a:graphicData>
+            </a:graphic>
+          </wp:inline>
+        </w:drawing>
+      </w:r>
+    </w:p>
+    <w:p>
+      <w:pPr>
+        <w:rPr>
+          <w:lang w:val="en-US"/>
+        </w:rPr>
+      </w:pPr>
+      <w:r>
+        <w:rPr>
+          <w:lang w:val="en-US"/>
+        </w:rPr>
+        <w:t>Talk about what dataset would be more appropriate to train the network on (just the area of the maze).</w:t>
+      </w:r>
+    </w:p>
+    <w:p>
+      <w:pPr>
+        <w:rPr>
+          <w:lang w:val="en-US"/>
+        </w:rPr>
+      </w:pPr>
+    </w:p>
+    <w:p>
+      <w:pPr>
+        <w:rPr>
+          <w:lang w:val="en-US"/>
+        </w:rPr>
+      </w:pPr>
+      <w:r>
+        <w:rPr>
+          <w:lang w:val="en-US"/>
+        </w:rPr>
+        <w:t>Talk ab</w:t>
+      </w:r>
+      <w:bookmarkStart w:id="8" w:name="_GoBack"/>
       <w:bookmarkEnd w:id="8"/>
-    </w:p>
-    <w:p>
-      <w:pPr>
-        <w:rPr>
-          <w:lang w:val="en-US"/>
+      <w:r>
+        <w:rPr>
+          <w:lang w:val="en-US"/>
+        </w:rPr>
+        <w:t>out no of nodes, learning rates and number of iterations</w:t>
+      </w:r>
+    </w:p>
+    <w:p>
+      <w:pPr>
+        <w:rPr>
+          <w:lang w:val="en-US"/>
+        </w:rPr>
+      </w:pPr>
+    </w:p>
+    <w:p>
+      <w:pPr>
+        <w:rPr>
+          <w:lang w:val="en-US"/>
+        </w:rPr>
+      </w:pPr>
+      <w:r>
+        <w:rPr>
+          <w:lang w:val="en-US"/>
+        </w:rPr>
+        <w:t>Talk about randomizing order of data when training the network, try and see if there is a difference</w:t>
+      </w:r>
+    </w:p>
+    <w:p>
+      <w:pPr>
+        <w:rPr>
+          <w:lang w:val="en-US"/>
+        </w:rPr>
+      </w:pPr>
+    </w:p>
+    <w:p>
+      <w:pPr>
+        <w:rPr>
+          <w:lang w:val="en-US"/>
+        </w:rPr>
+      </w:pPr>
+      <w:r>
+        <w:rPr>
+          <w:lang w:val="en-US"/>
+        </w:rPr>
+        <w:t>Talk about how the data in extrinsic space is distributed and how to make it more uniform</w:t>
+      </w:r>
+    </w:p>
+    <w:p>
+      <w:pPr>
+        <w:rPr>
+          <w:lang w:val="en-US"/>
+        </w:rPr>
+      </w:pPr>
+    </w:p>
+    <w:p>
+      <w:pPr>
+        <w:rPr>
+          <w:lang w:val="en-US"/>
+        </w:rPr>
+      </w:pPr>
+      <w:r>
+        <w:rPr>
+          <w:lang w:val="en-US"/>
+        </w:rPr>
+        <w:t>Speak about scaling data &amp; why you haven’t done it</w:t>
+      </w:r>
+    </w:p>
+    <w:p>
+      <w:pPr>
+        <w:rPr>
+          <w:lang w:val="en-US"/>
+        </w:rPr>
+      </w:pPr>
+    </w:p>
+    <w:p>
+      <w:pPr>
+        <w:rPr>
+          <w:lang w:val="en-US"/>
+        </w:rPr>
+      </w:pPr>
+    </w:p>
+    <w:p>
+      <w:pPr>
+        <w:rPr>
+          <w:lang w:val="en-US"/>
+        </w:rPr>
+      </w:pPr>
+    </w:p>
+    <w:p>
+      <w:pPr>
+        <w:pStyle w:val="Code"/>
+        <w:ind w:left="0"/>
+        <w:rPr>
+          <w:color w:val="auto"/>
+        </w:rPr>
+      </w:pPr>
+      <w:r>
+        <w:rPr>
+          <w:color w:val="0000FF"/>
+        </w:rPr>
+        <w:t>function</w:t>
+      </w:r>
+      <w:r>
+        <w:t xml:space="preserve"> [W1, W2] = Network()</w:t>
+      </w:r>
+    </w:p>
+    <w:p>
+      <w:pPr>
+        <w:pStyle w:val="Code"/>
+        <w:ind w:left="0"/>
+        <w:rPr>
+          <w:color w:val="auto"/>
+        </w:rPr>
+      </w:pPr>
+      <w:r>
+        <w:t xml:space="preserve">    </w:t>
+      </w:r>
+      <w:r>
+        <w:rPr>
+          <w:color w:val="3C763D"/>
+        </w:rPr>
+        <w:t>% Defining variables</w:t>
+      </w:r>
+    </w:p>
+    <w:p>
+      <w:pPr>
+        <w:pStyle w:val="Code"/>
+        <w:ind w:left="0"/>
+        <w:rPr>
+          <w:color w:val="auto"/>
+        </w:rPr>
+      </w:pPr>
+      <w:r>
+        <w:t xml:space="preserve">    armLength = [0.4;0.4]; baseOrigin = [0, 0];</w:t>
+      </w:r>
+    </w:p>
+    <w:p>
+      <w:pPr>
+        <w:pStyle w:val="Code"/>
+        <w:ind w:left="0"/>
+        <w:rPr>
+          <w:color w:val="auto"/>
+        </w:rPr>
+      </w:pPr>
+      <w:r>
+        <w:t xml:space="preserve">    samples = 1000; iterations = 1000;</w:t>
+      </w:r>
+    </w:p>
+    <w:p>
+      <w:pPr>
+        <w:pStyle w:val="Code"/>
+        <w:ind w:left="0"/>
+        <w:rPr>
+          <w:color w:val="auto"/>
+        </w:rPr>
+      </w:pPr>
+      <w:r>
+        <w:t xml:space="preserve">    noOfInputs = 2; noOfHiddenNodes = 20; noOfOutputNodes = 2;</w:t>
+      </w:r>
+    </w:p>
+    <w:p>
+      <w:pPr>
+        <w:pStyle w:val="Code"/>
+        <w:ind w:left="0"/>
+        <w:rPr>
+          <w:color w:val="auto"/>
+        </w:rPr>
+      </w:pPr>
+      <w:r>
+        <w:t xml:space="preserve">    </w:t>
+      </w:r>
+    </w:p>
+    <w:p>
+      <w:pPr>
+        <w:pStyle w:val="Code"/>
+        <w:ind w:left="0"/>
+        <w:rPr>
+          <w:color w:val="auto"/>
+        </w:rPr>
+      </w:pPr>
+      <w:r>
+        <w:lastRenderedPageBreak/>
+        <w:t xml:space="preserve">    </w:t>
+      </w:r>
+      <w:r>
+        <w:rPr>
+          <w:color w:val="3C763D"/>
+        </w:rPr>
+        <w:t>% Generating 2 x samples data between 0 and pi</w:t>
+      </w:r>
+    </w:p>
+    <w:p>
+      <w:pPr>
+        <w:pStyle w:val="Code"/>
+        <w:ind w:left="0"/>
+        <w:rPr>
+          <w:color w:val="auto"/>
+        </w:rPr>
+      </w:pPr>
+      <w:r>
+        <w:t xml:space="preserve">    randAngles = pi * rand(2,samples);</w:t>
+      </w:r>
+    </w:p>
+    <w:p>
+      <w:pPr>
+        <w:pStyle w:val="Code"/>
+        <w:ind w:left="0"/>
+        <w:rPr>
+          <w:color w:val="auto"/>
+        </w:rPr>
+      </w:pPr>
+      <w:r>
+        <w:t xml:space="preserve">    </w:t>
+      </w:r>
+      <w:r>
+        <w:rPr>
+          <w:color w:val="3C763D"/>
+        </w:rPr>
+        <w:t>% Calculating arm end points given angles</w:t>
+      </w:r>
+    </w:p>
+    <w:p>
+      <w:pPr>
+        <w:pStyle w:val="Code"/>
+        <w:ind w:left="0"/>
+        <w:rPr>
+          <w:color w:val="auto"/>
+        </w:rPr>
+      </w:pPr>
+      <w:r>
+        <w:t xml:space="preserve">    [P1, P2] = RevoluteForwardKinematics2D(armLength, randAngles, baseOrigin);</w:t>
+      </w:r>
+    </w:p>
+    <w:p>
+      <w:pPr>
+        <w:pStyle w:val="Code"/>
+        <w:ind w:left="0"/>
+        <w:rPr>
+          <w:color w:val="auto"/>
+        </w:rPr>
+      </w:pPr>
+      <w:r>
+        <w:t xml:space="preserve">    </w:t>
+      </w:r>
+    </w:p>
+    <w:p>
+      <w:pPr>
+        <w:pStyle w:val="Code"/>
+        <w:ind w:left="0"/>
+        <w:rPr>
+          <w:color w:val="auto"/>
+        </w:rPr>
+      </w:pPr>
+      <w:r>
+        <w:t xml:space="preserve">    </w:t>
+      </w:r>
+      <w:r>
+        <w:rPr>
+          <w:color w:val="3C763D"/>
+        </w:rPr>
+        <w:t>% Initialising random weights, plus 1 used for the bias</w:t>
+      </w:r>
+    </w:p>
+    <w:p>
+      <w:pPr>
+        <w:pStyle w:val="Code"/>
+        <w:ind w:left="0"/>
+        <w:rPr>
+          <w:color w:val="auto"/>
+        </w:rPr>
+      </w:pPr>
+      <w:r>
+        <w:t xml:space="preserve">    W1 = rand(noOfHiddenNodes, noOfInputs + 1);</w:t>
+      </w:r>
+    </w:p>
+    <w:p>
+      <w:pPr>
+        <w:pStyle w:val="Code"/>
+        <w:ind w:left="0"/>
+        <w:rPr>
+          <w:color w:val="auto"/>
+        </w:rPr>
+      </w:pPr>
+      <w:r>
+        <w:t xml:space="preserve">    W2 = rand(noOfOutputNodes, noOfHiddenNodes + 1);</w:t>
+      </w:r>
+    </w:p>
+    <w:p>
+      <w:pPr>
+        <w:pStyle w:val="Code"/>
+        <w:ind w:left="0"/>
+        <w:rPr>
+          <w:color w:val="auto"/>
+        </w:rPr>
+      </w:pPr>
+      <w:r>
+        <w:t xml:space="preserve">    </w:t>
+      </w:r>
+    </w:p>
+    <w:p>
+      <w:pPr>
+        <w:pStyle w:val="Code"/>
+        <w:ind w:left="0"/>
+        <w:rPr>
+          <w:color w:val="auto"/>
+        </w:rPr>
+      </w:pPr>
+      <w:r>
+        <w:t xml:space="preserve">    </w:t>
+      </w:r>
+      <w:r>
+        <w:rPr>
+          <w:color w:val="3C763D"/>
+        </w:rPr>
+        <w:t>% Training the data for the number of iterations for each data point</w:t>
+      </w:r>
+    </w:p>
+    <w:p>
+      <w:pPr>
+        <w:pStyle w:val="Code"/>
+        <w:ind w:left="0"/>
+        <w:rPr>
+          <w:color w:val="auto"/>
+        </w:rPr>
+      </w:pPr>
+      <w:r>
+        <w:t xml:space="preserve">    </w:t>
+      </w:r>
+      <w:r>
+        <w:rPr>
+          <w:color w:val="0000FF"/>
+        </w:rPr>
+        <w:t>for</w:t>
+      </w:r>
+      <w:r>
+        <w:t xml:space="preserve"> i = 1:iterations</w:t>
+      </w:r>
+    </w:p>
+    <w:p>
+      <w:pPr>
+        <w:pStyle w:val="Code"/>
+        <w:ind w:left="0"/>
+        <w:rPr>
+          <w:color w:val="auto"/>
+        </w:rPr>
+      </w:pPr>
+      <w:r>
+        <w:t xml:space="preserve">        </w:t>
+      </w:r>
+      <w:r>
+        <w:rPr>
+          <w:color w:val="0000FF"/>
+        </w:rPr>
+        <w:t>for</w:t>
+      </w:r>
+      <w:r>
+        <w:t xml:space="preserve"> j = 1:samples</w:t>
+      </w:r>
+    </w:p>
+    <w:p>
+      <w:pPr>
+        <w:pStyle w:val="Code"/>
+        <w:ind w:left="0"/>
+        <w:rPr>
+          <w:color w:val="auto"/>
+        </w:rPr>
+      </w:pPr>
+      <w:r>
+        <w:t xml:space="preserve">            [W1, W2, err(j)] = Train(P2(:,j), randAngles(:,j), W1, W2);</w:t>
+      </w:r>
+    </w:p>
+    <w:p>
+      <w:pPr>
+        <w:pStyle w:val="Code"/>
+        <w:ind w:left="0"/>
+        <w:rPr>
+          <w:color w:val="auto"/>
+        </w:rPr>
+      </w:pPr>
+      <w:r>
+        <w:t xml:space="preserve">        </w:t>
+      </w:r>
+      <w:r>
+        <w:rPr>
+          <w:color w:val="0000FF"/>
+        </w:rPr>
+        <w:t>end</w:t>
+      </w:r>
+    </w:p>
+    <w:p>
+      <w:pPr>
+        <w:pStyle w:val="Code"/>
+        <w:ind w:left="0"/>
+        <w:rPr>
+          <w:color w:val="auto"/>
+        </w:rPr>
+      </w:pPr>
+      <w:r>
+        <w:t xml:space="preserve">    </w:t>
+      </w:r>
+      <w:r>
+        <w:rPr>
+          <w:color w:val="0000FF"/>
+        </w:rPr>
+        <w:t>en</w:t>
+      </w:r>
+      <w:r>
+        <w:rPr>
+          <w:color w:val="0000FF"/>
+        </w:rPr>
+        <w:t>d</w:t>
+      </w:r>
+    </w:p>
+    <w:p>
+      <w:pPr>
+        <w:pStyle w:val="Code"/>
+        <w:rPr>
+          <w:color w:val="auto"/>
+        </w:rPr>
+      </w:pPr>
+      <w:r>
+        <w:t xml:space="preserve">    </w:t>
+      </w:r>
+    </w:p>
+    <w:p>
+      <w:pPr>
+        <w:pStyle w:val="Code"/>
+        <w:ind w:left="0"/>
+        <w:rPr>
+          <w:color w:val="auto"/>
+        </w:rPr>
+      </w:pPr>
+      <w:r>
+        <w:t xml:space="preserve">    </w:t>
+      </w:r>
+      <w:r>
+        <w:rPr>
+          <w:color w:val="3C763D"/>
+        </w:rPr>
+        <w:t>% Generating new data to feed forward pass through the network</w:t>
+      </w:r>
+    </w:p>
+    <w:p>
+      <w:pPr>
+        <w:pStyle w:val="Code"/>
+        <w:ind w:left="0"/>
+        <w:rPr>
+          <w:color w:val="auto"/>
+        </w:rPr>
+      </w:pPr>
+      <w:r>
+        <w:t xml:space="preserve">    randAngles2 = pi * rand(2,samples);</w:t>
+      </w:r>
+    </w:p>
+    <w:p>
+      <w:pPr>
+        <w:pStyle w:val="Code"/>
+        <w:ind w:left="0"/>
+        <w:rPr>
+          <w:color w:val="auto"/>
+        </w:rPr>
+      </w:pPr>
+      <w:r>
+        <w:t xml:space="preserve">    [P1, endPoints] = RevoluteForwardKinematics2D(armLength, randAngles2, baseOrigin);</w:t>
+      </w:r>
+    </w:p>
+    <w:p>
+      <w:pPr>
+        <w:pStyle w:val="Code"/>
+        <w:ind w:left="0"/>
+        <w:rPr>
+          <w:color w:val="auto"/>
+        </w:rPr>
+      </w:pPr>
+      <w:r>
+        <w:t xml:space="preserve">    </w:t>
+      </w:r>
+    </w:p>
+    <w:p>
+      <w:pPr>
+        <w:pStyle w:val="Code"/>
+        <w:ind w:left="0"/>
+        <w:rPr>
+          <w:color w:val="auto"/>
+        </w:rPr>
+      </w:pPr>
+      <w:r>
+        <w:t xml:space="preserve">    </w:t>
+      </w:r>
+      <w:r>
+        <w:rPr>
+          <w:color w:val="3C763D"/>
+        </w:rPr>
+        <w:t>% Passing data through network</w:t>
+      </w:r>
+    </w:p>
+    <w:p>
+      <w:pPr>
+        <w:pStyle w:val="Code"/>
+        <w:ind w:left="0"/>
+        <w:rPr>
+          <w:color w:val="auto"/>
+        </w:rPr>
+      </w:pPr>
+      <w:r>
+        <w:t xml:space="preserve">    </w:t>
+      </w:r>
+      <w:r>
+        <w:rPr>
+          <w:color w:val="0000FF"/>
+        </w:rPr>
+        <w:t>for</w:t>
+      </w:r>
+      <w:r>
+        <w:t xml:space="preserve"> i = 1:samples</w:t>
+      </w:r>
+    </w:p>
+    <w:p>
+      <w:pPr>
+        <w:pStyle w:val="Code"/>
+        <w:ind w:left="0"/>
+        <w:rPr>
+          <w:color w:val="auto"/>
+        </w:rPr>
+      </w:pPr>
+      <w:r>
+        <w:t xml:space="preserve">        outputtedAngles(:,i) = FeedForward(endPoints(:,i), W1, W2);</w:t>
+      </w:r>
+    </w:p>
+    <w:p>
+      <w:pPr>
+        <w:pStyle w:val="Code"/>
+        <w:ind w:left="0"/>
+        <w:rPr>
+          <w:color w:val="auto"/>
+        </w:rPr>
+      </w:pPr>
+      <w:r>
+        <w:t xml:space="preserve">    </w:t>
+      </w:r>
+      <w:r>
+        <w:rPr>
+          <w:color w:val="0000FF"/>
+        </w:rPr>
+        <w:t>end</w:t>
+      </w:r>
+    </w:p>
+    <w:p>
+      <w:pPr>
+        <w:pStyle w:val="Code"/>
+        <w:ind w:left="0"/>
+        <w:rPr>
+          <w:color w:val="auto"/>
+        </w:rPr>
+      </w:pPr>
+      <w:r>
+        <w:t xml:space="preserve">    </w:t>
+      </w:r>
+    </w:p>
+    <w:p>
+      <w:pPr>
+        <w:pStyle w:val="Code"/>
+        <w:ind w:left="0"/>
+        <w:rPr>
+          <w:color w:val="auto"/>
+        </w:rPr>
+      </w:pPr>
+      <w:r>
+        <w:t xml:space="preserve">    </w:t>
+      </w:r>
+      <w:r>
+        <w:rPr>
+          <w:color w:val="3C763D"/>
+        </w:rPr>
+        <w:t>% Using the output angles and getting the arm end points</w:t>
+      </w:r>
+    </w:p>
+    <w:p>
+      <w:pPr>
+        <w:pStyle w:val="Code"/>
+        <w:ind w:left="0"/>
+        <w:rPr>
+          <w:color w:val="auto"/>
+        </w:rPr>
+      </w:pPr>
+      <w:r>
+        <w:t xml:space="preserve">    [P3, P4] = RevoluteForwardKinematics2D(armLength, outputtedAngles, baseOrigin);</w:t>
+      </w:r>
+    </w:p>
+    <w:p>
+      <w:pPr>
+        <w:pStyle w:val="Code"/>
+        <w:rPr>
+          <w:color w:val="auto"/>
+        </w:rPr>
+      </w:pPr>
+      <w:r>
+        <w:t xml:space="preserve">    </w:t>
+      </w:r>
+    </w:p>
+    <w:p>
+      <w:pPr>
+        <w:pStyle w:val="Code"/>
+        <w:ind w:left="0"/>
+        <w:rPr>
+          <w:color w:val="auto"/>
+        </w:rPr>
+      </w:pPr>
+      <w:r>
+        <w:t xml:space="preserve">    </w:t>
+      </w:r>
+      <w:r>
+        <w:rPr>
+          <w:color w:val="3C763D"/>
+        </w:rPr>
+        <w:t>% Plot the random angles and endpoints. Then plot the</w:t>
+      </w:r>
+      <w:r>
+        <w:rPr>
+          <w:color w:val="3C763D"/>
+        </w:rPr>
+        <w:t xml:space="preserve"> </w:t>
+      </w:r>
+      <w:r>
+        <w:rPr>
+          <w:color w:val="3C763D"/>
+        </w:rPr>
+        <w:t>generated</w:t>
+      </w:r>
+    </w:p>
+    <w:p>
+      <w:pPr>
+        <w:pStyle w:val="Code"/>
+        <w:ind w:left="0"/>
+        <w:rPr>
+          <w:color w:val="auto"/>
+        </w:rPr>
+      </w:pPr>
+      <w:r>
+        <w:t xml:space="preserve">    </w:t>
+      </w:r>
+      <w:r>
+        <w:rPr>
+          <w:color w:val="3C763D"/>
+        </w:rPr>
+        <w:t>% inverse angles and end points from the network.</w:t>
+      </w:r>
+    </w:p>
+    <w:p>
+      <w:pPr>
+        <w:pStyle w:val="Code"/>
+        <w:ind w:left="0"/>
+        <w:rPr>
+          <w:color w:val="auto"/>
+        </w:rPr>
+      </w:pPr>
+      <w:r>
+        <w:t xml:space="preserve">    figure</w:t>
+      </w:r>
+    </w:p>
+    <w:p>
+      <w:pPr>
+        <w:pStyle w:val="Code"/>
+        <w:ind w:left="0"/>
+        <w:rPr>
+          <w:color w:val="auto"/>
+        </w:rPr>
+      </w:pPr>
+      <w:r>
+        <w:t xml:space="preserve">    hold </w:t>
+      </w:r>
+      <w:r>
+        <w:rPr>
+          <w:color w:val="A020F0"/>
+        </w:rPr>
+        <w:t>on</w:t>
+      </w:r>
+    </w:p>
+    <w:p>
+      <w:pPr>
+        <w:pStyle w:val="Code"/>
+        <w:ind w:left="0"/>
+        <w:rPr>
+          <w:color w:val="auto"/>
+        </w:rPr>
+      </w:pPr>
+      <w:r>
+        <w:t xml:space="preserve">    tiledlayout(2,2)</w:t>
+      </w:r>
+    </w:p>
+    <w:p>
+      <w:pPr>
+        <w:pStyle w:val="Code"/>
+        <w:ind w:left="0"/>
+        <w:rPr>
+          <w:color w:val="auto"/>
+        </w:rPr>
+      </w:pPr>
+      <w:r>
+        <w:t xml:space="preserve">    nexttile </w:t>
+      </w:r>
+    </w:p>
+    <w:p>
+      <w:pPr>
+        <w:pStyle w:val="Code"/>
+        <w:ind w:left="0"/>
+        <w:rPr>
+          <w:color w:val="auto"/>
+        </w:rPr>
+      </w:pPr>
+      <w:r>
+        <w:t xml:space="preserve">    plot(endPoints(1,:), endPoints(2,:), </w:t>
+      </w:r>
+      <w:r>
+        <w:rPr>
+          <w:color w:val="A020F0"/>
+        </w:rPr>
+        <w:t>'b.'</w:t>
+      </w:r>
+      <w:r>
+        <w:t>);</w:t>
+      </w:r>
+    </w:p>
+    <w:p>
+      <w:pPr>
+        <w:pStyle w:val="Code"/>
+        <w:ind w:left="0"/>
+        <w:rPr>
+          <w:color w:val="auto"/>
+        </w:rPr>
+      </w:pPr>
+      <w:r>
+        <w:t xml:space="preserve">    title({</w:t>
+      </w:r>
+      <w:r>
+        <w:rPr>
+          <w:color w:val="A020F0"/>
+        </w:rPr>
+        <w:t>'ID: 10555972'</w:t>
+      </w:r>
+      <w:r>
+        <w:t xml:space="preserve">, </w:t>
+      </w:r>
+      <w:r>
+        <w:rPr>
+          <w:color w:val="A020F0"/>
+        </w:rPr>
+        <w:t>'Random Endpoints'</w:t>
+      </w:r>
+      <w:r>
+        <w:t>});</w:t>
+      </w:r>
+    </w:p>
+    <w:p>
+      <w:pPr>
+        <w:pStyle w:val="Code"/>
+        <w:ind w:left="0"/>
+        <w:rPr>
+          <w:color w:val="auto"/>
+        </w:rPr>
+      </w:pPr>
+      <w:r>
+        <w:t xml:space="preserve">    nexttile</w:t>
+      </w:r>
+    </w:p>
+    <w:p>
+      <w:pPr>
+        <w:pStyle w:val="Code"/>
+        <w:ind w:left="0"/>
+        <w:rPr>
+          <w:color w:val="auto"/>
+        </w:rPr>
+      </w:pPr>
+      <w:r>
+        <w:t xml:space="preserve">    plot(randAngles2(1,:), randAngles2(2,:), </w:t>
+      </w:r>
+      <w:r>
+        <w:rPr>
+          <w:color w:val="A020F0"/>
+        </w:rPr>
+        <w:t>'b.'</w:t>
+      </w:r>
+      <w:r>
+        <w:t>);</w:t>
+      </w:r>
+    </w:p>
+    <w:p>
+      <w:pPr>
+        <w:pStyle w:val="Code"/>
+        <w:ind w:left="0"/>
+        <w:rPr>
+          <w:color w:val="auto"/>
+        </w:rPr>
+      </w:pPr>
+      <w:r>
+        <w:t xml:space="preserve">    title({</w:t>
+      </w:r>
+      <w:r>
+        <w:rPr>
+          <w:color w:val="A020F0"/>
+        </w:rPr>
+        <w:t>'ID: 10555972'</w:t>
+      </w:r>
+      <w:r>
+        <w:t xml:space="preserve">, </w:t>
+      </w:r>
+      <w:r>
+        <w:rPr>
+          <w:color w:val="A020F0"/>
+        </w:rPr>
+        <w:t>'Random Joint Angles'</w:t>
+      </w:r>
+      <w:r>
+        <w:t>});</w:t>
+      </w:r>
+    </w:p>
+    <w:p>
+      <w:pPr>
+        <w:pStyle w:val="Code"/>
+        <w:ind w:left="0"/>
+        <w:rPr>
+          <w:color w:val="auto"/>
+        </w:rPr>
+      </w:pPr>
+      <w:r>
+        <w:t xml:space="preserve">    nexttile</w:t>
+      </w:r>
+    </w:p>
+    <w:p>
+      <w:pPr>
+        <w:pStyle w:val="Code"/>
+        <w:ind w:left="0"/>
+        <w:rPr>
+          <w:color w:val="auto"/>
+        </w:rPr>
+      </w:pPr>
+      <w:r>
+        <w:t xml:space="preserve">    plot(outputtedAngles(1,:), outputtedAngles(2,:), </w:t>
+      </w:r>
+      <w:r>
+        <w:rPr>
+          <w:color w:val="A020F0"/>
+        </w:rPr>
+        <w:t>'r.'</w:t>
+      </w:r>
+      <w:r>
+        <w:t>);</w:t>
+      </w:r>
+    </w:p>
+    <w:p>
+      <w:pPr>
+        <w:pStyle w:val="Code"/>
+        <w:ind w:left="0"/>
+        <w:rPr>
+          <w:color w:val="auto"/>
+        </w:rPr>
+      </w:pPr>
+      <w:r>
+        <w:t xml:space="preserve">    title({</w:t>
+      </w:r>
+      <w:r>
+        <w:rPr>
+          <w:color w:val="A020F0"/>
+        </w:rPr>
+        <w:t>'ID: 10555972'</w:t>
+      </w:r>
+      <w:r>
+        <w:t xml:space="preserve">, </w:t>
+      </w:r>
+      <w:r>
+        <w:rPr>
+          <w:color w:val="A020F0"/>
+        </w:rPr>
+        <w:t>'Angles Generated via Inverse Network'</w:t>
+      </w:r>
+      <w:r>
+        <w:t>});</w:t>
+      </w:r>
+    </w:p>
+    <w:p>
+      <w:pPr>
+        <w:pStyle w:val="Code"/>
+        <w:ind w:left="0"/>
+        <w:rPr>
+          <w:color w:val="auto"/>
+        </w:rPr>
+      </w:pPr>
+      <w:r>
+        <w:t xml:space="preserve">    nexttile</w:t>
+      </w:r>
+    </w:p>
+    <w:p>
+      <w:pPr>
+        <w:pStyle w:val="Code"/>
+        <w:ind w:left="0"/>
+        <w:rPr>
+          <w:color w:val="auto"/>
+        </w:rPr>
+      </w:pPr>
+      <w:r>
+        <w:t xml:space="preserve">    plot(P4(1,:), P4(2,:), </w:t>
+      </w:r>
+      <w:r>
+        <w:rPr>
+          <w:color w:val="A020F0"/>
+        </w:rPr>
+        <w:t>'r.'</w:t>
+      </w:r>
+      <w:r>
+        <w:t xml:space="preserve">, </w:t>
+      </w:r>
+      <w:r>
+        <w:rPr>
+          <w:color w:val="A020F0"/>
+        </w:rPr>
+        <w:t>'markersize'</w:t>
+      </w:r>
+      <w:r>
+        <w:t>,4);</w:t>
+      </w:r>
+    </w:p>
+    <w:p>
+      <w:pPr>
+        <w:pStyle w:val="Code"/>
+        <w:ind w:left="0"/>
+        <w:rPr>
+          <w:color w:val="auto"/>
+        </w:rPr>
+      </w:pPr>
+      <w:r>
+        <w:t xml:space="preserve">    title({</w:t>
+      </w:r>
+      <w:r>
+        <w:rPr>
+          <w:color w:val="A020F0"/>
+        </w:rPr>
+        <w:t>'ID: 10555972'</w:t>
+      </w:r>
+      <w:r>
+        <w:t xml:space="preserve">, </w:t>
+      </w:r>
+      <w:r>
+        <w:rPr>
+          <w:color w:val="A020F0"/>
+        </w:rPr>
+        <w:t>'Endpoints Generated via Inverse Network'</w:t>
+      </w:r>
+      <w:r>
+        <w:t>});</w:t>
+      </w:r>
+    </w:p>
+    <w:p>
+      <w:pPr>
+        <w:pStyle w:val="Code"/>
+        <w:ind w:left="0"/>
+        <w:rPr>
+          <w:color w:val="0000FF"/>
+        </w:rPr>
+      </w:pPr>
+      <w:r>
+        <w:rPr>
+          <w:color w:val="0000FF"/>
+        </w:rPr>
+        <w:t>end</w:t>
+      </w:r>
+    </w:p>
+    <w:p>
+      <w:pPr>
+        <w:pStyle w:val="Code"/>
+        <w:ind w:left="0"/>
+        <w:rPr>
+          <w:color w:val="auto"/>
         </w:rPr>
       </w:pPr>
     </w:p>
@@ -4564,7 +5786,7 @@
           <w:numId w:val="14"/>
         </w:numPr>
       </w:pPr>
-      <w:bookmarkStart w:id="9" w:name="_Toc25841279"/>
+      <w:bookmarkStart w:id="9" w:name="_Toc26031673"/>
       <w:r>
         <w:t>Path Through a Maze Using Q-Learning</w:t>
       </w:r>
@@ -4585,7 +5807,7 @@
           <w:numId w:val="14"/>
         </w:numPr>
       </w:pPr>
-      <w:bookmarkStart w:id="10" w:name="_Toc25841280"/>
+      <w:bookmarkStart w:id="10" w:name="_Toc26031674"/>
       <w:r>
         <w:t>Generate Random Start State</w:t>
       </w:r>
@@ -4606,8 +5828,9 @@
           <w:numId w:val="14"/>
         </w:numPr>
       </w:pPr>
-      <w:bookmarkStart w:id="11" w:name="_Toc25841281"/>
-      <w:r>
+      <w:bookmarkStart w:id="11" w:name="_Toc26031675"/>
+      <w:r>
+        <w:lastRenderedPageBreak/>
         <w:t>Build a Reward Function</w:t>
       </w:r>
       <w:bookmarkEnd w:id="11"/>
@@ -4627,7 +5850,7 @@
           <w:numId w:val="14"/>
         </w:numPr>
       </w:pPr>
-      <w:bookmarkStart w:id="12" w:name="_Toc25841282"/>
+      <w:bookmarkStart w:id="12" w:name="_Toc26031676"/>
       <w:r>
         <w:t>Generate a Transition Matrix</w:t>
       </w:r>
@@ -4648,7 +5871,7 @@
           <w:numId w:val="14"/>
         </w:numPr>
       </w:pPr>
-      <w:bookmarkStart w:id="13" w:name="_Toc25841283"/>
+      <w:bookmarkStart w:id="13" w:name="_Toc26031677"/>
       <w:r>
         <w:t>Initialize Q-Values</w:t>
       </w:r>
@@ -4669,7 +5892,7 @@
           <w:numId w:val="14"/>
         </w:numPr>
       </w:pPr>
-      <w:bookmarkStart w:id="14" w:name="_Toc25841284"/>
+      <w:bookmarkStart w:id="14" w:name="_Toc26031678"/>
       <w:r>
         <w:t>Implement</w:t>
       </w:r>
@@ -4693,7 +5916,7 @@
           <w:numId w:val="14"/>
         </w:numPr>
       </w:pPr>
-      <w:bookmarkStart w:id="15" w:name="_Toc25841285"/>
+      <w:bookmarkStart w:id="15" w:name="_Toc26031679"/>
       <w:r>
         <w:t>Run Q-Learning</w:t>
       </w:r>
@@ -4714,7 +5937,7 @@
           <w:numId w:val="14"/>
         </w:numPr>
       </w:pPr>
-      <w:bookmarkStart w:id="16" w:name="_Toc25841286"/>
+      <w:bookmarkStart w:id="16" w:name="_Toc26031680"/>
       <w:r>
         <w:t>Exploitation of Q-Values</w:t>
       </w:r>
@@ -4735,7 +5958,7 @@
           <w:numId w:val="14"/>
         </w:numPr>
       </w:pPr>
-      <w:bookmarkStart w:id="17" w:name="_Toc25841287"/>
+      <w:bookmarkStart w:id="17" w:name="_Toc26031681"/>
       <w:r>
         <w:t>Move arm Endpoint Through Maze</w:t>
       </w:r>
@@ -4756,7 +5979,7 @@
           <w:numId w:val="14"/>
         </w:numPr>
       </w:pPr>
-      <w:bookmarkStart w:id="18" w:name="_Toc25841288"/>
+      <w:bookmarkStart w:id="18" w:name="_Toc26031682"/>
       <w:r>
         <w:t>Generate Kinematic Control to Revolute Arm</w:t>
       </w:r>
@@ -4777,7 +6000,7 @@
           <w:numId w:val="14"/>
         </w:numPr>
       </w:pPr>
-      <w:bookmarkStart w:id="19" w:name="_Toc25841289"/>
+      <w:bookmarkStart w:id="19" w:name="_Toc26031683"/>
       <w:r>
         <w:t>Animated Revolute Arm Movement</w:t>
       </w:r>
@@ -4806,9 +6029,9 @@
       </w:pPr>
     </w:p>
     <w:sectPr>
-      <w:headerReference w:type="default" r:id="rId18"/>
-      <w:footerReference w:type="even" r:id="rId19"/>
-      <w:footerReference w:type="default" r:id="rId20"/>
+      <w:headerReference w:type="default" r:id="rId22"/>
+      <w:footerReference w:type="even" r:id="rId23"/>
+      <w:footerReference w:type="default" r:id="rId24"/>
       <w:pgSz w:w="11906" w:h="16838" w:code="9"/>
       <w:pgMar w:top="1418" w:right="1440" w:bottom="1418" w:left="1440" w:header="720" w:footer="720" w:gutter="0"/>
       <w:cols w:space="720"/>
@@ -5049,14 +6272,14 @@
         <v:path o:extrusionok="f" gradientshapeok="t" o:connecttype="rect"/>
         <o:lock v:ext="edit" aspectratio="t"/>
       </v:shapetype>
-      <v:shape id="_x0000_i1324" type="#_x0000_t75" style="width:9pt;height:9pt" o:bullet="t">
+      <v:shape id="_x0000_i1372" type="#_x0000_t75" style="width:9pt;height:9pt" o:bullet="t">
         <v:imagedata r:id="rId1" o:title="BD14870_"/>
       </v:shape>
     </w:pict>
   </w:numPicBullet>
   <w:numPicBullet w:numPicBulletId="1">
     <w:pict>
-      <v:shape id="_x0000_i1325" type="#_x0000_t75" style="width:9.6pt;height:9.6pt" o:bullet="t">
+      <v:shape id="_x0000_i1373" type="#_x0000_t75" style="width:9.75pt;height:9.75pt" o:bullet="t">
         <v:imagedata r:id="rId2" o:title="BD21294_"/>
       </v:shape>
     </w:pict>
@@ -10478,6 +11701,16 @@
       <w:color w:val="808080"/>
       <w:sz w:val="20"/>
       <w:szCs w:val="20"/>
+    </w:rPr>
+  </w:style>
+  <w:style w:type="character" w:styleId="PlaceholderText">
+    <w:name w:val="Placeholder Text"/>
+    <w:basedOn w:val="DefaultParagraphFont"/>
+    <w:uiPriority w:val="99"/>
+    <w:semiHidden/>
+    <w:rsid w:val="00B01E76"/>
+    <w:rPr>
+      <w:color w:val="808080"/>
     </w:rPr>
   </w:style>
 </w:styles>
@@ -10933,7 +12166,7 @@
 </file>
 
 <file path=customXml/itemProps4.xml><?xml version="1.0" encoding="utf-8"?>
-<ds:datastoreItem xmlns:ds="http://schemas.openxmlformats.org/officeDocument/2006/customXml" ds:itemID="{5CD961EB-3302-4F67-96A4-0C0FAF0F2BAE}">
+<ds:datastoreItem xmlns:ds="http://schemas.openxmlformats.org/officeDocument/2006/customXml" ds:itemID="{DFEF87CE-35B2-4BEF-AFC2-CE36EFA0E163}">
   <ds:schemaRefs>
     <ds:schemaRef ds:uri="http://schemas.openxmlformats.org/officeDocument/2006/bibliography"/>
   </ds:schemaRefs>

</xml_diff>

<commit_message>
Completed section 4 of report.
</commit_message>
<xml_diff>
--- a/AINT351 Report.docx
+++ b/AINT351 Report.docx
@@ -325,7 +325,7 @@
           <w:r>
             <w:fldChar w:fldCharType="separate"/>
           </w:r>
-          <w:hyperlink w:anchor="_Toc26178564" w:history="1">
+          <w:hyperlink w:anchor="_Toc26195301" w:history="1">
             <w:r>
               <w:rPr>
                 <w:rStyle w:val="Hyperlink"/>
@@ -369,7 +369,7 @@
                 <w:noProof/>
                 <w:webHidden/>
               </w:rPr>
-              <w:instrText xml:space="preserve"> PAGEREF _Toc26178564 \h </w:instrText>
+              <w:instrText xml:space="preserve"> PAGEREF _Toc26195301 \h </w:instrText>
             </w:r>
             <w:r>
               <w:rPr>
@@ -415,7 +415,7 @@
               <w:szCs w:val="22"/>
             </w:rPr>
           </w:pPr>
-          <w:hyperlink w:anchor="_Toc26178565" w:history="1">
+          <w:hyperlink w:anchor="_Toc26195302" w:history="1">
             <w:r>
               <w:rPr>
                 <w:rStyle w:val="Hyperlink"/>
@@ -459,7 +459,7 @@
                 <w:noProof/>
                 <w:webHidden/>
               </w:rPr>
-              <w:instrText xml:space="preserve"> PAGEREF _Toc26178565 \h </w:instrText>
+              <w:instrText xml:space="preserve"> PAGEREF _Toc26195302 \h </w:instrText>
             </w:r>
             <w:r>
               <w:rPr>
@@ -505,7 +505,7 @@
               <w:szCs w:val="22"/>
             </w:rPr>
           </w:pPr>
-          <w:hyperlink w:anchor="_Toc26178566" w:history="1">
+          <w:hyperlink w:anchor="_Toc26195303" w:history="1">
             <w:r>
               <w:rPr>
                 <w:rStyle w:val="Hyperlink"/>
@@ -549,7 +549,7 @@
                 <w:noProof/>
                 <w:webHidden/>
               </w:rPr>
-              <w:instrText xml:space="preserve"> PAGEREF _Toc26178566 \h </w:instrText>
+              <w:instrText xml:space="preserve"> PAGEREF _Toc26195303 \h </w:instrText>
             </w:r>
             <w:r>
               <w:rPr>
@@ -595,7 +595,7 @@
               <w:szCs w:val="22"/>
             </w:rPr>
           </w:pPr>
-          <w:hyperlink w:anchor="_Toc26178567" w:history="1">
+          <w:hyperlink w:anchor="_Toc26195304" w:history="1">
             <w:r>
               <w:rPr>
                 <w:rStyle w:val="Hyperlink"/>
@@ -639,7 +639,7 @@
                 <w:noProof/>
                 <w:webHidden/>
               </w:rPr>
-              <w:instrText xml:space="preserve"> PAGEREF _Toc26178567 \h </w:instrText>
+              <w:instrText xml:space="preserve"> PAGEREF _Toc26195304 \h </w:instrText>
             </w:r>
             <w:r>
               <w:rPr>
@@ -685,7 +685,7 @@
               <w:szCs w:val="22"/>
             </w:rPr>
           </w:pPr>
-          <w:hyperlink w:anchor="_Toc26178568" w:history="1">
+          <w:hyperlink w:anchor="_Toc26195305" w:history="1">
             <w:r>
               <w:rPr>
                 <w:rStyle w:val="Hyperlink"/>
@@ -729,7 +729,7 @@
                 <w:noProof/>
                 <w:webHidden/>
               </w:rPr>
-              <w:instrText xml:space="preserve"> PAGEREF _Toc26178568 \h </w:instrText>
+              <w:instrText xml:space="preserve"> PAGEREF _Toc26195305 \h </w:instrText>
             </w:r>
             <w:r>
               <w:rPr>
@@ -775,7 +775,7 @@
               <w:szCs w:val="22"/>
             </w:rPr>
           </w:pPr>
-          <w:hyperlink w:anchor="_Toc26178569" w:history="1">
+          <w:hyperlink w:anchor="_Toc26195306" w:history="1">
             <w:r>
               <w:rPr>
                 <w:rStyle w:val="Hyperlink"/>
@@ -819,7 +819,7 @@
                 <w:noProof/>
                 <w:webHidden/>
               </w:rPr>
-              <w:instrText xml:space="preserve"> PAGEREF _Toc26178569 \h </w:instrText>
+              <w:instrText xml:space="preserve"> PAGEREF _Toc26195306 \h </w:instrText>
             </w:r>
             <w:r>
               <w:rPr>
@@ -865,7 +865,7 @@
               <w:szCs w:val="22"/>
             </w:rPr>
           </w:pPr>
-          <w:hyperlink w:anchor="_Toc26178570" w:history="1">
+          <w:hyperlink w:anchor="_Toc26195307" w:history="1">
             <w:r>
               <w:rPr>
                 <w:rStyle w:val="Hyperlink"/>
@@ -909,7 +909,7 @@
                 <w:noProof/>
                 <w:webHidden/>
               </w:rPr>
-              <w:instrText xml:space="preserve"> PAGEREF _Toc26178570 \h </w:instrText>
+              <w:instrText xml:space="preserve"> PAGEREF _Toc26195307 \h </w:instrText>
             </w:r>
             <w:r>
               <w:rPr>
@@ -955,7 +955,7 @@
               <w:szCs w:val="22"/>
             </w:rPr>
           </w:pPr>
-          <w:hyperlink w:anchor="_Toc26178571" w:history="1">
+          <w:hyperlink w:anchor="_Toc26195308" w:history="1">
             <w:r>
               <w:rPr>
                 <w:rStyle w:val="Hyperlink"/>
@@ -999,7 +999,7 @@
                 <w:noProof/>
                 <w:webHidden/>
               </w:rPr>
-              <w:instrText xml:space="preserve"> PAGEREF _Toc26178571 \h </w:instrText>
+              <w:instrText xml:space="preserve"> PAGEREF _Toc26195308 \h </w:instrText>
             </w:r>
             <w:r>
               <w:rPr>
@@ -1045,7 +1045,7 @@
               <w:szCs w:val="22"/>
             </w:rPr>
           </w:pPr>
-          <w:hyperlink w:anchor="_Toc26178572" w:history="1">
+          <w:hyperlink w:anchor="_Toc26195309" w:history="1">
             <w:r>
               <w:rPr>
                 <w:rStyle w:val="Hyperlink"/>
@@ -1089,7 +1089,7 @@
                 <w:noProof/>
                 <w:webHidden/>
               </w:rPr>
-              <w:instrText xml:space="preserve"> PAGEREF _Toc26178572 \h </w:instrText>
+              <w:instrText xml:space="preserve"> PAGEREF _Toc26195309 \h </w:instrText>
             </w:r>
             <w:r>
               <w:rPr>
@@ -1135,7 +1135,7 @@
               <w:szCs w:val="22"/>
             </w:rPr>
           </w:pPr>
-          <w:hyperlink w:anchor="_Toc26178573" w:history="1">
+          <w:hyperlink w:anchor="_Toc26195310" w:history="1">
             <w:r>
               <w:rPr>
                 <w:rStyle w:val="Hyperlink"/>
@@ -1179,7 +1179,7 @@
                 <w:noProof/>
                 <w:webHidden/>
               </w:rPr>
-              <w:instrText xml:space="preserve"> PAGEREF _Toc26178573 \h </w:instrText>
+              <w:instrText xml:space="preserve"> PAGEREF _Toc26195310 \h </w:instrText>
             </w:r>
             <w:r>
               <w:rPr>
@@ -1199,7 +1199,7 @@
                 <w:noProof/>
                 <w:webHidden/>
               </w:rPr>
-              <w:t>12</w:t>
+              <w:t>13</w:t>
             </w:r>
             <w:r>
               <w:rPr>
@@ -1225,7 +1225,7 @@
               <w:szCs w:val="22"/>
             </w:rPr>
           </w:pPr>
-          <w:hyperlink w:anchor="_Toc26178574" w:history="1">
+          <w:hyperlink w:anchor="_Toc26195311" w:history="1">
             <w:r>
               <w:rPr>
                 <w:rStyle w:val="Hyperlink"/>
@@ -1269,7 +1269,7 @@
                 <w:noProof/>
                 <w:webHidden/>
               </w:rPr>
-              <w:instrText xml:space="preserve"> PAGEREF _Toc26178574 \h </w:instrText>
+              <w:instrText xml:space="preserve"> PAGEREF _Toc26195311 \h </w:instrText>
             </w:r>
             <w:r>
               <w:rPr>
@@ -1289,7 +1289,7 @@
                 <w:noProof/>
                 <w:webHidden/>
               </w:rPr>
-              <w:t>12</w:t>
+              <w:t>14</w:t>
             </w:r>
             <w:r>
               <w:rPr>
@@ -1315,7 +1315,7 @@
               <w:szCs w:val="22"/>
             </w:rPr>
           </w:pPr>
-          <w:hyperlink w:anchor="_Toc26178575" w:history="1">
+          <w:hyperlink w:anchor="_Toc26195312" w:history="1">
             <w:r>
               <w:rPr>
                 <w:rStyle w:val="Hyperlink"/>
@@ -1359,7 +1359,7 @@
                 <w:noProof/>
                 <w:webHidden/>
               </w:rPr>
-              <w:instrText xml:space="preserve"> PAGEREF _Toc26178575 \h </w:instrText>
+              <w:instrText xml:space="preserve"> PAGEREF _Toc26195312 \h </w:instrText>
             </w:r>
             <w:r>
               <w:rPr>
@@ -1379,7 +1379,7 @@
                 <w:noProof/>
                 <w:webHidden/>
               </w:rPr>
-              <w:t>12</w:t>
+              <w:t>14</w:t>
             </w:r>
             <w:r>
               <w:rPr>
@@ -1405,7 +1405,7 @@
               <w:szCs w:val="22"/>
             </w:rPr>
           </w:pPr>
-          <w:hyperlink w:anchor="_Toc26178576" w:history="1">
+          <w:hyperlink w:anchor="_Toc26195313" w:history="1">
             <w:r>
               <w:rPr>
                 <w:rStyle w:val="Hyperlink"/>
@@ -1449,7 +1449,7 @@
                 <w:noProof/>
                 <w:webHidden/>
               </w:rPr>
-              <w:instrText xml:space="preserve"> PAGEREF _Toc26178576 \h </w:instrText>
+              <w:instrText xml:space="preserve"> PAGEREF _Toc26195313 \h </w:instrText>
             </w:r>
             <w:r>
               <w:rPr>
@@ -1469,7 +1469,7 @@
                 <w:noProof/>
                 <w:webHidden/>
               </w:rPr>
-              <w:t>12</w:t>
+              <w:t>15</w:t>
             </w:r>
             <w:r>
               <w:rPr>
@@ -1495,7 +1495,7 @@
               <w:szCs w:val="22"/>
             </w:rPr>
           </w:pPr>
-          <w:hyperlink w:anchor="_Toc26178577" w:history="1">
+          <w:hyperlink w:anchor="_Toc26195314" w:history="1">
             <w:r>
               <w:rPr>
                 <w:rStyle w:val="Hyperlink"/>
@@ -1539,7 +1539,7 @@
                 <w:noProof/>
                 <w:webHidden/>
               </w:rPr>
-              <w:instrText xml:space="preserve"> PAGEREF _Toc26178577 \h </w:instrText>
+              <w:instrText xml:space="preserve"> PAGEREF _Toc26195314 \h </w:instrText>
             </w:r>
             <w:r>
               <w:rPr>
@@ -1559,7 +1559,7 @@
                 <w:noProof/>
                 <w:webHidden/>
               </w:rPr>
-              <w:t>12</w:t>
+              <w:t>15</w:t>
             </w:r>
             <w:r>
               <w:rPr>
@@ -1585,7 +1585,7 @@
               <w:szCs w:val="22"/>
             </w:rPr>
           </w:pPr>
-          <w:hyperlink w:anchor="_Toc26178578" w:history="1">
+          <w:hyperlink w:anchor="_Toc26195315" w:history="1">
             <w:r>
               <w:rPr>
                 <w:rStyle w:val="Hyperlink"/>
@@ -1629,7 +1629,7 @@
                 <w:noProof/>
                 <w:webHidden/>
               </w:rPr>
-              <w:instrText xml:space="preserve"> PAGEREF _Toc26178578 \h </w:instrText>
+              <w:instrText xml:space="preserve"> PAGEREF _Toc26195315 \h </w:instrText>
             </w:r>
             <w:r>
               <w:rPr>
@@ -1649,7 +1649,7 @@
                 <w:noProof/>
                 <w:webHidden/>
               </w:rPr>
-              <w:t>12</w:t>
+              <w:t>16</w:t>
             </w:r>
             <w:r>
               <w:rPr>
@@ -1675,7 +1675,7 @@
               <w:szCs w:val="22"/>
             </w:rPr>
           </w:pPr>
-          <w:hyperlink w:anchor="_Toc26178579" w:history="1">
+          <w:hyperlink w:anchor="_Toc26195316" w:history="1">
             <w:r>
               <w:rPr>
                 <w:rStyle w:val="Hyperlink"/>
@@ -1719,7 +1719,7 @@
                 <w:noProof/>
                 <w:webHidden/>
               </w:rPr>
-              <w:instrText xml:space="preserve"> PAGEREF _Toc26178579 \h </w:instrText>
+              <w:instrText xml:space="preserve"> PAGEREF _Toc26195316 \h </w:instrText>
             </w:r>
             <w:r>
               <w:rPr>
@@ -1739,7 +1739,7 @@
                 <w:noProof/>
                 <w:webHidden/>
               </w:rPr>
-              <w:t>12</w:t>
+              <w:t>16</w:t>
             </w:r>
             <w:r>
               <w:rPr>
@@ -1765,7 +1765,7 @@
               <w:szCs w:val="22"/>
             </w:rPr>
           </w:pPr>
-          <w:hyperlink w:anchor="_Toc26178580" w:history="1">
+          <w:hyperlink w:anchor="_Toc26195317" w:history="1">
             <w:r>
               <w:rPr>
                 <w:rStyle w:val="Hyperlink"/>
@@ -1809,7 +1809,7 @@
                 <w:noProof/>
                 <w:webHidden/>
               </w:rPr>
-              <w:instrText xml:space="preserve"> PAGEREF _Toc26178580 \h </w:instrText>
+              <w:instrText xml:space="preserve"> PAGEREF _Toc26195317 \h </w:instrText>
             </w:r>
             <w:r>
               <w:rPr>
@@ -1829,7 +1829,7 @@
                 <w:noProof/>
                 <w:webHidden/>
               </w:rPr>
-              <w:t>12</w:t>
+              <w:t>16</w:t>
             </w:r>
             <w:r>
               <w:rPr>
@@ -1855,7 +1855,7 @@
               <w:szCs w:val="22"/>
             </w:rPr>
           </w:pPr>
-          <w:hyperlink w:anchor="_Toc26178581" w:history="1">
+          <w:hyperlink w:anchor="_Toc26195318" w:history="1">
             <w:r>
               <w:rPr>
                 <w:rStyle w:val="Hyperlink"/>
@@ -1899,7 +1899,7 @@
                 <w:noProof/>
                 <w:webHidden/>
               </w:rPr>
-              <w:instrText xml:space="preserve"> PAGEREF _Toc26178581 \h </w:instrText>
+              <w:instrText xml:space="preserve"> PAGEREF _Toc26195318 \h </w:instrText>
             </w:r>
             <w:r>
               <w:rPr>
@@ -1919,7 +1919,7 @@
                 <w:noProof/>
                 <w:webHidden/>
               </w:rPr>
-              <w:t>12</w:t>
+              <w:t>16</w:t>
             </w:r>
             <w:r>
               <w:rPr>
@@ -1945,7 +1945,7 @@
               <w:szCs w:val="22"/>
             </w:rPr>
           </w:pPr>
-          <w:hyperlink w:anchor="_Toc26178582" w:history="1">
+          <w:hyperlink w:anchor="_Toc26195319" w:history="1">
             <w:r>
               <w:rPr>
                 <w:rStyle w:val="Hyperlink"/>
@@ -1989,7 +1989,7 @@
                 <w:noProof/>
                 <w:webHidden/>
               </w:rPr>
-              <w:instrText xml:space="preserve"> PAGEREF _Toc26178582 \h </w:instrText>
+              <w:instrText xml:space="preserve"> PAGEREF _Toc26195319 \h </w:instrText>
             </w:r>
             <w:r>
               <w:rPr>
@@ -2009,7 +2009,7 @@
                 <w:noProof/>
                 <w:webHidden/>
               </w:rPr>
-              <w:t>12</w:t>
+              <w:t>16</w:t>
             </w:r>
             <w:r>
               <w:rPr>
@@ -2060,7 +2060,7 @@
           <w:numId w:val="15"/>
         </w:numPr>
       </w:pPr>
-      <w:bookmarkStart w:id="0" w:name="_Toc26178564"/>
+      <w:bookmarkStart w:id="0" w:name="_Toc26195301"/>
       <w:r>
         <w:lastRenderedPageBreak/>
         <w:t>Training Data Generation</w:t>
@@ -2107,7 +2107,7 @@
         </w:numPr>
         <w:ind w:left="720"/>
       </w:pPr>
-      <w:bookmarkStart w:id="1" w:name="_Toc26178565"/>
+      <w:bookmarkStart w:id="1" w:name="_Toc26195302"/>
       <w:r>
         <w:t>Display Workspace of Revolute Arm</w:t>
       </w:r>
@@ -2891,7 +2891,7 @@
         </w:numPr>
         <w:ind w:left="720"/>
       </w:pPr>
-      <w:bookmarkStart w:id="2" w:name="_Toc26178566"/>
+      <w:bookmarkStart w:id="2" w:name="_Toc26195303"/>
       <w:r>
         <w:lastRenderedPageBreak/>
         <w:t>Configurations of a Revolute Arm</w:t>
@@ -3254,7 +3254,7 @@
           <w:numId w:val="14"/>
         </w:numPr>
       </w:pPr>
-      <w:bookmarkStart w:id="3" w:name="_Toc26178567"/>
+      <w:bookmarkStart w:id="3" w:name="_Toc26195304"/>
       <w:r>
         <w:lastRenderedPageBreak/>
         <w:t>Implement a 2-Layer Network</w:t>
@@ -3399,7 +3399,7 @@
           <w:numId w:val="14"/>
         </w:numPr>
       </w:pPr>
-      <w:bookmarkStart w:id="4" w:name="_Toc26178568"/>
+      <w:bookmarkStart w:id="4" w:name="_Toc26195305"/>
       <w:r>
         <w:t xml:space="preserve">Implement the Network </w:t>
       </w:r>
@@ -3741,7 +3741,7 @@
           <w:numId w:val="14"/>
         </w:numPr>
       </w:pPr>
-      <w:bookmarkStart w:id="5" w:name="_Toc26178569"/>
+      <w:bookmarkStart w:id="5" w:name="_Toc26195306"/>
       <w:r>
         <w:t>Implement 2-Layer Network Training</w:t>
       </w:r>
@@ -4483,7 +4483,7 @@
           <w:numId w:val="14"/>
         </w:numPr>
       </w:pPr>
-      <w:bookmarkStart w:id="6" w:name="_Toc26178570"/>
+      <w:bookmarkStart w:id="6" w:name="_Toc26195307"/>
       <w:r>
         <w:t>Train Network Inverse Kinematics</w:t>
       </w:r>
@@ -4652,7 +4652,7 @@
           <w:numId w:val="14"/>
         </w:numPr>
       </w:pPr>
-      <w:bookmarkStart w:id="7" w:name="_Toc26178571"/>
+      <w:bookmarkStart w:id="7" w:name="_Toc26195308"/>
       <w:r>
         <w:t>Test and Interpret Inverse Model</w:t>
       </w:r>
@@ -4970,6 +4970,7 @@
       </w:pPr>
       <w:r>
         <w:rPr>
+          <w:highlight w:val="yellow"/>
           <w:lang w:val="en-US"/>
         </w:rPr>
         <w:t>Talk about how the data in extrinsic space is distributed and how to make it more uniform</w:t>
@@ -4992,27 +4993,51 @@
         <w:rPr>
           <w:lang w:val="en-US"/>
         </w:rPr>
-        <w:t>Speak about scaling data &amp; why you haven’t done it</w:t>
-      </w:r>
-    </w:p>
-    <w:p>
-      <w:pPr>
-        <w:rPr>
-          <w:lang w:val="en-US"/>
-        </w:rPr>
-      </w:pPr>
-    </w:p>
-    <w:p>
-      <w:pPr>
-        <w:rPr>
-          <w:lang w:val="en-US"/>
-        </w:rPr>
-      </w:pPr>
+        <w:t xml:space="preserve">It is possible to normalize the both the training and input data before running it through the network. This is achieved by taking away the mean of the data and </w:t>
+      </w:r>
       <w:r>
         <w:rPr>
           <w:lang w:val="en-US"/>
         </w:rPr>
         <w:lastRenderedPageBreak/>
+        <w:t xml:space="preserve">dividing it by the standard deviation. This allows for a much more fixed range of numbers and could potentially lead to faster training times. However, I have chosen not to do this for my data because I am getting good results without it and I am already using a sigmoid </w:t>
+      </w:r>
+      <w:r>
+        <w:rPr>
+          <w:lang w:val="en-US"/>
+        </w:rPr>
+        <w:t xml:space="preserve">activation </w:t>
+      </w:r>
+      <w:r>
+        <w:rPr>
+          <w:lang w:val="en-US"/>
+        </w:rPr>
+        <w:t xml:space="preserve">function </w:t>
+      </w:r>
+      <w:r>
+        <w:rPr>
+          <w:lang w:val="en-US"/>
+        </w:rPr>
+        <w:t>within my network.</w:t>
+      </w:r>
+    </w:p>
+    <w:p>
+      <w:pPr>
+        <w:rPr>
+          <w:lang w:val="en-US"/>
+        </w:rPr>
+      </w:pPr>
+    </w:p>
+    <w:p>
+      <w:pPr>
+        <w:rPr>
+          <w:lang w:val="en-US"/>
+        </w:rPr>
+      </w:pPr>
+      <w:r>
+        <w:rPr>
+          <w:lang w:val="en-US"/>
+        </w:rPr>
         <w:t xml:space="preserve">Due to this network being used to produce a revolute arm to guide its way through a maze, a much more appropriate dataset to train the network on would be to train it specifically between the boundaries of the maze. </w:t>
       </w:r>
       <w:r>
@@ -5027,8 +5052,6 @@
         </w:rPr>
         <w:t xml:space="preserve">in turn </w:t>
       </w:r>
-      <w:bookmarkStart w:id="8" w:name="_GoBack"/>
-      <w:bookmarkEnd w:id="8"/>
       <w:r>
         <w:rPr>
           <w:lang w:val="en-US"/>
@@ -5583,6 +5606,7 @@
         </w:rPr>
       </w:pPr>
       <w:r>
+        <w:lastRenderedPageBreak/>
         <w:t xml:space="preserve">    </w:t>
       </w:r>
       <w:r>
@@ -5706,7 +5730,6 @@
         </w:rPr>
       </w:pPr>
       <w:r>
-        <w:lastRenderedPageBreak/>
         <w:t xml:space="preserve">    title({</w:t>
       </w:r>
       <w:r>
@@ -5958,11 +5981,96 @@
           <w:numId w:val="14"/>
         </w:numPr>
       </w:pPr>
-      <w:bookmarkStart w:id="9" w:name="_Toc26178572"/>
+      <w:bookmarkStart w:id="8" w:name="_Toc26195309"/>
       <w:r>
         <w:t>Path Through a Maze Using Q-Learning</w:t>
       </w:r>
-      <w:bookmarkEnd w:id="9"/>
+      <w:bookmarkEnd w:id="8"/>
+    </w:p>
+    <w:p>
+      <w:pPr>
+        <w:rPr>
+          <w:lang w:val="en-US"/>
+        </w:rPr>
+      </w:pPr>
+      <w:r>
+        <w:rPr>
+          <w:lang w:val="en-US"/>
+        </w:rPr>
+        <w:t>The next part is to implements a Q-Learning algorithm to generate a path through a given maze. This path will then be used to generate the angles for the revolute robot arm</w:t>
+      </w:r>
+      <w:r>
+        <w:rPr>
+          <w:lang w:val="en-US"/>
+        </w:rPr>
+        <w:t xml:space="preserve"> to move it along the path.</w:t>
+      </w:r>
+      <w:r>
+        <w:rPr>
+          <w:lang w:val="en-US"/>
+        </w:rPr>
+        <w:t xml:space="preserve"> Below is a 10x10 maze with various squares that are blocked, and 1 being the start state and 100 being the goal state.</w:t>
+      </w:r>
+    </w:p>
+    <w:p>
+      <w:pPr>
+        <w:rPr>
+          <w:lang w:val="en-US"/>
+        </w:rPr>
+      </w:pPr>
+    </w:p>
+    <w:p>
+      <w:pPr>
+        <w:rPr>
+          <w:lang w:val="en-US"/>
+        </w:rPr>
+      </w:pPr>
+      <w:r>
+        <w:rPr>
+          <w:lang w:val="en-US"/>
+        </w:rPr>
+        <w:drawing>
+          <wp:inline distT="0" distB="0" distL="0" distR="0" wp14:anchorId="627A27A8" wp14:editId="3B99856C">
+            <wp:extent cx="6098977" cy="4057650"/>
+            <wp:effectExtent l="0" t="0" r="0" b="0"/>
+            <wp:docPr id="10" name="Graphic 10"/>
+            <wp:cNvGraphicFramePr>
+              <a:graphicFrameLocks xmlns:a="http://schemas.openxmlformats.org/drawingml/2006/main" noChangeAspect="1"/>
+            </wp:cNvGraphicFramePr>
+            <a:graphic xmlns:a="http://schemas.openxmlformats.org/drawingml/2006/main">
+              <a:graphicData uri="http://schemas.openxmlformats.org/drawingml/2006/picture">
+                <pic:pic xmlns:pic="http://schemas.openxmlformats.org/drawingml/2006/picture">
+                  <pic:nvPicPr>
+                    <pic:cNvPr id="1" name=""/>
+                    <pic:cNvPicPr/>
+                  </pic:nvPicPr>
+                  <pic:blipFill>
+                    <a:blip r:embed="rId22">
+                      <a:extLst>
+                        <a:ext uri="{96DAC541-7B7A-43D3-8B79-37D633B846F1}">
+                          <asvg:svgBlip xmlns:asvg="http://schemas.microsoft.com/office/drawing/2016/SVG/main" r:embed="rId23"/>
+                        </a:ext>
+                      </a:extLst>
+                    </a:blip>
+                    <a:stretch>
+                      <a:fillRect/>
+                    </a:stretch>
+                  </pic:blipFill>
+                  <pic:spPr>
+                    <a:xfrm>
+                      <a:off x="0" y="0"/>
+                      <a:ext cx="6100847" cy="4058894"/>
+                    </a:xfrm>
+                    <a:prstGeom prst="rect">
+                      <a:avLst/>
+                    </a:prstGeom>
+                  </pic:spPr>
+                </pic:pic>
+              </a:graphicData>
+            </a:graphic>
+          </wp:inline>
+        </w:drawing>
+      </w:r>
     </w:p>
     <w:p>
       <w:pPr>
@@ -5979,11 +6087,507 @@
           <w:numId w:val="14"/>
         </w:numPr>
       </w:pPr>
-      <w:bookmarkStart w:id="10" w:name="_Toc26178573"/>
-      <w:r>
+      <w:bookmarkStart w:id="9" w:name="_Toc26195310"/>
+      <w:r>
+        <w:lastRenderedPageBreak/>
         <w:t>Generate Random Start State</w:t>
       </w:r>
-      <w:bookmarkEnd w:id="10"/>
+      <w:bookmarkEnd w:id="9"/>
+    </w:p>
+    <w:p>
+      <w:pPr>
+        <w:rPr>
+          <w:lang w:val="en-US"/>
+        </w:rPr>
+      </w:pPr>
+      <w:r>
+        <w:rPr>
+          <w:lang w:val="en-US"/>
+        </w:rPr>
+        <w:t xml:space="preserve">To begin with I have implemented a function that randomly generates a starting state within the maze. This starting state must not be a blocked or the goal state of the maze. This is shown as a histogram below when generating 1000 random starting states. It is clear here that there are 0 occurrences for the blocked and goal states. </w:t>
+      </w:r>
+    </w:p>
+    <w:p>
+      <w:pPr>
+        <w:rPr>
+          <w:lang w:val="en-US"/>
+        </w:rPr>
+      </w:pPr>
+    </w:p>
+    <w:p>
+      <w:pPr>
+        <w:rPr>
+          <w:lang w:val="en-US"/>
+        </w:rPr>
+      </w:pPr>
+      <w:r>
+        <w:rPr>
+          <w:lang w:val="en-US"/>
+        </w:rPr>
+        <w:drawing>
+          <wp:inline distT="0" distB="0" distL="0" distR="0" wp14:anchorId="2FF381A5" wp14:editId="50DC1E49">
+            <wp:extent cx="5731510" cy="4298950"/>
+            <wp:effectExtent l="0" t="0" r="0" b="0"/>
+            <wp:docPr id="11" name="Graphic 11"/>
+            <wp:cNvGraphicFramePr>
+              <a:graphicFrameLocks xmlns:a="http://schemas.openxmlformats.org/drawingml/2006/main" noChangeAspect="1"/>
+            </wp:cNvGraphicFramePr>
+            <a:graphic xmlns:a="http://schemas.openxmlformats.org/drawingml/2006/main">
+              <a:graphicData uri="http://schemas.openxmlformats.org/drawingml/2006/picture">
+                <pic:pic xmlns:pic="http://schemas.openxmlformats.org/drawingml/2006/picture">
+                  <pic:nvPicPr>
+                    <pic:cNvPr id="1" name=""/>
+                    <pic:cNvPicPr/>
+                  </pic:nvPicPr>
+                  <pic:blipFill>
+                    <a:blip r:embed="rId24">
+                      <a:extLst>
+                        <a:ext uri="{96DAC541-7B7A-43D3-8B79-37D633B846F1}">
+                          <asvg:svgBlip xmlns:asvg="http://schemas.microsoft.com/office/drawing/2016/SVG/main" r:embed="rId25"/>
+                        </a:ext>
+                      </a:extLst>
+                    </a:blip>
+                    <a:stretch>
+                      <a:fillRect/>
+                    </a:stretch>
+                  </pic:blipFill>
+                  <pic:spPr>
+                    <a:xfrm>
+                      <a:off x="0" y="0"/>
+                      <a:ext cx="5731510" cy="4298950"/>
+                    </a:xfrm>
+                    <a:prstGeom prst="rect">
+                      <a:avLst/>
+                    </a:prstGeom>
+                  </pic:spPr>
+                </pic:pic>
+              </a:graphicData>
+            </a:graphic>
+          </wp:inline>
+        </w:drawing>
+      </w:r>
+    </w:p>
+    <w:p>
+      <w:pPr>
+        <w:rPr>
+          <w:lang w:val="en-US"/>
+        </w:rPr>
+      </w:pPr>
+    </w:p>
+    <w:p>
+      <w:pPr>
+        <w:pStyle w:val="Code"/>
+        <w:ind w:left="0"/>
+        <w:rPr>
+          <w:color w:val="339933"/>
+        </w:rPr>
+      </w:pPr>
+      <w:r>
+        <w:rPr>
+          <w:color w:val="339933"/>
+        </w:rPr>
+        <w:t>% Function to compute a random starting state between 0 and 100 not</w:t>
+      </w:r>
+    </w:p>
+    <w:p>
+      <w:pPr>
+        <w:pStyle w:val="Code"/>
+        <w:ind w:left="0"/>
+        <w:rPr>
+          <w:color w:val="auto"/>
+        </w:rPr>
+      </w:pPr>
+      <w:r>
+        <w:rPr>
+          <w:color w:val="339933"/>
+        </w:rPr>
+        <w:t>% including blocked states</w:t>
+      </w:r>
+    </w:p>
+    <w:p>
+      <w:pPr>
+        <w:pStyle w:val="Code"/>
+        <w:ind w:left="0"/>
+        <w:rPr>
+          <w:color w:val="auto"/>
+        </w:rPr>
+      </w:pPr>
+      <w:r>
+        <w:rPr>
+          <w:color w:val="0000FF"/>
+        </w:rPr>
+        <w:t>function</w:t>
+      </w:r>
+      <w:r>
+        <w:t xml:space="preserve"> startingState = RandomStartingState(f)</w:t>
+      </w:r>
+    </w:p>
+    <w:p>
+      <w:pPr>
+        <w:pStyle w:val="Code"/>
+        <w:ind w:left="0"/>
+        <w:rPr>
+          <w:color w:val="339933"/>
+        </w:rPr>
+      </w:pPr>
+      <w:r>
+        <w:tab/>
+      </w:r>
+      <w:r>
+        <w:rPr>
+          <w:color w:val="339933"/>
+        </w:rPr>
+        <w:t>% Initial values</w:t>
+      </w:r>
+    </w:p>
+    <w:p>
+      <w:pPr>
+        <w:pStyle w:val="Code"/>
+        <w:ind w:left="0"/>
+        <w:rPr>
+          <w:color w:val="auto"/>
+        </w:rPr>
+      </w:pPr>
+      <w:r>
+        <w:tab/>
+        <w:t>allowed = false;</w:t>
+      </w:r>
+    </w:p>
+    <w:p>
+      <w:pPr>
+        <w:pStyle w:val="Code"/>
+        <w:rPr>
+          <w:color w:val="auto"/>
+        </w:rPr>
+      </w:pPr>
+      <w:r>
+        <w:t xml:space="preserve">  b = 100;         </w:t>
+      </w:r>
+    </w:p>
+    <w:p>
+      <w:pPr>
+        <w:pStyle w:val="Code"/>
+        <w:rPr>
+          <w:color w:val="auto"/>
+        </w:rPr>
+      </w:pPr>
+      <w:r>
+        <w:t xml:space="preserve">            </w:t>
+      </w:r>
+    </w:p>
+    <w:p>
+      <w:pPr>
+        <w:pStyle w:val="Code"/>
+        <w:rPr>
+          <w:color w:val="auto"/>
+        </w:rPr>
+      </w:pPr>
+      <w:r>
+        <w:t xml:space="preserve">  </w:t>
+      </w:r>
+      <w:r>
+        <w:rPr>
+          <w:color w:val="0000FF"/>
+        </w:rPr>
+        <w:t>while</w:t>
+      </w:r>
+      <w:r>
+        <w:t xml:space="preserve"> (allowed == false)</w:t>
+      </w:r>
+    </w:p>
+    <w:p>
+      <w:pPr>
+        <w:pStyle w:val="Code"/>
+        <w:rPr>
+          <w:color w:val="339933"/>
+        </w:rPr>
+      </w:pPr>
+      <w:r>
+        <w:t xml:space="preserve">  </w:t>
+      </w:r>
+      <w:r>
+        <w:tab/>
+      </w:r>
+      <w:r>
+        <w:tab/>
+      </w:r>
+      <w:r>
+        <w:tab/>
+      </w:r>
+      <w:r>
+        <w:rPr>
+          <w:color w:val="339933"/>
+        </w:rPr>
+        <w:t>% Getting a random starting state</w:t>
+      </w:r>
+    </w:p>
+    <w:p>
+      <w:pPr>
+        <w:pStyle w:val="Code"/>
+        <w:rPr>
+          <w:color w:val="auto"/>
+        </w:rPr>
+      </w:pPr>
+      <w:r>
+        <w:t xml:space="preserve">     startingState = ceil(b*rand);</w:t>
+      </w:r>
+    </w:p>
+    <w:p>
+      <w:pPr>
+        <w:pStyle w:val="Code"/>
+        <w:rPr>
+          <w:color w:val="339933"/>
+        </w:rPr>
+      </w:pPr>
+      <w:r>
+        <w:t xml:space="preserve">     </w:t>
+      </w:r>
+      <w:r>
+        <w:rPr>
+          <w:color w:val="339933"/>
+        </w:rPr>
+        <w:t>% Checking if starting state is in the blockedLocations array</w:t>
+      </w:r>
+    </w:p>
+    <w:p>
+      <w:pPr>
+        <w:pStyle w:val="Code"/>
+        <w:rPr>
+          <w:color w:val="auto"/>
+        </w:rPr>
+      </w:pPr>
+      <w:r>
+        <w:t xml:space="preserve">     </w:t>
+      </w:r>
+      <w:r>
+        <w:rPr>
+          <w:color w:val="0000FF"/>
+        </w:rPr>
+        <w:t>for</w:t>
+      </w:r>
+      <w:r>
+        <w:t xml:space="preserve"> i = 1:size(f.blockedLocations)</w:t>
+      </w:r>
+    </w:p>
+    <w:p>
+      <w:pPr>
+        <w:pStyle w:val="Code"/>
+        <w:rPr>
+          <w:color w:val="339933"/>
+        </w:rPr>
+      </w:pPr>
+      <w:r>
+        <w:t xml:space="preserve">     </w:t>
+      </w:r>
+      <w:r>
+        <w:tab/>
+      </w:r>
+      <w:r>
+        <w:rPr>
+          <w:color w:val="339933"/>
+        </w:rPr>
+        <w:t>% Getting tile number</w:t>
+      </w:r>
+    </w:p>
+    <w:p>
+      <w:pPr>
+        <w:pStyle w:val="Code"/>
+        <w:rPr>
+          <w:color w:val="auto"/>
+        </w:rPr>
+      </w:pPr>
+      <w:r>
+        <w:t xml:space="preserve">       </w:t>
+      </w:r>
+      <w:r>
+        <w:tab/>
+        <w:t xml:space="preserve">sidx=f.stateNumber(f.blockedLocations(i, 1),f.blockedLocations(i, 2));    </w:t>
+      </w:r>
+    </w:p>
+    <w:p>
+      <w:pPr>
+        <w:pStyle w:val="Code"/>
+        <w:rPr>
+          <w:color w:val="339933"/>
+        </w:rPr>
+      </w:pPr>
+      <w:r>
+        <w:rPr>
+          <w:color w:val="339933"/>
+        </w:rPr>
+        <w:t xml:space="preserve">       % Changing bool value depending on if state is allowed or not</w:t>
+      </w:r>
+    </w:p>
+    <w:p>
+      <w:pPr>
+        <w:pStyle w:val="Code"/>
+        <w:rPr>
+          <w:color w:val="auto"/>
+        </w:rPr>
+      </w:pPr>
+      <w:r>
+        <w:lastRenderedPageBreak/>
+        <w:t xml:space="preserve">       </w:t>
+      </w:r>
+      <w:r>
+        <w:rPr>
+          <w:color w:val="0000FF"/>
+        </w:rPr>
+        <w:t>if</w:t>
+      </w:r>
+      <w:r>
+        <w:t xml:space="preserve"> (sidx == startingState)</w:t>
+      </w:r>
+    </w:p>
+    <w:p>
+      <w:pPr>
+        <w:pStyle w:val="Code"/>
+        <w:rPr>
+          <w:color w:val="auto"/>
+        </w:rPr>
+      </w:pPr>
+      <w:r>
+        <w:t xml:space="preserve">       </w:t>
+      </w:r>
+      <w:r>
+        <w:tab/>
+      </w:r>
+      <w:r>
+        <w:tab/>
+        <w:t>allowed = false;</w:t>
+      </w:r>
+    </w:p>
+    <w:p>
+      <w:pPr>
+        <w:pStyle w:val="Code"/>
+        <w:rPr>
+          <w:color w:val="auto"/>
+        </w:rPr>
+      </w:pPr>
+      <w:r>
+        <w:t xml:space="preserve">       </w:t>
+      </w:r>
+      <w:r>
+        <w:tab/>
+      </w:r>
+      <w:r>
+        <w:tab/>
+      </w:r>
+      <w:r>
+        <w:rPr>
+          <w:color w:val="0000FF"/>
+        </w:rPr>
+        <w:t>break</w:t>
+      </w:r>
+      <w:r>
+        <w:t>;</w:t>
+      </w:r>
+    </w:p>
+    <w:p>
+      <w:pPr>
+        <w:pStyle w:val="Code"/>
+        <w:rPr>
+          <w:color w:val="auto"/>
+        </w:rPr>
+      </w:pPr>
+      <w:r>
+        <w:t xml:space="preserve">       </w:t>
+      </w:r>
+      <w:r>
+        <w:rPr>
+          <w:color w:val="0000FF"/>
+        </w:rPr>
+        <w:t>else</w:t>
+      </w:r>
+    </w:p>
+    <w:p>
+      <w:pPr>
+        <w:pStyle w:val="Code"/>
+        <w:rPr>
+          <w:color w:val="auto"/>
+        </w:rPr>
+      </w:pPr>
+      <w:r>
+        <w:t xml:space="preserve">       </w:t>
+      </w:r>
+      <w:r>
+        <w:tab/>
+      </w:r>
+      <w:r>
+        <w:tab/>
+        <w:t>allowed = true;</w:t>
+      </w:r>
+    </w:p>
+    <w:p>
+      <w:pPr>
+        <w:pStyle w:val="Code"/>
+        <w:rPr>
+          <w:color w:val="auto"/>
+        </w:rPr>
+      </w:pPr>
+      <w:r>
+        <w:t xml:space="preserve">       </w:t>
+      </w:r>
+      <w:r>
+        <w:rPr>
+          <w:color w:val="0000FF"/>
+        </w:rPr>
+        <w:t>end</w:t>
+      </w:r>
+    </w:p>
+    <w:p>
+      <w:pPr>
+        <w:pStyle w:val="Code"/>
+        <w:rPr>
+          <w:color w:val="auto"/>
+        </w:rPr>
+      </w:pPr>
+      <w:r>
+        <w:t xml:space="preserve">   </w:t>
+      </w:r>
+      <w:r>
+        <w:tab/>
+      </w:r>
+      <w:r>
+        <w:rPr>
+          <w:color w:val="0000FF"/>
+        </w:rPr>
+        <w:t>end</w:t>
+      </w:r>
+    </w:p>
+    <w:p>
+      <w:pPr>
+        <w:pStyle w:val="Code"/>
+        <w:ind w:left="0"/>
+        <w:rPr>
+          <w:color w:val="auto"/>
+        </w:rPr>
+      </w:pPr>
+      <w:r>
+        <w:rPr>
+          <w:color w:val="0000FF"/>
+        </w:rPr>
+        <w:tab/>
+        <w:t>end</w:t>
+      </w:r>
+      <w:r>
+        <w:t xml:space="preserve">          </w:t>
+      </w:r>
+    </w:p>
+    <w:p>
+      <w:pPr>
+        <w:pStyle w:val="Code"/>
+        <w:ind w:left="0"/>
+        <w:rPr>
+          <w:color w:val="auto"/>
+        </w:rPr>
+      </w:pPr>
+      <w:r>
+        <w:rPr>
+          <w:color w:val="0000FF"/>
+        </w:rPr>
+        <w:t>end</w:t>
+      </w:r>
     </w:p>
     <w:p>
       <w:pPr>
@@ -6000,11 +6604,185 @@
           <w:numId w:val="14"/>
         </w:numPr>
       </w:pPr>
-      <w:bookmarkStart w:id="11" w:name="_Toc26178574"/>
+      <w:bookmarkStart w:id="10" w:name="_Toc26195311"/>
       <w:r>
         <w:t>Build a Reward Function</w:t>
       </w:r>
-      <w:bookmarkEnd w:id="11"/>
+      <w:bookmarkEnd w:id="10"/>
+    </w:p>
+    <w:p>
+      <w:pPr>
+        <w:rPr>
+          <w:lang w:val="en-US"/>
+        </w:rPr>
+      </w:pPr>
+      <w:r>
+        <w:rPr>
+          <w:lang w:val="en-US"/>
+        </w:rPr>
+        <w:t>Below is a reward function that rewards the algorithm if the correct action is taken when in a certain state to then reach the goal state.</w:t>
+      </w:r>
+    </w:p>
+    <w:p>
+      <w:pPr>
+        <w:rPr>
+          <w:lang w:val="en-US"/>
+        </w:rPr>
+      </w:pPr>
+    </w:p>
+    <w:p>
+      <w:pPr>
+        <w:pStyle w:val="Code"/>
+        <w:ind w:left="0"/>
+        <w:rPr>
+          <w:color w:val="339933"/>
+        </w:rPr>
+      </w:pPr>
+      <w:r>
+        <w:rPr>
+          <w:color w:val="339933"/>
+        </w:rPr>
+        <w:t>% Reward function that takes a stateID and an action</w:t>
+      </w:r>
+    </w:p>
+    <w:p>
+      <w:pPr>
+        <w:pStyle w:val="Code"/>
+        <w:ind w:left="0"/>
+        <w:rPr>
+          <w:color w:val="auto"/>
+        </w:rPr>
+      </w:pPr>
+      <w:r>
+        <w:rPr>
+          <w:color w:val="0000FF"/>
+        </w:rPr>
+        <w:t>function</w:t>
+      </w:r>
+      <w:r>
+        <w:t xml:space="preserve"> reward = RewardFunction(f, stateID, action)</w:t>
+      </w:r>
+    </w:p>
+    <w:p>
+      <w:pPr>
+        <w:pStyle w:val="Code"/>
+        <w:ind w:left="0"/>
+        <w:rPr>
+          <w:color w:val="auto"/>
+        </w:rPr>
+      </w:pPr>
+      <w:r>
+        <w:rPr>
+          <w:color w:val="0000FF"/>
+        </w:rPr>
+        <w:tab/>
+      </w:r>
+      <w:r>
+        <w:rPr>
+          <w:color w:val="0000FF"/>
+        </w:rPr>
+        <w:t>if</w:t>
+      </w:r>
+      <w:r>
+        <w:t xml:space="preserve"> ((stateID == 90 &amp;&amp; action == 1) || (stateID == 99 &amp;&amp; action == 4))</w:t>
+      </w:r>
+    </w:p>
+    <w:p>
+      <w:pPr>
+        <w:pStyle w:val="Code"/>
+        <w:rPr>
+          <w:color w:val="auto"/>
+        </w:rPr>
+      </w:pPr>
+      <w:r>
+        <w:tab/>
+      </w:r>
+      <w:r>
+        <w:tab/>
+      </w:r>
+      <w:r>
+        <w:tab/>
+      </w:r>
+      <w:r>
+        <w:t>reward = 10;</w:t>
+      </w:r>
+    </w:p>
+    <w:p>
+      <w:pPr>
+        <w:pStyle w:val="Code"/>
+        <w:ind w:left="0"/>
+        <w:rPr>
+          <w:color w:val="auto"/>
+        </w:rPr>
+      </w:pPr>
+      <w:r>
+        <w:rPr>
+          <w:color w:val="0000FF"/>
+        </w:rPr>
+        <w:tab/>
+      </w:r>
+      <w:r>
+        <w:rPr>
+          <w:color w:val="0000FF"/>
+        </w:rPr>
+        <w:t>else</w:t>
+      </w:r>
+    </w:p>
+    <w:p>
+      <w:pPr>
+        <w:pStyle w:val="Code"/>
+        <w:rPr>
+          <w:color w:val="auto"/>
+        </w:rPr>
+      </w:pPr>
+      <w:r>
+        <w:tab/>
+      </w:r>
+      <w:r>
+        <w:tab/>
+      </w:r>
+      <w:r>
+        <w:tab/>
+      </w:r>
+      <w:r>
+        <w:t>reward = 0;</w:t>
+      </w:r>
+    </w:p>
+    <w:p>
+      <w:pPr>
+        <w:pStyle w:val="Code"/>
+        <w:ind w:left="0"/>
+        <w:rPr>
+          <w:color w:val="auto"/>
+        </w:rPr>
+      </w:pPr>
+      <w:r>
+        <w:rPr>
+          <w:color w:val="0000FF"/>
+        </w:rPr>
+        <w:tab/>
+      </w:r>
+      <w:r>
+        <w:rPr>
+          <w:color w:val="0000FF"/>
+        </w:rPr>
+        <w:t>end</w:t>
+      </w:r>
+    </w:p>
+    <w:p>
+      <w:pPr>
+        <w:pStyle w:val="Code"/>
+        <w:ind w:left="0"/>
+        <w:rPr>
+          <w:color w:val="auto"/>
+        </w:rPr>
+      </w:pPr>
+      <w:r>
+        <w:rPr>
+          <w:color w:val="0000FF"/>
+        </w:rPr>
+        <w:t>end</w:t>
+      </w:r>
     </w:p>
     <w:p>
       <w:pPr>
@@ -6021,11 +6799,1286 @@
           <w:numId w:val="14"/>
         </w:numPr>
       </w:pPr>
-      <w:bookmarkStart w:id="12" w:name="_Toc26178575"/>
+      <w:bookmarkStart w:id="11" w:name="_Toc26195312"/>
       <w:r>
         <w:t>Generate a Transition Matrix</w:t>
       </w:r>
-      <w:bookmarkEnd w:id="12"/>
+      <w:bookmarkEnd w:id="11"/>
+    </w:p>
+    <w:p>
+      <w:pPr>
+        <w:rPr>
+          <w:lang w:val="en-US"/>
+        </w:rPr>
+      </w:pPr>
+      <w:r>
+        <w:rPr>
+          <w:lang w:val="en-US"/>
+        </w:rPr>
+        <w:t>A transition matrix is a matrix that defines a new state given a current state and an action. Below is a function I have implements to generate a transition matrix for me given the 4 possible actions that can be taken.</w:t>
+      </w:r>
+    </w:p>
+    <w:p>
+      <w:pPr>
+        <w:rPr>
+          <w:lang w:val="en-US"/>
+        </w:rPr>
+      </w:pPr>
+    </w:p>
+    <w:p>
+      <w:pPr>
+        <w:pStyle w:val="Code"/>
+        <w:ind w:left="0"/>
+        <w:rPr>
+          <w:color w:val="339933"/>
+        </w:rPr>
+      </w:pPr>
+      <w:r>
+        <w:rPr>
+          <w:color w:val="339933"/>
+        </w:rPr>
+        <w:t>%</w:t>
+      </w:r>
+      <w:r>
+        <w:rPr>
+          <w:color w:val="339933"/>
+        </w:rPr>
+        <w:t xml:space="preserve"> Function to b</w:t>
+      </w:r>
+      <w:r>
+        <w:rPr>
+          <w:color w:val="339933"/>
+        </w:rPr>
+        <w:t>uild the transition matrix</w:t>
+      </w:r>
+    </w:p>
+    <w:p>
+      <w:pPr>
+        <w:pStyle w:val="Code"/>
+        <w:ind w:left="0"/>
+        <w:rPr>
+          <w:color w:val="auto"/>
+        </w:rPr>
+      </w:pPr>
+      <w:r>
+        <w:rPr>
+          <w:color w:val="0000FF"/>
+        </w:rPr>
+        <w:t>function</w:t>
+      </w:r>
+      <w:r>
+        <w:t xml:space="preserve"> f = BuildTransitionMatrix(f)</w:t>
+      </w:r>
+    </w:p>
+    <w:p>
+      <w:pPr>
+        <w:pStyle w:val="Code"/>
+        <w:rPr>
+          <w:color w:val="339933"/>
+        </w:rPr>
+      </w:pPr>
+      <w:r>
+        <w:rPr>
+          <w:color w:val="339933"/>
+        </w:rPr>
+        <w:t>% Defining actions</w:t>
+      </w:r>
+    </w:p>
+    <w:p>
+      <w:pPr>
+        <w:pStyle w:val="Code"/>
+        <w:rPr>
+          <w:color w:val="auto"/>
+        </w:rPr>
+      </w:pPr>
+      <w:r>
+        <w:t>north = 1;</w:t>
+      </w:r>
+      <w:r>
+        <w:rPr>
+          <w:color w:val="auto"/>
+        </w:rPr>
+        <w:t xml:space="preserve"> </w:t>
+      </w:r>
+      <w:r>
+        <w:t>east = 2;</w:t>
+      </w:r>
+      <w:r>
+        <w:rPr>
+          <w:color w:val="auto"/>
+        </w:rPr>
+        <w:t xml:space="preserve"> </w:t>
+      </w:r>
+      <w:r>
+        <w:t>south = 3;</w:t>
+      </w:r>
+      <w:r>
+        <w:rPr>
+          <w:color w:val="auto"/>
+        </w:rPr>
+        <w:t xml:space="preserve"> </w:t>
+      </w:r>
+      <w:r>
+        <w:t>west = 4;</w:t>
+      </w:r>
+    </w:p>
+    <w:p>
+      <w:pPr>
+        <w:pStyle w:val="Code"/>
+        <w:rPr>
+          <w:color w:val="auto"/>
+        </w:rPr>
+      </w:pPr>
+    </w:p>
+    <w:p>
+      <w:pPr>
+        <w:pStyle w:val="Code"/>
+        <w:rPr>
+          <w:color w:val="339933"/>
+        </w:rPr>
+      </w:pPr>
+      <w:r>
+        <w:rPr>
+          <w:color w:val="339933"/>
+        </w:rPr>
+        <w:t>% Loop through each state</w:t>
+      </w:r>
+    </w:p>
+    <w:p>
+      <w:pPr>
+        <w:pStyle w:val="Code"/>
+        <w:rPr>
+          <w:color w:val="auto"/>
+        </w:rPr>
+      </w:pPr>
+      <w:r>
+        <w:rPr>
+          <w:color w:val="0000FF"/>
+        </w:rPr>
+        <w:t>for</w:t>
+      </w:r>
+      <w:r>
+        <w:t xml:space="preserve"> i = 1:f.xStateCnt</w:t>
+      </w:r>
+    </w:p>
+    <w:p>
+      <w:pPr>
+        <w:pStyle w:val="Code"/>
+      </w:pPr>
+      <w:r>
+        <w:tab/>
+      </w:r>
+      <w:r>
+        <w:rPr>
+          <w:color w:val="0000FF"/>
+        </w:rPr>
+        <w:t>for</w:t>
+      </w:r>
+      <w:r>
+        <w:t xml:space="preserve"> j = 1:f.yStateCnt</w:t>
+      </w:r>
+    </w:p>
+    <w:p>
+      <w:pPr>
+        <w:pStyle w:val="Code"/>
+        <w:rPr>
+          <w:color w:val="339933"/>
+        </w:rPr>
+      </w:pPr>
+      <w:r>
+        <w:rPr>
+          <w:color w:val="0000FF"/>
+        </w:rPr>
+        <w:tab/>
+      </w:r>
+      <w:r>
+        <w:rPr>
+          <w:color w:val="0000FF"/>
+        </w:rPr>
+        <w:tab/>
+      </w:r>
+      <w:r>
+        <w:rPr>
+          <w:color w:val="0000FF"/>
+        </w:rPr>
+        <w:tab/>
+      </w:r>
+      <w:r>
+        <w:rPr>
+          <w:color w:val="339933"/>
+        </w:rPr>
+        <w:t>% Check if state is open</w:t>
+      </w:r>
+    </w:p>
+    <w:p>
+      <w:pPr>
+        <w:pStyle w:val="Code"/>
+        <w:rPr>
+          <w:color w:val="auto"/>
+        </w:rPr>
+      </w:pPr>
+      <w:r>
+        <w:t xml:space="preserve">  </w:t>
+      </w:r>
+      <w:r>
+        <w:tab/>
+      </w:r>
+      <w:r>
+        <w:tab/>
+      </w:r>
+      <w:r>
+        <w:tab/>
+      </w:r>
+      <w:r>
+        <w:rPr>
+          <w:color w:val="0000FF"/>
+        </w:rPr>
+        <w:t>if</w:t>
+      </w:r>
+      <w:r>
+        <w:t xml:space="preserve"> (f.stateOpen(i, j))</w:t>
+      </w:r>
+    </w:p>
+    <w:p>
+      <w:pPr>
+        <w:pStyle w:val="Code"/>
+      </w:pPr>
+      <w:r>
+        <w:t xml:space="preserve">     </w:t>
+      </w:r>
+      <w:r>
+        <w:tab/>
+      </w:r>
+      <w:r>
+        <w:t>sidx=f.stateNumber(i,j);</w:t>
+      </w:r>
+    </w:p>
+    <w:p>
+      <w:pPr>
+        <w:pStyle w:val="Code"/>
+        <w:rPr>
+          <w:color w:val="auto"/>
+        </w:rPr>
+      </w:pPr>
+      <w:r>
+        <w:rPr>
+          <w:color w:val="339933"/>
+        </w:rPr>
+        <w:tab/>
+      </w:r>
+      <w:r>
+        <w:rPr>
+          <w:color w:val="339933"/>
+        </w:rPr>
+        <w:tab/>
+      </w:r>
+      <w:r>
+        <w:rPr>
+          <w:color w:val="339933"/>
+        </w:rPr>
+        <w:tab/>
+      </w:r>
+      <w:r>
+        <w:rPr>
+          <w:color w:val="339933"/>
+        </w:rPr>
+        <w:tab/>
+      </w:r>
+      <w:r>
+        <w:rPr>
+          <w:color w:val="339933"/>
+        </w:rPr>
+        <w:tab/>
+      </w:r>
+      <w:r>
+        <w:rPr>
+          <w:color w:val="339933"/>
+        </w:rPr>
+        <w:t xml:space="preserve">% </w:t>
+      </w:r>
+      <w:r>
+        <w:rPr>
+          <w:color w:val="339933"/>
+        </w:rPr>
+        <w:t>Loop through each possible action</w:t>
+      </w:r>
+    </w:p>
+    <w:p>
+      <w:pPr>
+        <w:pStyle w:val="Code"/>
+      </w:pPr>
+      <w:r>
+        <w:t xml:space="preserve">       </w:t>
+      </w:r>
+      <w:r>
+        <w:tab/>
+      </w:r>
+      <w:r>
+        <w:tab/>
+      </w:r>
+      <w:r>
+        <w:rPr>
+          <w:color w:val="0000FF"/>
+        </w:rPr>
+        <w:t>for</w:t>
+      </w:r>
+      <w:r>
+        <w:t xml:space="preserve"> k = 1:4</w:t>
+      </w:r>
+    </w:p>
+    <w:p>
+      <w:pPr>
+        <w:pStyle w:val="Code"/>
+      </w:pPr>
+      <w:r>
+        <w:t xml:space="preserve">          </w:t>
+      </w:r>
+      <w:r>
+        <w:tab/>
+      </w:r>
+      <w:r>
+        <w:rPr>
+          <w:color w:val="0000FF"/>
+        </w:rPr>
+        <w:t>if</w:t>
+      </w:r>
+      <w:r>
+        <w:t xml:space="preserve"> (k == north)</w:t>
+      </w:r>
+    </w:p>
+    <w:p>
+      <w:pPr>
+        <w:pStyle w:val="Code"/>
+        <w:rPr>
+          <w:color w:val="339933"/>
+        </w:rPr>
+      </w:pPr>
+      <w:r>
+        <w:rPr>
+          <w:color w:val="0000FF"/>
+        </w:rPr>
+        <w:tab/>
+      </w:r>
+      <w:r>
+        <w:rPr>
+          <w:color w:val="0000FF"/>
+        </w:rPr>
+        <w:tab/>
+      </w:r>
+      <w:r>
+        <w:rPr>
+          <w:color w:val="339933"/>
+        </w:rPr>
+        <w:tab/>
+      </w:r>
+      <w:r>
+        <w:rPr>
+          <w:color w:val="339933"/>
+        </w:rPr>
+        <w:tab/>
+      </w:r>
+      <w:r>
+        <w:rPr>
+          <w:color w:val="339933"/>
+        </w:rPr>
+        <w:tab/>
+      </w:r>
+      <w:r>
+        <w:rPr>
+          <w:color w:val="339933"/>
+        </w:rPr>
+        <w:tab/>
+      </w:r>
+      <w:r>
+        <w:rPr>
+          <w:color w:val="339933"/>
+        </w:rPr>
+        <w:tab/>
+      </w:r>
+      <w:r>
+        <w:rPr>
+          <w:color w:val="339933"/>
+        </w:rPr>
+        <w:t>% Increase or decrease coord</w:t>
+      </w:r>
+      <w:r>
+        <w:rPr>
+          <w:color w:val="339933"/>
+        </w:rPr>
+        <w:t>i</w:t>
+      </w:r>
+      <w:r>
+        <w:rPr>
+          <w:color w:val="339933"/>
+        </w:rPr>
+        <w:t>nat</w:t>
+      </w:r>
+      <w:r>
+        <w:rPr>
+          <w:color w:val="339933"/>
+        </w:rPr>
+        <w:t xml:space="preserve">es </w:t>
+      </w:r>
+      <w:r>
+        <w:rPr>
+          <w:color w:val="339933"/>
+        </w:rPr>
+        <w:t>depending on action</w:t>
+      </w:r>
+    </w:p>
+    <w:p>
+      <w:pPr>
+        <w:pStyle w:val="Code"/>
+        <w:rPr>
+          <w:color w:val="auto"/>
+        </w:rPr>
+      </w:pPr>
+      <w:r>
+        <w:t xml:space="preserve">            </w:t>
+      </w:r>
+      <w:r>
+        <w:tab/>
+      </w:r>
+      <w:r>
+        <w:rPr>
+          <w:color w:val="0000FF"/>
+        </w:rPr>
+        <w:t>if</w:t>
+      </w:r>
+      <w:r>
+        <w:t xml:space="preserve"> (i &gt; 0 &amp;&amp; i &lt;= 10 &amp;&amp; j &gt; 0 &amp;&amp; j &lt;= 9)</w:t>
+      </w:r>
+    </w:p>
+    <w:p>
+      <w:pPr>
+        <w:pStyle w:val="Code"/>
+        <w:rPr>
+          <w:color w:val="auto"/>
+        </w:rPr>
+      </w:pPr>
+      <w:r>
+        <w:t xml:space="preserve">              </w:t>
+      </w:r>
+      <w:r>
+        <w:tab/>
+      </w:r>
+      <w:r>
+        <w:tab/>
+      </w:r>
+      <w:r>
+        <w:rPr>
+          <w:color w:val="0000FF"/>
+        </w:rPr>
+        <w:t>if</w:t>
+      </w:r>
+      <w:r>
+        <w:t xml:space="preserve"> (f.stateOpen(i, j + 1))</w:t>
+      </w:r>
+    </w:p>
+    <w:p>
+      <w:pPr>
+        <w:pStyle w:val="Code"/>
+        <w:rPr>
+          <w:color w:val="auto"/>
+        </w:rPr>
+      </w:pPr>
+      <w:r>
+        <w:t xml:space="preserve">                </w:t>
+      </w:r>
+      <w:r>
+        <w:tab/>
+      </w:r>
+      <w:r>
+        <w:tab/>
+      </w:r>
+      <w:r>
+        <w:t>f.tm(sidx, k) = f.stateNumber(i,j + 1);</w:t>
+      </w:r>
+    </w:p>
+    <w:p>
+      <w:pPr>
+        <w:pStyle w:val="Code"/>
+        <w:rPr>
+          <w:color w:val="auto"/>
+        </w:rPr>
+      </w:pPr>
+      <w:r>
+        <w:t xml:space="preserve">                 </w:t>
+      </w:r>
+      <w:r>
+        <w:rPr>
+          <w:color w:val="0000FF"/>
+        </w:rPr>
+        <w:t>else</w:t>
+      </w:r>
+    </w:p>
+    <w:p>
+      <w:pPr>
+        <w:pStyle w:val="Code"/>
+        <w:rPr>
+          <w:color w:val="auto"/>
+        </w:rPr>
+      </w:pPr>
+      <w:r>
+        <w:t xml:space="preserve">                 </w:t>
+      </w:r>
+      <w:r>
+        <w:tab/>
+      </w:r>
+      <w:r>
+        <w:t>f.tm(sidx, k) = f.stateNumber(i,j);</w:t>
+      </w:r>
+    </w:p>
+    <w:p>
+      <w:pPr>
+        <w:pStyle w:val="Code"/>
+        <w:rPr>
+          <w:color w:val="auto"/>
+        </w:rPr>
+      </w:pPr>
+      <w:r>
+        <w:t xml:space="preserve">                 </w:t>
+      </w:r>
+      <w:r>
+        <w:rPr>
+          <w:color w:val="0000FF"/>
+        </w:rPr>
+        <w:t>end</w:t>
+      </w:r>
+    </w:p>
+    <w:p>
+      <w:pPr>
+        <w:pStyle w:val="Code"/>
+        <w:rPr>
+          <w:color w:val="auto"/>
+        </w:rPr>
+      </w:pPr>
+      <w:r>
+        <w:t xml:space="preserve">               </w:t>
+      </w:r>
+      <w:r>
+        <w:rPr>
+          <w:color w:val="0000FF"/>
+        </w:rPr>
+        <w:t>else</w:t>
+      </w:r>
+    </w:p>
+    <w:p>
+      <w:pPr>
+        <w:pStyle w:val="Code"/>
+        <w:rPr>
+          <w:color w:val="auto"/>
+        </w:rPr>
+      </w:pPr>
+      <w:r>
+        <w:t xml:space="preserve">               </w:t>
+      </w:r>
+      <w:r>
+        <w:tab/>
+      </w:r>
+      <w:r>
+        <w:t>f.tm(sidx, k) = f.stateNumber(i,j);</w:t>
+      </w:r>
+    </w:p>
+    <w:p>
+      <w:pPr>
+        <w:pStyle w:val="Code"/>
+        <w:rPr>
+          <w:color w:val="auto"/>
+        </w:rPr>
+      </w:pPr>
+      <w:r>
+        <w:lastRenderedPageBreak/>
+        <w:t xml:space="preserve">               </w:t>
+      </w:r>
+      <w:r>
+        <w:rPr>
+          <w:color w:val="0000FF"/>
+        </w:rPr>
+        <w:t>end</w:t>
+      </w:r>
+    </w:p>
+    <w:p>
+      <w:pPr>
+        <w:pStyle w:val="Code"/>
+        <w:rPr>
+          <w:color w:val="auto"/>
+        </w:rPr>
+      </w:pPr>
+      <w:r>
+        <w:t xml:space="preserve">             </w:t>
+      </w:r>
+      <w:r>
+        <w:rPr>
+          <w:color w:val="0000FF"/>
+        </w:rPr>
+        <w:t>elseif</w:t>
+      </w:r>
+      <w:r>
+        <w:t>(k == east)</w:t>
+      </w:r>
+    </w:p>
+    <w:p>
+      <w:pPr>
+        <w:pStyle w:val="Code"/>
+        <w:rPr>
+          <w:color w:val="auto"/>
+        </w:rPr>
+      </w:pPr>
+      <w:r>
+        <w:t xml:space="preserve">             </w:t>
+      </w:r>
+      <w:r>
+        <w:tab/>
+      </w:r>
+      <w:r>
+        <w:tab/>
+      </w:r>
+      <w:r>
+        <w:rPr>
+          <w:color w:val="0000FF"/>
+        </w:rPr>
+        <w:t>if</w:t>
+      </w:r>
+      <w:r>
+        <w:t xml:space="preserve"> (i &gt; 1 &amp;&amp; i &lt;= 10 &amp;&amp; j &gt; 0 &amp;&amp; j &lt;= 10)</w:t>
+      </w:r>
+    </w:p>
+    <w:p>
+      <w:pPr>
+        <w:pStyle w:val="Code"/>
+        <w:rPr>
+          <w:color w:val="auto"/>
+        </w:rPr>
+      </w:pPr>
+      <w:r>
+        <w:t xml:space="preserve">                </w:t>
+      </w:r>
+      <w:r>
+        <w:tab/>
+      </w:r>
+      <w:r>
+        <w:tab/>
+      </w:r>
+      <w:r>
+        <w:rPr>
+          <w:color w:val="0000FF"/>
+        </w:rPr>
+        <w:t>if</w:t>
+      </w:r>
+      <w:r>
+        <w:t xml:space="preserve"> (f.stateOpen(i - 1, j))</w:t>
+      </w:r>
+    </w:p>
+    <w:p>
+      <w:pPr>
+        <w:pStyle w:val="Code"/>
+        <w:rPr>
+          <w:color w:val="auto"/>
+        </w:rPr>
+      </w:pPr>
+      <w:r>
+        <w:t xml:space="preserve">                   </w:t>
+      </w:r>
+      <w:r>
+        <w:tab/>
+      </w:r>
+      <w:r>
+        <w:t>f.tm(sidx, k) = f.stateNumber(i - 1,j);</w:t>
+      </w:r>
+    </w:p>
+    <w:p>
+      <w:pPr>
+        <w:pStyle w:val="Code"/>
+        <w:rPr>
+          <w:color w:val="auto"/>
+        </w:rPr>
+      </w:pPr>
+      <w:r>
+        <w:t xml:space="preserve">                   </w:t>
+      </w:r>
+      <w:r>
+        <w:rPr>
+          <w:color w:val="0000FF"/>
+        </w:rPr>
+        <w:t>else</w:t>
+      </w:r>
+    </w:p>
+    <w:p>
+      <w:pPr>
+        <w:pStyle w:val="Code"/>
+        <w:rPr>
+          <w:color w:val="auto"/>
+        </w:rPr>
+      </w:pPr>
+      <w:r>
+        <w:t xml:space="preserve">                     f.tm(sidx, k) = f.stateNumber(i,j);</w:t>
+      </w:r>
+    </w:p>
+    <w:p>
+      <w:pPr>
+        <w:pStyle w:val="Code"/>
+        <w:rPr>
+          <w:color w:val="auto"/>
+        </w:rPr>
+      </w:pPr>
+      <w:r>
+        <w:t xml:space="preserve">                   </w:t>
+      </w:r>
+      <w:r>
+        <w:rPr>
+          <w:color w:val="0000FF"/>
+        </w:rPr>
+        <w:t>end</w:t>
+      </w:r>
+    </w:p>
+    <w:p>
+      <w:pPr>
+        <w:pStyle w:val="Code"/>
+        <w:rPr>
+          <w:color w:val="auto"/>
+        </w:rPr>
+      </w:pPr>
+      <w:r>
+        <w:t xml:space="preserve">                 </w:t>
+      </w:r>
+      <w:r>
+        <w:rPr>
+          <w:color w:val="0000FF"/>
+        </w:rPr>
+        <w:t>else</w:t>
+      </w:r>
+    </w:p>
+    <w:p>
+      <w:pPr>
+        <w:pStyle w:val="Code"/>
+        <w:rPr>
+          <w:color w:val="auto"/>
+        </w:rPr>
+      </w:pPr>
+      <w:r>
+        <w:t xml:space="preserve">                 </w:t>
+      </w:r>
+      <w:r>
+        <w:tab/>
+      </w:r>
+      <w:r>
+        <w:t>f.tm(sidx, k) = f.stateNumber(i,j);</w:t>
+      </w:r>
+    </w:p>
+    <w:p>
+      <w:pPr>
+        <w:pStyle w:val="Code"/>
+        <w:rPr>
+          <w:color w:val="auto"/>
+        </w:rPr>
+      </w:pPr>
+      <w:r>
+        <w:t xml:space="preserve">                 </w:t>
+      </w:r>
+      <w:r>
+        <w:rPr>
+          <w:color w:val="0000FF"/>
+        </w:rPr>
+        <w:t>end</w:t>
+      </w:r>
+    </w:p>
+    <w:p>
+      <w:pPr>
+        <w:pStyle w:val="Code"/>
+        <w:rPr>
+          <w:color w:val="auto"/>
+        </w:rPr>
+      </w:pPr>
+      <w:r>
+        <w:t xml:space="preserve">               </w:t>
+      </w:r>
+      <w:r>
+        <w:rPr>
+          <w:color w:val="0000FF"/>
+        </w:rPr>
+        <w:t>elseif</w:t>
+      </w:r>
+      <w:r>
+        <w:t>(k == south)</w:t>
+      </w:r>
+    </w:p>
+    <w:p>
+      <w:pPr>
+        <w:pStyle w:val="Code"/>
+        <w:rPr>
+          <w:color w:val="auto"/>
+        </w:rPr>
+      </w:pPr>
+      <w:r>
+        <w:t xml:space="preserve">               </w:t>
+      </w:r>
+      <w:r>
+        <w:tab/>
+      </w:r>
+      <w:r>
+        <w:rPr>
+          <w:color w:val="0000FF"/>
+        </w:rPr>
+        <w:t>if</w:t>
+      </w:r>
+      <w:r>
+        <w:t xml:space="preserve"> (i &gt; 0 &amp;&amp; i &lt;= 10 &amp;&amp; j &gt; 1 &amp;&amp; j &lt;= 10)</w:t>
+      </w:r>
+    </w:p>
+    <w:p>
+      <w:pPr>
+        <w:pStyle w:val="Code"/>
+        <w:rPr>
+          <w:color w:val="auto"/>
+        </w:rPr>
+      </w:pPr>
+      <w:r>
+        <w:t xml:space="preserve">                </w:t>
+      </w:r>
+      <w:r>
+        <w:tab/>
+      </w:r>
+      <w:r>
+        <w:tab/>
+      </w:r>
+      <w:r>
+        <w:rPr>
+          <w:color w:val="0000FF"/>
+        </w:rPr>
+        <w:t>if</w:t>
+      </w:r>
+      <w:r>
+        <w:t xml:space="preserve"> (f.stateOpen(i, j - 1))</w:t>
+      </w:r>
+    </w:p>
+    <w:p>
+      <w:pPr>
+        <w:pStyle w:val="Code"/>
+        <w:rPr>
+          <w:color w:val="auto"/>
+        </w:rPr>
+      </w:pPr>
+      <w:r>
+        <w:t xml:space="preserve">                   </w:t>
+      </w:r>
+      <w:r>
+        <w:tab/>
+      </w:r>
+      <w:r>
+        <w:t>f.tm(sidx, k) = f.stateNumber(i,j - 1);</w:t>
+      </w:r>
+    </w:p>
+    <w:p>
+      <w:pPr>
+        <w:pStyle w:val="Code"/>
+        <w:rPr>
+          <w:color w:val="auto"/>
+        </w:rPr>
+      </w:pPr>
+      <w:r>
+        <w:t xml:space="preserve">                 </w:t>
+      </w:r>
+      <w:r>
+        <w:tab/>
+        <w:t xml:space="preserve"> </w:t>
+      </w:r>
+      <w:r>
+        <w:rPr>
+          <w:color w:val="0000FF"/>
+        </w:rPr>
+        <w:t>else</w:t>
+      </w:r>
+    </w:p>
+    <w:p>
+      <w:pPr>
+        <w:pStyle w:val="Code"/>
+        <w:rPr>
+          <w:color w:val="auto"/>
+        </w:rPr>
+      </w:pPr>
+      <w:r>
+        <w:t xml:space="preserve">                    </w:t>
+      </w:r>
+      <w:r>
+        <w:tab/>
+      </w:r>
+      <w:r>
+        <w:t>f.tm(sidx, k) = f.stateNumber(i,j);</w:t>
+      </w:r>
+    </w:p>
+    <w:p>
+      <w:pPr>
+        <w:pStyle w:val="Code"/>
+        <w:rPr>
+          <w:color w:val="auto"/>
+        </w:rPr>
+      </w:pPr>
+      <w:r>
+        <w:t xml:space="preserve">                    </w:t>
+      </w:r>
+      <w:r>
+        <w:rPr>
+          <w:color w:val="0000FF"/>
+        </w:rPr>
+        <w:t>end</w:t>
+      </w:r>
+    </w:p>
+    <w:p>
+      <w:pPr>
+        <w:pStyle w:val="Code"/>
+        <w:rPr>
+          <w:color w:val="auto"/>
+        </w:rPr>
+      </w:pPr>
+      <w:r>
+        <w:t xml:space="preserve">                 </w:t>
+      </w:r>
+      <w:r>
+        <w:t xml:space="preserve"> </w:t>
+      </w:r>
+      <w:r>
+        <w:rPr>
+          <w:color w:val="0000FF"/>
+        </w:rPr>
+        <w:t>else</w:t>
+      </w:r>
+    </w:p>
+    <w:p>
+      <w:pPr>
+        <w:pStyle w:val="Code"/>
+        <w:rPr>
+          <w:color w:val="auto"/>
+        </w:rPr>
+      </w:pPr>
+      <w:r>
+        <w:t xml:space="preserve">                  </w:t>
+      </w:r>
+      <w:r>
+        <w:tab/>
+      </w:r>
+      <w:r>
+        <w:tab/>
+      </w:r>
+      <w:r>
+        <w:t>f.tm(sidx, k) = f.stateNumber(i,j);</w:t>
+      </w:r>
+    </w:p>
+    <w:p>
+      <w:pPr>
+        <w:pStyle w:val="Code"/>
+        <w:rPr>
+          <w:color w:val="auto"/>
+        </w:rPr>
+      </w:pPr>
+      <w:r>
+        <w:t xml:space="preserve">                  </w:t>
+      </w:r>
+      <w:r>
+        <w:rPr>
+          <w:color w:val="0000FF"/>
+        </w:rPr>
+        <w:t>end</w:t>
+      </w:r>
+    </w:p>
+    <w:p>
+      <w:pPr>
+        <w:pStyle w:val="Code"/>
+        <w:rPr>
+          <w:color w:val="auto"/>
+        </w:rPr>
+      </w:pPr>
+      <w:r>
+        <w:t xml:space="preserve">                </w:t>
+      </w:r>
+      <w:r>
+        <w:rPr>
+          <w:color w:val="0000FF"/>
+        </w:rPr>
+        <w:t>elseif</w:t>
+      </w:r>
+      <w:r>
+        <w:t>(k == west)</w:t>
+      </w:r>
+    </w:p>
+    <w:p>
+      <w:pPr>
+        <w:pStyle w:val="Code"/>
+        <w:rPr>
+          <w:color w:val="auto"/>
+        </w:rPr>
+      </w:pPr>
+      <w:r>
+        <w:t xml:space="preserve">               </w:t>
+      </w:r>
+      <w:r>
+        <w:tab/>
+      </w:r>
+      <w:r>
+        <w:tab/>
+      </w:r>
+      <w:r>
+        <w:rPr>
+          <w:color w:val="0000FF"/>
+        </w:rPr>
+        <w:t>if</w:t>
+      </w:r>
+      <w:r>
+        <w:t xml:space="preserve"> (i &gt; 0 &amp;&amp; i &lt;= 9 &amp;&amp; j &gt; 0 &amp;&amp; j &lt;= 10)</w:t>
+      </w:r>
+    </w:p>
+    <w:p>
+      <w:pPr>
+        <w:pStyle w:val="Code"/>
+        <w:rPr>
+          <w:color w:val="auto"/>
+        </w:rPr>
+      </w:pPr>
+      <w:r>
+        <w:t xml:space="preserve">                   </w:t>
+      </w:r>
+      <w:r>
+        <w:tab/>
+      </w:r>
+      <w:r>
+        <w:rPr>
+          <w:color w:val="0000FF"/>
+        </w:rPr>
+        <w:t>if</w:t>
+      </w:r>
+      <w:r>
+        <w:t xml:space="preserve"> (f.stateOpen(i + 1, j))</w:t>
+      </w:r>
+    </w:p>
+    <w:p>
+      <w:pPr>
+        <w:pStyle w:val="Code"/>
+        <w:rPr>
+          <w:color w:val="auto"/>
+        </w:rPr>
+      </w:pPr>
+      <w:r>
+        <w:t xml:space="preserve">                     </w:t>
+      </w:r>
+      <w:r>
+        <w:tab/>
+      </w:r>
+      <w:r>
+        <w:tab/>
+      </w:r>
+      <w:r>
+        <w:t>f.tm(sidx, k) = f.stateNumber(i + 1, j);</w:t>
+      </w:r>
+    </w:p>
+    <w:p>
+      <w:pPr>
+        <w:pStyle w:val="Code"/>
+        <w:rPr>
+          <w:color w:val="auto"/>
+        </w:rPr>
+      </w:pPr>
+      <w:r>
+        <w:t xml:space="preserve">                      </w:t>
+      </w:r>
+      <w:r>
+        <w:rPr>
+          <w:color w:val="0000FF"/>
+        </w:rPr>
+        <w:t>else</w:t>
+      </w:r>
+    </w:p>
+    <w:p>
+      <w:pPr>
+        <w:pStyle w:val="Code"/>
+        <w:rPr>
+          <w:color w:val="auto"/>
+        </w:rPr>
+      </w:pPr>
+      <w:r>
+        <w:t xml:space="preserve">                      </w:t>
+      </w:r>
+      <w:r>
+        <w:tab/>
+      </w:r>
+      <w:r>
+        <w:t>f.tm(sidx, k) = f.stateNumber(i,j);</w:t>
+      </w:r>
+    </w:p>
+    <w:p>
+      <w:pPr>
+        <w:pStyle w:val="Code"/>
+        <w:rPr>
+          <w:color w:val="auto"/>
+        </w:rPr>
+      </w:pPr>
+      <w:r>
+        <w:t xml:space="preserve">                      </w:t>
+      </w:r>
+      <w:r>
+        <w:rPr>
+          <w:color w:val="0000FF"/>
+        </w:rPr>
+        <w:t>end</w:t>
+      </w:r>
+    </w:p>
+    <w:p>
+      <w:pPr>
+        <w:pStyle w:val="Code"/>
+        <w:rPr>
+          <w:color w:val="auto"/>
+        </w:rPr>
+      </w:pPr>
+      <w:r>
+        <w:t xml:space="preserve">                    </w:t>
+      </w:r>
+      <w:r>
+        <w:rPr>
+          <w:color w:val="0000FF"/>
+        </w:rPr>
+        <w:t>else</w:t>
+      </w:r>
+    </w:p>
+    <w:p>
+      <w:pPr>
+        <w:pStyle w:val="Code"/>
+        <w:rPr>
+          <w:color w:val="auto"/>
+        </w:rPr>
+      </w:pPr>
+      <w:r>
+        <w:t xml:space="preserve">                    </w:t>
+      </w:r>
+      <w:r>
+        <w:tab/>
+      </w:r>
+      <w:r>
+        <w:t>f.tm(sidx, k) = f.stateNumber(i,j);</w:t>
+      </w:r>
+    </w:p>
+    <w:p>
+      <w:pPr>
+        <w:pStyle w:val="Code"/>
+        <w:rPr>
+          <w:color w:val="auto"/>
+        </w:rPr>
+      </w:pPr>
+      <w:r>
+        <w:t xml:space="preserve">                    </w:t>
+      </w:r>
+      <w:r>
+        <w:rPr>
+          <w:color w:val="0000FF"/>
+        </w:rPr>
+        <w:t>end</w:t>
+      </w:r>
+    </w:p>
+    <w:p>
+      <w:pPr>
+        <w:pStyle w:val="Code"/>
+        <w:rPr>
+          <w:color w:val="auto"/>
+        </w:rPr>
+      </w:pPr>
+      <w:r>
+        <w:t xml:space="preserve">                 </w:t>
+      </w:r>
+      <w:r>
+        <w:rPr>
+          <w:color w:val="0000FF"/>
+        </w:rPr>
+        <w:t>end</w:t>
+      </w:r>
+    </w:p>
+    <w:p>
+      <w:pPr>
+        <w:pStyle w:val="Code"/>
+        <w:rPr>
+          <w:color w:val="auto"/>
+        </w:rPr>
+      </w:pPr>
+      <w:r>
+        <w:t xml:space="preserve">              </w:t>
+      </w:r>
+      <w:r>
+        <w:rPr>
+          <w:color w:val="0000FF"/>
+        </w:rPr>
+        <w:t>end</w:t>
+      </w:r>
+    </w:p>
+    <w:p>
+      <w:pPr>
+        <w:pStyle w:val="Code"/>
+        <w:rPr>
+          <w:color w:val="auto"/>
+        </w:rPr>
+      </w:pPr>
+      <w:r>
+        <w:t xml:space="preserve">           </w:t>
+      </w:r>
+      <w:r>
+        <w:rPr>
+          <w:color w:val="0000FF"/>
+        </w:rPr>
+        <w:t>end</w:t>
+      </w:r>
+    </w:p>
+    <w:p>
+      <w:pPr>
+        <w:pStyle w:val="Code"/>
+        <w:rPr>
+          <w:color w:val="auto"/>
+        </w:rPr>
+      </w:pPr>
+      <w:r>
+        <w:t xml:space="preserve">        </w:t>
+      </w:r>
+      <w:r>
+        <w:rPr>
+          <w:color w:val="0000FF"/>
+        </w:rPr>
+        <w:t>end</w:t>
+      </w:r>
+    </w:p>
+    <w:p>
+      <w:pPr>
+        <w:pStyle w:val="Code"/>
+        <w:rPr>
+          <w:color w:val="auto"/>
+        </w:rPr>
+      </w:pPr>
+      <w:r>
+        <w:tab/>
+      </w:r>
+      <w:r>
+        <w:tab/>
+      </w:r>
+      <w:r>
+        <w:tab/>
+      </w:r>
+      <w:r>
+        <w:rPr>
+          <w:color w:val="0000FF"/>
+        </w:rPr>
+        <w:t>end</w:t>
+      </w:r>
+    </w:p>
+    <w:p>
+      <w:pPr>
+        <w:pStyle w:val="Code"/>
+        <w:rPr>
+          <w:color w:val="auto"/>
+        </w:rPr>
+      </w:pPr>
+      <w:r>
+        <w:tab/>
+      </w:r>
+      <w:r>
+        <w:rPr>
+          <w:color w:val="0000FF"/>
+        </w:rPr>
+        <w:t>end</w:t>
+      </w:r>
     </w:p>
     <w:p>
       <w:pPr>
@@ -6042,11 +8095,96 @@
           <w:numId w:val="14"/>
         </w:numPr>
       </w:pPr>
-      <w:bookmarkStart w:id="13" w:name="_Toc26178576"/>
+      <w:bookmarkStart w:id="12" w:name="_Toc26195313"/>
       <w:r>
         <w:t>Initialize Q-Values</w:t>
       </w:r>
-      <w:bookmarkEnd w:id="13"/>
+      <w:bookmarkEnd w:id="12"/>
+    </w:p>
+    <w:p>
+      <w:r>
+        <w:t>The next step is to generate a table for the Q-Values to be stored. This is a 100x4 size matrix as there is 100 states all with a possible 4 actions</w:t>
+      </w:r>
+      <w:r>
+        <w:t xml:space="preserve">, </w:t>
+      </w:r>
+      <w:r>
+        <w:t>all</w:t>
+      </w:r>
+      <w:r>
+        <w:t xml:space="preserve"> the values are randomised between 0.01 and 0.1</w:t>
+      </w:r>
+      <w:r>
+        <w:t>. These Q-Values will be modified throughout the experiment depending on the discount and learning rate. These values will determine what route the algorithm will take through the maze.</w:t>
+      </w:r>
+    </w:p>
+    <w:p>
+      <w:pPr>
+        <w:pStyle w:val="Code"/>
+        <w:ind w:left="0"/>
+        <w:rPr>
+          <w:color w:val="339933"/>
+        </w:rPr>
+      </w:pPr>
+    </w:p>
+    <w:p>
+      <w:pPr>
+        <w:pStyle w:val="Code"/>
+        <w:ind w:left="0"/>
+        <w:rPr>
+          <w:color w:val="339933"/>
+        </w:rPr>
+      </w:pPr>
+      <w:r>
+        <w:rPr>
+          <w:color w:val="339933"/>
+        </w:rPr>
+        <w:t>% Intialise the Q-Table</w:t>
+      </w:r>
+    </w:p>
+    <w:p>
+      <w:pPr>
+        <w:pStyle w:val="Code"/>
+        <w:ind w:left="0"/>
+        <w:rPr>
+          <w:color w:val="auto"/>
+        </w:rPr>
+      </w:pPr>
+      <w:r>
+        <w:rPr>
+          <w:color w:val="0000FF"/>
+        </w:rPr>
+        <w:t>function</w:t>
+      </w:r>
+      <w:r>
+        <w:t xml:space="preserve"> f = InitQTable(f, minVal, maxVal)</w:t>
+      </w:r>
+    </w:p>
+    <w:p>
+      <w:pPr>
+        <w:pStyle w:val="Code"/>
+        <w:rPr>
+          <w:color w:val="auto"/>
+        </w:rPr>
+      </w:pPr>
+      <w:r>
+        <w:t>f.QValues=(maxVal-minVal).*rand(f.totalStateCnt, f.actionCnt) + minVal;</w:t>
+      </w:r>
+    </w:p>
+    <w:p>
+      <w:pPr>
+        <w:pStyle w:val="Code"/>
+        <w:ind w:left="0"/>
+        <w:rPr>
+          <w:color w:val="auto"/>
+        </w:rPr>
+      </w:pPr>
+      <w:r>
+        <w:rPr>
+          <w:color w:val="0000FF"/>
+        </w:rPr>
+        <w:t>end</w:t>
+      </w:r>
     </w:p>
     <w:p>
       <w:pPr>
@@ -6063,14 +8201,21 @@
           <w:numId w:val="14"/>
         </w:numPr>
       </w:pPr>
-      <w:bookmarkStart w:id="14" w:name="_Toc26178577"/>
+      <w:bookmarkStart w:id="13" w:name="_Toc26195314"/>
       <w:r>
         <w:t>Implement</w:t>
       </w:r>
       <w:r>
         <w:t xml:space="preserve"> Q-Learning Algorithm</w:t>
       </w:r>
-      <w:bookmarkEnd w:id="14"/>
+      <w:bookmarkEnd w:id="13"/>
+    </w:p>
+    <w:p>
+      <w:pPr>
+        <w:rPr>
+          <w:lang w:val="en-US"/>
+        </w:rPr>
+      </w:pPr>
     </w:p>
     <w:p>
       <w:pPr>
@@ -6087,11 +8232,11 @@
           <w:numId w:val="14"/>
         </w:numPr>
       </w:pPr>
-      <w:bookmarkStart w:id="15" w:name="_Toc26178578"/>
+      <w:bookmarkStart w:id="14" w:name="_Toc26195315"/>
       <w:r>
         <w:t>Run Q-Learning</w:t>
       </w:r>
-      <w:bookmarkEnd w:id="15"/>
+      <w:bookmarkEnd w:id="14"/>
     </w:p>
     <w:p>
       <w:pPr>
@@ -6108,11 +8253,64 @@
           <w:numId w:val="14"/>
         </w:numPr>
       </w:pPr>
-      <w:bookmarkStart w:id="16" w:name="_Toc26178579"/>
+      <w:bookmarkStart w:id="15" w:name="_Toc26195316"/>
       <w:r>
         <w:t>Exploitation of Q-Values</w:t>
       </w:r>
-      <w:bookmarkEnd w:id="16"/>
+      <w:bookmarkEnd w:id="15"/>
+    </w:p>
+    <w:p>
+      <w:pPr>
+        <w:rPr>
+          <w:lang w:val="en-US"/>
+        </w:rPr>
+      </w:pPr>
+      <w:r>
+        <w:rPr>
+          <w:lang w:val="en-US"/>
+        </w:rPr>
+        <w:drawing>
+          <wp:inline distT="0" distB="0" distL="0" distR="0" wp14:anchorId="49B59586" wp14:editId="7B1A0BF6">
+            <wp:extent cx="5731510" cy="3375660"/>
+            <wp:effectExtent l="0" t="0" r="0" b="0"/>
+            <wp:docPr id="12" name="Graphic 12"/>
+            <wp:cNvGraphicFramePr>
+              <a:graphicFrameLocks xmlns:a="http://schemas.openxmlformats.org/drawingml/2006/main" noChangeAspect="1"/>
+            </wp:cNvGraphicFramePr>
+            <a:graphic xmlns:a="http://schemas.openxmlformats.org/drawingml/2006/main">
+              <a:graphicData uri="http://schemas.openxmlformats.org/drawingml/2006/picture">
+                <pic:pic xmlns:pic="http://schemas.openxmlformats.org/drawingml/2006/picture">
+                  <pic:nvPicPr>
+                    <pic:cNvPr id="1" name=""/>
+                    <pic:cNvPicPr/>
+                  </pic:nvPicPr>
+                  <pic:blipFill>
+                    <a:blip r:embed="rId26">
+                      <a:extLst>
+                        <a:ext uri="{96DAC541-7B7A-43D3-8B79-37D633B846F1}">
+                          <asvg:svgBlip xmlns:asvg="http://schemas.microsoft.com/office/drawing/2016/SVG/main" r:embed="rId27"/>
+                        </a:ext>
+                      </a:extLst>
+                    </a:blip>
+                    <a:stretch>
+                      <a:fillRect/>
+                    </a:stretch>
+                  </pic:blipFill>
+                  <pic:spPr>
+                    <a:xfrm>
+                      <a:off x="0" y="0"/>
+                      <a:ext cx="5731510" cy="3375660"/>
+                    </a:xfrm>
+                    <a:prstGeom prst="rect">
+                      <a:avLst/>
+                    </a:prstGeom>
+                  </pic:spPr>
+                </pic:pic>
+              </a:graphicData>
+            </a:graphic>
+          </wp:inline>
+        </w:drawing>
+      </w:r>
     </w:p>
     <w:p>
       <w:pPr>
@@ -6129,18 +8327,24 @@
           <w:numId w:val="14"/>
         </w:numPr>
       </w:pPr>
-      <w:bookmarkStart w:id="17" w:name="_Toc26178580"/>
+      <w:bookmarkStart w:id="16" w:name="_Toc26195317"/>
       <w:r>
         <w:t>Move arm Endpoint Through Maze</w:t>
       </w:r>
-      <w:bookmarkEnd w:id="17"/>
-    </w:p>
-    <w:p>
-      <w:pPr>
-        <w:rPr>
-          <w:lang w:val="en-US"/>
-        </w:rPr>
-      </w:pPr>
+      <w:bookmarkEnd w:id="16"/>
+    </w:p>
+    <w:p>
+      <w:pPr>
+        <w:rPr>
+          <w:lang w:val="en-US"/>
+        </w:rPr>
+      </w:pPr>
+      <w:r>
+        <w:rPr>
+          <w:lang w:val="en-US"/>
+        </w:rPr>
+        <w:t>The final part is to use the maze path and plot the endpoints of the arm to follow through the maze.</w:t>
+      </w:r>
     </w:p>
     <w:p>
       <w:pPr>
@@ -6150,11 +8354,487 @@
           <w:numId w:val="14"/>
         </w:numPr>
       </w:pPr>
-      <w:bookmarkStart w:id="18" w:name="_Toc26178581"/>
+      <w:bookmarkStart w:id="17" w:name="_Toc26195318"/>
       <w:r>
         <w:t>Generate Kinematic Control to Revolute Arm</w:t>
       </w:r>
+      <w:bookmarkEnd w:id="17"/>
+    </w:p>
+    <w:p>
+      <w:pPr>
+        <w:rPr>
+          <w:lang w:val="en-US"/>
+        </w:rPr>
+      </w:pPr>
+      <w:r>
+        <w:rPr>
+          <w:lang w:val="en-US"/>
+        </w:rPr>
+        <w:t xml:space="preserve">To </w:t>
+      </w:r>
+      <w:r>
+        <w:rPr>
+          <w:lang w:val="en-US"/>
+        </w:rPr>
+        <w:t>plot the robot arm onto the maze, first I must take the scaled coordinates and completed a feedforward pass on them to get the angles of the arm. I then take those angles and run them through the forward kinematics function to get the arm endpoints. I then plot the maze with the calculated route from the Q-Learning algorithm and then plot the arm endpoints along with the connecting lines on top of the maze. I have scaled the maze to ensure that the entire arm will fit into the workspace without distorting the maze.</w:t>
+      </w:r>
+      <w:bookmarkStart w:id="18" w:name="_GoBack"/>
       <w:bookmarkEnd w:id="18"/>
+    </w:p>
+    <w:p>
+      <w:pPr>
+        <w:rPr>
+          <w:lang w:val="en-US"/>
+        </w:rPr>
+      </w:pPr>
+    </w:p>
+    <w:p>
+      <w:pPr>
+        <w:pStyle w:val="Code"/>
+        <w:ind w:left="0"/>
+        <w:rPr>
+          <w:color w:val="339933"/>
+        </w:rPr>
+      </w:pPr>
+      <w:r>
+        <w:rPr>
+          <w:color w:val="339933"/>
+        </w:rPr>
+        <w:t>% Passing scaled coordinated through network to get arm angles</w:t>
+      </w:r>
+    </w:p>
+    <w:p>
+      <w:pPr>
+        <w:pStyle w:val="Code"/>
+        <w:ind w:left="0"/>
+        <w:rPr>
+          <w:color w:val="auto"/>
+        </w:rPr>
+      </w:pPr>
+      <w:r>
+        <w:rPr>
+          <w:color w:val="0000FF"/>
+        </w:rPr>
+        <w:t>for</w:t>
+      </w:r>
+      <w:r>
+        <w:t xml:space="preserve"> i = 1:</w:t>
+      </w:r>
+      <w:r>
+        <w:t>size(scaledCoordinates</w:t>
+      </w:r>
+      <w:r>
+        <w:t>,2</w:t>
+      </w:r>
+      <w:r>
+        <w:t>)</w:t>
+      </w:r>
+    </w:p>
+    <w:p>
+      <w:pPr>
+        <w:pStyle w:val="Code"/>
+        <w:ind w:left="0"/>
+        <w:rPr>
+          <w:color w:val="auto"/>
+        </w:rPr>
+      </w:pPr>
+      <w:r>
+        <w:t xml:space="preserve">    outputtedAngles(:,i) = FeedForward([scaledCoordinates(1,i)</w:t>
+      </w:r>
+      <w:r>
+        <w:t xml:space="preserve"> </w:t>
+      </w:r>
+      <w:r>
+        <w:t>;</w:t>
+      </w:r>
+      <w:r>
+        <w:t xml:space="preserve"> </w:t>
+      </w:r>
+      <w:r>
+        <w:t>scaledCoordinates(2,i)],</w:t>
+      </w:r>
+      <w:r>
+        <w:t xml:space="preserve"> </w:t>
+      </w:r>
+      <w:r>
+        <w:t>W1, W2);</w:t>
+      </w:r>
+    </w:p>
+    <w:p>
+      <w:pPr>
+        <w:pStyle w:val="Code"/>
+        <w:ind w:left="0"/>
+        <w:rPr>
+          <w:color w:val="auto"/>
+        </w:rPr>
+      </w:pPr>
+      <w:r>
+        <w:rPr>
+          <w:color w:val="0000FF"/>
+        </w:rPr>
+        <w:t>end</w:t>
+      </w:r>
+    </w:p>
+    <w:p>
+      <w:pPr>
+        <w:pStyle w:val="Code"/>
+        <w:ind w:left="0"/>
+        <w:rPr>
+          <w:color w:val="auto"/>
+        </w:rPr>
+      </w:pPr>
+      <w:r>
+        <w:rPr>
+          <w:color w:val="0000FF"/>
+        </w:rPr>
+        <w:t xml:space="preserve"> </w:t>
+      </w:r>
+    </w:p>
+    <w:p>
+      <w:pPr>
+        <w:pStyle w:val="Code"/>
+        <w:ind w:left="0"/>
+        <w:rPr>
+          <w:color w:val="339933"/>
+        </w:rPr>
+      </w:pPr>
+      <w:r>
+        <w:rPr>
+          <w:color w:val="339933"/>
+        </w:rPr>
+        <w:t>% Defining variables and passing outputted arm angles to get endpoints</w:t>
+      </w:r>
+    </w:p>
+    <w:p>
+      <w:pPr>
+        <w:pStyle w:val="Code"/>
+        <w:ind w:left="0"/>
+        <w:rPr>
+          <w:color w:val="auto"/>
+        </w:rPr>
+      </w:pPr>
+      <w:r>
+        <w:lastRenderedPageBreak/>
+        <w:t>armLength = [0.4;0.4]; baseOrigin = [0, 0];</w:t>
+      </w:r>
+    </w:p>
+    <w:p>
+      <w:pPr>
+        <w:pStyle w:val="Code"/>
+        <w:ind w:left="0"/>
+        <w:rPr>
+          <w:color w:val="auto"/>
+        </w:rPr>
+      </w:pPr>
+      <w:r>
+        <w:t>[P1, P2] = RevoluteForwardKinematics2D(armLength, outputtedAngles, baseOrigin);</w:t>
+      </w:r>
+    </w:p>
+    <w:p>
+      <w:pPr>
+        <w:pStyle w:val="Code"/>
+        <w:ind w:left="0"/>
+        <w:rPr>
+          <w:color w:val="auto"/>
+        </w:rPr>
+      </w:pPr>
+      <w:r>
+        <w:t xml:space="preserve"> </w:t>
+      </w:r>
+    </w:p>
+    <w:p>
+      <w:pPr>
+        <w:pStyle w:val="Code"/>
+        <w:ind w:left="0"/>
+        <w:rPr>
+          <w:color w:val="339933"/>
+        </w:rPr>
+      </w:pPr>
+      <w:r>
+        <w:rPr>
+          <w:color w:val="339933"/>
+        </w:rPr>
+        <w:t>% Drawing the maze and plotting the route to termination state</w:t>
+      </w:r>
+    </w:p>
+    <w:p>
+      <w:pPr>
+        <w:pStyle w:val="Code"/>
+        <w:ind w:left="0"/>
+        <w:rPr>
+          <w:color w:val="auto"/>
+        </w:rPr>
+      </w:pPr>
+      <w:r>
+        <w:t>maze.DrawMaze();</w:t>
+      </w:r>
+    </w:p>
+    <w:p>
+      <w:pPr>
+        <w:pStyle w:val="Code"/>
+        <w:ind w:left="0"/>
+        <w:rPr>
+          <w:color w:val="auto"/>
+        </w:rPr>
+      </w:pPr>
+      <w:r>
+        <w:t>title({</w:t>
+      </w:r>
+      <w:r>
+        <w:rPr>
+          <w:color w:val="A020F0"/>
+        </w:rPr>
+        <w:t>'ID: 10555972'</w:t>
+      </w:r>
+      <w:r>
+        <w:t xml:space="preserve">, </w:t>
+      </w:r>
+      <w:r>
+        <w:rPr>
+          <w:color w:val="A020F0"/>
+        </w:rPr>
+        <w:t>'10x10 Maze'</w:t>
+      </w:r>
+      <w:r>
+        <w:t>});</w:t>
+      </w:r>
+    </w:p>
+    <w:p>
+      <w:pPr>
+        <w:pStyle w:val="Code"/>
+        <w:ind w:left="0"/>
+        <w:rPr>
+          <w:color w:val="auto"/>
+        </w:rPr>
+      </w:pPr>
+      <w:r>
+        <w:t>xlim([-0.8 0.4]);</w:t>
+      </w:r>
+    </w:p>
+    <w:p>
+      <w:pPr>
+        <w:pStyle w:val="Code"/>
+        <w:ind w:left="0"/>
+        <w:rPr>
+          <w:color w:val="auto"/>
+        </w:rPr>
+      </w:pPr>
+      <w:r>
+        <w:t>ylim([-0.3 0.6]);</w:t>
+      </w:r>
+    </w:p>
+    <w:p>
+      <w:pPr>
+        <w:pStyle w:val="Code"/>
+        <w:ind w:left="0"/>
+        <w:rPr>
+          <w:color w:val="auto"/>
+        </w:rPr>
+      </w:pPr>
+      <w:r>
+        <w:t xml:space="preserve">line(scaledCoordinates(1,:), scaledCoordinates(2,:), </w:t>
+      </w:r>
+      <w:r>
+        <w:rPr>
+          <w:color w:val="A020F0"/>
+        </w:rPr>
+        <w:t>'Marker'</w:t>
+      </w:r>
+      <w:r>
+        <w:t xml:space="preserve">, </w:t>
+      </w:r>
+      <w:r>
+        <w:rPr>
+          <w:color w:val="A020F0"/>
+        </w:rPr>
+        <w:t>'x'</w:t>
+      </w:r>
+      <w:r>
+        <w:t xml:space="preserve">, </w:t>
+      </w:r>
+      <w:r>
+        <w:rPr>
+          <w:color w:val="A020F0"/>
+        </w:rPr>
+        <w:t>'MarkerEdgeColor'</w:t>
+      </w:r>
+      <w:r>
+        <w:t xml:space="preserve">, </w:t>
+      </w:r>
+      <w:r>
+        <w:rPr>
+          <w:color w:val="A020F0"/>
+        </w:rPr>
+        <w:t>'m'</w:t>
+      </w:r>
+      <w:r>
+        <w:t>,</w:t>
+      </w:r>
+      <w:r>
+        <w:rPr>
+          <w:color w:val="A020F0"/>
+        </w:rPr>
+        <w:t>'MarkerFaceColor'</w:t>
+      </w:r>
+      <w:r>
+        <w:t xml:space="preserve">, [1, 0, 1], </w:t>
+      </w:r>
+      <w:r>
+        <w:rPr>
+          <w:color w:val="A020F0"/>
+        </w:rPr>
+        <w:t>'MarkerSize'</w:t>
+      </w:r>
+      <w:r>
+        <w:t xml:space="preserve">, 20, </w:t>
+      </w:r>
+      <w:r>
+        <w:rPr>
+          <w:color w:val="A020F0"/>
+        </w:rPr>
+        <w:t>'LineWidth'</w:t>
+      </w:r>
+      <w:r>
+        <w:t>, 5);</w:t>
+      </w:r>
+    </w:p>
+    <w:p>
+      <w:pPr>
+        <w:pStyle w:val="Code"/>
+        <w:ind w:left="0"/>
+        <w:rPr>
+          <w:color w:val="auto"/>
+        </w:rPr>
+      </w:pPr>
+      <w:r>
+        <w:t xml:space="preserve"> </w:t>
+      </w:r>
+    </w:p>
+    <w:p>
+      <w:pPr>
+        <w:pStyle w:val="Code"/>
+        <w:ind w:left="0"/>
+        <w:rPr>
+          <w:color w:val="339933"/>
+        </w:rPr>
+      </w:pPr>
+      <w:r>
+        <w:rPr>
+          <w:color w:val="339933"/>
+        </w:rPr>
+        <w:t>% Plotting points with arm, connecting to origin</w:t>
+      </w:r>
+    </w:p>
+    <w:p>
+      <w:pPr>
+        <w:pStyle w:val="Code"/>
+        <w:ind w:left="0"/>
+        <w:rPr>
+          <w:color w:val="auto"/>
+        </w:rPr>
+      </w:pPr>
+      <w:r>
+        <w:rPr>
+          <w:color w:val="0000FF"/>
+        </w:rPr>
+        <w:t>for</w:t>
+      </w:r>
+      <w:r>
+        <w:t xml:space="preserve"> i = 1:19</w:t>
+      </w:r>
+    </w:p>
+    <w:p>
+      <w:pPr>
+        <w:pStyle w:val="Code"/>
+        <w:ind w:left="0"/>
+        <w:rPr>
+          <w:color w:val="auto"/>
+        </w:rPr>
+      </w:pPr>
+      <w:r>
+        <w:t xml:space="preserve">  plot([P1(1,i) P2(1,i)],[P1(2,i) P2(2,i)], </w:t>
+      </w:r>
+      <w:r>
+        <w:rPr>
+          <w:color w:val="A020F0"/>
+        </w:rPr>
+        <w:t>'r-o'</w:t>
+      </w:r>
+      <w:r>
+        <w:t xml:space="preserve">, </w:t>
+      </w:r>
+      <w:r>
+        <w:rPr>
+          <w:color w:val="A020F0"/>
+        </w:rPr>
+        <w:t>'MarkerSize'</w:t>
+      </w:r>
+      <w:r>
+        <w:t xml:space="preserve">, 5, </w:t>
+      </w:r>
+      <w:r>
+        <w:rPr>
+          <w:color w:val="A020F0"/>
+        </w:rPr>
+        <w:t>'MarkerFaceColor'</w:t>
+      </w:r>
+      <w:r>
+        <w:t xml:space="preserve">, </w:t>
+      </w:r>
+      <w:r>
+        <w:rPr>
+          <w:color w:val="A020F0"/>
+        </w:rPr>
+        <w:t>'green'</w:t>
+      </w:r>
+      <w:r>
+        <w:t>);</w:t>
+      </w:r>
+    </w:p>
+    <w:p>
+      <w:pPr>
+        <w:pStyle w:val="Code"/>
+        <w:ind w:left="0"/>
+        <w:rPr>
+          <w:color w:val="auto"/>
+        </w:rPr>
+      </w:pPr>
+      <w:r>
+        <w:t xml:space="preserve">  plot([P1(1,i) baseOrigin(1)], [P1(2,i) baseOrigin(2)], </w:t>
+      </w:r>
+      <w:r>
+        <w:rPr>
+          <w:color w:val="A020F0"/>
+        </w:rPr>
+        <w:t>'r-o'</w:t>
+      </w:r>
+      <w:r>
+        <w:t xml:space="preserve">, </w:t>
+      </w:r>
+      <w:r>
+        <w:rPr>
+          <w:color w:val="A020F0"/>
+        </w:rPr>
+        <w:t>'MarkerSize'</w:t>
+      </w:r>
+      <w:r>
+        <w:t>, 5);</w:t>
+      </w:r>
+    </w:p>
+    <w:p>
+      <w:pPr>
+        <w:pStyle w:val="Code"/>
+        <w:ind w:left="0"/>
+        <w:rPr>
+          <w:color w:val="auto"/>
+        </w:rPr>
+      </w:pPr>
+      <w:r>
+        <w:rPr>
+          <w:color w:val="0000FF"/>
+        </w:rPr>
+        <w:t>end</w:t>
+      </w:r>
     </w:p>
     <w:p>
       <w:pPr>
@@ -6171,7 +8851,7 @@
           <w:numId w:val="14"/>
         </w:numPr>
       </w:pPr>
-      <w:bookmarkStart w:id="19" w:name="_Toc26178582"/>
+      <w:bookmarkStart w:id="19" w:name="_Toc26195319"/>
       <w:r>
         <w:t>Animated Revolute Arm Movement</w:t>
       </w:r>
@@ -6183,6 +8863,93 @@
           <w:lang w:val="en-US"/>
         </w:rPr>
       </w:pPr>
+      <w:r>
+        <w:rPr>
+          <w:lang w:val="en-US"/>
+        </w:rPr>
+        <w:t xml:space="preserve">Below is a screenshot of the arm endpoints from the network plotted on top of the maze. I have also included a link to </w:t>
+      </w:r>
+      <w:r>
+        <w:rPr>
+          <w:lang w:val="en-US"/>
+        </w:rPr>
+        <w:t>an</w:t>
+      </w:r>
+      <w:r>
+        <w:rPr>
+          <w:lang w:val="en-US"/>
+        </w:rPr>
+        <w:t xml:space="preserve"> animation of the arm moving through the maze.</w:t>
+      </w:r>
+    </w:p>
+    <w:p>
+      <w:pPr>
+        <w:rPr>
+          <w:lang w:val="en-US"/>
+        </w:rPr>
+      </w:pPr>
+      <w:r>
+        <w:rPr>
+          <w:lang w:val="en-US"/>
+        </w:rPr>
+        <w:drawing>
+          <wp:inline distT="0" distB="0" distL="0" distR="0" wp14:anchorId="7E325A5A" wp14:editId="18711567">
+            <wp:extent cx="5731510" cy="3795395"/>
+            <wp:effectExtent l="0" t="0" r="0" b="0"/>
+            <wp:docPr id="13" name="Graphic 13"/>
+            <wp:cNvGraphicFramePr>
+              <a:graphicFrameLocks xmlns:a="http://schemas.openxmlformats.org/drawingml/2006/main" noChangeAspect="1"/>
+            </wp:cNvGraphicFramePr>
+            <a:graphic xmlns:a="http://schemas.openxmlformats.org/drawingml/2006/main">
+              <a:graphicData uri="http://schemas.openxmlformats.org/drawingml/2006/picture">
+                <pic:pic xmlns:pic="http://schemas.openxmlformats.org/drawingml/2006/picture">
+                  <pic:nvPicPr>
+                    <pic:cNvPr id="1" name=""/>
+                    <pic:cNvPicPr/>
+                  </pic:nvPicPr>
+                  <pic:blipFill>
+                    <a:blip r:embed="rId28">
+                      <a:extLst>
+                        <a:ext uri="{96DAC541-7B7A-43D3-8B79-37D633B846F1}">
+                          <asvg:svgBlip xmlns:asvg="http://schemas.microsoft.com/office/drawing/2016/SVG/main" r:embed="rId29"/>
+                        </a:ext>
+                      </a:extLst>
+                    </a:blip>
+                    <a:stretch>
+                      <a:fillRect/>
+                    </a:stretch>
+                  </pic:blipFill>
+                  <pic:spPr>
+                    <a:xfrm>
+                      <a:off x="0" y="0"/>
+                      <a:ext cx="5731510" cy="3795395"/>
+                    </a:xfrm>
+                    <a:prstGeom prst="rect">
+                      <a:avLst/>
+                    </a:prstGeom>
+                  </pic:spPr>
+                </pic:pic>
+              </a:graphicData>
+            </a:graphic>
+          </wp:inline>
+        </w:drawing>
+      </w:r>
+    </w:p>
+    <w:p>
+      <w:pPr>
+        <w:jc w:val="center"/>
+        <w:rPr>
+          <w:lang w:val="en-US"/>
+        </w:rPr>
+      </w:pPr>
+      <w:hyperlink r:id="rId30" w:history="1">
+        <w:r>
+          <w:rPr>
+            <w:rStyle w:val="Hyperlink"/>
+          </w:rPr>
+          <w:t>https://www.youtube.com/watch?v=bdKctw_1Dq0</w:t>
+        </w:r>
+      </w:hyperlink>
     </w:p>
     <w:p>
       <w:pPr>
@@ -6200,9 +8967,9 @@
       </w:pPr>
     </w:p>
     <w:sectPr>
-      <w:headerReference w:type="default" r:id="rId22"/>
-      <w:footerReference w:type="even" r:id="rId23"/>
-      <w:footerReference w:type="default" r:id="rId24"/>
+      <w:headerReference w:type="default" r:id="rId31"/>
+      <w:footerReference w:type="even" r:id="rId32"/>
+      <w:footerReference w:type="default" r:id="rId33"/>
       <w:pgSz w:w="11906" w:h="16838" w:code="9"/>
       <w:pgMar w:top="1418" w:right="1440" w:bottom="1418" w:left="1440" w:header="720" w:footer="720" w:gutter="0"/>
       <w:cols w:space="720"/>
@@ -6443,14 +9210,14 @@
         <v:path o:extrusionok="f" gradientshapeok="t" o:connecttype="rect"/>
         <o:lock v:ext="edit" aspectratio="t"/>
       </v:shapetype>
-      <v:shape id="_x0000_i1406" type="#_x0000_t75" style="width:9pt;height:9pt" o:bullet="t">
+      <v:shape id="_x0000_i1564" type="#_x0000_t75" style="width:9.35pt;height:9.35pt" o:bullet="t">
         <v:imagedata r:id="rId1" o:title="BD14870_"/>
       </v:shape>
     </w:pict>
   </w:numPicBullet>
   <w:numPicBullet w:numPicBulletId="1">
     <w:pict>
-      <v:shape id="_x0000_i1407" type="#_x0000_t75" style="width:9.75pt;height:9.75pt" o:bullet="t">
+      <v:shape id="_x0000_i1565" type="#_x0000_t75" style="width:10pt;height:10pt" o:bullet="t">
         <v:imagedata r:id="rId2" o:title="BD21294_"/>
       </v:shape>
     </w:pict>
@@ -12337,7 +15104,7 @@
 </file>
 
 <file path=customXml/itemProps4.xml><?xml version="1.0" encoding="utf-8"?>
-<ds:datastoreItem xmlns:ds="http://schemas.openxmlformats.org/officeDocument/2006/customXml" ds:itemID="{AEFECDA5-052A-494F-BB15-45EC5CB1D974}">
+<ds:datastoreItem xmlns:ds="http://schemas.openxmlformats.org/officeDocument/2006/customXml" ds:itemID="{A8377D13-371F-4DDC-8DC3-C7797227CF0A}">
   <ds:schemaRefs>
     <ds:schemaRef ds:uri="http://schemas.openxmlformats.org/officeDocument/2006/bibliography"/>
   </ds:schemaRefs>

</xml_diff>